<commit_message>
*Added more to GDD concerning game mechanics and magic. Also clarified on the magic spells, so it's more up to date with our current magic naming system. *added a ClassesWithVariables.txt document that includes some variables with the classes. I have no idea about some of those variables though, feel free to go through it all and change it if necessary.
</commit_message>
<xml_diff>
--- a/Senior Project Files/SeniorProjectGDD.docx
+++ b/Senior Project Files/SeniorProjectGDD.docx
@@ -322,10 +322,22 @@
         </w:p>
         <w:p>
           <w:pPr>
+            <w:spacing w:line="240" w:lineRule="auto"/>
+            <w:contextualSpacing/>
             <w:jc w:val="center"/>
           </w:pPr>
           <w:r>
             <w:t>V.01 2/8/11</w:t>
+          </w:r>
+        </w:p>
+        <w:p>
+          <w:pPr>
+            <w:spacing w:line="240" w:lineRule="auto"/>
+            <w:contextualSpacing/>
+            <w:jc w:val="center"/>
+          </w:pPr>
+          <w:r>
+            <w:t>V.02 2/20/11</w:t>
           </w:r>
         </w:p>
         <w:tbl>
@@ -384,13 +396,6 @@
     </w:sdt>
     <w:sdt>
       <w:sdtPr>
-        <w:id w:val="5932488"/>
-        <w:docPartObj>
-          <w:docPartGallery w:val="Table of Contents"/>
-          <w:docPartUnique/>
-        </w:docPartObj>
-      </w:sdtPr>
-      <w:sdtEndPr>
         <w:rPr>
           <w:rFonts w:asciiTheme="minorHAnsi" w:eastAsiaTheme="minorHAnsi" w:hAnsiTheme="minorHAnsi" w:cstheme="minorBidi"/>
           <w:b w:val="0"/>
@@ -399,7 +404,12 @@
           <w:sz w:val="22"/>
           <w:szCs w:val="22"/>
         </w:rPr>
-      </w:sdtEndPr>
+        <w:id w:val="5932488"/>
+        <w:docPartObj>
+          <w:docPartGallery w:val="Table of Contents"/>
+          <w:docPartUnique/>
+        </w:docPartObj>
+      </w:sdtPr>
       <w:sdtContent>
         <w:p>
           <w:pPr>
@@ -3102,6 +3112,9 @@
       <w:r>
         <w:t>The main mechanics of the game include the gauntlet, which creates the magic and weapons.</w:t>
       </w:r>
+      <w:r>
+        <w:t xml:space="preserve"> The gauntlet has memory storage, which acts as the inventory system, which allows the player to switch their magic, weapon, and gear on the fly.</w:t>
+      </w:r>
     </w:p>
     <w:p>
       <w:pPr>
@@ -3135,13 +3148,14 @@
       </w:pPr>
       <w:bookmarkStart w:id="13" w:name="_Toc284945460"/>
       <w:r>
+        <w:lastRenderedPageBreak/>
         <w:t>Resource Loading and Unloading</w:t>
       </w:r>
       <w:bookmarkEnd w:id="13"/>
     </w:p>
     <w:p>
       <w:r>
-        <w:t>TEMPT</w:t>
+        <w:t>TEMP</w:t>
       </w:r>
     </w:p>
     <w:p>
@@ -3150,329 +3164,342 @@
       </w:pPr>
       <w:bookmarkStart w:id="14" w:name="_Toc284945461"/>
       <w:r>
+        <w:t>Game Play</w:t>
+      </w:r>
+      <w:bookmarkEnd w:id="14"/>
+    </w:p>
+    <w:p>
+      <w:r>
+        <w:t xml:space="preserve">The game play uses a top-down camera for ease of use and navigation. Since there would be no reason in which to rotate the camera, there </w:t>
+      </w:r>
+      <w:r>
+        <w:t>doesn’t need to be a camera rotation. CONTROLS GO HERE.</w:t>
+      </w:r>
+    </w:p>
+    <w:p>
+      <w:pPr>
+        <w:pStyle w:val="Heading3"/>
+      </w:pPr>
+      <w:bookmarkStart w:id="15" w:name="_Toc284945462"/>
+      <w:r>
+        <w:t>Game Initialization</w:t>
+      </w:r>
+      <w:bookmarkEnd w:id="15"/>
+    </w:p>
+    <w:p/>
+    <w:p>
+      <w:pPr>
+        <w:pStyle w:val="Heading2"/>
+      </w:pPr>
+      <w:bookmarkStart w:id="16" w:name="_Toc284945463"/>
+      <w:r>
+        <w:t>Game Flow</w:t>
+      </w:r>
+      <w:bookmarkEnd w:id="16"/>
+    </w:p>
+    <w:p>
+      <w:r>
+        <w:t>TEMP</w:t>
+      </w:r>
+    </w:p>
+    <w:p>
+      <w:pPr>
+        <w:pStyle w:val="Heading2"/>
+      </w:pPr>
+      <w:bookmarkStart w:id="17" w:name="_Toc284945464"/>
+      <w:r>
+        <w:t>Game Elements</w:t>
+      </w:r>
+      <w:bookmarkEnd w:id="17"/>
+    </w:p>
+    <w:p>
+      <w:r>
+        <w:t>Magic Elements are Fire-Ice-Lightning-Null-Light. Each element has 3 levels to it. Players can combine any spell of equal level with any other spell to create a combination spell. Combination spells can be created using any number of players, max of 4, to create a new spell.</w:t>
+      </w:r>
+    </w:p>
+    <w:p>
+      <w:pPr>
+        <w:pStyle w:val="Heading3"/>
+      </w:pPr>
+      <w:bookmarkStart w:id="18" w:name="_Toc284945465"/>
+      <w:r>
+        <w:t>RPG Elements</w:t>
+      </w:r>
+      <w:bookmarkEnd w:id="18"/>
+    </w:p>
+    <w:p>
+      <w:r>
+        <w:t>An Inventory system will be implemented that WILL NOT pause the game. Players can switch whatever chips they currently have equipped with another chip whenever they want. However, they can still be attacked, and can still move.</w:t>
+      </w:r>
+    </w:p>
+    <w:p>
+      <w:pPr>
+        <w:pStyle w:val="Heading3"/>
+      </w:pPr>
+      <w:bookmarkStart w:id="19" w:name="_Toc284945466"/>
+      <w:r>
+        <w:t>Enemies</w:t>
+      </w:r>
+      <w:bookmarkEnd w:id="19"/>
+    </w:p>
+    <w:p>
+      <w:r>
+        <w:t>More information can be found in each Level’s section titled Enemies.</w:t>
+      </w:r>
+    </w:p>
+    <w:p>
+      <w:pPr>
+        <w:pStyle w:val="Heading3"/>
+      </w:pPr>
+      <w:bookmarkStart w:id="20" w:name="_Toc284945467"/>
+      <w:r>
+        <w:t>Weapons</w:t>
+      </w:r>
+      <w:bookmarkEnd w:id="20"/>
+    </w:p>
+    <w:p>
+      <w:r>
+        <w:t>There are four main weapon types, Slashing-Piercing-Bludgeoning-Ranged. Each weapon type also has 3 levels to it, getting more destructive as they go. Each weapon changes with the age dependent on what they are. For example a crossbow in the medieval era will change to a gun in the modern era. More information can be found in the Distinctive Player Characteristics section.</w:t>
+      </w:r>
+    </w:p>
+    <w:p>
+      <w:pPr>
+        <w:pStyle w:val="Heading3"/>
+      </w:pPr>
+      <w:bookmarkStart w:id="21" w:name="_Toc284945468"/>
+      <w:r>
+        <w:t>Spells</w:t>
+      </w:r>
+      <w:bookmarkEnd w:id="21"/>
+    </w:p>
+    <w:p>
+      <w:r>
+        <w:t>Basic Spells h</w:t>
+      </w:r>
+      <w:r>
+        <w:t>it only one Enemy.</w:t>
+      </w:r>
+      <w:r>
+        <w:t xml:space="preserve"> Advanced Spells hits multiple enemies, via mini-radius or chaining. Expert Spells hits multiple enemies with a much greater radius than the Advanced. Also, each element can also summon an elemental or greater bird to help you in battle. These also are skills that can level-up.</w:t>
+      </w:r>
+    </w:p>
+    <w:p>
+      <w:r>
+        <w:t>Fire: Fireball</w:t>
+      </w:r>
+      <w:r>
+        <w:t xml:space="preserve"> -&gt; Fire Blast -&gt; Rain of Fire</w:t>
+      </w:r>
+    </w:p>
+    <w:p>
+      <w:r>
+        <w:t>Thunder:</w:t>
+      </w:r>
+      <w:r>
+        <w:t xml:space="preserve"> Lightning Bolt -&gt; Chain Lightning -&gt; </w:t>
+      </w:r>
+      <w:proofErr w:type="spellStart"/>
+      <w:r>
+        <w:t>ThunderStorm</w:t>
+      </w:r>
+      <w:proofErr w:type="spellEnd"/>
+    </w:p>
+    <w:p>
+      <w:r>
+        <w:t>Ice: Ice Shard</w:t>
+      </w:r>
+      <w:r>
+        <w:t xml:space="preserve"> -&gt; Mist -&gt; Blizzard</w:t>
+      </w:r>
+    </w:p>
+    <w:p>
+      <w:r>
+        <w:t>Light: Heal -&gt;</w:t>
+      </w:r>
+      <w:r>
+        <w:t xml:space="preserve"> Heal Barrier -&gt; Heal All</w:t>
+      </w:r>
+    </w:p>
+    <w:p>
+      <w:r>
         <w:lastRenderedPageBreak/>
-        <w:t>Game Play</w:t>
-      </w:r>
-      <w:bookmarkEnd w:id="14"/>
-    </w:p>
-    <w:p>
-      <w:r>
-        <w:t xml:space="preserve">The game play uses a top-down camera for ease of use and navigation. Since there would be no reason in which to rotate the camera, there </w:t>
-      </w:r>
-      <w:r>
-        <w:t>doesn’t need to be a camera rotation. CONTROLS GO HERE.</w:t>
-      </w:r>
-    </w:p>
+        <w:t>Null: Magic Missile-&gt;</w:t>
+      </w:r>
+      <w:r>
+        <w:t xml:space="preserve"> Missile Barrage -&gt; Magic Detonation</w:t>
+      </w:r>
+    </w:p>
+    <w:p>
+      <w:pPr>
+        <w:pStyle w:val="Heading1"/>
+      </w:pPr>
+      <w:bookmarkStart w:id="22" w:name="_Toc284945469"/>
+      <w:r>
+        <w:t>Levels</w:t>
+      </w:r>
+      <w:bookmarkEnd w:id="22"/>
+    </w:p>
+    <w:p/>
+    <w:p>
+      <w:pPr>
+        <w:pStyle w:val="Heading2"/>
+      </w:pPr>
+      <w:bookmarkStart w:id="23" w:name="_Toc284945470"/>
+      <w:r>
+        <w:t>Medieval Era</w:t>
+      </w:r>
+      <w:bookmarkEnd w:id="23"/>
+    </w:p>
+    <w:p/>
     <w:p>
       <w:pPr>
         <w:pStyle w:val="Heading3"/>
       </w:pPr>
-      <w:bookmarkStart w:id="15" w:name="_Toc284945462"/>
-      <w:r>
-        <w:t>Game Initialization</w:t>
-      </w:r>
-      <w:bookmarkEnd w:id="15"/>
+      <w:bookmarkStart w:id="24" w:name="_Toc284945471"/>
+      <w:r>
+        <w:t>Arthurian/European</w:t>
+      </w:r>
+      <w:bookmarkEnd w:id="24"/>
     </w:p>
     <w:p/>
     <w:p>
       <w:pPr>
+        <w:pStyle w:val="Heading4"/>
+      </w:pPr>
+      <w:r>
+        <w:t>Enemies</w:t>
+      </w:r>
+    </w:p>
+    <w:p/>
+    <w:p>
+      <w:pPr>
+        <w:pStyle w:val="Heading4"/>
+      </w:pPr>
+      <w:r>
+        <w:t>Distinct Player Characteristics</w:t>
+      </w:r>
+    </w:p>
+    <w:p/>
+    <w:p>
+      <w:pPr>
+        <w:pStyle w:val="Heading3"/>
+      </w:pPr>
+      <w:bookmarkStart w:id="25" w:name="_Toc284945472"/>
+      <w:r>
+        <w:t>Middle East Medieval</w:t>
+      </w:r>
+      <w:bookmarkEnd w:id="25"/>
+    </w:p>
+    <w:p/>
+    <w:p>
+      <w:pPr>
+        <w:pStyle w:val="Heading4"/>
+      </w:pPr>
+      <w:r>
+        <w:t>Enemies</w:t>
+      </w:r>
+    </w:p>
+    <w:p/>
+    <w:p>
+      <w:pPr>
+        <w:pStyle w:val="Heading4"/>
+      </w:pPr>
+      <w:r>
+        <w:t>Distinct Player Characteristics</w:t>
+      </w:r>
+    </w:p>
+    <w:p/>
+    <w:p>
+      <w:pPr>
+        <w:pStyle w:val="Heading3"/>
+      </w:pPr>
+      <w:bookmarkStart w:id="26" w:name="_Toc284945473"/>
+      <w:r>
+        <w:t>Far East</w:t>
+      </w:r>
+      <w:bookmarkEnd w:id="26"/>
+    </w:p>
+    <w:p/>
+    <w:p>
+      <w:pPr>
+        <w:pStyle w:val="Heading4"/>
+      </w:pPr>
+      <w:r>
+        <w:t>Enemies</w:t>
+      </w:r>
+    </w:p>
+    <w:p/>
+    <w:p>
+      <w:pPr>
+        <w:pStyle w:val="Heading4"/>
+      </w:pPr>
+      <w:r>
+        <w:t>Distinct Player Characteristics</w:t>
+      </w:r>
+    </w:p>
+    <w:p/>
+    <w:p>
+      <w:pPr>
         <w:pStyle w:val="Heading2"/>
       </w:pPr>
-      <w:bookmarkStart w:id="16" w:name="_Toc284945463"/>
-      <w:r>
-        <w:t>Game Flow</w:t>
-      </w:r>
-      <w:bookmarkEnd w:id="16"/>
-    </w:p>
-    <w:p>
-      <w:r>
-        <w:t>TEMP</w:t>
-      </w:r>
-    </w:p>
+      <w:bookmarkStart w:id="27" w:name="_Toc284945474"/>
+      <w:r>
+        <w:t>Modern Era</w:t>
+      </w:r>
+      <w:bookmarkEnd w:id="27"/>
+    </w:p>
+    <w:p/>
+    <w:p>
+      <w:pPr>
+        <w:pStyle w:val="Heading3"/>
+      </w:pPr>
+      <w:bookmarkStart w:id="28" w:name="_Toc284945475"/>
+      <w:r>
+        <w:t>Enemies</w:t>
+      </w:r>
+      <w:bookmarkEnd w:id="28"/>
+    </w:p>
+    <w:p/>
+    <w:p>
+      <w:pPr>
+        <w:pStyle w:val="Heading3"/>
+      </w:pPr>
+      <w:bookmarkStart w:id="29" w:name="_Toc284945476"/>
+      <w:r>
+        <w:t>Distinct Player Characteristics</w:t>
+      </w:r>
+      <w:bookmarkEnd w:id="29"/>
+    </w:p>
+    <w:p/>
     <w:p>
       <w:pPr>
         <w:pStyle w:val="Heading2"/>
       </w:pPr>
-      <w:bookmarkStart w:id="17" w:name="_Toc284945464"/>
-      <w:r>
-        <w:t>Game Elements</w:t>
-      </w:r>
-      <w:bookmarkEnd w:id="17"/>
-    </w:p>
-    <w:p>
-      <w:r>
-        <w:t>Magic Elements are Fire-Ice-Lightning-Null-Light. Each element has 3 levels to it. Players can combine any spell of equal level with any other spell to create a combination spell. Combination spells can be created using any number of players, max of 4, to create a new spell.</w:t>
-      </w:r>
-    </w:p>
+      <w:bookmarkStart w:id="30" w:name="_Toc284945477"/>
+      <w:r>
+        <w:t>Post-Apocalyptic</w:t>
+      </w:r>
+      <w:bookmarkEnd w:id="30"/>
+    </w:p>
+    <w:p/>
     <w:p>
       <w:pPr>
         <w:pStyle w:val="Heading3"/>
       </w:pPr>
-      <w:bookmarkStart w:id="18" w:name="_Toc284945465"/>
-      <w:r>
-        <w:t>RPG Elements</w:t>
-      </w:r>
-      <w:bookmarkEnd w:id="18"/>
-    </w:p>
-    <w:p>
-      <w:r>
-        <w:t>An Inventory system will be implemented that WILL NOT pause the game. Players can switch whatever chips they currently have equipped with another chip whenever they want. However, they can still be attacked, and can still move.</w:t>
-      </w:r>
-    </w:p>
+      <w:bookmarkStart w:id="31" w:name="_Toc284945478"/>
+      <w:r>
+        <w:lastRenderedPageBreak/>
+        <w:t>Enemies</w:t>
+      </w:r>
+      <w:bookmarkEnd w:id="31"/>
+    </w:p>
+    <w:p/>
     <w:p>
       <w:pPr>
         <w:pStyle w:val="Heading3"/>
       </w:pPr>
-      <w:bookmarkStart w:id="19" w:name="_Toc284945466"/>
-      <w:r>
-        <w:t>Enemies</w:t>
-      </w:r>
-      <w:bookmarkEnd w:id="19"/>
-    </w:p>
-    <w:p>
-      <w:r>
-        <w:t>More information can be found in each Level’s section titled Enemies.</w:t>
-      </w:r>
-    </w:p>
-    <w:p>
-      <w:pPr>
-        <w:pStyle w:val="Heading3"/>
-      </w:pPr>
-      <w:bookmarkStart w:id="20" w:name="_Toc284945467"/>
-      <w:r>
-        <w:t>Weapons</w:t>
-      </w:r>
-      <w:bookmarkEnd w:id="20"/>
-    </w:p>
-    <w:p>
-      <w:r>
-        <w:t>There are four main weapon types, Slashing-Piercing-Bludgeoning-Ranged. Each weapon type also has 3 levels to it, getting more destructive as they go. Each weapon changes with the age dependent on what they are. For example a crossbow in the medieval era will change to a gun in the modern era. More information can be found in the Distinctive Player Characteristics section.</w:t>
-      </w:r>
-    </w:p>
-    <w:p>
-      <w:pPr>
-        <w:pStyle w:val="Heading3"/>
-      </w:pPr>
-      <w:bookmarkStart w:id="21" w:name="_Toc284945468"/>
-      <w:r>
-        <w:t>Spells</w:t>
-      </w:r>
-      <w:bookmarkEnd w:id="21"/>
-    </w:p>
-    <w:p>
-      <w:r>
-        <w:t>Basic Spells h</w:t>
-      </w:r>
-      <w:r>
-        <w:t>it only one Enemy.</w:t>
-      </w:r>
-      <w:r>
-        <w:t xml:space="preserve"> Advanced Spells hits multiple enemies, via mini-radius or chaining. Expert Spells hits multiple enemies with a much greater radius than the Advanced. Also, each element can also summon an elemental or greater bird to help you in battle. These also are skills that can level-up.</w:t>
-      </w:r>
-    </w:p>
-    <w:p>
-      <w:r>
-        <w:t>Fire: Fireball</w:t>
-      </w:r>
-      <w:r>
-        <w:t xml:space="preserve"> -&gt; Fire Burst -&gt; Fire Shower</w:t>
-      </w:r>
-    </w:p>
-    <w:p>
-      <w:r>
-        <w:t>Thunder:</w:t>
-      </w:r>
-      <w:r>
-        <w:t xml:space="preserve"> Lightning Bolt -&gt; Chain Lightning -&gt; Lightning Surge</w:t>
-      </w:r>
-    </w:p>
-    <w:p>
-      <w:r>
-        <w:t>Ice: Frost -&gt; Mist -&gt; Blizzard</w:t>
-      </w:r>
-    </w:p>
-    <w:p>
-      <w:r>
-        <w:t>Light: Heal -&gt;</w:t>
-      </w:r>
-    </w:p>
-    <w:p>
-      <w:r>
-        <w:t>Null: Magic Missile-&gt;</w:t>
-      </w:r>
-    </w:p>
-    <w:p>
-      <w:pPr>
-        <w:pStyle w:val="Heading1"/>
-      </w:pPr>
-      <w:bookmarkStart w:id="22" w:name="_Toc284945469"/>
-      <w:r>
-        <w:lastRenderedPageBreak/>
-        <w:t>Levels</w:t>
-      </w:r>
-      <w:bookmarkEnd w:id="22"/>
-    </w:p>
-    <w:p/>
-    <w:p>
-      <w:pPr>
-        <w:pStyle w:val="Heading2"/>
-      </w:pPr>
-      <w:bookmarkStart w:id="23" w:name="_Toc284945470"/>
-      <w:r>
-        <w:t>Medieval Era</w:t>
-      </w:r>
-      <w:bookmarkEnd w:id="23"/>
-    </w:p>
-    <w:p/>
-    <w:p>
-      <w:pPr>
-        <w:pStyle w:val="Heading3"/>
-      </w:pPr>
-      <w:bookmarkStart w:id="24" w:name="_Toc284945471"/>
-      <w:r>
-        <w:t>Arthurian/European</w:t>
-      </w:r>
-      <w:bookmarkEnd w:id="24"/>
-    </w:p>
-    <w:p/>
-    <w:p>
-      <w:pPr>
-        <w:pStyle w:val="Heading4"/>
-      </w:pPr>
-      <w:r>
-        <w:t>Enemies</w:t>
-      </w:r>
-    </w:p>
-    <w:p/>
-    <w:p>
-      <w:pPr>
-        <w:pStyle w:val="Heading4"/>
-      </w:pPr>
-      <w:r>
-        <w:t>Distinct Player Characteristics</w:t>
-      </w:r>
-    </w:p>
-    <w:p/>
-    <w:p>
-      <w:pPr>
-        <w:pStyle w:val="Heading3"/>
-      </w:pPr>
-      <w:bookmarkStart w:id="25" w:name="_Toc284945472"/>
-      <w:r>
-        <w:t>Middle East Medieval</w:t>
-      </w:r>
-      <w:bookmarkEnd w:id="25"/>
-    </w:p>
-    <w:p/>
-    <w:p>
-      <w:pPr>
-        <w:pStyle w:val="Heading4"/>
-      </w:pPr>
-      <w:r>
-        <w:t>Enemies</w:t>
-      </w:r>
-    </w:p>
-    <w:p/>
-    <w:p>
-      <w:pPr>
-        <w:pStyle w:val="Heading4"/>
-      </w:pPr>
-      <w:r>
-        <w:t>Distinct Player Characteristics</w:t>
-      </w:r>
-    </w:p>
-    <w:p/>
-    <w:p>
-      <w:pPr>
-        <w:pStyle w:val="Heading3"/>
-      </w:pPr>
-      <w:bookmarkStart w:id="26" w:name="_Toc284945473"/>
-      <w:r>
-        <w:t>Far East</w:t>
-      </w:r>
-      <w:bookmarkEnd w:id="26"/>
-    </w:p>
-    <w:p/>
-    <w:p>
-      <w:pPr>
-        <w:pStyle w:val="Heading4"/>
-      </w:pPr>
-      <w:r>
-        <w:t>Enemies</w:t>
-      </w:r>
-    </w:p>
-    <w:p/>
-    <w:p>
-      <w:pPr>
-        <w:pStyle w:val="Heading4"/>
-      </w:pPr>
-      <w:r>
-        <w:t>Distinct Player Characteristics</w:t>
-      </w:r>
-    </w:p>
-    <w:p/>
-    <w:p>
-      <w:pPr>
-        <w:pStyle w:val="Heading2"/>
-      </w:pPr>
-      <w:bookmarkStart w:id="27" w:name="_Toc284945474"/>
-      <w:r>
-        <w:t>Modern Era</w:t>
-      </w:r>
-      <w:bookmarkEnd w:id="27"/>
-    </w:p>
-    <w:p/>
-    <w:p>
-      <w:pPr>
-        <w:pStyle w:val="Heading3"/>
-      </w:pPr>
-      <w:bookmarkStart w:id="28" w:name="_Toc284945475"/>
-      <w:r>
-        <w:t>Enemies</w:t>
-      </w:r>
-      <w:bookmarkEnd w:id="28"/>
-    </w:p>
-    <w:p/>
-    <w:p>
-      <w:pPr>
-        <w:pStyle w:val="Heading3"/>
-      </w:pPr>
-      <w:bookmarkStart w:id="29" w:name="_Toc284945476"/>
-      <w:r>
-        <w:t>Distinct Player Characteristics</w:t>
-      </w:r>
-      <w:bookmarkEnd w:id="29"/>
-    </w:p>
-    <w:p/>
-    <w:p>
-      <w:pPr>
-        <w:pStyle w:val="Heading2"/>
-      </w:pPr>
-      <w:bookmarkStart w:id="30" w:name="_Toc284945477"/>
-      <w:r>
-        <w:t>Post-Apocalyptic</w:t>
-      </w:r>
-      <w:bookmarkEnd w:id="30"/>
-    </w:p>
-    <w:p/>
-    <w:p>
-      <w:pPr>
-        <w:pStyle w:val="Heading3"/>
-      </w:pPr>
-      <w:bookmarkStart w:id="31" w:name="_Toc284945478"/>
-      <w:r>
-        <w:t>Enemies</w:t>
-      </w:r>
-      <w:bookmarkEnd w:id="31"/>
-    </w:p>
-    <w:p/>
-    <w:p>
-      <w:pPr>
-        <w:pStyle w:val="Heading3"/>
-      </w:pPr>
       <w:bookmarkStart w:id="32" w:name="_Toc284945479"/>
       <w:r>
-        <w:lastRenderedPageBreak/>
         <w:t>Distinct Player Characteristics</w:t>
       </w:r>
       <w:bookmarkEnd w:id="32"/>
@@ -4258,32 +4285,6 @@
         </w:p>
       </w:docPartBody>
     </w:docPart>
-    <w:docPart>
-      <w:docPartPr>
-        <w:name w:val="FB427051C3A3476DB6BFE14B9FF0C604"/>
-        <w:category>
-          <w:name w:val="General"/>
-          <w:gallery w:val="placeholder"/>
-        </w:category>
-        <w:types>
-          <w:type w:val="bbPlcHdr"/>
-        </w:types>
-        <w:behaviors>
-          <w:behavior w:val="content"/>
-        </w:behaviors>
-        <w:guid w:val="{E203D610-9CA4-467C-8015-ED90F9EDF4B4}"/>
-      </w:docPartPr>
-      <w:docPartBody>
-        <w:p>
-          <w:pPr>
-            <w:pStyle w:val="FB427051C3A3476DB6BFE14B9FF0C604"/>
-          </w:pPr>
-          <w:r>
-            <w:t>[Type the abstract of the document here. The abstract is typically a short summary of the contents of the document. Type the abstract of the document here. The abstract is typically a short summary of the contents of the document.]</w:t>
-          </w:r>
-        </w:p>
-      </w:docPartBody>
-    </w:docPart>
   </w:docParts>
 </w:glossaryDocument>
 </file>
@@ -4315,8 +4316,9 @@
     <w:panose1 w:val="020B0604030504040204"/>
     <w:charset w:val="00"/>
     <w:family w:val="swiss"/>
+    <w:notTrueType/>
     <w:pitch w:val="variable"/>
-    <w:sig w:usb0="61002A87" w:usb1="80000000" w:usb2="00000008" w:usb3="00000000" w:csb0="000101FF" w:csb1="00000000"/>
+    <w:sig w:usb0="00000003" w:usb1="00000000" w:usb2="00000000" w:usb3="00000000" w:csb0="00000001" w:csb1="00000000"/>
   </w:font>
 </w:fonts>
 </file>
@@ -4331,6 +4333,7 @@
   </w:compat>
   <w:rsids>
     <w:rsidRoot w:val="00C3294D"/>
+    <w:rsid w:val="000772DD"/>
     <w:rsid w:val="00AC63E6"/>
     <w:rsid w:val="00C3294D"/>
   </w:rsids>
@@ -4513,6 +4516,7 @@
   <w:style w:type="paragraph" w:default="1" w:styleId="Normal">
     <w:name w:val="Normal"/>
     <w:qFormat/>
+    <w:rsid w:val="000772DD"/>
   </w:style>
   <w:style w:type="character" w:default="1" w:styleId="DefaultParagraphFont">
     <w:name w:val="Default Paragraph Font"/>
@@ -4886,7 +4890,7 @@
 </file>
 
 <file path=customXml/itemProps2.xml><?xml version="1.0" encoding="utf-8"?>
-<ds:datastoreItem xmlns:ds="http://schemas.openxmlformats.org/officeDocument/2006/customXml" ds:itemID="{9D694FD5-D19A-4A11-9D46-03FCAD71D8A3}">
+<ds:datastoreItem xmlns:ds="http://schemas.openxmlformats.org/officeDocument/2006/customXml" ds:itemID="{C9090F04-5420-4489-AA0A-58D59233317C}">
   <ds:schemaRefs>
     <ds:schemaRef ds:uri="http://schemas.openxmlformats.org/officeDocument/2006/bibliography"/>
   </ds:schemaRefs>

</xml_diff>

<commit_message>
*added more details into the hub world design: Tell me what you guys think. *added in partial main story. It's only a summary right now, but it covers the "Main" story. I think.
</commit_message>
<xml_diff>
--- a/Senior Project Files/SeniorProjectGDD.docx
+++ b/Senior Project Files/SeniorProjectGDD.docx
@@ -340,6 +340,16 @@
             <w:t>V.02 2/20/11</w:t>
           </w:r>
         </w:p>
+        <w:p>
+          <w:pPr>
+            <w:spacing w:line="240" w:lineRule="auto"/>
+            <w:contextualSpacing/>
+            <w:jc w:val="center"/>
+          </w:pPr>
+          <w:r>
+            <w:t>V.03 2/26/11</w:t>
+          </w:r>
+        </w:p>
         <w:tbl>
           <w:tblPr>
             <w:tblpPr w:leftFromText="187" w:rightFromText="187" w:horzAnchor="margin" w:tblpXSpec="center" w:tblpYSpec="bottom"/>
@@ -354,9 +364,6 @@
               <w:sdtPr>
                 <w:alias w:val="Abstract"/>
                 <w:id w:val="8276291"/>
-                <w:placeholder>
-                  <w:docPart w:val="FB427051C3A3476DB6BFE14B9FF0C604"/>
-                </w:placeholder>
                 <w:dataBinding w:prefixMappings="xmlns:ns0='http://schemas.microsoft.com/office/2006/coverPageProps'" w:xpath="/ns0:CoverPageProperties[1]/ns0:Abstract[1]" w:storeItemID="{55AF091B-3C7A-41E3-B477-F2FDAA23CFDA}"/>
                 <w:text/>
               </w:sdtPr>
@@ -439,7 +446,7 @@
           <w:r>
             <w:fldChar w:fldCharType="separate"/>
           </w:r>
-          <w:hyperlink w:anchor="_Toc284945447" w:history="1">
+          <w:hyperlink w:anchor="_Toc286490438" w:history="1">
             <w:r>
               <w:rPr>
                 <w:rStyle w:val="Hyperlink"/>
@@ -466,7 +473,7 @@
                 <w:noProof/>
                 <w:webHidden/>
               </w:rPr>
-              <w:instrText xml:space="preserve"> PAGEREF _Toc284945447 \h </w:instrText>
+              <w:instrText xml:space="preserve"> PAGEREF _Toc286490438 \h </w:instrText>
             </w:r>
             <w:r>
               <w:rPr>
@@ -508,7 +515,7 @@
               <w:noProof/>
             </w:rPr>
           </w:pPr>
-          <w:hyperlink w:anchor="_Toc284945448" w:history="1">
+          <w:hyperlink w:anchor="_Toc286490439" w:history="1">
             <w:r>
               <w:rPr>
                 <w:rStyle w:val="Hyperlink"/>
@@ -535,7 +542,7 @@
                 <w:noProof/>
                 <w:webHidden/>
               </w:rPr>
-              <w:instrText xml:space="preserve"> PAGEREF _Toc284945448 \h </w:instrText>
+              <w:instrText xml:space="preserve"> PAGEREF _Toc286490439 \h </w:instrText>
             </w:r>
             <w:r>
               <w:rPr>
@@ -577,7 +584,7 @@
               <w:noProof/>
             </w:rPr>
           </w:pPr>
-          <w:hyperlink w:anchor="_Toc284945449" w:history="1">
+          <w:hyperlink w:anchor="_Toc286490440" w:history="1">
             <w:r>
               <w:rPr>
                 <w:rStyle w:val="Hyperlink"/>
@@ -604,7 +611,7 @@
                 <w:noProof/>
                 <w:webHidden/>
               </w:rPr>
-              <w:instrText xml:space="preserve"> PAGEREF _Toc284945449 \h </w:instrText>
+              <w:instrText xml:space="preserve"> PAGEREF _Toc286490440 \h </w:instrText>
             </w:r>
             <w:r>
               <w:rPr>
@@ -624,7 +631,7 @@
                 <w:noProof/>
                 <w:webHidden/>
               </w:rPr>
-              <w:t>5</w:t>
+              <w:t>4</w:t>
             </w:r>
             <w:r>
               <w:rPr>
@@ -646,7 +653,7 @@
               <w:noProof/>
             </w:rPr>
           </w:pPr>
-          <w:hyperlink w:anchor="_Toc284945450" w:history="1">
+          <w:hyperlink w:anchor="_Toc286490441" w:history="1">
             <w:r>
               <w:rPr>
                 <w:rStyle w:val="Hyperlink"/>
@@ -673,7 +680,7 @@
                 <w:noProof/>
                 <w:webHidden/>
               </w:rPr>
-              <w:instrText xml:space="preserve"> PAGEREF _Toc284945450 \h </w:instrText>
+              <w:instrText xml:space="preserve"> PAGEREF _Toc286490441 \h </w:instrText>
             </w:r>
             <w:r>
               <w:rPr>
@@ -693,7 +700,7 @@
                 <w:noProof/>
                 <w:webHidden/>
               </w:rPr>
-              <w:t>5</w:t>
+              <w:t>4</w:t>
             </w:r>
             <w:r>
               <w:rPr>
@@ -715,7 +722,7 @@
               <w:noProof/>
             </w:rPr>
           </w:pPr>
-          <w:hyperlink w:anchor="_Toc284945451" w:history="1">
+          <w:hyperlink w:anchor="_Toc286490442" w:history="1">
             <w:r>
               <w:rPr>
                 <w:rStyle w:val="Hyperlink"/>
@@ -742,7 +749,7 @@
                 <w:noProof/>
                 <w:webHidden/>
               </w:rPr>
-              <w:instrText xml:space="preserve"> PAGEREF _Toc284945451 \h </w:instrText>
+              <w:instrText xml:space="preserve"> PAGEREF _Toc286490442 \h </w:instrText>
             </w:r>
             <w:r>
               <w:rPr>
@@ -762,7 +769,7 @@
                 <w:noProof/>
                 <w:webHidden/>
               </w:rPr>
-              <w:t>5</w:t>
+              <w:t>4</w:t>
             </w:r>
             <w:r>
               <w:rPr>
@@ -784,7 +791,7 @@
               <w:noProof/>
             </w:rPr>
           </w:pPr>
-          <w:hyperlink w:anchor="_Toc284945452" w:history="1">
+          <w:hyperlink w:anchor="_Toc286490443" w:history="1">
             <w:r>
               <w:rPr>
                 <w:rStyle w:val="Hyperlink"/>
@@ -811,7 +818,7 @@
                 <w:noProof/>
                 <w:webHidden/>
               </w:rPr>
-              <w:instrText xml:space="preserve"> PAGEREF _Toc284945452 \h </w:instrText>
+              <w:instrText xml:space="preserve"> PAGEREF _Toc286490443 \h </w:instrText>
             </w:r>
             <w:r>
               <w:rPr>
@@ -831,7 +838,7 @@
                 <w:noProof/>
                 <w:webHidden/>
               </w:rPr>
-              <w:t>5</w:t>
+              <w:t>4</w:t>
             </w:r>
             <w:r>
               <w:rPr>
@@ -853,7 +860,7 @@
               <w:noProof/>
             </w:rPr>
           </w:pPr>
-          <w:hyperlink w:anchor="_Toc284945453" w:history="1">
+          <w:hyperlink w:anchor="_Toc286490444" w:history="1">
             <w:r>
               <w:rPr>
                 <w:rStyle w:val="Hyperlink"/>
@@ -880,7 +887,7 @@
                 <w:noProof/>
                 <w:webHidden/>
               </w:rPr>
-              <w:instrText xml:space="preserve"> PAGEREF _Toc284945453 \h </w:instrText>
+              <w:instrText xml:space="preserve"> PAGEREF _Toc286490444 \h </w:instrText>
             </w:r>
             <w:r>
               <w:rPr>
@@ -900,7 +907,7 @@
                 <w:noProof/>
                 <w:webHidden/>
               </w:rPr>
-              <w:t>5</w:t>
+              <w:t>4</w:t>
             </w:r>
             <w:r>
               <w:rPr>
@@ -922,7 +929,7 @@
               <w:noProof/>
             </w:rPr>
           </w:pPr>
-          <w:hyperlink w:anchor="_Toc284945454" w:history="1">
+          <w:hyperlink w:anchor="_Toc286490445" w:history="1">
             <w:r>
               <w:rPr>
                 <w:rStyle w:val="Hyperlink"/>
@@ -949,7 +956,7 @@
                 <w:noProof/>
                 <w:webHidden/>
               </w:rPr>
-              <w:instrText xml:space="preserve"> PAGEREF _Toc284945454 \h </w:instrText>
+              <w:instrText xml:space="preserve"> PAGEREF _Toc286490445 \h </w:instrText>
             </w:r>
             <w:r>
               <w:rPr>
@@ -969,7 +976,7 @@
                 <w:noProof/>
                 <w:webHidden/>
               </w:rPr>
-              <w:t>5</w:t>
+              <w:t>4</w:t>
             </w:r>
             <w:r>
               <w:rPr>
@@ -991,7 +998,7 @@
               <w:noProof/>
             </w:rPr>
           </w:pPr>
-          <w:hyperlink w:anchor="_Toc284945455" w:history="1">
+          <w:hyperlink w:anchor="_Toc286490446" w:history="1">
             <w:r>
               <w:rPr>
                 <w:rStyle w:val="Hyperlink"/>
@@ -1018,7 +1025,7 @@
                 <w:noProof/>
                 <w:webHidden/>
               </w:rPr>
-              <w:instrText xml:space="preserve"> PAGEREF _Toc284945455 \h </w:instrText>
+              <w:instrText xml:space="preserve"> PAGEREF _Toc286490446 \h </w:instrText>
             </w:r>
             <w:r>
               <w:rPr>
@@ -1038,7 +1045,7 @@
                 <w:noProof/>
                 <w:webHidden/>
               </w:rPr>
-              <w:t>5</w:t>
+              <w:t>4</w:t>
             </w:r>
             <w:r>
               <w:rPr>
@@ -1060,7 +1067,7 @@
               <w:noProof/>
             </w:rPr>
           </w:pPr>
-          <w:hyperlink w:anchor="_Toc284945456" w:history="1">
+          <w:hyperlink w:anchor="_Toc286490447" w:history="1">
             <w:r>
               <w:rPr>
                 <w:rStyle w:val="Hyperlink"/>
@@ -1087,7 +1094,7 @@
                 <w:noProof/>
                 <w:webHidden/>
               </w:rPr>
-              <w:instrText xml:space="preserve"> PAGEREF _Toc284945456 \h </w:instrText>
+              <w:instrText xml:space="preserve"> PAGEREF _Toc286490447 \h </w:instrText>
             </w:r>
             <w:r>
               <w:rPr>
@@ -1107,7 +1114,7 @@
                 <w:noProof/>
                 <w:webHidden/>
               </w:rPr>
-              <w:t>5</w:t>
+              <w:t>4</w:t>
             </w:r>
             <w:r>
               <w:rPr>
@@ -1129,7 +1136,7 @@
               <w:noProof/>
             </w:rPr>
           </w:pPr>
-          <w:hyperlink w:anchor="_Toc284945457" w:history="1">
+          <w:hyperlink w:anchor="_Toc286490448" w:history="1">
             <w:r>
               <w:rPr>
                 <w:rStyle w:val="Hyperlink"/>
@@ -1156,7 +1163,7 @@
                 <w:noProof/>
                 <w:webHidden/>
               </w:rPr>
-              <w:instrText xml:space="preserve"> PAGEREF _Toc284945457 \h </w:instrText>
+              <w:instrText xml:space="preserve"> PAGEREF _Toc286490448 \h </w:instrText>
             </w:r>
             <w:r>
               <w:rPr>
@@ -1176,7 +1183,7 @@
                 <w:noProof/>
                 <w:webHidden/>
               </w:rPr>
-              <w:t>5</w:t>
+              <w:t>4</w:t>
             </w:r>
             <w:r>
               <w:rPr>
@@ -1198,7 +1205,7 @@
               <w:noProof/>
             </w:rPr>
           </w:pPr>
-          <w:hyperlink w:anchor="_Toc284945458" w:history="1">
+          <w:hyperlink w:anchor="_Toc286490449" w:history="1">
             <w:r>
               <w:rPr>
                 <w:rStyle w:val="Hyperlink"/>
@@ -1225,7 +1232,7 @@
                 <w:noProof/>
                 <w:webHidden/>
               </w:rPr>
-              <w:instrText xml:space="preserve"> PAGEREF _Toc284945458 \h </w:instrText>
+              <w:instrText xml:space="preserve"> PAGEREF _Toc286490449 \h </w:instrText>
             </w:r>
             <w:r>
               <w:rPr>
@@ -1245,7 +1252,7 @@
                 <w:noProof/>
                 <w:webHidden/>
               </w:rPr>
-              <w:t>5</w:t>
+              <w:t>4</w:t>
             </w:r>
             <w:r>
               <w:rPr>
@@ -1267,7 +1274,7 @@
               <w:noProof/>
             </w:rPr>
           </w:pPr>
-          <w:hyperlink w:anchor="_Toc284945459" w:history="1">
+          <w:hyperlink w:anchor="_Toc286490450" w:history="1">
             <w:r>
               <w:rPr>
                 <w:rStyle w:val="Hyperlink"/>
@@ -1294,7 +1301,7 @@
                 <w:noProof/>
                 <w:webHidden/>
               </w:rPr>
-              <w:instrText xml:space="preserve"> PAGEREF _Toc284945459 \h </w:instrText>
+              <w:instrText xml:space="preserve"> PAGEREF _Toc286490450 \h </w:instrText>
             </w:r>
             <w:r>
               <w:rPr>
@@ -1314,7 +1321,7 @@
                 <w:noProof/>
                 <w:webHidden/>
               </w:rPr>
-              <w:t>5</w:t>
+              <w:t>4</w:t>
             </w:r>
             <w:r>
               <w:rPr>
@@ -1336,7 +1343,7 @@
               <w:noProof/>
             </w:rPr>
           </w:pPr>
-          <w:hyperlink w:anchor="_Toc284945460" w:history="1">
+          <w:hyperlink w:anchor="_Toc286490451" w:history="1">
             <w:r>
               <w:rPr>
                 <w:rStyle w:val="Hyperlink"/>
@@ -1363,7 +1370,7 @@
                 <w:noProof/>
                 <w:webHidden/>
               </w:rPr>
-              <w:instrText xml:space="preserve"> PAGEREF _Toc284945460 \h </w:instrText>
+              <w:instrText xml:space="preserve"> PAGEREF _Toc286490451 \h </w:instrText>
             </w:r>
             <w:r>
               <w:rPr>
@@ -1405,7 +1412,7 @@
               <w:noProof/>
             </w:rPr>
           </w:pPr>
-          <w:hyperlink w:anchor="_Toc284945461" w:history="1">
+          <w:hyperlink w:anchor="_Toc286490452" w:history="1">
             <w:r>
               <w:rPr>
                 <w:rStyle w:val="Hyperlink"/>
@@ -1432,7 +1439,7 @@
                 <w:noProof/>
                 <w:webHidden/>
               </w:rPr>
-              <w:instrText xml:space="preserve"> PAGEREF _Toc284945461 \h </w:instrText>
+              <w:instrText xml:space="preserve"> PAGEREF _Toc286490452 \h </w:instrText>
             </w:r>
             <w:r>
               <w:rPr>
@@ -1474,7 +1481,7 @@
               <w:noProof/>
             </w:rPr>
           </w:pPr>
-          <w:hyperlink w:anchor="_Toc284945462" w:history="1">
+          <w:hyperlink w:anchor="_Toc286490453" w:history="1">
             <w:r>
               <w:rPr>
                 <w:rStyle w:val="Hyperlink"/>
@@ -1501,7 +1508,7 @@
                 <w:noProof/>
                 <w:webHidden/>
               </w:rPr>
-              <w:instrText xml:space="preserve"> PAGEREF _Toc284945462 \h </w:instrText>
+              <w:instrText xml:space="preserve"> PAGEREF _Toc286490453 \h </w:instrText>
             </w:r>
             <w:r>
               <w:rPr>
@@ -1543,7 +1550,7 @@
               <w:noProof/>
             </w:rPr>
           </w:pPr>
-          <w:hyperlink w:anchor="_Toc284945463" w:history="1">
+          <w:hyperlink w:anchor="_Toc286490454" w:history="1">
             <w:r>
               <w:rPr>
                 <w:rStyle w:val="Hyperlink"/>
@@ -1570,7 +1577,7 @@
                 <w:noProof/>
                 <w:webHidden/>
               </w:rPr>
-              <w:instrText xml:space="preserve"> PAGEREF _Toc284945463 \h </w:instrText>
+              <w:instrText xml:space="preserve"> PAGEREF _Toc286490454 \h </w:instrText>
             </w:r>
             <w:r>
               <w:rPr>
@@ -1612,7 +1619,7 @@
               <w:noProof/>
             </w:rPr>
           </w:pPr>
-          <w:hyperlink w:anchor="_Toc284945464" w:history="1">
+          <w:hyperlink w:anchor="_Toc286490455" w:history="1">
             <w:r>
               <w:rPr>
                 <w:rStyle w:val="Hyperlink"/>
@@ -1639,7 +1646,7 @@
                 <w:noProof/>
                 <w:webHidden/>
               </w:rPr>
-              <w:instrText xml:space="preserve"> PAGEREF _Toc284945464 \h </w:instrText>
+              <w:instrText xml:space="preserve"> PAGEREF _Toc286490455 \h </w:instrText>
             </w:r>
             <w:r>
               <w:rPr>
@@ -1681,7 +1688,7 @@
               <w:noProof/>
             </w:rPr>
           </w:pPr>
-          <w:hyperlink w:anchor="_Toc284945465" w:history="1">
+          <w:hyperlink w:anchor="_Toc286490456" w:history="1">
             <w:r>
               <w:rPr>
                 <w:rStyle w:val="Hyperlink"/>
@@ -1708,7 +1715,7 @@
                 <w:noProof/>
                 <w:webHidden/>
               </w:rPr>
-              <w:instrText xml:space="preserve"> PAGEREF _Toc284945465 \h </w:instrText>
+              <w:instrText xml:space="preserve"> PAGEREF _Toc286490456 \h </w:instrText>
             </w:r>
             <w:r>
               <w:rPr>
@@ -1750,7 +1757,7 @@
               <w:noProof/>
             </w:rPr>
           </w:pPr>
-          <w:hyperlink w:anchor="_Toc284945466" w:history="1">
+          <w:hyperlink w:anchor="_Toc286490457" w:history="1">
             <w:r>
               <w:rPr>
                 <w:rStyle w:val="Hyperlink"/>
@@ -1777,7 +1784,7 @@
                 <w:noProof/>
                 <w:webHidden/>
               </w:rPr>
-              <w:instrText xml:space="preserve"> PAGEREF _Toc284945466 \h </w:instrText>
+              <w:instrText xml:space="preserve"> PAGEREF _Toc286490457 \h </w:instrText>
             </w:r>
             <w:r>
               <w:rPr>
@@ -1819,7 +1826,7 @@
               <w:noProof/>
             </w:rPr>
           </w:pPr>
-          <w:hyperlink w:anchor="_Toc284945467" w:history="1">
+          <w:hyperlink w:anchor="_Toc286490458" w:history="1">
             <w:r>
               <w:rPr>
                 <w:rStyle w:val="Hyperlink"/>
@@ -1846,7 +1853,7 @@
                 <w:noProof/>
                 <w:webHidden/>
               </w:rPr>
-              <w:instrText xml:space="preserve"> PAGEREF _Toc284945467 \h </w:instrText>
+              <w:instrText xml:space="preserve"> PAGEREF _Toc286490458 \h </w:instrText>
             </w:r>
             <w:r>
               <w:rPr>
@@ -1888,7 +1895,7 @@
               <w:noProof/>
             </w:rPr>
           </w:pPr>
-          <w:hyperlink w:anchor="_Toc284945468" w:history="1">
+          <w:hyperlink w:anchor="_Toc286490459" w:history="1">
             <w:r>
               <w:rPr>
                 <w:rStyle w:val="Hyperlink"/>
@@ -1915,7 +1922,7 @@
                 <w:noProof/>
                 <w:webHidden/>
               </w:rPr>
-              <w:instrText xml:space="preserve"> PAGEREF _Toc284945468 \h </w:instrText>
+              <w:instrText xml:space="preserve"> PAGEREF _Toc286490459 \h </w:instrText>
             </w:r>
             <w:r>
               <w:rPr>
@@ -1957,7 +1964,7 @@
               <w:noProof/>
             </w:rPr>
           </w:pPr>
-          <w:hyperlink w:anchor="_Toc284945469" w:history="1">
+          <w:hyperlink w:anchor="_Toc286490460" w:history="1">
             <w:r>
               <w:rPr>
                 <w:rStyle w:val="Hyperlink"/>
@@ -1984,7 +1991,7 @@
                 <w:noProof/>
                 <w:webHidden/>
               </w:rPr>
-              <w:instrText xml:space="preserve"> PAGEREF _Toc284945469 \h </w:instrText>
+              <w:instrText xml:space="preserve"> PAGEREF _Toc286490460 \h </w:instrText>
             </w:r>
             <w:r>
               <w:rPr>
@@ -2004,7 +2011,7 @@
                 <w:noProof/>
                 <w:webHidden/>
               </w:rPr>
-              <w:t>5</w:t>
+              <w:t>6</w:t>
             </w:r>
             <w:r>
               <w:rPr>
@@ -2026,7 +2033,7 @@
               <w:noProof/>
             </w:rPr>
           </w:pPr>
-          <w:hyperlink w:anchor="_Toc284945470" w:history="1">
+          <w:hyperlink w:anchor="_Toc286490461" w:history="1">
             <w:r>
               <w:rPr>
                 <w:rStyle w:val="Hyperlink"/>
@@ -2053,7 +2060,7 @@
                 <w:noProof/>
                 <w:webHidden/>
               </w:rPr>
-              <w:instrText xml:space="preserve"> PAGEREF _Toc284945470 \h </w:instrText>
+              <w:instrText xml:space="preserve"> PAGEREF _Toc286490461 \h </w:instrText>
             </w:r>
             <w:r>
               <w:rPr>
@@ -2073,7 +2080,7 @@
                 <w:noProof/>
                 <w:webHidden/>
               </w:rPr>
-              <w:t>5</w:t>
+              <w:t>6</w:t>
             </w:r>
             <w:r>
               <w:rPr>
@@ -2095,7 +2102,7 @@
               <w:noProof/>
             </w:rPr>
           </w:pPr>
-          <w:hyperlink w:anchor="_Toc284945471" w:history="1">
+          <w:hyperlink w:anchor="_Toc286490462" w:history="1">
             <w:r>
               <w:rPr>
                 <w:rStyle w:val="Hyperlink"/>
@@ -2122,7 +2129,7 @@
                 <w:noProof/>
                 <w:webHidden/>
               </w:rPr>
-              <w:instrText xml:space="preserve"> PAGEREF _Toc284945471 \h </w:instrText>
+              <w:instrText xml:space="preserve"> PAGEREF _Toc286490462 \h </w:instrText>
             </w:r>
             <w:r>
               <w:rPr>
@@ -2142,7 +2149,7 @@
                 <w:noProof/>
                 <w:webHidden/>
               </w:rPr>
-              <w:t>5</w:t>
+              <w:t>6</w:t>
             </w:r>
             <w:r>
               <w:rPr>
@@ -2164,7 +2171,7 @@
               <w:noProof/>
             </w:rPr>
           </w:pPr>
-          <w:hyperlink w:anchor="_Toc284945472" w:history="1">
+          <w:hyperlink w:anchor="_Toc286490463" w:history="1">
             <w:r>
               <w:rPr>
                 <w:rStyle w:val="Hyperlink"/>
@@ -2191,7 +2198,7 @@
                 <w:noProof/>
                 <w:webHidden/>
               </w:rPr>
-              <w:instrText xml:space="preserve"> PAGEREF _Toc284945472 \h </w:instrText>
+              <w:instrText xml:space="preserve"> PAGEREF _Toc286490463 \h </w:instrText>
             </w:r>
             <w:r>
               <w:rPr>
@@ -2233,7 +2240,7 @@
               <w:noProof/>
             </w:rPr>
           </w:pPr>
-          <w:hyperlink w:anchor="_Toc284945473" w:history="1">
+          <w:hyperlink w:anchor="_Toc286490464" w:history="1">
             <w:r>
               <w:rPr>
                 <w:rStyle w:val="Hyperlink"/>
@@ -2260,7 +2267,7 @@
                 <w:noProof/>
                 <w:webHidden/>
               </w:rPr>
-              <w:instrText xml:space="preserve"> PAGEREF _Toc284945473 \h </w:instrText>
+              <w:instrText xml:space="preserve"> PAGEREF _Toc286490464 \h </w:instrText>
             </w:r>
             <w:r>
               <w:rPr>
@@ -2302,7 +2309,7 @@
               <w:noProof/>
             </w:rPr>
           </w:pPr>
-          <w:hyperlink w:anchor="_Toc284945474" w:history="1">
+          <w:hyperlink w:anchor="_Toc286490465" w:history="1">
             <w:r>
               <w:rPr>
                 <w:rStyle w:val="Hyperlink"/>
@@ -2329,7 +2336,7 @@
                 <w:noProof/>
                 <w:webHidden/>
               </w:rPr>
-              <w:instrText xml:space="preserve"> PAGEREF _Toc284945474 \h </w:instrText>
+              <w:instrText xml:space="preserve"> PAGEREF _Toc286490465 \h </w:instrText>
             </w:r>
             <w:r>
               <w:rPr>
@@ -2371,7 +2378,7 @@
               <w:noProof/>
             </w:rPr>
           </w:pPr>
-          <w:hyperlink w:anchor="_Toc284945475" w:history="1">
+          <w:hyperlink w:anchor="_Toc286490466" w:history="1">
             <w:r>
               <w:rPr>
                 <w:rStyle w:val="Hyperlink"/>
@@ -2398,7 +2405,7 @@
                 <w:noProof/>
                 <w:webHidden/>
               </w:rPr>
-              <w:instrText xml:space="preserve"> PAGEREF _Toc284945475 \h </w:instrText>
+              <w:instrText xml:space="preserve"> PAGEREF _Toc286490466 \h </w:instrText>
             </w:r>
             <w:r>
               <w:rPr>
@@ -2440,7 +2447,7 @@
               <w:noProof/>
             </w:rPr>
           </w:pPr>
-          <w:hyperlink w:anchor="_Toc284945476" w:history="1">
+          <w:hyperlink w:anchor="_Toc286490467" w:history="1">
             <w:r>
               <w:rPr>
                 <w:rStyle w:val="Hyperlink"/>
@@ -2467,7 +2474,7 @@
                 <w:noProof/>
                 <w:webHidden/>
               </w:rPr>
-              <w:instrText xml:space="preserve"> PAGEREF _Toc284945476 \h </w:instrText>
+              <w:instrText xml:space="preserve"> PAGEREF _Toc286490467 \h </w:instrText>
             </w:r>
             <w:r>
               <w:rPr>
@@ -2509,7 +2516,7 @@
               <w:noProof/>
             </w:rPr>
           </w:pPr>
-          <w:hyperlink w:anchor="_Toc284945477" w:history="1">
+          <w:hyperlink w:anchor="_Toc286490468" w:history="1">
             <w:r>
               <w:rPr>
                 <w:rStyle w:val="Hyperlink"/>
@@ -2536,7 +2543,7 @@
                 <w:noProof/>
                 <w:webHidden/>
               </w:rPr>
-              <w:instrText xml:space="preserve"> PAGEREF _Toc284945477 \h </w:instrText>
+              <w:instrText xml:space="preserve"> PAGEREF _Toc286490468 \h </w:instrText>
             </w:r>
             <w:r>
               <w:rPr>
@@ -2578,7 +2585,7 @@
               <w:noProof/>
             </w:rPr>
           </w:pPr>
-          <w:hyperlink w:anchor="_Toc284945478" w:history="1">
+          <w:hyperlink w:anchor="_Toc286490469" w:history="1">
             <w:r>
               <w:rPr>
                 <w:rStyle w:val="Hyperlink"/>
@@ -2605,7 +2612,7 @@
                 <w:noProof/>
                 <w:webHidden/>
               </w:rPr>
-              <w:instrText xml:space="preserve"> PAGEREF _Toc284945478 \h </w:instrText>
+              <w:instrText xml:space="preserve"> PAGEREF _Toc286490469 \h </w:instrText>
             </w:r>
             <w:r>
               <w:rPr>
@@ -2625,7 +2632,7 @@
                 <w:noProof/>
                 <w:webHidden/>
               </w:rPr>
-              <w:t>6</w:t>
+              <w:t>7</w:t>
             </w:r>
             <w:r>
               <w:rPr>
@@ -2647,7 +2654,7 @@
               <w:noProof/>
             </w:rPr>
           </w:pPr>
-          <w:hyperlink w:anchor="_Toc284945479" w:history="1">
+          <w:hyperlink w:anchor="_Toc286490470" w:history="1">
             <w:r>
               <w:rPr>
                 <w:rStyle w:val="Hyperlink"/>
@@ -2674,7 +2681,7 @@
                 <w:noProof/>
                 <w:webHidden/>
               </w:rPr>
-              <w:instrText xml:space="preserve"> PAGEREF _Toc284945479 \h </w:instrText>
+              <w:instrText xml:space="preserve"> PAGEREF _Toc286490470 \h </w:instrText>
             </w:r>
             <w:r>
               <w:rPr>
@@ -2694,7 +2701,7 @@
                 <w:noProof/>
                 <w:webHidden/>
               </w:rPr>
-              <w:t>6</w:t>
+              <w:t>7</w:t>
             </w:r>
             <w:r>
               <w:rPr>
@@ -2716,7 +2723,7 @@
               <w:noProof/>
             </w:rPr>
           </w:pPr>
-          <w:hyperlink w:anchor="_Toc284945480" w:history="1">
+          <w:hyperlink w:anchor="_Toc286490471" w:history="1">
             <w:r>
               <w:rPr>
                 <w:rStyle w:val="Hyperlink"/>
@@ -2743,7 +2750,7 @@
                 <w:noProof/>
                 <w:webHidden/>
               </w:rPr>
-              <w:instrText xml:space="preserve"> PAGEREF _Toc284945480 \h </w:instrText>
+              <w:instrText xml:space="preserve"> PAGEREF _Toc286490471 \h </w:instrText>
             </w:r>
             <w:r>
               <w:rPr>
@@ -2763,7 +2770,7 @@
                 <w:noProof/>
                 <w:webHidden/>
               </w:rPr>
-              <w:t>6</w:t>
+              <w:t>7</w:t>
             </w:r>
             <w:r>
               <w:rPr>
@@ -2785,7 +2792,7 @@
               <w:noProof/>
             </w:rPr>
           </w:pPr>
-          <w:hyperlink w:anchor="_Toc284945481" w:history="1">
+          <w:hyperlink w:anchor="_Toc286490472" w:history="1">
             <w:r>
               <w:rPr>
                 <w:rStyle w:val="Hyperlink"/>
@@ -2812,7 +2819,7 @@
                 <w:noProof/>
                 <w:webHidden/>
               </w:rPr>
-              <w:instrText xml:space="preserve"> PAGEREF _Toc284945481 \h </w:instrText>
+              <w:instrText xml:space="preserve"> PAGEREF _Toc286490472 \h </w:instrText>
             </w:r>
             <w:r>
               <w:rPr>
@@ -2832,7 +2839,7 @@
                 <w:noProof/>
                 <w:webHidden/>
               </w:rPr>
-              <w:t>6</w:t>
+              <w:t>7</w:t>
             </w:r>
             <w:r>
               <w:rPr>
@@ -2854,7 +2861,7 @@
               <w:noProof/>
             </w:rPr>
           </w:pPr>
-          <w:hyperlink w:anchor="_Toc284945482" w:history="1">
+          <w:hyperlink w:anchor="_Toc286490473" w:history="1">
             <w:r>
               <w:rPr>
                 <w:rStyle w:val="Hyperlink"/>
@@ -2881,7 +2888,7 @@
                 <w:noProof/>
                 <w:webHidden/>
               </w:rPr>
-              <w:instrText xml:space="preserve"> PAGEREF _Toc284945482 \h </w:instrText>
+              <w:instrText xml:space="preserve"> PAGEREF _Toc286490473 \h </w:instrText>
             </w:r>
             <w:r>
               <w:rPr>
@@ -2901,7 +2908,145 @@
                 <w:noProof/>
                 <w:webHidden/>
               </w:rPr>
-              <w:t>6</w:t>
+              <w:t>7</w:t>
+            </w:r>
+            <w:r>
+              <w:rPr>
+                <w:noProof/>
+                <w:webHidden/>
+              </w:rPr>
+              <w:fldChar w:fldCharType="end"/>
+            </w:r>
+          </w:hyperlink>
+        </w:p>
+        <w:p>
+          <w:pPr>
+            <w:pStyle w:val="TOC1"/>
+            <w:tabs>
+              <w:tab w:val="right" w:leader="dot" w:pos="9350"/>
+            </w:tabs>
+            <w:rPr>
+              <w:rFonts w:eastAsiaTheme="minorEastAsia"/>
+              <w:noProof/>
+            </w:rPr>
+          </w:pPr>
+          <w:hyperlink w:anchor="_Toc286490474" w:history="1">
+            <w:r>
+              <w:rPr>
+                <w:rStyle w:val="Hyperlink"/>
+                <w:noProof/>
+              </w:rPr>
+              <w:t>Story</w:t>
+            </w:r>
+            <w:r>
+              <w:rPr>
+                <w:noProof/>
+                <w:webHidden/>
+              </w:rPr>
+              <w:tab/>
+            </w:r>
+            <w:r>
+              <w:rPr>
+                <w:noProof/>
+                <w:webHidden/>
+              </w:rPr>
+              <w:fldChar w:fldCharType="begin"/>
+            </w:r>
+            <w:r>
+              <w:rPr>
+                <w:noProof/>
+                <w:webHidden/>
+              </w:rPr>
+              <w:instrText xml:space="preserve"> PAGEREF _Toc286490474 \h </w:instrText>
+            </w:r>
+            <w:r>
+              <w:rPr>
+                <w:noProof/>
+                <w:webHidden/>
+              </w:rPr>
+            </w:r>
+            <w:r>
+              <w:rPr>
+                <w:noProof/>
+                <w:webHidden/>
+              </w:rPr>
+              <w:fldChar w:fldCharType="separate"/>
+            </w:r>
+            <w:r>
+              <w:rPr>
+                <w:noProof/>
+                <w:webHidden/>
+              </w:rPr>
+              <w:t>7</w:t>
+            </w:r>
+            <w:r>
+              <w:rPr>
+                <w:noProof/>
+                <w:webHidden/>
+              </w:rPr>
+              <w:fldChar w:fldCharType="end"/>
+            </w:r>
+          </w:hyperlink>
+        </w:p>
+        <w:p>
+          <w:pPr>
+            <w:pStyle w:val="TOC2"/>
+            <w:tabs>
+              <w:tab w:val="right" w:leader="dot" w:pos="9350"/>
+            </w:tabs>
+            <w:rPr>
+              <w:rFonts w:eastAsiaTheme="minorEastAsia"/>
+              <w:noProof/>
+            </w:rPr>
+          </w:pPr>
+          <w:hyperlink w:anchor="_Toc286490475" w:history="1">
+            <w:r>
+              <w:rPr>
+                <w:rStyle w:val="Hyperlink"/>
+                <w:noProof/>
+              </w:rPr>
+              <w:t>Main Story</w:t>
+            </w:r>
+            <w:r>
+              <w:rPr>
+                <w:noProof/>
+                <w:webHidden/>
+              </w:rPr>
+              <w:tab/>
+            </w:r>
+            <w:r>
+              <w:rPr>
+                <w:noProof/>
+                <w:webHidden/>
+              </w:rPr>
+              <w:fldChar w:fldCharType="begin"/>
+            </w:r>
+            <w:r>
+              <w:rPr>
+                <w:noProof/>
+                <w:webHidden/>
+              </w:rPr>
+              <w:instrText xml:space="preserve"> PAGEREF _Toc286490475 \h </w:instrText>
+            </w:r>
+            <w:r>
+              <w:rPr>
+                <w:noProof/>
+                <w:webHidden/>
+              </w:rPr>
+            </w:r>
+            <w:r>
+              <w:rPr>
+                <w:noProof/>
+                <w:webHidden/>
+              </w:rPr>
+              <w:fldChar w:fldCharType="separate"/>
+            </w:r>
+            <w:r>
+              <w:rPr>
+                <w:noProof/>
+                <w:webHidden/>
+              </w:rPr>
+              <w:t>7</w:t>
             </w:r>
             <w:r>
               <w:rPr>
@@ -2946,7 +3091,7 @@
         <w:pStyle w:val="TOCHeading"/>
         <w:outlineLvl w:val="0"/>
       </w:pPr>
-      <w:bookmarkStart w:id="0" w:name="_Toc284945447"/>
+      <w:bookmarkStart w:id="0" w:name="_Toc286490438"/>
       <w:r>
         <w:lastRenderedPageBreak/>
         <w:t>Overview</w:t>
@@ -2957,7 +3102,7 @@
       <w:pPr>
         <w:pStyle w:val="Heading2"/>
       </w:pPr>
-      <w:bookmarkStart w:id="1" w:name="_Toc284945448"/>
+      <w:bookmarkStart w:id="1" w:name="_Toc286490439"/>
       <w:r>
         <w:t>Premise</w:t>
       </w:r>
@@ -2979,7 +3124,7 @@
       <w:pPr>
         <w:pStyle w:val="Heading2"/>
       </w:pPr>
-      <w:bookmarkStart w:id="2" w:name="_Toc284945449"/>
+      <w:bookmarkStart w:id="2" w:name="_Toc286490440"/>
       <w:r>
         <w:t>Introduction</w:t>
       </w:r>
@@ -2997,7 +3142,7 @@
       <w:pPr>
         <w:pStyle w:val="Heading2"/>
       </w:pPr>
-      <w:bookmarkStart w:id="3" w:name="_Toc284945450"/>
+      <w:bookmarkStart w:id="3" w:name="_Toc286490441"/>
       <w:r>
         <w:t>Genre</w:t>
       </w:r>
@@ -3012,7 +3157,7 @@
       <w:pPr>
         <w:pStyle w:val="Heading2"/>
       </w:pPr>
-      <w:bookmarkStart w:id="4" w:name="_Toc284945451"/>
+      <w:bookmarkStart w:id="4" w:name="_Toc286490442"/>
       <w:r>
         <w:t>Target Demographic</w:t>
       </w:r>
@@ -3027,7 +3172,7 @@
       <w:pPr>
         <w:pStyle w:val="Heading2"/>
       </w:pPr>
-      <w:bookmarkStart w:id="5" w:name="_Toc284945452"/>
+      <w:bookmarkStart w:id="5" w:name="_Toc286490443"/>
       <w:r>
         <w:t>Technical Specifications</w:t>
       </w:r>
@@ -3038,7 +3183,7 @@
       <w:pPr>
         <w:pStyle w:val="Heading3"/>
       </w:pPr>
-      <w:bookmarkStart w:id="6" w:name="_Toc284945453"/>
+      <w:bookmarkStart w:id="6" w:name="_Toc286490444"/>
       <w:r>
         <w:t>Platforms</w:t>
       </w:r>
@@ -3053,7 +3198,7 @@
       <w:pPr>
         <w:pStyle w:val="Heading3"/>
       </w:pPr>
-      <w:bookmarkStart w:id="7" w:name="_Toc284945454"/>
+      <w:bookmarkStart w:id="7" w:name="_Toc286490445"/>
       <w:r>
         <w:t>File Formats</w:t>
       </w:r>
@@ -3064,7 +3209,7 @@
       <w:pPr>
         <w:pStyle w:val="Heading3"/>
       </w:pPr>
-      <w:bookmarkStart w:id="8" w:name="_Toc284945455"/>
+      <w:bookmarkStart w:id="8" w:name="_Toc286490446"/>
       <w:r>
         <w:t>API’s</w:t>
       </w:r>
@@ -3087,7 +3232,7 @@
       <w:pPr>
         <w:pStyle w:val="Heading3"/>
       </w:pPr>
-      <w:bookmarkStart w:id="9" w:name="_Toc284945456"/>
+      <w:bookmarkStart w:id="9" w:name="_Toc286490447"/>
       <w:r>
         <w:t>Code Language</w:t>
       </w:r>
@@ -3102,7 +3247,7 @@
       <w:pPr>
         <w:pStyle w:val="Heading1"/>
       </w:pPr>
-      <w:bookmarkStart w:id="10" w:name="_Toc284945457"/>
+      <w:bookmarkStart w:id="10" w:name="_Toc286490448"/>
       <w:r>
         <w:t>Game Mechanics</w:t>
       </w:r>
@@ -3120,7 +3265,7 @@
       <w:pPr>
         <w:pStyle w:val="Heading2"/>
       </w:pPr>
-      <w:bookmarkStart w:id="11" w:name="_Toc284945458"/>
+      <w:bookmarkStart w:id="11" w:name="_Toc286490449"/>
       <w:r>
         <w:t>Core Functionality</w:t>
       </w:r>
@@ -3131,7 +3276,7 @@
       <w:pPr>
         <w:pStyle w:val="Heading3"/>
       </w:pPr>
-      <w:bookmarkStart w:id="12" w:name="_Toc284945459"/>
+      <w:bookmarkStart w:id="12" w:name="_Toc286490450"/>
       <w:r>
         <w:t>Data Files</w:t>
       </w:r>
@@ -3146,7 +3291,7 @@
       <w:pPr>
         <w:pStyle w:val="Heading3"/>
       </w:pPr>
-      <w:bookmarkStart w:id="13" w:name="_Toc284945460"/>
+      <w:bookmarkStart w:id="13" w:name="_Toc286490451"/>
       <w:r>
         <w:lastRenderedPageBreak/>
         <w:t>Resource Loading and Unloading</w:t>
@@ -3162,7 +3307,7 @@
       <w:pPr>
         <w:pStyle w:val="Heading2"/>
       </w:pPr>
-      <w:bookmarkStart w:id="14" w:name="_Toc284945461"/>
+      <w:bookmarkStart w:id="14" w:name="_Toc286490452"/>
       <w:r>
         <w:t>Game Play</w:t>
       </w:r>
@@ -3180,7 +3325,7 @@
       <w:pPr>
         <w:pStyle w:val="Heading3"/>
       </w:pPr>
-      <w:bookmarkStart w:id="15" w:name="_Toc284945462"/>
+      <w:bookmarkStart w:id="15" w:name="_Toc286490453"/>
       <w:r>
         <w:t>Game Initialization</w:t>
       </w:r>
@@ -3191,7 +3336,7 @@
       <w:pPr>
         <w:pStyle w:val="Heading2"/>
       </w:pPr>
-      <w:bookmarkStart w:id="16" w:name="_Toc284945463"/>
+      <w:bookmarkStart w:id="16" w:name="_Toc286490454"/>
       <w:r>
         <w:t>Game Flow</w:t>
       </w:r>
@@ -3206,7 +3351,7 @@
       <w:pPr>
         <w:pStyle w:val="Heading2"/>
       </w:pPr>
-      <w:bookmarkStart w:id="17" w:name="_Toc284945464"/>
+      <w:bookmarkStart w:id="17" w:name="_Toc286490455"/>
       <w:r>
         <w:t>Game Elements</w:t>
       </w:r>
@@ -3221,7 +3366,7 @@
       <w:pPr>
         <w:pStyle w:val="Heading3"/>
       </w:pPr>
-      <w:bookmarkStart w:id="18" w:name="_Toc284945465"/>
+      <w:bookmarkStart w:id="18" w:name="_Toc286490456"/>
       <w:r>
         <w:t>RPG Elements</w:t>
       </w:r>
@@ -3236,7 +3381,7 @@
       <w:pPr>
         <w:pStyle w:val="Heading3"/>
       </w:pPr>
-      <w:bookmarkStart w:id="19" w:name="_Toc284945466"/>
+      <w:bookmarkStart w:id="19" w:name="_Toc286490457"/>
       <w:r>
         <w:t>Enemies</w:t>
       </w:r>
@@ -3251,7 +3396,7 @@
       <w:pPr>
         <w:pStyle w:val="Heading3"/>
       </w:pPr>
-      <w:bookmarkStart w:id="20" w:name="_Toc284945467"/>
+      <w:bookmarkStart w:id="20" w:name="_Toc286490458"/>
       <w:r>
         <w:t>Weapons</w:t>
       </w:r>
@@ -3266,7 +3411,7 @@
       <w:pPr>
         <w:pStyle w:val="Heading3"/>
       </w:pPr>
-      <w:bookmarkStart w:id="21" w:name="_Toc284945468"/>
+      <w:bookmarkStart w:id="21" w:name="_Toc286490459"/>
       <w:r>
         <w:t>Spells</w:t>
       </w:r>
@@ -3333,7 +3478,7 @@
       <w:pPr>
         <w:pStyle w:val="Heading1"/>
       </w:pPr>
-      <w:bookmarkStart w:id="22" w:name="_Toc284945469"/>
+      <w:bookmarkStart w:id="22" w:name="_Toc286490460"/>
       <w:r>
         <w:t>Levels</w:t>
       </w:r>
@@ -3344,7 +3489,7 @@
       <w:pPr>
         <w:pStyle w:val="Heading2"/>
       </w:pPr>
-      <w:bookmarkStart w:id="23" w:name="_Toc284945470"/>
+      <w:bookmarkStart w:id="23" w:name="_Toc286490461"/>
       <w:r>
         <w:t>Medieval Era</w:t>
       </w:r>
@@ -3355,7 +3500,7 @@
       <w:pPr>
         <w:pStyle w:val="Heading3"/>
       </w:pPr>
-      <w:bookmarkStart w:id="24" w:name="_Toc284945471"/>
+      <w:bookmarkStart w:id="24" w:name="_Toc286490462"/>
       <w:r>
         <w:t>Arthurian/European</w:t>
       </w:r>
@@ -3384,7 +3529,7 @@
       <w:pPr>
         <w:pStyle w:val="Heading3"/>
       </w:pPr>
-      <w:bookmarkStart w:id="25" w:name="_Toc284945472"/>
+      <w:bookmarkStart w:id="25" w:name="_Toc286490463"/>
       <w:r>
         <w:t>Middle East Medieval</w:t>
       </w:r>
@@ -3413,7 +3558,7 @@
       <w:pPr>
         <w:pStyle w:val="Heading3"/>
       </w:pPr>
-      <w:bookmarkStart w:id="26" w:name="_Toc284945473"/>
+      <w:bookmarkStart w:id="26" w:name="_Toc286490464"/>
       <w:r>
         <w:t>Far East</w:t>
       </w:r>
@@ -3442,7 +3587,7 @@
       <w:pPr>
         <w:pStyle w:val="Heading2"/>
       </w:pPr>
-      <w:bookmarkStart w:id="27" w:name="_Toc284945474"/>
+      <w:bookmarkStart w:id="27" w:name="_Toc286490465"/>
       <w:r>
         <w:t>Modern Era</w:t>
       </w:r>
@@ -3453,7 +3598,7 @@
       <w:pPr>
         <w:pStyle w:val="Heading3"/>
       </w:pPr>
-      <w:bookmarkStart w:id="28" w:name="_Toc284945475"/>
+      <w:bookmarkStart w:id="28" w:name="_Toc286490466"/>
       <w:r>
         <w:t>Enemies</w:t>
       </w:r>
@@ -3464,7 +3609,7 @@
       <w:pPr>
         <w:pStyle w:val="Heading3"/>
       </w:pPr>
-      <w:bookmarkStart w:id="29" w:name="_Toc284945476"/>
+      <w:bookmarkStart w:id="29" w:name="_Toc286490467"/>
       <w:r>
         <w:t>Distinct Player Characteristics</w:t>
       </w:r>
@@ -3475,7 +3620,7 @@
       <w:pPr>
         <w:pStyle w:val="Heading2"/>
       </w:pPr>
-      <w:bookmarkStart w:id="30" w:name="_Toc284945477"/>
+      <w:bookmarkStart w:id="30" w:name="_Toc286490468"/>
       <w:r>
         <w:t>Post-Apocalyptic</w:t>
       </w:r>
@@ -3486,7 +3631,7 @@
       <w:pPr>
         <w:pStyle w:val="Heading3"/>
       </w:pPr>
-      <w:bookmarkStart w:id="31" w:name="_Toc284945478"/>
+      <w:bookmarkStart w:id="31" w:name="_Toc286490469"/>
       <w:r>
         <w:lastRenderedPageBreak/>
         <w:t>Enemies</w:t>
@@ -3498,7 +3643,7 @@
       <w:pPr>
         <w:pStyle w:val="Heading3"/>
       </w:pPr>
-      <w:bookmarkStart w:id="32" w:name="_Toc284945479"/>
+      <w:bookmarkStart w:id="32" w:name="_Toc286490470"/>
       <w:r>
         <w:t>Distinct Player Characteristics</w:t>
       </w:r>
@@ -3509,36 +3654,90 @@
       <w:pPr>
         <w:pStyle w:val="Heading2"/>
       </w:pPr>
-      <w:bookmarkStart w:id="33" w:name="_Toc284945480"/>
+      <w:bookmarkStart w:id="33" w:name="_Toc286490471"/>
       <w:r>
         <w:t>Hub World</w:t>
       </w:r>
       <w:bookmarkEnd w:id="33"/>
     </w:p>
-    <w:p/>
+    <w:p>
+      <w:r>
+        <w:t xml:space="preserve">The hub world is a far future, based in the country that survived the apocalypse. This is the world that holds the prison that the player is held in. It also holds all the time warps to the other periods. </w:t>
+      </w:r>
+      <w:proofErr w:type="gramStart"/>
+      <w:r>
+        <w:t>Relatively small, considering the previous worlds.</w:t>
+      </w:r>
+      <w:proofErr w:type="gramEnd"/>
+    </w:p>
     <w:p>
       <w:pPr>
         <w:pStyle w:val="Heading3"/>
       </w:pPr>
-      <w:bookmarkStart w:id="34" w:name="_Toc284945481"/>
+      <w:bookmarkStart w:id="34" w:name="_Toc286490472"/>
       <w:r>
         <w:t>Enemies</w:t>
       </w:r>
       <w:bookmarkEnd w:id="34"/>
     </w:p>
-    <w:p/>
+    <w:p>
+      <w:r>
+        <w:t>There is only one enemy here; The Warden. He’s also the final boss. So in other words, there aren’t any normal enemies here, it’s more of a “get used to the game, practice controls” level.</w:t>
+      </w:r>
+    </w:p>
     <w:p>
       <w:pPr>
         <w:pStyle w:val="Heading3"/>
       </w:pPr>
-      <w:bookmarkStart w:id="35" w:name="_Toc284945482"/>
+      <w:bookmarkStart w:id="35" w:name="_Toc286490473"/>
       <w:r>
         <w:t>Distinct Player Characteristics</w:t>
       </w:r>
       <w:bookmarkEnd w:id="35"/>
     </w:p>
-    <w:p/>
-    <w:p/>
+    <w:p>
+      <w:r>
+        <w:t>No distinct player characteristics here, except this is the base level.</w:t>
+      </w:r>
+    </w:p>
+    <w:p>
+      <w:pPr>
+        <w:pStyle w:val="Heading1"/>
+      </w:pPr>
+      <w:bookmarkStart w:id="36" w:name="_Toc286490474"/>
+      <w:r>
+        <w:t>Story</w:t>
+      </w:r>
+      <w:bookmarkEnd w:id="36"/>
+    </w:p>
+    <w:p>
+      <w:pPr>
+        <w:pStyle w:val="Heading2"/>
+      </w:pPr>
+      <w:bookmarkStart w:id="37" w:name="_Toc286490475"/>
+      <w:r>
+        <w:t>Main Story</w:t>
+      </w:r>
+      <w:bookmarkEnd w:id="37"/>
+    </w:p>
+    <w:p>
+      <w:r>
+        <w:t xml:space="preserve">You are a prisoner in the far future. In order to earn your freedom, you must go through the Coliseum of Time. At the beginning, the Warden appears to be helping you, as he gives you the gauntlet and tells you what it’s capable of. He is a descendent of the first king of the country (Country </w:t>
+      </w:r>
+      <w:proofErr w:type="gramStart"/>
+      <w:r>
+        <w:t>To</w:t>
+      </w:r>
+      <w:proofErr w:type="gramEnd"/>
+      <w:r>
+        <w:t xml:space="preserve"> Be Determined), that you meet in the Medieval area, and the descendent to the majority of other high political figures in the other ages.  Once the player is at the end they proceed to the exit of the hub world, where they fight the Warden one on one, and if they win they get thrown back to do the entire game over again. If they lose they ALSO get thrown back to go through the entire game again. </w:t>
+      </w:r>
+      <w:proofErr w:type="gramStart"/>
+      <w:r>
+        <w:t>The end?</w:t>
+      </w:r>
+      <w:proofErr w:type="gramEnd"/>
+    </w:p>
     <w:sectPr>
       <w:footerReference w:type="default" r:id="rId8"/>
       <w:pgSz w:w="12240" w:h="15840"/>
@@ -4255,36 +4454,6 @@
         </w:p>
       </w:docPartBody>
     </w:docPart>
-    <w:docPart>
-      <w:docPartPr>
-        <w:name w:val="1884352F17EF49AF82B3AE22D719C35F"/>
-        <w:category>
-          <w:name w:val="General"/>
-          <w:gallery w:val="placeholder"/>
-        </w:category>
-        <w:types>
-          <w:type w:val="bbPlcHdr"/>
-        </w:types>
-        <w:behaviors>
-          <w:behavior w:val="content"/>
-        </w:behaviors>
-        <w:guid w:val="{F9EC957F-017B-4DA1-A30D-5D667BC841D8}"/>
-      </w:docPartPr>
-      <w:docPartBody>
-        <w:p>
-          <w:pPr>
-            <w:pStyle w:val="1884352F17EF49AF82B3AE22D719C35F"/>
-          </w:pPr>
-          <w:r>
-            <w:rPr>
-              <w:b/>
-              <w:bCs/>
-            </w:rPr>
-            <w:t>[Pick the date]</w:t>
-          </w:r>
-        </w:p>
-      </w:docPartBody>
-    </w:docPart>
   </w:docParts>
 </w:glossaryDocument>
 </file>
@@ -4334,6 +4503,7 @@
   <w:rsids>
     <w:rsidRoot w:val="00C3294D"/>
     <w:rsid w:val="000772DD"/>
+    <w:rsid w:val="003D2611"/>
     <w:rsid w:val="00AC63E6"/>
     <w:rsid w:val="00C3294D"/>
   </w:rsids>
@@ -4890,7 +5060,7 @@
 </file>
 
 <file path=customXml/itemProps2.xml><?xml version="1.0" encoding="utf-8"?>
-<ds:datastoreItem xmlns:ds="http://schemas.openxmlformats.org/officeDocument/2006/customXml" ds:itemID="{C9090F04-5420-4489-AA0A-58D59233317C}">
+<ds:datastoreItem xmlns:ds="http://schemas.openxmlformats.org/officeDocument/2006/customXml" ds:itemID="{D3F57406-738A-42F9-AC47-6932224DE262}">
   <ds:schemaRefs>
     <ds:schemaRef ds:uri="http://schemas.openxmlformats.org/officeDocument/2006/bibliography"/>
   </ds:schemaRefs>

</xml_diff>

<commit_message>
* updated the sections pertaining to magic & spells
</commit_message>
<xml_diff>
--- a/Senior Project Files/SeniorProjectGDD.docx
+++ b/Senior Project Files/SeniorProjectGDD.docx
@@ -272,9 +272,6 @@
                 </w:rPr>
                 <w:alias w:val="Date"/>
                 <w:id w:val="516659546"/>
-                <w:placeholder>
-                  <w:docPart w:val="1884352F17EF49AF82B3AE22D719C35F"/>
-                </w:placeholder>
                 <w:dataBinding w:prefixMappings="xmlns:ns0='http://schemas.microsoft.com/office/2006/coverPageProps'" w:xpath="/ns0:CoverPageProperties[1]/ns0:PublishDate[1]" w:storeItemID="{55AF091B-3C7A-41E3-B477-F2FDAA23CFDA}"/>
                 <w:date w:fullDate="2011-02-08T00:00:00Z">
                   <w:dateFormat w:val="M/d/yyyy"/>
@@ -3359,7 +3356,13 @@
     </w:p>
     <w:p>
       <w:r>
-        <w:t>Magic Elements are Fire-Ice-Lightning-Null-Light. Each element has 3 levels to it. Players can combine any spell of equal level with any other spell to create a combination spell. Combination spells can be created using any number of players, max of 4, to create a new spell.</w:t>
+        <w:t>Magic Element</w:t>
+      </w:r>
+      <w:r>
+        <w:t>s are Divine-Fire-Ice-Lightning</w:t>
+      </w:r>
+      <w:r>
+        <w:t>. Each element has 3 levels to it. Players can combine any spell of equal level with any other spell to create a combination spell. Combination spells can be created using any number of players, max of 4, to create a new spell.</w:t>
       </w:r>
     </w:p>
     <w:p>
@@ -3419,13 +3422,54 @@
     </w:p>
     <w:p>
       <w:r>
-        <w:t>Basic Spells h</w:t>
-      </w:r>
-      <w:r>
-        <w:t>it only one Enemy.</w:t>
-      </w:r>
-      <w:r>
-        <w:t xml:space="preserve"> Advanced Spells hits multiple enemies, via mini-radius or chaining. Expert Spells hits multiple enemies with a much greater radius than the Advanced. Also, each element can also summon an elemental or greater bird to help you in battle. These also are skills that can level-up.</w:t>
+        <w:t xml:space="preserve">Basic Spells </w:t>
+      </w:r>
+      <w:r>
+        <w:t xml:space="preserve">only </w:t>
+      </w:r>
+      <w:r>
+        <w:t>h</w:t>
+      </w:r>
+      <w:r>
+        <w:t xml:space="preserve">it one </w:t>
+      </w:r>
+      <w:r>
+        <w:t>target</w:t>
+      </w:r>
+      <w:r>
+        <w:t>.</w:t>
+      </w:r>
+      <w:r>
+        <w:t xml:space="preserve"> Advanced Spells hit multiple </w:t>
+      </w:r>
+      <w:r>
+        <w:t>targets</w:t>
+      </w:r>
+      <w:r>
+        <w:t>,</w:t>
+      </w:r>
+      <w:r>
+        <w:t xml:space="preserve"> </w:t>
+      </w:r>
+      <w:r>
+        <w:t>via</w:t>
+      </w:r>
+      <w:r>
+        <w:t xml:space="preserve"> </w:t>
+      </w:r>
+      <w:r>
+        <w:t xml:space="preserve">mini-radius or chaining. Expert Spells hit multiple </w:t>
+      </w:r>
+      <w:r>
+        <w:t>targets</w:t>
+      </w:r>
+      <w:r>
+        <w:t xml:space="preserve"> with a much greater radius than the Advanced. Also, each element can also summon an elemental or greater bird to help you in battle. These also are skills that can level-up.</w:t>
+      </w:r>
+    </w:p>
+    <w:p>
+      <w:r>
+        <w:t>Divine: Divine Heal -&gt; Divine Barrier -&gt; Sanctuary</w:t>
       </w:r>
     </w:p>
     <w:p>
@@ -3433,53 +3477,41 @@
         <w:t>Fire: Fireball</w:t>
       </w:r>
       <w:r>
-        <w:t xml:space="preserve"> -&gt; Fire Blast -&gt; Rain of Fire</w:t>
-      </w:r>
-    </w:p>
-    <w:p>
-      <w:r>
-        <w:t>Thunder:</w:t>
+        <w:t xml:space="preserve"> -&gt; Fire Blast -&gt; </w:t>
+      </w:r>
+      <w:r>
+        <w:t>Armageddon</w:t>
+      </w:r>
+    </w:p>
+    <w:p>
+      <w:r>
+        <w:t>Ice: Ice Shard -&gt; Ice Frost -&gt; Blizzard</w:t>
+      </w:r>
+    </w:p>
+    <w:p>
+      <w:r>
+        <w:t>Lightning</w:t>
+      </w:r>
+      <w:r>
+        <w:t>:</w:t>
       </w:r>
       <w:r>
         <w:t xml:space="preserve"> Lightning Bolt -&gt; Chain Lightning -&gt; </w:t>
       </w:r>
-      <w:proofErr w:type="spellStart"/>
-      <w:r>
-        <w:t>ThunderStorm</w:t>
-      </w:r>
-      <w:proofErr w:type="spellEnd"/>
-    </w:p>
-    <w:p>
-      <w:r>
-        <w:t>Ice: Ice Shard</w:t>
-      </w:r>
-      <w:r>
-        <w:t xml:space="preserve"> -&gt; Mist -&gt; Blizzard</w:t>
-      </w:r>
-    </w:p>
-    <w:p>
-      <w:r>
-        <w:t>Light: Heal -&gt;</w:t>
-      </w:r>
-      <w:r>
-        <w:t xml:space="preserve"> Heal Barrier -&gt; Heal All</w:t>
-      </w:r>
-    </w:p>
-    <w:p>
+      <w:r>
+        <w:t>Thunders</w:t>
+      </w:r>
+      <w:r>
+        <w:t>torm</w:t>
+      </w:r>
+    </w:p>
+    <w:p>
+      <w:pPr>
+        <w:pStyle w:val="Heading1"/>
+      </w:pPr>
+      <w:bookmarkStart w:id="22" w:name="_Toc286490460"/>
       <w:r>
         <w:lastRenderedPageBreak/>
-        <w:t>Null: Magic Missile-&gt;</w:t>
-      </w:r>
-      <w:r>
-        <w:t xml:space="preserve"> Missile Barrage -&gt; Magic Detonation</w:t>
-      </w:r>
-    </w:p>
-    <w:p>
-      <w:pPr>
-        <w:pStyle w:val="Heading1"/>
-      </w:pPr>
-      <w:bookmarkStart w:id="22" w:name="_Toc286490460"/>
-      <w:r>
         <w:t>Levels</w:t>
       </w:r>
       <w:bookmarkEnd w:id="22"/>
@@ -3633,18 +3665,18 @@
       </w:pPr>
       <w:bookmarkStart w:id="31" w:name="_Toc286490469"/>
       <w:r>
+        <w:t>Enemies</w:t>
+      </w:r>
+      <w:bookmarkEnd w:id="31"/>
+    </w:p>
+    <w:p/>
+    <w:p>
+      <w:pPr>
+        <w:pStyle w:val="Heading3"/>
+      </w:pPr>
+      <w:bookmarkStart w:id="32" w:name="_Toc286490470"/>
+      <w:r>
         <w:lastRenderedPageBreak/>
-        <w:t>Enemies</w:t>
-      </w:r>
-      <w:bookmarkEnd w:id="31"/>
-    </w:p>
-    <w:p/>
-    <w:p>
-      <w:pPr>
-        <w:pStyle w:val="Heading3"/>
-      </w:pPr>
-      <w:bookmarkStart w:id="32" w:name="_Toc286490470"/>
-      <w:r>
         <w:t>Distinct Player Characteristics</w:t>
       </w:r>
       <w:bookmarkEnd w:id="32"/>
@@ -4424,36 +4456,6 @@
         </w:p>
       </w:docPartBody>
     </w:docPart>
-    <w:docPart>
-      <w:docPartPr>
-        <w:name w:val="47AD6E6630494253BFC608DDCCCE9547"/>
-        <w:category>
-          <w:name w:val="General"/>
-          <w:gallery w:val="placeholder"/>
-        </w:category>
-        <w:types>
-          <w:type w:val="bbPlcHdr"/>
-        </w:types>
-        <w:behaviors>
-          <w:behavior w:val="content"/>
-        </w:behaviors>
-        <w:guid w:val="{907C2F48-A254-4AF1-BDC8-E4C5972013A0}"/>
-      </w:docPartPr>
-      <w:docPartBody>
-        <w:p>
-          <w:pPr>
-            <w:pStyle w:val="47AD6E6630494253BFC608DDCCCE9547"/>
-          </w:pPr>
-          <w:r>
-            <w:rPr>
-              <w:b/>
-              <w:bCs/>
-            </w:rPr>
-            <w:t>[Type the author name]</w:t>
-          </w:r>
-        </w:p>
-      </w:docPartBody>
-    </w:docPart>
   </w:docParts>
 </w:glossaryDocument>
 </file>
@@ -4503,6 +4505,7 @@
   <w:rsids>
     <w:rsidRoot w:val="00C3294D"/>
     <w:rsid w:val="000772DD"/>
+    <w:rsid w:val="003C2231"/>
     <w:rsid w:val="003D2611"/>
     <w:rsid w:val="00AC63E6"/>
     <w:rsid w:val="00C3294D"/>
@@ -5060,7 +5063,7 @@
 </file>
 
 <file path=customXml/itemProps2.xml><?xml version="1.0" encoding="utf-8"?>
-<ds:datastoreItem xmlns:ds="http://schemas.openxmlformats.org/officeDocument/2006/customXml" ds:itemID="{D3F57406-738A-42F9-AC47-6932224DE262}">
+<ds:datastoreItem xmlns:ds="http://schemas.openxmlformats.org/officeDocument/2006/customXml" ds:itemID="{417FF96A-AFE0-45DF-AAA6-BC9A7F7B960E}">
   <ds:schemaRefs>
     <ds:schemaRef ds:uri="http://schemas.openxmlformats.org/officeDocument/2006/bibliography"/>
   </ds:schemaRefs>

</xml_diff>

<commit_message>
*added the Countries, with temporary names. The name chosen for the main country is the "Battallion of Magi Protection", for now. Other countries are Dephry, and Libertica. *added a table for the controls. *added in the part about the chips being able to level. *added in the part about the chips being sold in order to gain more chip exp.
</commit_message>
<xml_diff>
--- a/Senior Project Files/SeniorProjectGDD.docx
+++ b/Senior Project Files/SeniorProjectGDD.docx
@@ -89,9 +89,6 @@
                 </w:rPr>
                 <w:alias w:val="Title"/>
                 <w:id w:val="15524250"/>
-                <w:placeholder>
-                  <w:docPart w:val="C4D3F2CBDD9944CEB726167287B3082E"/>
-                </w:placeholder>
                 <w:dataBinding w:prefixMappings="xmlns:ns0='http://schemas.openxmlformats.org/package/2006/metadata/core-properties' xmlns:ns1='http://purl.org/dc/elements/1.1/'" w:xpath="/ns0:coreProperties[1]/ns1:title[1]" w:storeItemID="{6C3C8BC8-F283-45AE-878A-BAB7291924A1}"/>
                 <w:text/>
               </w:sdtPr>
@@ -341,6 +338,16 @@
             <w:t>V.03 2/26/11</w:t>
           </w:r>
         </w:p>
+        <w:p>
+          <w:pPr>
+            <w:spacing w:line="240" w:lineRule="auto"/>
+            <w:contextualSpacing/>
+            <w:jc w:val="center"/>
+          </w:pPr>
+          <w:r>
+            <w:t>V.05 2/28/11</w:t>
+          </w:r>
+        </w:p>
         <w:tbl>
           <w:tblPr>
             <w:tblpPr w:leftFromText="187" w:rightFromText="187" w:horzAnchor="margin" w:tblpXSpec="center" w:tblpYSpec="bottom"/>
@@ -368,15 +375,10 @@
                       <w:pStyle w:val="NoSpacing"/>
                     </w:pPr>
                     <w:r>
-                      <w:t xml:space="preserve">This document is a GDD for the Senior Project team BMP. Copyright 2011. Full GDD can be found by scrolling down. </w:t>
+                      <w:t>This document is a GDD for the Senior Project team BMP. Copyright 2011. Full GDD can b</w:t>
                     </w:r>
-                    <w:proofErr w:type="spellStart"/>
                     <w:r>
-                      <w:t>Woot</w:t>
-                    </w:r>
-                    <w:proofErr w:type="spellEnd"/>
-                    <w:r>
-                      <w:t>.</w:t>
+                      <w:t>e found by scrolling down.</w:t>
                     </w:r>
                   </w:p>
                 </w:tc>
@@ -437,7 +439,7 @@
           <w:r>
             <w:fldChar w:fldCharType="separate"/>
           </w:r>
-          <w:hyperlink w:anchor="_Toc286490438" w:history="1">
+          <w:hyperlink w:anchor="_Toc286674973" w:history="1">
             <w:r>
               <w:rPr>
                 <w:rStyle w:val="Hyperlink"/>
@@ -464,7 +466,7 @@
                 <w:noProof/>
                 <w:webHidden/>
               </w:rPr>
-              <w:instrText xml:space="preserve"> PAGEREF _Toc286490438 \h </w:instrText>
+              <w:instrText xml:space="preserve"> PAGEREF _Toc286674973 \h </w:instrText>
             </w:r>
             <w:r>
               <w:rPr>
@@ -506,7 +508,7 @@
               <w:noProof/>
             </w:rPr>
           </w:pPr>
-          <w:hyperlink w:anchor="_Toc286490439" w:history="1">
+          <w:hyperlink w:anchor="_Toc286674974" w:history="1">
             <w:r>
               <w:rPr>
                 <w:rStyle w:val="Hyperlink"/>
@@ -533,7 +535,7 @@
                 <w:noProof/>
                 <w:webHidden/>
               </w:rPr>
-              <w:instrText xml:space="preserve"> PAGEREF _Toc286490439 \h </w:instrText>
+              <w:instrText xml:space="preserve"> PAGEREF _Toc286674974 \h </w:instrText>
             </w:r>
             <w:r>
               <w:rPr>
@@ -575,7 +577,7 @@
               <w:noProof/>
             </w:rPr>
           </w:pPr>
-          <w:hyperlink w:anchor="_Toc286490440" w:history="1">
+          <w:hyperlink w:anchor="_Toc286674975" w:history="1">
             <w:r>
               <w:rPr>
                 <w:rStyle w:val="Hyperlink"/>
@@ -602,7 +604,7 @@
                 <w:noProof/>
                 <w:webHidden/>
               </w:rPr>
-              <w:instrText xml:space="preserve"> PAGEREF _Toc286490440 \h </w:instrText>
+              <w:instrText xml:space="preserve"> PAGEREF _Toc286674975 \h </w:instrText>
             </w:r>
             <w:r>
               <w:rPr>
@@ -644,7 +646,7 @@
               <w:noProof/>
             </w:rPr>
           </w:pPr>
-          <w:hyperlink w:anchor="_Toc286490441" w:history="1">
+          <w:hyperlink w:anchor="_Toc286674976" w:history="1">
             <w:r>
               <w:rPr>
                 <w:rStyle w:val="Hyperlink"/>
@@ -671,7 +673,7 @@
                 <w:noProof/>
                 <w:webHidden/>
               </w:rPr>
-              <w:instrText xml:space="preserve"> PAGEREF _Toc286490441 \h </w:instrText>
+              <w:instrText xml:space="preserve"> PAGEREF _Toc286674976 \h </w:instrText>
             </w:r>
             <w:r>
               <w:rPr>
@@ -713,7 +715,7 @@
               <w:noProof/>
             </w:rPr>
           </w:pPr>
-          <w:hyperlink w:anchor="_Toc286490442" w:history="1">
+          <w:hyperlink w:anchor="_Toc286674977" w:history="1">
             <w:r>
               <w:rPr>
                 <w:rStyle w:val="Hyperlink"/>
@@ -740,7 +742,7 @@
                 <w:noProof/>
                 <w:webHidden/>
               </w:rPr>
-              <w:instrText xml:space="preserve"> PAGEREF _Toc286490442 \h </w:instrText>
+              <w:instrText xml:space="preserve"> PAGEREF _Toc286674977 \h </w:instrText>
             </w:r>
             <w:r>
               <w:rPr>
@@ -782,7 +784,7 @@
               <w:noProof/>
             </w:rPr>
           </w:pPr>
-          <w:hyperlink w:anchor="_Toc286490443" w:history="1">
+          <w:hyperlink w:anchor="_Toc286674978" w:history="1">
             <w:r>
               <w:rPr>
                 <w:rStyle w:val="Hyperlink"/>
@@ -809,7 +811,7 @@
                 <w:noProof/>
                 <w:webHidden/>
               </w:rPr>
-              <w:instrText xml:space="preserve"> PAGEREF _Toc286490443 \h </w:instrText>
+              <w:instrText xml:space="preserve"> PAGEREF _Toc286674978 \h </w:instrText>
             </w:r>
             <w:r>
               <w:rPr>
@@ -851,7 +853,7 @@
               <w:noProof/>
             </w:rPr>
           </w:pPr>
-          <w:hyperlink w:anchor="_Toc286490444" w:history="1">
+          <w:hyperlink w:anchor="_Toc286674979" w:history="1">
             <w:r>
               <w:rPr>
                 <w:rStyle w:val="Hyperlink"/>
@@ -878,7 +880,7 @@
                 <w:noProof/>
                 <w:webHidden/>
               </w:rPr>
-              <w:instrText xml:space="preserve"> PAGEREF _Toc286490444 \h </w:instrText>
+              <w:instrText xml:space="preserve"> PAGEREF _Toc286674979 \h </w:instrText>
             </w:r>
             <w:r>
               <w:rPr>
@@ -920,7 +922,7 @@
               <w:noProof/>
             </w:rPr>
           </w:pPr>
-          <w:hyperlink w:anchor="_Toc286490445" w:history="1">
+          <w:hyperlink w:anchor="_Toc286674980" w:history="1">
             <w:r>
               <w:rPr>
                 <w:rStyle w:val="Hyperlink"/>
@@ -947,7 +949,7 @@
                 <w:noProof/>
                 <w:webHidden/>
               </w:rPr>
-              <w:instrText xml:space="preserve"> PAGEREF _Toc286490445 \h </w:instrText>
+              <w:instrText xml:space="preserve"> PAGEREF _Toc286674980 \h </w:instrText>
             </w:r>
             <w:r>
               <w:rPr>
@@ -989,7 +991,7 @@
               <w:noProof/>
             </w:rPr>
           </w:pPr>
-          <w:hyperlink w:anchor="_Toc286490446" w:history="1">
+          <w:hyperlink w:anchor="_Toc286674981" w:history="1">
             <w:r>
               <w:rPr>
                 <w:rStyle w:val="Hyperlink"/>
@@ -1016,7 +1018,7 @@
                 <w:noProof/>
                 <w:webHidden/>
               </w:rPr>
-              <w:instrText xml:space="preserve"> PAGEREF _Toc286490446 \h </w:instrText>
+              <w:instrText xml:space="preserve"> PAGEREF _Toc286674981 \h </w:instrText>
             </w:r>
             <w:r>
               <w:rPr>
@@ -1058,7 +1060,7 @@
               <w:noProof/>
             </w:rPr>
           </w:pPr>
-          <w:hyperlink w:anchor="_Toc286490447" w:history="1">
+          <w:hyperlink w:anchor="_Toc286674982" w:history="1">
             <w:r>
               <w:rPr>
                 <w:rStyle w:val="Hyperlink"/>
@@ -1085,7 +1087,7 @@
                 <w:noProof/>
                 <w:webHidden/>
               </w:rPr>
-              <w:instrText xml:space="preserve"> PAGEREF _Toc286490447 \h </w:instrText>
+              <w:instrText xml:space="preserve"> PAGEREF _Toc286674982 \h </w:instrText>
             </w:r>
             <w:r>
               <w:rPr>
@@ -1127,7 +1129,7 @@
               <w:noProof/>
             </w:rPr>
           </w:pPr>
-          <w:hyperlink w:anchor="_Toc286490448" w:history="1">
+          <w:hyperlink w:anchor="_Toc286674983" w:history="1">
             <w:r>
               <w:rPr>
                 <w:rStyle w:val="Hyperlink"/>
@@ -1154,7 +1156,7 @@
                 <w:noProof/>
                 <w:webHidden/>
               </w:rPr>
-              <w:instrText xml:space="preserve"> PAGEREF _Toc286490448 \h </w:instrText>
+              <w:instrText xml:space="preserve"> PAGEREF _Toc286674983 \h </w:instrText>
             </w:r>
             <w:r>
               <w:rPr>
@@ -1196,7 +1198,7 @@
               <w:noProof/>
             </w:rPr>
           </w:pPr>
-          <w:hyperlink w:anchor="_Toc286490449" w:history="1">
+          <w:hyperlink w:anchor="_Toc286674984" w:history="1">
             <w:r>
               <w:rPr>
                 <w:rStyle w:val="Hyperlink"/>
@@ -1223,7 +1225,7 @@
                 <w:noProof/>
                 <w:webHidden/>
               </w:rPr>
-              <w:instrText xml:space="preserve"> PAGEREF _Toc286490449 \h </w:instrText>
+              <w:instrText xml:space="preserve"> PAGEREF _Toc286674984 \h </w:instrText>
             </w:r>
             <w:r>
               <w:rPr>
@@ -1265,7 +1267,7 @@
               <w:noProof/>
             </w:rPr>
           </w:pPr>
-          <w:hyperlink w:anchor="_Toc286490450" w:history="1">
+          <w:hyperlink w:anchor="_Toc286674985" w:history="1">
             <w:r>
               <w:rPr>
                 <w:rStyle w:val="Hyperlink"/>
@@ -1292,7 +1294,7 @@
                 <w:noProof/>
                 <w:webHidden/>
               </w:rPr>
-              <w:instrText xml:space="preserve"> PAGEREF _Toc286490450 \h </w:instrText>
+              <w:instrText xml:space="preserve"> PAGEREF _Toc286674985 \h </w:instrText>
             </w:r>
             <w:r>
               <w:rPr>
@@ -1334,7 +1336,7 @@
               <w:noProof/>
             </w:rPr>
           </w:pPr>
-          <w:hyperlink w:anchor="_Toc286490451" w:history="1">
+          <w:hyperlink w:anchor="_Toc286674986" w:history="1">
             <w:r>
               <w:rPr>
                 <w:rStyle w:val="Hyperlink"/>
@@ -1361,7 +1363,7 @@
                 <w:noProof/>
                 <w:webHidden/>
               </w:rPr>
-              <w:instrText xml:space="preserve"> PAGEREF _Toc286490451 \h </w:instrText>
+              <w:instrText xml:space="preserve"> PAGEREF _Toc286674986 \h </w:instrText>
             </w:r>
             <w:r>
               <w:rPr>
@@ -1403,7 +1405,7 @@
               <w:noProof/>
             </w:rPr>
           </w:pPr>
-          <w:hyperlink w:anchor="_Toc286490452" w:history="1">
+          <w:hyperlink w:anchor="_Toc286674987" w:history="1">
             <w:r>
               <w:rPr>
                 <w:rStyle w:val="Hyperlink"/>
@@ -1430,7 +1432,7 @@
                 <w:noProof/>
                 <w:webHidden/>
               </w:rPr>
-              <w:instrText xml:space="preserve"> PAGEREF _Toc286490452 \h </w:instrText>
+              <w:instrText xml:space="preserve"> PAGEREF _Toc286674987 \h </w:instrText>
             </w:r>
             <w:r>
               <w:rPr>
@@ -1472,7 +1474,7 @@
               <w:noProof/>
             </w:rPr>
           </w:pPr>
-          <w:hyperlink w:anchor="_Toc286490453" w:history="1">
+          <w:hyperlink w:anchor="_Toc286674988" w:history="1">
             <w:r>
               <w:rPr>
                 <w:rStyle w:val="Hyperlink"/>
@@ -1499,7 +1501,7 @@
                 <w:noProof/>
                 <w:webHidden/>
               </w:rPr>
-              <w:instrText xml:space="preserve"> PAGEREF _Toc286490453 \h </w:instrText>
+              <w:instrText xml:space="preserve"> PAGEREF _Toc286674988 \h </w:instrText>
             </w:r>
             <w:r>
               <w:rPr>
@@ -1541,7 +1543,7 @@
               <w:noProof/>
             </w:rPr>
           </w:pPr>
-          <w:hyperlink w:anchor="_Toc286490454" w:history="1">
+          <w:hyperlink w:anchor="_Toc286674989" w:history="1">
             <w:r>
               <w:rPr>
                 <w:rStyle w:val="Hyperlink"/>
@@ -1568,7 +1570,7 @@
                 <w:noProof/>
                 <w:webHidden/>
               </w:rPr>
-              <w:instrText xml:space="preserve"> PAGEREF _Toc286490454 \h </w:instrText>
+              <w:instrText xml:space="preserve"> PAGEREF _Toc286674989 \h </w:instrText>
             </w:r>
             <w:r>
               <w:rPr>
@@ -1610,7 +1612,7 @@
               <w:noProof/>
             </w:rPr>
           </w:pPr>
-          <w:hyperlink w:anchor="_Toc286490455" w:history="1">
+          <w:hyperlink w:anchor="_Toc286674990" w:history="1">
             <w:r>
               <w:rPr>
                 <w:rStyle w:val="Hyperlink"/>
@@ -1637,7 +1639,7 @@
                 <w:noProof/>
                 <w:webHidden/>
               </w:rPr>
-              <w:instrText xml:space="preserve"> PAGEREF _Toc286490455 \h </w:instrText>
+              <w:instrText xml:space="preserve"> PAGEREF _Toc286674990 \h </w:instrText>
             </w:r>
             <w:r>
               <w:rPr>
@@ -1679,7 +1681,7 @@
               <w:noProof/>
             </w:rPr>
           </w:pPr>
-          <w:hyperlink w:anchor="_Toc286490456" w:history="1">
+          <w:hyperlink w:anchor="_Toc286674991" w:history="1">
             <w:r>
               <w:rPr>
                 <w:rStyle w:val="Hyperlink"/>
@@ -1706,7 +1708,7 @@
                 <w:noProof/>
                 <w:webHidden/>
               </w:rPr>
-              <w:instrText xml:space="preserve"> PAGEREF _Toc286490456 \h </w:instrText>
+              <w:instrText xml:space="preserve"> PAGEREF _Toc286674991 \h </w:instrText>
             </w:r>
             <w:r>
               <w:rPr>
@@ -1748,7 +1750,7 @@
               <w:noProof/>
             </w:rPr>
           </w:pPr>
-          <w:hyperlink w:anchor="_Toc286490457" w:history="1">
+          <w:hyperlink w:anchor="_Toc286674992" w:history="1">
             <w:r>
               <w:rPr>
                 <w:rStyle w:val="Hyperlink"/>
@@ -1775,7 +1777,7 @@
                 <w:noProof/>
                 <w:webHidden/>
               </w:rPr>
-              <w:instrText xml:space="preserve"> PAGEREF _Toc286490457 \h </w:instrText>
+              <w:instrText xml:space="preserve"> PAGEREF _Toc286674992 \h </w:instrText>
             </w:r>
             <w:r>
               <w:rPr>
@@ -1795,7 +1797,7 @@
                 <w:noProof/>
                 <w:webHidden/>
               </w:rPr>
-              <w:t>5</w:t>
+              <w:t>6</w:t>
             </w:r>
             <w:r>
               <w:rPr>
@@ -1817,7 +1819,7 @@
               <w:noProof/>
             </w:rPr>
           </w:pPr>
-          <w:hyperlink w:anchor="_Toc286490458" w:history="1">
+          <w:hyperlink w:anchor="_Toc286674993" w:history="1">
             <w:r>
               <w:rPr>
                 <w:rStyle w:val="Hyperlink"/>
@@ -1844,7 +1846,7 @@
                 <w:noProof/>
                 <w:webHidden/>
               </w:rPr>
-              <w:instrText xml:space="preserve"> PAGEREF _Toc286490458 \h </w:instrText>
+              <w:instrText xml:space="preserve"> PAGEREF _Toc286674993 \h </w:instrText>
             </w:r>
             <w:r>
               <w:rPr>
@@ -1864,7 +1866,7 @@
                 <w:noProof/>
                 <w:webHidden/>
               </w:rPr>
-              <w:t>5</w:t>
+              <w:t>6</w:t>
             </w:r>
             <w:r>
               <w:rPr>
@@ -1886,7 +1888,7 @@
               <w:noProof/>
             </w:rPr>
           </w:pPr>
-          <w:hyperlink w:anchor="_Toc286490459" w:history="1">
+          <w:hyperlink w:anchor="_Toc286674994" w:history="1">
             <w:r>
               <w:rPr>
                 <w:rStyle w:val="Hyperlink"/>
@@ -1913,7 +1915,7 @@
                 <w:noProof/>
                 <w:webHidden/>
               </w:rPr>
-              <w:instrText xml:space="preserve"> PAGEREF _Toc286490459 \h </w:instrText>
+              <w:instrText xml:space="preserve"> PAGEREF _Toc286674994 \h </w:instrText>
             </w:r>
             <w:r>
               <w:rPr>
@@ -1933,7 +1935,7 @@
                 <w:noProof/>
                 <w:webHidden/>
               </w:rPr>
-              <w:t>5</w:t>
+              <w:t>6</w:t>
             </w:r>
             <w:r>
               <w:rPr>
@@ -1955,7 +1957,7 @@
               <w:noProof/>
             </w:rPr>
           </w:pPr>
-          <w:hyperlink w:anchor="_Toc286490460" w:history="1">
+          <w:hyperlink w:anchor="_Toc286674995" w:history="1">
             <w:r>
               <w:rPr>
                 <w:rStyle w:val="Hyperlink"/>
@@ -1982,7 +1984,7 @@
                 <w:noProof/>
                 <w:webHidden/>
               </w:rPr>
-              <w:instrText xml:space="preserve"> PAGEREF _Toc286490460 \h </w:instrText>
+              <w:instrText xml:space="preserve"> PAGEREF _Toc286674995 \h </w:instrText>
             </w:r>
             <w:r>
               <w:rPr>
@@ -2024,7 +2026,7 @@
               <w:noProof/>
             </w:rPr>
           </w:pPr>
-          <w:hyperlink w:anchor="_Toc286490461" w:history="1">
+          <w:hyperlink w:anchor="_Toc286674996" w:history="1">
             <w:r>
               <w:rPr>
                 <w:rStyle w:val="Hyperlink"/>
@@ -2051,7 +2053,7 @@
                 <w:noProof/>
                 <w:webHidden/>
               </w:rPr>
-              <w:instrText xml:space="preserve"> PAGEREF _Toc286490461 \h </w:instrText>
+              <w:instrText xml:space="preserve"> PAGEREF _Toc286674996 \h </w:instrText>
             </w:r>
             <w:r>
               <w:rPr>
@@ -2093,7 +2095,7 @@
               <w:noProof/>
             </w:rPr>
           </w:pPr>
-          <w:hyperlink w:anchor="_Toc286490462" w:history="1">
+          <w:hyperlink w:anchor="_Toc286674997" w:history="1">
             <w:r>
               <w:rPr>
                 <w:rStyle w:val="Hyperlink"/>
@@ -2120,7 +2122,7 @@
                 <w:noProof/>
                 <w:webHidden/>
               </w:rPr>
-              <w:instrText xml:space="preserve"> PAGEREF _Toc286490462 \h </w:instrText>
+              <w:instrText xml:space="preserve"> PAGEREF _Toc286674997 \h </w:instrText>
             </w:r>
             <w:r>
               <w:rPr>
@@ -2162,7 +2164,7 @@
               <w:noProof/>
             </w:rPr>
           </w:pPr>
-          <w:hyperlink w:anchor="_Toc286490463" w:history="1">
+          <w:hyperlink w:anchor="_Toc286674998" w:history="1">
             <w:r>
               <w:rPr>
                 <w:rStyle w:val="Hyperlink"/>
@@ -2189,7 +2191,7 @@
                 <w:noProof/>
                 <w:webHidden/>
               </w:rPr>
-              <w:instrText xml:space="preserve"> PAGEREF _Toc286490463 \h </w:instrText>
+              <w:instrText xml:space="preserve"> PAGEREF _Toc286674998 \h </w:instrText>
             </w:r>
             <w:r>
               <w:rPr>
@@ -2231,7 +2233,7 @@
               <w:noProof/>
             </w:rPr>
           </w:pPr>
-          <w:hyperlink w:anchor="_Toc286490464" w:history="1">
+          <w:hyperlink w:anchor="_Toc286674999" w:history="1">
             <w:r>
               <w:rPr>
                 <w:rStyle w:val="Hyperlink"/>
@@ -2258,7 +2260,7 @@
                 <w:noProof/>
                 <w:webHidden/>
               </w:rPr>
-              <w:instrText xml:space="preserve"> PAGEREF _Toc286490464 \h </w:instrText>
+              <w:instrText xml:space="preserve"> PAGEREF _Toc286674999 \h </w:instrText>
             </w:r>
             <w:r>
               <w:rPr>
@@ -2278,7 +2280,7 @@
                 <w:noProof/>
                 <w:webHidden/>
               </w:rPr>
-              <w:t>6</w:t>
+              <w:t>7</w:t>
             </w:r>
             <w:r>
               <w:rPr>
@@ -2300,7 +2302,7 @@
               <w:noProof/>
             </w:rPr>
           </w:pPr>
-          <w:hyperlink w:anchor="_Toc286490465" w:history="1">
+          <w:hyperlink w:anchor="_Toc286675000" w:history="1">
             <w:r>
               <w:rPr>
                 <w:rStyle w:val="Hyperlink"/>
@@ -2327,7 +2329,7 @@
                 <w:noProof/>
                 <w:webHidden/>
               </w:rPr>
-              <w:instrText xml:space="preserve"> PAGEREF _Toc286490465 \h </w:instrText>
+              <w:instrText xml:space="preserve"> PAGEREF _Toc286675000 \h </w:instrText>
             </w:r>
             <w:r>
               <w:rPr>
@@ -2347,7 +2349,7 @@
                 <w:noProof/>
                 <w:webHidden/>
               </w:rPr>
-              <w:t>6</w:t>
+              <w:t>7</w:t>
             </w:r>
             <w:r>
               <w:rPr>
@@ -2369,7 +2371,7 @@
               <w:noProof/>
             </w:rPr>
           </w:pPr>
-          <w:hyperlink w:anchor="_Toc286490466" w:history="1">
+          <w:hyperlink w:anchor="_Toc286675001" w:history="1">
             <w:r>
               <w:rPr>
                 <w:rStyle w:val="Hyperlink"/>
@@ -2396,7 +2398,7 @@
                 <w:noProof/>
                 <w:webHidden/>
               </w:rPr>
-              <w:instrText xml:space="preserve"> PAGEREF _Toc286490466 \h </w:instrText>
+              <w:instrText xml:space="preserve"> PAGEREF _Toc286675001 \h </w:instrText>
             </w:r>
             <w:r>
               <w:rPr>
@@ -2416,7 +2418,7 @@
                 <w:noProof/>
                 <w:webHidden/>
               </w:rPr>
-              <w:t>6</w:t>
+              <w:t>7</w:t>
             </w:r>
             <w:r>
               <w:rPr>
@@ -2438,7 +2440,7 @@
               <w:noProof/>
             </w:rPr>
           </w:pPr>
-          <w:hyperlink w:anchor="_Toc286490467" w:history="1">
+          <w:hyperlink w:anchor="_Toc286675002" w:history="1">
             <w:r>
               <w:rPr>
                 <w:rStyle w:val="Hyperlink"/>
@@ -2465,7 +2467,7 @@
                 <w:noProof/>
                 <w:webHidden/>
               </w:rPr>
-              <w:instrText xml:space="preserve"> PAGEREF _Toc286490467 \h </w:instrText>
+              <w:instrText xml:space="preserve"> PAGEREF _Toc286675002 \h </w:instrText>
             </w:r>
             <w:r>
               <w:rPr>
@@ -2485,7 +2487,7 @@
                 <w:noProof/>
                 <w:webHidden/>
               </w:rPr>
-              <w:t>6</w:t>
+              <w:t>7</w:t>
             </w:r>
             <w:r>
               <w:rPr>
@@ -2507,7 +2509,7 @@
               <w:noProof/>
             </w:rPr>
           </w:pPr>
-          <w:hyperlink w:anchor="_Toc286490468" w:history="1">
+          <w:hyperlink w:anchor="_Toc286675003" w:history="1">
             <w:r>
               <w:rPr>
                 <w:rStyle w:val="Hyperlink"/>
@@ -2534,7 +2536,7 @@
                 <w:noProof/>
                 <w:webHidden/>
               </w:rPr>
-              <w:instrText xml:space="preserve"> PAGEREF _Toc286490468 \h </w:instrText>
+              <w:instrText xml:space="preserve"> PAGEREF _Toc286675003 \h </w:instrText>
             </w:r>
             <w:r>
               <w:rPr>
@@ -2554,7 +2556,7 @@
                 <w:noProof/>
                 <w:webHidden/>
               </w:rPr>
-              <w:t>6</w:t>
+              <w:t>7</w:t>
             </w:r>
             <w:r>
               <w:rPr>
@@ -2576,7 +2578,7 @@
               <w:noProof/>
             </w:rPr>
           </w:pPr>
-          <w:hyperlink w:anchor="_Toc286490469" w:history="1">
+          <w:hyperlink w:anchor="_Toc286675004" w:history="1">
             <w:r>
               <w:rPr>
                 <w:rStyle w:val="Hyperlink"/>
@@ -2603,7 +2605,7 @@
                 <w:noProof/>
                 <w:webHidden/>
               </w:rPr>
-              <w:instrText xml:space="preserve"> PAGEREF _Toc286490469 \h </w:instrText>
+              <w:instrText xml:space="preserve"> PAGEREF _Toc286675004 \h </w:instrText>
             </w:r>
             <w:r>
               <w:rPr>
@@ -2645,7 +2647,7 @@
               <w:noProof/>
             </w:rPr>
           </w:pPr>
-          <w:hyperlink w:anchor="_Toc286490470" w:history="1">
+          <w:hyperlink w:anchor="_Toc286675005" w:history="1">
             <w:r>
               <w:rPr>
                 <w:rStyle w:val="Hyperlink"/>
@@ -2672,7 +2674,7 @@
                 <w:noProof/>
                 <w:webHidden/>
               </w:rPr>
-              <w:instrText xml:space="preserve"> PAGEREF _Toc286490470 \h </w:instrText>
+              <w:instrText xml:space="preserve"> PAGEREF _Toc286675005 \h </w:instrText>
             </w:r>
             <w:r>
               <w:rPr>
@@ -2714,7 +2716,7 @@
               <w:noProof/>
             </w:rPr>
           </w:pPr>
-          <w:hyperlink w:anchor="_Toc286490471" w:history="1">
+          <w:hyperlink w:anchor="_Toc286675006" w:history="1">
             <w:r>
               <w:rPr>
                 <w:rStyle w:val="Hyperlink"/>
@@ -2741,7 +2743,7 @@
                 <w:noProof/>
                 <w:webHidden/>
               </w:rPr>
-              <w:instrText xml:space="preserve"> PAGEREF _Toc286490471 \h </w:instrText>
+              <w:instrText xml:space="preserve"> PAGEREF _Toc286675006 \h </w:instrText>
             </w:r>
             <w:r>
               <w:rPr>
@@ -2783,7 +2785,7 @@
               <w:noProof/>
             </w:rPr>
           </w:pPr>
-          <w:hyperlink w:anchor="_Toc286490472" w:history="1">
+          <w:hyperlink w:anchor="_Toc286675007" w:history="1">
             <w:r>
               <w:rPr>
                 <w:rStyle w:val="Hyperlink"/>
@@ -2810,7 +2812,7 @@
                 <w:noProof/>
                 <w:webHidden/>
               </w:rPr>
-              <w:instrText xml:space="preserve"> PAGEREF _Toc286490472 \h </w:instrText>
+              <w:instrText xml:space="preserve"> PAGEREF _Toc286675007 \h </w:instrText>
             </w:r>
             <w:r>
               <w:rPr>
@@ -2852,7 +2854,7 @@
               <w:noProof/>
             </w:rPr>
           </w:pPr>
-          <w:hyperlink w:anchor="_Toc286490473" w:history="1">
+          <w:hyperlink w:anchor="_Toc286675008" w:history="1">
             <w:r>
               <w:rPr>
                 <w:rStyle w:val="Hyperlink"/>
@@ -2879,7 +2881,7 @@
                 <w:noProof/>
                 <w:webHidden/>
               </w:rPr>
-              <w:instrText xml:space="preserve"> PAGEREF _Toc286490473 \h </w:instrText>
+              <w:instrText xml:space="preserve"> PAGEREF _Toc286675008 \h </w:instrText>
             </w:r>
             <w:r>
               <w:rPr>
@@ -2921,7 +2923,7 @@
               <w:noProof/>
             </w:rPr>
           </w:pPr>
-          <w:hyperlink w:anchor="_Toc286490474" w:history="1">
+          <w:hyperlink w:anchor="_Toc286675009" w:history="1">
             <w:r>
               <w:rPr>
                 <w:rStyle w:val="Hyperlink"/>
@@ -2948,7 +2950,7 @@
                 <w:noProof/>
                 <w:webHidden/>
               </w:rPr>
-              <w:instrText xml:space="preserve"> PAGEREF _Toc286490474 \h </w:instrText>
+              <w:instrText xml:space="preserve"> PAGEREF _Toc286675009 \h </w:instrText>
             </w:r>
             <w:r>
               <w:rPr>
@@ -2968,7 +2970,7 @@
                 <w:noProof/>
                 <w:webHidden/>
               </w:rPr>
-              <w:t>7</w:t>
+              <w:t>8</w:t>
             </w:r>
             <w:r>
               <w:rPr>
@@ -2990,7 +2992,7 @@
               <w:noProof/>
             </w:rPr>
           </w:pPr>
-          <w:hyperlink w:anchor="_Toc286490475" w:history="1">
+          <w:hyperlink w:anchor="_Toc286675010" w:history="1">
             <w:r>
               <w:rPr>
                 <w:rStyle w:val="Hyperlink"/>
@@ -3017,7 +3019,7 @@
                 <w:noProof/>
                 <w:webHidden/>
               </w:rPr>
-              <w:instrText xml:space="preserve"> PAGEREF _Toc286490475 \h </w:instrText>
+              <w:instrText xml:space="preserve"> PAGEREF _Toc286675010 \h </w:instrText>
             </w:r>
             <w:r>
               <w:rPr>
@@ -3037,7 +3039,76 @@
                 <w:noProof/>
                 <w:webHidden/>
               </w:rPr>
-              <w:t>7</w:t>
+              <w:t>8</w:t>
+            </w:r>
+            <w:r>
+              <w:rPr>
+                <w:noProof/>
+                <w:webHidden/>
+              </w:rPr>
+              <w:fldChar w:fldCharType="end"/>
+            </w:r>
+          </w:hyperlink>
+        </w:p>
+        <w:p>
+          <w:pPr>
+            <w:pStyle w:val="TOC2"/>
+            <w:tabs>
+              <w:tab w:val="right" w:leader="dot" w:pos="9350"/>
+            </w:tabs>
+            <w:rPr>
+              <w:rFonts w:eastAsiaTheme="minorEastAsia"/>
+              <w:noProof/>
+            </w:rPr>
+          </w:pPr>
+          <w:hyperlink w:anchor="_Toc286675011" w:history="1">
+            <w:r>
+              <w:rPr>
+                <w:rStyle w:val="Hyperlink"/>
+                <w:noProof/>
+              </w:rPr>
+              <w:t>Countries</w:t>
+            </w:r>
+            <w:r>
+              <w:rPr>
+                <w:noProof/>
+                <w:webHidden/>
+              </w:rPr>
+              <w:tab/>
+            </w:r>
+            <w:r>
+              <w:rPr>
+                <w:noProof/>
+                <w:webHidden/>
+              </w:rPr>
+              <w:fldChar w:fldCharType="begin"/>
+            </w:r>
+            <w:r>
+              <w:rPr>
+                <w:noProof/>
+                <w:webHidden/>
+              </w:rPr>
+              <w:instrText xml:space="preserve"> PAGEREF _Toc286675011 \h </w:instrText>
+            </w:r>
+            <w:r>
+              <w:rPr>
+                <w:noProof/>
+                <w:webHidden/>
+              </w:rPr>
+            </w:r>
+            <w:r>
+              <w:rPr>
+                <w:noProof/>
+                <w:webHidden/>
+              </w:rPr>
+              <w:fldChar w:fldCharType="separate"/>
+            </w:r>
+            <w:r>
+              <w:rPr>
+                <w:noProof/>
+                <w:webHidden/>
+              </w:rPr>
+              <w:t>8</w:t>
             </w:r>
             <w:r>
               <w:rPr>
@@ -3082,7 +3153,7 @@
         <w:pStyle w:val="TOCHeading"/>
         <w:outlineLvl w:val="0"/>
       </w:pPr>
-      <w:bookmarkStart w:id="0" w:name="_Toc286490438"/>
+      <w:bookmarkStart w:id="0" w:name="_Toc286674973"/>
       <w:r>
         <w:lastRenderedPageBreak/>
         <w:t>Overview</w:t>
@@ -3093,7 +3164,7 @@
       <w:pPr>
         <w:pStyle w:val="Heading2"/>
       </w:pPr>
-      <w:bookmarkStart w:id="1" w:name="_Toc286490439"/>
+      <w:bookmarkStart w:id="1" w:name="_Toc286674974"/>
       <w:r>
         <w:t>Premise</w:t>
       </w:r>
@@ -3115,7 +3186,7 @@
       <w:pPr>
         <w:pStyle w:val="Heading2"/>
       </w:pPr>
-      <w:bookmarkStart w:id="2" w:name="_Toc286490440"/>
+      <w:bookmarkStart w:id="2" w:name="_Toc286674975"/>
       <w:r>
         <w:t>Introduction</w:t>
       </w:r>
@@ -3133,7 +3204,7 @@
       <w:pPr>
         <w:pStyle w:val="Heading2"/>
       </w:pPr>
-      <w:bookmarkStart w:id="3" w:name="_Toc286490441"/>
+      <w:bookmarkStart w:id="3" w:name="_Toc286674976"/>
       <w:r>
         <w:t>Genre</w:t>
       </w:r>
@@ -3148,7 +3219,7 @@
       <w:pPr>
         <w:pStyle w:val="Heading2"/>
       </w:pPr>
-      <w:bookmarkStart w:id="4" w:name="_Toc286490442"/>
+      <w:bookmarkStart w:id="4" w:name="_Toc286674977"/>
       <w:r>
         <w:t>Target Demographic</w:t>
       </w:r>
@@ -3163,7 +3234,7 @@
       <w:pPr>
         <w:pStyle w:val="Heading2"/>
       </w:pPr>
-      <w:bookmarkStart w:id="5" w:name="_Toc286490443"/>
+      <w:bookmarkStart w:id="5" w:name="_Toc286674978"/>
       <w:r>
         <w:t>Technical Specifications</w:t>
       </w:r>
@@ -3174,7 +3245,7 @@
       <w:pPr>
         <w:pStyle w:val="Heading3"/>
       </w:pPr>
-      <w:bookmarkStart w:id="6" w:name="_Toc286490444"/>
+      <w:bookmarkStart w:id="6" w:name="_Toc286674979"/>
       <w:r>
         <w:t>Platforms</w:t>
       </w:r>
@@ -3189,7 +3260,7 @@
       <w:pPr>
         <w:pStyle w:val="Heading3"/>
       </w:pPr>
-      <w:bookmarkStart w:id="7" w:name="_Toc286490445"/>
+      <w:bookmarkStart w:id="7" w:name="_Toc286674980"/>
       <w:r>
         <w:t>File Formats</w:t>
       </w:r>
@@ -3200,7 +3271,7 @@
       <w:pPr>
         <w:pStyle w:val="Heading3"/>
       </w:pPr>
-      <w:bookmarkStart w:id="8" w:name="_Toc286490446"/>
+      <w:bookmarkStart w:id="8" w:name="_Toc286674981"/>
       <w:r>
         <w:t>API’s</w:t>
       </w:r>
@@ -3223,7 +3294,7 @@
       <w:pPr>
         <w:pStyle w:val="Heading3"/>
       </w:pPr>
-      <w:bookmarkStart w:id="9" w:name="_Toc286490447"/>
+      <w:bookmarkStart w:id="9" w:name="_Toc286674982"/>
       <w:r>
         <w:t>Code Language</w:t>
       </w:r>
@@ -3238,7 +3309,7 @@
       <w:pPr>
         <w:pStyle w:val="Heading1"/>
       </w:pPr>
-      <w:bookmarkStart w:id="10" w:name="_Toc286490448"/>
+      <w:bookmarkStart w:id="10" w:name="_Toc286674983"/>
       <w:r>
         <w:t>Game Mechanics</w:t>
       </w:r>
@@ -3249,14 +3320,17 @@
         <w:t>The main mechanics of the game include the gauntlet, which creates the magic and weapons.</w:t>
       </w:r>
       <w:r>
-        <w:t xml:space="preserve"> The gauntlet has memory storage, which acts as the inventory system, which allows the player to switch their magic, weapon, and gear on the fly.</w:t>
+        <w:t xml:space="preserve"> The gauntlet has memory storage, which acts as the inventory system, which allows the player to switch their mag</w:t>
+      </w:r>
+      <w:r>
+        <w:t>ic, weapon, and gear on the fly, using chips that contain the data.</w:t>
       </w:r>
     </w:p>
     <w:p>
       <w:pPr>
         <w:pStyle w:val="Heading2"/>
       </w:pPr>
-      <w:bookmarkStart w:id="11" w:name="_Toc286490449"/>
+      <w:bookmarkStart w:id="11" w:name="_Toc286674984"/>
       <w:r>
         <w:t>Core Functionality</w:t>
       </w:r>
@@ -3267,7 +3341,7 @@
       <w:pPr>
         <w:pStyle w:val="Heading3"/>
       </w:pPr>
-      <w:bookmarkStart w:id="12" w:name="_Toc286490450"/>
+      <w:bookmarkStart w:id="12" w:name="_Toc286674985"/>
       <w:r>
         <w:t>Data Files</w:t>
       </w:r>
@@ -3282,7 +3356,7 @@
       <w:pPr>
         <w:pStyle w:val="Heading3"/>
       </w:pPr>
-      <w:bookmarkStart w:id="13" w:name="_Toc286490451"/>
+      <w:bookmarkStart w:id="13" w:name="_Toc286674986"/>
       <w:r>
         <w:lastRenderedPageBreak/>
         <w:t>Resource Loading and Unloading</w:t>
@@ -3298,7 +3372,7 @@
       <w:pPr>
         <w:pStyle w:val="Heading2"/>
       </w:pPr>
-      <w:bookmarkStart w:id="14" w:name="_Toc286490452"/>
+      <w:bookmarkStart w:id="14" w:name="_Toc286674987"/>
       <w:r>
         <w:t>Game Play</w:t>
       </w:r>
@@ -3309,14 +3383,301 @@
         <w:t xml:space="preserve">The game play uses a top-down camera for ease of use and navigation. Since there would be no reason in which to rotate the camera, there </w:t>
       </w:r>
       <w:r>
-        <w:t>doesn’t need to be a camera rotation. CONTROLS GO HERE.</w:t>
-      </w:r>
-    </w:p>
+        <w:t>doesn’t need to be a ca</w:t>
+      </w:r>
+      <w:r>
+        <w:t xml:space="preserve">mera rotation. The controls of the game would be a keyboard and mouse, and </w:t>
+      </w:r>
+      <w:proofErr w:type="spellStart"/>
+      <w:r>
+        <w:t>remappable</w:t>
+      </w:r>
+      <w:proofErr w:type="spellEnd"/>
+      <w:r>
+        <w:t>. The default keys are as shown:</w:t>
+      </w:r>
+    </w:p>
+    <w:tbl>
+      <w:tblPr>
+        <w:tblStyle w:val="TableGrid"/>
+        <w:tblW w:w="0" w:type="auto"/>
+        <w:tblLook w:val="04A0"/>
+      </w:tblPr>
+      <w:tblGrid>
+        <w:gridCol w:w="4788"/>
+        <w:gridCol w:w="4788"/>
+      </w:tblGrid>
+      <w:tr>
+        <w:tc>
+          <w:tcPr>
+            <w:tcW w:w="4788" w:type="dxa"/>
+          </w:tcPr>
+          <w:p>
+            <w:r>
+              <w:t>Default Key</w:t>
+            </w:r>
+          </w:p>
+        </w:tc>
+        <w:tc>
+          <w:tcPr>
+            <w:tcW w:w="4788" w:type="dxa"/>
+          </w:tcPr>
+          <w:p>
+            <w:r>
+              <w:t>What it would be used for:</w:t>
+            </w:r>
+          </w:p>
+        </w:tc>
+      </w:tr>
+      <w:tr>
+        <w:tc>
+          <w:tcPr>
+            <w:tcW w:w="4788" w:type="dxa"/>
+          </w:tcPr>
+          <w:p>
+            <w:r>
+              <w:t>W</w:t>
+            </w:r>
+          </w:p>
+        </w:tc>
+        <w:tc>
+          <w:tcPr>
+            <w:tcW w:w="4788" w:type="dxa"/>
+          </w:tcPr>
+          <w:p>
+            <w:r>
+              <w:t>Move up</w:t>
+            </w:r>
+          </w:p>
+        </w:tc>
+      </w:tr>
+      <w:tr>
+        <w:tc>
+          <w:tcPr>
+            <w:tcW w:w="4788" w:type="dxa"/>
+          </w:tcPr>
+          <w:p>
+            <w:r>
+              <w:t>A</w:t>
+            </w:r>
+          </w:p>
+        </w:tc>
+        <w:tc>
+          <w:tcPr>
+            <w:tcW w:w="4788" w:type="dxa"/>
+          </w:tcPr>
+          <w:p>
+            <w:r>
+              <w:t>Move left</w:t>
+            </w:r>
+          </w:p>
+        </w:tc>
+      </w:tr>
+      <w:tr>
+        <w:tc>
+          <w:tcPr>
+            <w:tcW w:w="4788" w:type="dxa"/>
+          </w:tcPr>
+          <w:p>
+            <w:r>
+              <w:t>S</w:t>
+            </w:r>
+          </w:p>
+        </w:tc>
+        <w:tc>
+          <w:tcPr>
+            <w:tcW w:w="4788" w:type="dxa"/>
+          </w:tcPr>
+          <w:p>
+            <w:r>
+              <w:t>Move down</w:t>
+            </w:r>
+          </w:p>
+        </w:tc>
+      </w:tr>
+      <w:tr>
+        <w:tc>
+          <w:tcPr>
+            <w:tcW w:w="4788" w:type="dxa"/>
+          </w:tcPr>
+          <w:p>
+            <w:r>
+              <w:t>D</w:t>
+            </w:r>
+          </w:p>
+        </w:tc>
+        <w:tc>
+          <w:tcPr>
+            <w:tcW w:w="4788" w:type="dxa"/>
+          </w:tcPr>
+          <w:p>
+            <w:r>
+              <w:t>Move right</w:t>
+            </w:r>
+          </w:p>
+        </w:tc>
+      </w:tr>
+      <w:tr>
+        <w:tc>
+          <w:tcPr>
+            <w:tcW w:w="4788" w:type="dxa"/>
+          </w:tcPr>
+          <w:p>
+            <w:r>
+              <w:t>Left Click</w:t>
+            </w:r>
+          </w:p>
+        </w:tc>
+        <w:tc>
+          <w:tcPr>
+            <w:tcW w:w="4788" w:type="dxa"/>
+          </w:tcPr>
+          <w:p>
+            <w:r>
+              <w:t>Use whatever ability or skill is currently on the left click.</w:t>
+            </w:r>
+          </w:p>
+        </w:tc>
+      </w:tr>
+      <w:tr>
+        <w:tc>
+          <w:tcPr>
+            <w:tcW w:w="4788" w:type="dxa"/>
+          </w:tcPr>
+          <w:p>
+            <w:r>
+              <w:t>Right Click</w:t>
+            </w:r>
+          </w:p>
+        </w:tc>
+        <w:tc>
+          <w:tcPr>
+            <w:tcW w:w="4788" w:type="dxa"/>
+          </w:tcPr>
+          <w:p>
+            <w:r>
+              <w:t>Use whatever ability or skill is currently on the right click.</w:t>
+            </w:r>
+          </w:p>
+        </w:tc>
+      </w:tr>
+      <w:tr>
+        <w:tc>
+          <w:tcPr>
+            <w:tcW w:w="4788" w:type="dxa"/>
+          </w:tcPr>
+          <w:p>
+            <w:r>
+              <w:t>I</w:t>
+            </w:r>
+          </w:p>
+        </w:tc>
+        <w:tc>
+          <w:tcPr>
+            <w:tcW w:w="4788" w:type="dxa"/>
+          </w:tcPr>
+          <w:p>
+            <w:r>
+              <w:t>Open up the Inventory</w:t>
+            </w:r>
+          </w:p>
+        </w:tc>
+      </w:tr>
+      <w:tr>
+        <w:tc>
+          <w:tcPr>
+            <w:tcW w:w="4788" w:type="dxa"/>
+          </w:tcPr>
+          <w:p>
+            <w:r>
+              <w:t>M</w:t>
+            </w:r>
+          </w:p>
+        </w:tc>
+        <w:tc>
+          <w:tcPr>
+            <w:tcW w:w="4788" w:type="dxa"/>
+          </w:tcPr>
+          <w:p>
+            <w:r>
+              <w:t>Opens up the map of the current area.</w:t>
+            </w:r>
+          </w:p>
+        </w:tc>
+      </w:tr>
+      <w:tr>
+        <w:tc>
+          <w:tcPr>
+            <w:tcW w:w="4788" w:type="dxa"/>
+          </w:tcPr>
+          <w:p>
+            <w:r>
+              <w:t>Q</w:t>
+            </w:r>
+          </w:p>
+        </w:tc>
+        <w:tc>
+          <w:tcPr>
+            <w:tcW w:w="4788" w:type="dxa"/>
+          </w:tcPr>
+          <w:p>
+            <w:r>
+              <w:t>Use Health Potions</w:t>
+            </w:r>
+          </w:p>
+        </w:tc>
+      </w:tr>
+      <w:tr>
+        <w:tc>
+          <w:tcPr>
+            <w:tcW w:w="4788" w:type="dxa"/>
+          </w:tcPr>
+          <w:p>
+            <w:r>
+              <w:t>E</w:t>
+            </w:r>
+          </w:p>
+        </w:tc>
+        <w:tc>
+          <w:tcPr>
+            <w:tcW w:w="4788" w:type="dxa"/>
+          </w:tcPr>
+          <w:p>
+            <w:r>
+              <w:t>Use Energy potions</w:t>
+            </w:r>
+          </w:p>
+        </w:tc>
+      </w:tr>
+      <w:tr>
+        <w:tc>
+          <w:tcPr>
+            <w:tcW w:w="4788" w:type="dxa"/>
+          </w:tcPr>
+          <w:p>
+            <w:r>
+              <w:t>1,2,3,4,5</w:t>
+            </w:r>
+          </w:p>
+        </w:tc>
+        <w:tc>
+          <w:tcPr>
+            <w:tcW w:w="4788" w:type="dxa"/>
+          </w:tcPr>
+          <w:p>
+            <w:r>
+              <w:t>Swap whatever ability or skill with the left click or right click slots.</w:t>
+            </w:r>
+          </w:p>
+        </w:tc>
+      </w:tr>
+    </w:tbl>
+    <w:p/>
     <w:p>
       <w:pPr>
         <w:pStyle w:val="Heading3"/>
       </w:pPr>
-      <w:bookmarkStart w:id="15" w:name="_Toc286490453"/>
+      <w:bookmarkStart w:id="15" w:name="_Toc286674988"/>
       <w:r>
         <w:t>Game Initialization</w:t>
       </w:r>
@@ -3327,7 +3688,7 @@
       <w:pPr>
         <w:pStyle w:val="Heading2"/>
       </w:pPr>
-      <w:bookmarkStart w:id="16" w:name="_Toc286490454"/>
+      <w:bookmarkStart w:id="16" w:name="_Toc286674989"/>
       <w:r>
         <w:t>Game Flow</w:t>
       </w:r>
@@ -3342,7 +3703,7 @@
       <w:pPr>
         <w:pStyle w:val="Heading2"/>
       </w:pPr>
-      <w:bookmarkStart w:id="17" w:name="_Toc286490455"/>
+      <w:bookmarkStart w:id="17" w:name="_Toc286674990"/>
       <w:r>
         <w:t>Game Elements</w:t>
       </w:r>
@@ -3423,7 +3784,7 @@
       <w:pPr>
         <w:pStyle w:val="Heading3"/>
       </w:pPr>
-      <w:bookmarkStart w:id="18" w:name="_Toc286490456"/>
+      <w:bookmarkStart w:id="18" w:name="_Toc286674991"/>
       <w:r>
         <w:t>RPG Elements</w:t>
       </w:r>
@@ -3432,14 +3793,18 @@
     <w:p>
       <w:r>
         <w:t>An Inventory system will be implemented that WILL NOT pause the game. Players can switch whatever chips they currently have equipped with another chip whenever they want. However, they can still be attacked, and can still move.</w:t>
+      </w:r>
+      <w:r>
+        <w:t xml:space="preserve"> Each enemy defeated gives a certain amount of character exp, and each use of a chip gives a small amount of Chip exp. Each character level gives one chip level for the player to use as they wish, which helps them specialize in a certain element or weapon type. Extra chips, which can be found after the enemies are killed on the ground, can be sold for a certain amount of chip exp, depending on the chip sold, which can be applied to any chip chosen by the player.</w:t>
       </w:r>
     </w:p>
     <w:p>
       <w:pPr>
         <w:pStyle w:val="Heading3"/>
       </w:pPr>
-      <w:bookmarkStart w:id="19" w:name="_Toc286490457"/>
-      <w:r>
+      <w:bookmarkStart w:id="19" w:name="_Toc286674992"/>
+      <w:r>
+        <w:lastRenderedPageBreak/>
         <w:t>Enemies</w:t>
       </w:r>
       <w:bookmarkEnd w:id="19"/>
@@ -3453,7 +3818,7 @@
       <w:pPr>
         <w:pStyle w:val="Heading3"/>
       </w:pPr>
-      <w:bookmarkStart w:id="20" w:name="_Toc286490458"/>
+      <w:bookmarkStart w:id="20" w:name="_Toc286674993"/>
       <w:r>
         <w:t>Weapons</w:t>
       </w:r>
@@ -3468,7 +3833,7 @@
       <w:pPr>
         <w:pStyle w:val="Heading3"/>
       </w:pPr>
-      <w:bookmarkStart w:id="21" w:name="_Toc286490459"/>
+      <w:bookmarkStart w:id="21" w:name="_Toc286674994"/>
       <w:r>
         <w:t>Spells</w:t>
       </w:r>
@@ -3481,7 +3846,7 @@
     </w:p>
     <w:tbl>
       <w:tblPr>
-        <w:tblStyle w:val="LightList"/>
+        <w:tblStyle w:val="LightList1"/>
         <w:tblW w:w="0" w:type="auto"/>
         <w:tblLook w:val="04A0"/>
       </w:tblPr>
@@ -3608,7 +3973,7 @@
     </w:p>
     <w:tbl>
       <w:tblPr>
-        <w:tblStyle w:val="LightList"/>
+        <w:tblStyle w:val="LightList1"/>
         <w:tblW w:w="0" w:type="auto"/>
         <w:tblLook w:val="04A0"/>
       </w:tblPr>
@@ -3946,9 +4311,8 @@
       <w:pPr>
         <w:pStyle w:val="Heading1"/>
       </w:pPr>
-      <w:bookmarkStart w:id="22" w:name="_Toc286490460"/>
-      <w:r>
-        <w:lastRenderedPageBreak/>
+      <w:bookmarkStart w:id="22" w:name="_Toc286674995"/>
+      <w:r>
         <w:t>Levels</w:t>
       </w:r>
       <w:bookmarkEnd w:id="22"/>
@@ -3958,7 +4322,7 @@
       <w:pPr>
         <w:pStyle w:val="Heading2"/>
       </w:pPr>
-      <w:bookmarkStart w:id="23" w:name="_Toc286490461"/>
+      <w:bookmarkStart w:id="23" w:name="_Toc286674996"/>
       <w:r>
         <w:t>Medieval Era</w:t>
       </w:r>
@@ -3969,7 +4333,7 @@
       <w:pPr>
         <w:pStyle w:val="Heading3"/>
       </w:pPr>
-      <w:bookmarkStart w:id="24" w:name="_Toc286490462"/>
+      <w:bookmarkStart w:id="24" w:name="_Toc286674997"/>
       <w:r>
         <w:t>Arthurian/European</w:t>
       </w:r>
@@ -3998,7 +4362,7 @@
       <w:pPr>
         <w:pStyle w:val="Heading3"/>
       </w:pPr>
-      <w:bookmarkStart w:id="25" w:name="_Toc286490463"/>
+      <w:bookmarkStart w:id="25" w:name="_Toc286674998"/>
       <w:r>
         <w:t>Middle East Medieval</w:t>
       </w:r>
@@ -4019,6 +4383,7 @@
         <w:pStyle w:val="Heading4"/>
       </w:pPr>
       <w:r>
+        <w:lastRenderedPageBreak/>
         <w:t>Distinct Player Characteristics</w:t>
       </w:r>
     </w:p>
@@ -4027,7 +4392,7 @@
       <w:pPr>
         <w:pStyle w:val="Heading3"/>
       </w:pPr>
-      <w:bookmarkStart w:id="26" w:name="_Toc286490464"/>
+      <w:bookmarkStart w:id="26" w:name="_Toc286674999"/>
       <w:r>
         <w:t>Far East</w:t>
       </w:r>
@@ -4056,7 +4421,7 @@
       <w:pPr>
         <w:pStyle w:val="Heading2"/>
       </w:pPr>
-      <w:bookmarkStart w:id="27" w:name="_Toc286490465"/>
+      <w:bookmarkStart w:id="27" w:name="_Toc286675000"/>
       <w:r>
         <w:t>Modern Era</w:t>
       </w:r>
@@ -4067,7 +4432,7 @@
       <w:pPr>
         <w:pStyle w:val="Heading3"/>
       </w:pPr>
-      <w:bookmarkStart w:id="28" w:name="_Toc286490466"/>
+      <w:bookmarkStart w:id="28" w:name="_Toc286675001"/>
       <w:r>
         <w:t>Enemies</w:t>
       </w:r>
@@ -4078,7 +4443,7 @@
       <w:pPr>
         <w:pStyle w:val="Heading3"/>
       </w:pPr>
-      <w:bookmarkStart w:id="29" w:name="_Toc286490467"/>
+      <w:bookmarkStart w:id="29" w:name="_Toc286675002"/>
       <w:r>
         <w:t>Distinct Player Characteristics</w:t>
       </w:r>
@@ -4089,7 +4454,7 @@
       <w:pPr>
         <w:pStyle w:val="Heading2"/>
       </w:pPr>
-      <w:bookmarkStart w:id="30" w:name="_Toc286490468"/>
+      <w:bookmarkStart w:id="30" w:name="_Toc286675003"/>
       <w:r>
         <w:t>Post-Apocalyptic</w:t>
       </w:r>
@@ -4100,7 +4465,7 @@
       <w:pPr>
         <w:pStyle w:val="Heading3"/>
       </w:pPr>
-      <w:bookmarkStart w:id="31" w:name="_Toc286490469"/>
+      <w:bookmarkStart w:id="31" w:name="_Toc286675004"/>
       <w:r>
         <w:t>Enemies</w:t>
       </w:r>
@@ -4111,9 +4476,8 @@
       <w:pPr>
         <w:pStyle w:val="Heading3"/>
       </w:pPr>
-      <w:bookmarkStart w:id="32" w:name="_Toc286490470"/>
-      <w:r>
-        <w:lastRenderedPageBreak/>
+      <w:bookmarkStart w:id="32" w:name="_Toc286675005"/>
+      <w:r>
         <w:t>Distinct Player Characteristics</w:t>
       </w:r>
       <w:bookmarkEnd w:id="32"/>
@@ -4123,7 +4487,7 @@
       <w:pPr>
         <w:pStyle w:val="Heading2"/>
       </w:pPr>
-      <w:bookmarkStart w:id="33" w:name="_Toc286490471"/>
+      <w:bookmarkStart w:id="33" w:name="_Toc286675006"/>
       <w:r>
         <w:t>Hub World</w:t>
       </w:r>
@@ -4138,12 +4502,15 @@
         <w:t>Relatively small, considering the previous worlds.</w:t>
       </w:r>
       <w:proofErr w:type="gramEnd"/>
+      <w:r>
+        <w:t xml:space="preserve"> The countries name that survived the Apocalypse is the “Battalion of Magi Protection.”</w:t>
+      </w:r>
     </w:p>
     <w:p>
       <w:pPr>
         <w:pStyle w:val="Heading3"/>
       </w:pPr>
-      <w:bookmarkStart w:id="34" w:name="_Toc286490472"/>
+      <w:bookmarkStart w:id="34" w:name="_Toc286675007"/>
       <w:r>
         <w:t>Enemies</w:t>
       </w:r>
@@ -4158,7 +4525,7 @@
       <w:pPr>
         <w:pStyle w:val="Heading3"/>
       </w:pPr>
-      <w:bookmarkStart w:id="35" w:name="_Toc286490473"/>
+      <w:bookmarkStart w:id="35" w:name="_Toc286675008"/>
       <w:r>
         <w:t>Distinct Player Characteristics</w:t>
       </w:r>
@@ -4173,8 +4540,9 @@
       <w:pPr>
         <w:pStyle w:val="Heading1"/>
       </w:pPr>
-      <w:bookmarkStart w:id="36" w:name="_Toc286490474"/>
-      <w:r>
+      <w:bookmarkStart w:id="36" w:name="_Toc286675009"/>
+      <w:r>
+        <w:lastRenderedPageBreak/>
         <w:t>Story</w:t>
       </w:r>
       <w:bookmarkEnd w:id="36"/>
@@ -4183,7 +4551,7 @@
       <w:pPr>
         <w:pStyle w:val="Heading2"/>
       </w:pPr>
-      <w:bookmarkStart w:id="37" w:name="_Toc286490475"/>
+      <w:bookmarkStart w:id="37" w:name="_Toc286675010"/>
       <w:r>
         <w:t>Main Story</w:t>
       </w:r>
@@ -4207,6 +4575,57 @@
       </w:r>
       <w:proofErr w:type="gramEnd"/>
     </w:p>
+    <w:p>
+      <w:pPr>
+        <w:pStyle w:val="Heading2"/>
+      </w:pPr>
+      <w:bookmarkStart w:id="38" w:name="_Toc286675011"/>
+      <w:r>
+        <w:t>Countries</w:t>
+      </w:r>
+      <w:bookmarkEnd w:id="38"/>
+    </w:p>
+    <w:p>
+      <w:r>
+        <w:t xml:space="preserve">Time Warrior has 3 main countries that the player can view as they slowly evolve throughout the time periods to the current time. </w:t>
+      </w:r>
+      <w:r>
+        <w:t xml:space="preserve">They are the Battalion of Magi Protection, </w:t>
+      </w:r>
+      <w:proofErr w:type="spellStart"/>
+      <w:r>
+        <w:t>Dephry</w:t>
+      </w:r>
+      <w:proofErr w:type="spellEnd"/>
+      <w:r>
+        <w:t xml:space="preserve">, and </w:t>
+      </w:r>
+      <w:proofErr w:type="spellStart"/>
+      <w:r>
+        <w:t>Libertica</w:t>
+      </w:r>
+      <w:proofErr w:type="spellEnd"/>
+      <w:r>
+        <w:t xml:space="preserve">. Each country has its own history and wars. The country that actually survived the Apocalypse is the Battalion of Magi Protection. </w:t>
+      </w:r>
+      <w:proofErr w:type="spellStart"/>
+      <w:r>
+        <w:t>Dephry</w:t>
+      </w:r>
+      <w:proofErr w:type="spellEnd"/>
+      <w:r>
+        <w:t xml:space="preserve"> and </w:t>
+      </w:r>
+      <w:proofErr w:type="spellStart"/>
+      <w:r>
+        <w:t>Libertica</w:t>
+      </w:r>
+      <w:proofErr w:type="spellEnd"/>
+      <w:r>
+        <w:t xml:space="preserve"> both failed as societies during the Apocalypse, due to not being as up to par with the Battalion’s magic.</w:t>
+      </w:r>
+    </w:p>
+    <w:p/>
     <w:sectPr>
       <w:footerReference w:type="default" r:id="rId8"/>
       <w:pgSz w:w="12240" w:h="15840"/>
@@ -4821,8 +5240,8 @@
       </w:tblCellMar>
     </w:tblPr>
   </w:style>
-  <w:style w:type="table" w:customStyle="1" w:styleId="LightList">
-    <w:name w:val="Light List"/>
+  <w:style w:type="table" w:customStyle="1" w:styleId="LightList1">
+    <w:name w:val="Light List1"/>
     <w:basedOn w:val="TableNormal"/>
     <w:uiPriority w:val="61"/>
     <w:rsid w:val="00D41B4B"/>
@@ -4918,38 +5337,7 @@
 
 <file path=word/glossary/document.xml><?xml version="1.0" encoding="utf-8"?>
 <w:glossaryDocument xmlns:ve="http://schemas.openxmlformats.org/markup-compatibility/2006" xmlns:o="urn:schemas-microsoft-com:office:office" xmlns:r="http://schemas.openxmlformats.org/officeDocument/2006/relationships" xmlns:m="http://schemas.openxmlformats.org/officeDocument/2006/math" xmlns:v="urn:schemas-microsoft-com:vml" xmlns:wp="http://schemas.openxmlformats.org/drawingml/2006/wordprocessingDrawing" xmlns:w10="urn:schemas-microsoft-com:office:word" xmlns:w="http://schemas.openxmlformats.org/wordprocessingml/2006/main" xmlns:wne="http://schemas.microsoft.com/office/word/2006/wordml">
-  <w:docParts>
-    <w:docPart>
-      <w:docPartPr>
-        <w:name w:val="CD80D911A1A14FCD9AE05A8DD5ADF4C0"/>
-        <w:category>
-          <w:name w:val="General"/>
-          <w:gallery w:val="placeholder"/>
-        </w:category>
-        <w:types>
-          <w:type w:val="bbPlcHdr"/>
-        </w:types>
-        <w:behaviors>
-          <w:behavior w:val="content"/>
-        </w:behaviors>
-        <w:guid w:val="{802E8F26-04D8-4794-B0D0-E06DF5FC6E4E}"/>
-      </w:docPartPr>
-      <w:docPartBody>
-        <w:p>
-          <w:pPr>
-            <w:pStyle w:val="CD80D911A1A14FCD9AE05A8DD5ADF4C0"/>
-          </w:pPr>
-          <w:r>
-            <w:rPr>
-              <w:rFonts w:asciiTheme="majorHAnsi" w:eastAsiaTheme="majorEastAsia" w:hAnsiTheme="majorHAnsi" w:cstheme="majorBidi"/>
-              <w:caps/>
-            </w:rPr>
-            <w:t>[Type the company name]</w:t>
-          </w:r>
-        </w:p>
-      </w:docPartBody>
-    </w:docPart>
-  </w:docParts>
+  <w:docParts/>
 </w:glossaryDocument>
 </file>
 
@@ -4980,8 +5368,9 @@
     <w:panose1 w:val="020B0604030504040204"/>
     <w:charset w:val="00"/>
     <w:family w:val="swiss"/>
+    <w:notTrueType/>
     <w:pitch w:val="variable"/>
-    <w:sig w:usb0="61002A87" w:usb1="80000000" w:usb2="00000008" w:usb3="00000000" w:csb0="000101FF" w:csb1="00000000"/>
+    <w:sig w:usb0="00000003" w:usb1="00000000" w:usb2="00000000" w:usb3="00000000" w:csb0="00000001" w:csb1="00000000"/>
   </w:font>
 </w:fonts>
 </file>
@@ -5001,6 +5390,7 @@
     <w:rsid w:val="003D2611"/>
     <w:rsid w:val="00550118"/>
     <w:rsid w:val="00797E60"/>
+    <w:rsid w:val="00867637"/>
     <w:rsid w:val="00AC63E6"/>
     <w:rsid w:val="00C3294D"/>
   </w:rsids>
@@ -5536,7 +5926,7 @@
 <file path=customXml/item1.xml><?xml version="1.0" encoding="utf-8"?>
 <CoverPageProperties xmlns="http://schemas.microsoft.com/office/2006/coverPageProps">
   <PublishDate>2011-02-08T00:00:00</PublishDate>
-  <Abstract>This document is a GDD for the Senior Project team BMP. Copyright 2011. Full GDD can be found by scrolling down. Woot.</Abstract>
+  <Abstract>This document is a GDD for the Senior Project team BMP. Copyright 2011. Full GDD can be found by scrolling down.</Abstract>
   <CompanyAddress/>
   <CompanyPhone/>
   <CompanyFax/>
@@ -5557,7 +5947,7 @@
 </file>
 
 <file path=customXml/itemProps2.xml><?xml version="1.0" encoding="utf-8"?>
-<ds:datastoreItem xmlns:ds="http://schemas.openxmlformats.org/officeDocument/2006/customXml" ds:itemID="{7F0F2FD3-6179-439C-934B-915CF057C934}">
+<ds:datastoreItem xmlns:ds="http://schemas.openxmlformats.org/officeDocument/2006/customXml" ds:itemID="{1E1504B6-9E02-4549-B8A9-DBE354EEF38D}">
   <ds:schemaRefs>
     <ds:schemaRef ds:uri="http://schemas.openxmlformats.org/officeDocument/2006/bibliography"/>
   </ds:schemaRefs>

</xml_diff>

<commit_message>
*Fixed that bug you were talking about Alex. There was a bug in your entity class as well as the Sprite class. I took care of both. Now the sprite shows up, using only the entity class and not the actual Sprite. I still used that as main debugging, but I did a quick test and it worked just fine. *Updated the GDD with some new things about the history; Namely put in the file where the history could be found xD.
</commit_message>
<xml_diff>
--- a/Senior Project Files/SeniorProjectGDD.docx
+++ b/Senior Project Files/SeniorProjectGDD.docx
@@ -43,9 +43,6 @@
                 </w:rPr>
                 <w:alias w:val="Company"/>
                 <w:id w:val="15524243"/>
-                <w:placeholder>
-                  <w:docPart w:val="CD80D911A1A14FCD9AE05A8DD5ADF4C0"/>
-                </w:placeholder>
                 <w:dataBinding w:prefixMappings="xmlns:ns0='http://schemas.openxmlformats.org/officeDocument/2006/extended-properties'" w:xpath="/ns0:Properties[1]/ns0:Company[1]" w:storeItemID="{6668398D-A668-4E3E-A5EB-62B293D839F1}"/>
                 <w:text/>
               </w:sdtPr>
@@ -4623,6 +4620,11 @@
       <w:proofErr w:type="spellEnd"/>
       <w:r>
         <w:t xml:space="preserve"> both failed as societies during the Apocalypse, due to not being as up to par with the Battalion’s magic.</w:t>
+      </w:r>
+    </w:p>
+    <w:p>
+      <w:r>
+        <w:t>The rest of the World history can be seen in the file “TemporaryHistorySeniorProject”</w:t>
       </w:r>
     </w:p>
     <w:p/>
@@ -5335,311 +5337,6 @@
 </w:styles>
 </file>
 
-<file path=word/glossary/document.xml><?xml version="1.0" encoding="utf-8"?>
-<w:glossaryDocument xmlns:ve="http://schemas.openxmlformats.org/markup-compatibility/2006" xmlns:o="urn:schemas-microsoft-com:office:office" xmlns:r="http://schemas.openxmlformats.org/officeDocument/2006/relationships" xmlns:m="http://schemas.openxmlformats.org/officeDocument/2006/math" xmlns:v="urn:schemas-microsoft-com:vml" xmlns:wp="http://schemas.openxmlformats.org/drawingml/2006/wordprocessingDrawing" xmlns:w10="urn:schemas-microsoft-com:office:word" xmlns:w="http://schemas.openxmlformats.org/wordprocessingml/2006/main" xmlns:wne="http://schemas.microsoft.com/office/word/2006/wordml">
-  <w:docParts/>
-</w:glossaryDocument>
-</file>
-
-<file path=word/glossary/fontTable.xml><?xml version="1.0" encoding="utf-8"?>
-<w:fonts xmlns:r="http://schemas.openxmlformats.org/officeDocument/2006/relationships" xmlns:w="http://schemas.openxmlformats.org/wordprocessingml/2006/main">
-  <w:font w:name="Calibri">
-    <w:panose1 w:val="020F0502020204030204"/>
-    <w:charset w:val="00"/>
-    <w:family w:val="swiss"/>
-    <w:pitch w:val="variable"/>
-    <w:sig w:usb0="A00002EF" w:usb1="4000207B" w:usb2="00000000" w:usb3="00000000" w:csb0="0000009F" w:csb1="00000000"/>
-  </w:font>
-  <w:font w:name="Times New Roman">
-    <w:panose1 w:val="02020603050405020304"/>
-    <w:charset w:val="00"/>
-    <w:family w:val="roman"/>
-    <w:pitch w:val="variable"/>
-    <w:sig w:usb0="20002A87" w:usb1="80000000" w:usb2="00000008" w:usb3="00000000" w:csb0="000001FF" w:csb1="00000000"/>
-  </w:font>
-  <w:font w:name="Cambria">
-    <w:panose1 w:val="02040503050406030204"/>
-    <w:charset w:val="00"/>
-    <w:family w:val="roman"/>
-    <w:pitch w:val="variable"/>
-    <w:sig w:usb0="A00002EF" w:usb1="4000004B" w:usb2="00000000" w:usb3="00000000" w:csb0="0000009F" w:csb1="00000000"/>
-  </w:font>
-  <w:font w:name="Tahoma">
-    <w:panose1 w:val="020B0604030504040204"/>
-    <w:charset w:val="00"/>
-    <w:family w:val="swiss"/>
-    <w:notTrueType/>
-    <w:pitch w:val="variable"/>
-    <w:sig w:usb0="00000003" w:usb1="00000000" w:usb2="00000000" w:usb3="00000000" w:csb0="00000001" w:csb1="00000000"/>
-  </w:font>
-</w:fonts>
-</file>
-
-<file path=word/glossary/settings.xml><?xml version="1.0" encoding="utf-8"?>
-<w:settings xmlns:o="urn:schemas-microsoft-com:office:office" xmlns:r="http://schemas.openxmlformats.org/officeDocument/2006/relationships" xmlns:m="http://schemas.openxmlformats.org/officeDocument/2006/math" xmlns:v="urn:schemas-microsoft-com:vml" xmlns:w10="urn:schemas-microsoft-com:office:word" xmlns:w="http://schemas.openxmlformats.org/wordprocessingml/2006/main" xmlns:sl="http://schemas.openxmlformats.org/schemaLibrary/2006/main">
-  <w:view w:val="normal"/>
-  <w:defaultTabStop w:val="720"/>
-  <w:characterSpacingControl w:val="doNotCompress"/>
-  <w:compat>
-    <w:useFELayout/>
-  </w:compat>
-  <w:rsids>
-    <w:rsidRoot w:val="00C3294D"/>
-    <w:rsid w:val="000772DD"/>
-    <w:rsid w:val="003C2231"/>
-    <w:rsid w:val="003D2611"/>
-    <w:rsid w:val="00550118"/>
-    <w:rsid w:val="00797E60"/>
-    <w:rsid w:val="00867637"/>
-    <w:rsid w:val="00AC63E6"/>
-    <w:rsid w:val="00C3294D"/>
-  </w:rsids>
-  <m:mathPr>
-    <m:mathFont m:val="Cambria Math"/>
-    <m:brkBin m:val="before"/>
-    <m:brkBinSub m:val="--"/>
-    <m:smallFrac m:val="off"/>
-    <m:dispDef/>
-    <m:lMargin m:val="0"/>
-    <m:rMargin m:val="0"/>
-    <m:defJc m:val="centerGroup"/>
-    <m:wrapIndent m:val="1440"/>
-    <m:intLim m:val="subSup"/>
-    <m:naryLim m:val="undOvr"/>
-  </m:mathPr>
-  <w:themeFontLang w:val="en-US"/>
-  <w:clrSchemeMapping w:bg1="light1" w:t1="dark1" w:bg2="light2" w:t2="dark2" w:accent1="accent1" w:accent2="accent2" w:accent3="accent3" w:accent4="accent4" w:accent5="accent5" w:accent6="accent6" w:hyperlink="hyperlink" w:followedHyperlink="followedHyperlink"/>
-  <w:decimalSymbol w:val="."/>
-  <w:listSeparator w:val=","/>
-</w:settings>
-</file>
-
-<file path=word/glossary/styles.xml><?xml version="1.0" encoding="utf-8"?>
-<w:styles xmlns:r="http://schemas.openxmlformats.org/officeDocument/2006/relationships" xmlns:w="http://schemas.openxmlformats.org/wordprocessingml/2006/main">
-  <w:docDefaults>
-    <w:rPrDefault>
-      <w:rPr>
-        <w:rFonts w:asciiTheme="minorHAnsi" w:eastAsiaTheme="minorEastAsia" w:hAnsiTheme="minorHAnsi" w:cstheme="minorBidi"/>
-        <w:sz w:val="22"/>
-        <w:szCs w:val="22"/>
-        <w:lang w:val="en-US" w:eastAsia="en-US" w:bidi="ar-SA"/>
-      </w:rPr>
-    </w:rPrDefault>
-    <w:pPrDefault>
-      <w:pPr>
-        <w:spacing w:after="200" w:line="276" w:lineRule="auto"/>
-      </w:pPr>
-    </w:pPrDefault>
-  </w:docDefaults>
-  <w:latentStyles w:defLockedState="0" w:defUIPriority="99" w:defSemiHidden="1" w:defUnhideWhenUsed="1" w:defQFormat="0" w:count="267">
-    <w:lsdException w:name="Normal" w:semiHidden="0" w:uiPriority="0" w:unhideWhenUsed="0" w:qFormat="1"/>
-    <w:lsdException w:name="heading 1" w:semiHidden="0" w:uiPriority="9" w:unhideWhenUsed="0" w:qFormat="1"/>
-    <w:lsdException w:name="heading 2" w:uiPriority="9" w:qFormat="1"/>
-    <w:lsdException w:name="heading 3" w:uiPriority="9" w:qFormat="1"/>
-    <w:lsdException w:name="heading 4" w:uiPriority="9" w:qFormat="1"/>
-    <w:lsdException w:name="heading 5" w:uiPriority="9" w:qFormat="1"/>
-    <w:lsdException w:name="heading 6" w:uiPriority="9" w:qFormat="1"/>
-    <w:lsdException w:name="heading 7" w:uiPriority="9" w:qFormat="1"/>
-    <w:lsdException w:name="heading 8" w:uiPriority="9" w:qFormat="1"/>
-    <w:lsdException w:name="heading 9" w:uiPriority="9" w:qFormat="1"/>
-    <w:lsdException w:name="toc 1" w:uiPriority="39"/>
-    <w:lsdException w:name="toc 2" w:uiPriority="39"/>
-    <w:lsdException w:name="toc 3" w:uiPriority="39"/>
-    <w:lsdException w:name="toc 4" w:uiPriority="39"/>
-    <w:lsdException w:name="toc 5" w:uiPriority="39"/>
-    <w:lsdException w:name="toc 6" w:uiPriority="39"/>
-    <w:lsdException w:name="toc 7" w:uiPriority="39"/>
-    <w:lsdException w:name="toc 8" w:uiPriority="39"/>
-    <w:lsdException w:name="toc 9" w:uiPriority="39"/>
-    <w:lsdException w:name="caption" w:uiPriority="35" w:qFormat="1"/>
-    <w:lsdException w:name="Title" w:semiHidden="0" w:uiPriority="10" w:unhideWhenUsed="0" w:qFormat="1"/>
-    <w:lsdException w:name="Default Paragraph Font" w:uiPriority="1"/>
-    <w:lsdException w:name="Subtitle" w:semiHidden="0" w:uiPriority="11" w:unhideWhenUsed="0" w:qFormat="1"/>
-    <w:lsdException w:name="Strong" w:semiHidden="0" w:uiPriority="22" w:unhideWhenUsed="0" w:qFormat="1"/>
-    <w:lsdException w:name="Emphasis" w:semiHidden="0" w:uiPriority="20" w:unhideWhenUsed="0" w:qFormat="1"/>
-    <w:lsdException w:name="Table Grid" w:semiHidden="0" w:uiPriority="59" w:unhideWhenUsed="0"/>
-    <w:lsdException w:name="Placeholder Text" w:unhideWhenUsed="0"/>
-    <w:lsdException w:name="No Spacing" w:semiHidden="0" w:uiPriority="1" w:unhideWhenUsed="0" w:qFormat="1"/>
-    <w:lsdException w:name="Light Shading" w:semiHidden="0" w:uiPriority="60" w:unhideWhenUsed="0"/>
-    <w:lsdException w:name="Light List" w:semiHidden="0" w:uiPriority="61" w:unhideWhenUsed="0"/>
-    <w:lsdException w:name="Light Grid" w:semiHidden="0" w:uiPriority="62" w:unhideWhenUsed="0"/>
-    <w:lsdException w:name="Medium Shading 1" w:semiHidden="0" w:uiPriority="63" w:unhideWhenUsed="0"/>
-    <w:lsdException w:name="Medium Shading 2" w:semiHidden="0" w:uiPriority="64" w:unhideWhenUsed="0"/>
-    <w:lsdException w:name="Medium List 1" w:semiHidden="0" w:uiPriority="65" w:unhideWhenUsed="0"/>
-    <w:lsdException w:name="Medium List 2" w:semiHidden="0" w:uiPriority="66" w:unhideWhenUsed="0"/>
-    <w:lsdException w:name="Medium Grid 1" w:semiHidden="0" w:uiPriority="67" w:unhideWhenUsed="0"/>
-    <w:lsdException w:name="Medium Grid 2" w:semiHidden="0" w:uiPriority="68" w:unhideWhenUsed="0"/>
-    <w:lsdException w:name="Medium Grid 3" w:semiHidden="0" w:uiPriority="69" w:unhideWhenUsed="0"/>
-    <w:lsdException w:name="Dark List" w:semiHidden="0" w:uiPriority="70" w:unhideWhenUsed="0"/>
-    <w:lsdException w:name="Colorful Shading" w:semiHidden="0" w:uiPriority="71" w:unhideWhenUsed="0"/>
-    <w:lsdException w:name="Colorful List" w:semiHidden="0" w:uiPriority="72" w:unhideWhenUsed="0"/>
-    <w:lsdException w:name="Colorful Grid" w:semiHidden="0" w:uiPriority="73" w:unhideWhenUsed="0"/>
-    <w:lsdException w:name="Light Shading Accent 1" w:semiHidden="0" w:uiPriority="60" w:unhideWhenUsed="0"/>
-    <w:lsdException w:name="Light List Accent 1" w:semiHidden="0" w:uiPriority="61" w:unhideWhenUsed="0"/>
-    <w:lsdException w:name="Light Grid Accent 1" w:semiHidden="0" w:uiPriority="62" w:unhideWhenUsed="0"/>
-    <w:lsdException w:name="Medium Shading 1 Accent 1" w:semiHidden="0" w:uiPriority="63" w:unhideWhenUsed="0"/>
-    <w:lsdException w:name="Medium Shading 2 Accent 1" w:semiHidden="0" w:uiPriority="64" w:unhideWhenUsed="0"/>
-    <w:lsdException w:name="Medium List 1 Accent 1" w:semiHidden="0" w:uiPriority="65" w:unhideWhenUsed="0"/>
-    <w:lsdException w:name="Revision" w:unhideWhenUsed="0"/>
-    <w:lsdException w:name="List Paragraph" w:semiHidden="0" w:uiPriority="34" w:unhideWhenUsed="0" w:qFormat="1"/>
-    <w:lsdException w:name="Quote" w:semiHidden="0" w:uiPriority="29" w:unhideWhenUsed="0" w:qFormat="1"/>
-    <w:lsdException w:name="Intense Quote" w:semiHidden="0" w:uiPriority="30" w:unhideWhenUsed="0" w:qFormat="1"/>
-    <w:lsdException w:name="Medium List 2 Accent 1" w:semiHidden="0" w:uiPriority="66" w:unhideWhenUsed="0"/>
-    <w:lsdException w:name="Medium Grid 1 Accent 1" w:semiHidden="0" w:uiPriority="67" w:unhideWhenUsed="0"/>
-    <w:lsdException w:name="Medium Grid 2 Accent 1" w:semiHidden="0" w:uiPriority="68" w:unhideWhenUsed="0"/>
-    <w:lsdException w:name="Medium Grid 3 Accent 1" w:semiHidden="0" w:uiPriority="69" w:unhideWhenUsed="0"/>
-    <w:lsdException w:name="Dark List Accent 1" w:semiHidden="0" w:uiPriority="70" w:unhideWhenUsed="0"/>
-    <w:lsdException w:name="Colorful Shading Accent 1" w:semiHidden="0" w:uiPriority="71" w:unhideWhenUsed="0"/>
-    <w:lsdException w:name="Colorful List Accent 1" w:semiHidden="0" w:uiPriority="72" w:unhideWhenUsed="0"/>
-    <w:lsdException w:name="Colorful Grid Accent 1" w:semiHidden="0" w:uiPriority="73" w:unhideWhenUsed="0"/>
-    <w:lsdException w:name="Light Shading Accent 2" w:semiHidden="0" w:uiPriority="60" w:unhideWhenUsed="0"/>
-    <w:lsdException w:name="Light List Accent 2" w:semiHidden="0" w:uiPriority="61" w:unhideWhenUsed="0"/>
-    <w:lsdException w:name="Light Grid Accent 2" w:semiHidden="0" w:uiPriority="62" w:unhideWhenUsed="0"/>
-    <w:lsdException w:name="Medium Shading 1 Accent 2" w:semiHidden="0" w:uiPriority="63" w:unhideWhenUsed="0"/>
-    <w:lsdException w:name="Medium Shading 2 Accent 2" w:semiHidden="0" w:uiPriority="64" w:unhideWhenUsed="0"/>
-    <w:lsdException w:name="Medium List 1 Accent 2" w:semiHidden="0" w:uiPriority="65" w:unhideWhenUsed="0"/>
-    <w:lsdException w:name="Medium List 2 Accent 2" w:semiHidden="0" w:uiPriority="66" w:unhideWhenUsed="0"/>
-    <w:lsdException w:name="Medium Grid 1 Accent 2" w:semiHidden="0" w:uiPriority="67" w:unhideWhenUsed="0"/>
-    <w:lsdException w:name="Medium Grid 2 Accent 2" w:semiHidden="0" w:uiPriority="68" w:unhideWhenUsed="0"/>
-    <w:lsdException w:name="Medium Grid 3 Accent 2" w:semiHidden="0" w:uiPriority="69" w:unhideWhenUsed="0"/>
-    <w:lsdException w:name="Dark List Accent 2" w:semiHidden="0" w:uiPriority="70" w:unhideWhenUsed="0"/>
-    <w:lsdException w:name="Colorful Shading Accent 2" w:semiHidden="0" w:uiPriority="71" w:unhideWhenUsed="0"/>
-    <w:lsdException w:name="Colorful List Accent 2" w:semiHidden="0" w:uiPriority="72" w:unhideWhenUsed="0"/>
-    <w:lsdException w:name="Colorful Grid Accent 2" w:semiHidden="0" w:uiPriority="73" w:unhideWhenUsed="0"/>
-    <w:lsdException w:name="Light Shading Accent 3" w:semiHidden="0" w:uiPriority="60" w:unhideWhenUsed="0"/>
-    <w:lsdException w:name="Light List Accent 3" w:semiHidden="0" w:uiPriority="61" w:unhideWhenUsed="0"/>
-    <w:lsdException w:name="Light Grid Accent 3" w:semiHidden="0" w:uiPriority="62" w:unhideWhenUsed="0"/>
-    <w:lsdException w:name="Medium Shading 1 Accent 3" w:semiHidden="0" w:uiPriority="63" w:unhideWhenUsed="0"/>
-    <w:lsdException w:name="Medium Shading 2 Accent 3" w:semiHidden="0" w:uiPriority="64" w:unhideWhenUsed="0"/>
-    <w:lsdException w:name="Medium List 1 Accent 3" w:semiHidden="0" w:uiPriority="65" w:unhideWhenUsed="0"/>
-    <w:lsdException w:name="Medium List 2 Accent 3" w:semiHidden="0" w:uiPriority="66" w:unhideWhenUsed="0"/>
-    <w:lsdException w:name="Medium Grid 1 Accent 3" w:semiHidden="0" w:uiPriority="67" w:unhideWhenUsed="0"/>
-    <w:lsdException w:name="Medium Grid 2 Accent 3" w:semiHidden="0" w:uiPriority="68" w:unhideWhenUsed="0"/>
-    <w:lsdException w:name="Medium Grid 3 Accent 3" w:semiHidden="0" w:uiPriority="69" w:unhideWhenUsed="0"/>
-    <w:lsdException w:name="Dark List Accent 3" w:semiHidden="0" w:uiPriority="70" w:unhideWhenUsed="0"/>
-    <w:lsdException w:name="Colorful Shading Accent 3" w:semiHidden="0" w:uiPriority="71" w:unhideWhenUsed="0"/>
-    <w:lsdException w:name="Colorful List Accent 3" w:semiHidden="0" w:uiPriority="72" w:unhideWhenUsed="0"/>
-    <w:lsdException w:name="Colorful Grid Accent 3" w:semiHidden="0" w:uiPriority="73" w:unhideWhenUsed="0"/>
-    <w:lsdException w:name="Light Shading Accent 4" w:semiHidden="0" w:uiPriority="60" w:unhideWhenUsed="0"/>
-    <w:lsdException w:name="Light List Accent 4" w:semiHidden="0" w:uiPriority="61" w:unhideWhenUsed="0"/>
-    <w:lsdException w:name="Light Grid Accent 4" w:semiHidden="0" w:uiPriority="62" w:unhideWhenUsed="0"/>
-    <w:lsdException w:name="Medium Shading 1 Accent 4" w:semiHidden="0" w:uiPriority="63" w:unhideWhenUsed="0"/>
-    <w:lsdException w:name="Medium Shading 2 Accent 4" w:semiHidden="0" w:uiPriority="64" w:unhideWhenUsed="0"/>
-    <w:lsdException w:name="Medium List 1 Accent 4" w:semiHidden="0" w:uiPriority="65" w:unhideWhenUsed="0"/>
-    <w:lsdException w:name="Medium List 2 Accent 4" w:semiHidden="0" w:uiPriority="66" w:unhideWhenUsed="0"/>
-    <w:lsdException w:name="Medium Grid 1 Accent 4" w:semiHidden="0" w:uiPriority="67" w:unhideWhenUsed="0"/>
-    <w:lsdException w:name="Medium Grid 2 Accent 4" w:semiHidden="0" w:uiPriority="68" w:unhideWhenUsed="0"/>
-    <w:lsdException w:name="Medium Grid 3 Accent 4" w:semiHidden="0" w:uiPriority="69" w:unhideWhenUsed="0"/>
-    <w:lsdException w:name="Dark List Accent 4" w:semiHidden="0" w:uiPriority="70" w:unhideWhenUsed="0"/>
-    <w:lsdException w:name="Colorful Shading Accent 4" w:semiHidden="0" w:uiPriority="71" w:unhideWhenUsed="0"/>
-    <w:lsdException w:name="Colorful List Accent 4" w:semiHidden="0" w:uiPriority="72" w:unhideWhenUsed="0"/>
-    <w:lsdException w:name="Colorful Grid Accent 4" w:semiHidden="0" w:uiPriority="73" w:unhideWhenUsed="0"/>
-    <w:lsdException w:name="Light Shading Accent 5" w:semiHidden="0" w:uiPriority="60" w:unhideWhenUsed="0"/>
-    <w:lsdException w:name="Light List Accent 5" w:semiHidden="0" w:uiPriority="61" w:unhideWhenUsed="0"/>
-    <w:lsdException w:name="Light Grid Accent 5" w:semiHidden="0" w:uiPriority="62" w:unhideWhenUsed="0"/>
-    <w:lsdException w:name="Medium Shading 1 Accent 5" w:semiHidden="0" w:uiPriority="63" w:unhideWhenUsed="0"/>
-    <w:lsdException w:name="Medium Shading 2 Accent 5" w:semiHidden="0" w:uiPriority="64" w:unhideWhenUsed="0"/>
-    <w:lsdException w:name="Medium List 1 Accent 5" w:semiHidden="0" w:uiPriority="65" w:unhideWhenUsed="0"/>
-    <w:lsdException w:name="Medium List 2 Accent 5" w:semiHidden="0" w:uiPriority="66" w:unhideWhenUsed="0"/>
-    <w:lsdException w:name="Medium Grid 1 Accent 5" w:semiHidden="0" w:uiPriority="67" w:unhideWhenUsed="0"/>
-    <w:lsdException w:name="Medium Grid 2 Accent 5" w:semiHidden="0" w:uiPriority="68" w:unhideWhenUsed="0"/>
-    <w:lsdException w:name="Medium Grid 3 Accent 5" w:semiHidden="0" w:uiPriority="69" w:unhideWhenUsed="0"/>
-    <w:lsdException w:name="Dark List Accent 5" w:semiHidden="0" w:uiPriority="70" w:unhideWhenUsed="0"/>
-    <w:lsdException w:name="Colorful Shading Accent 5" w:semiHidden="0" w:uiPriority="71" w:unhideWhenUsed="0"/>
-    <w:lsdException w:name="Colorful List Accent 5" w:semiHidden="0" w:uiPriority="72" w:unhideWhenUsed="0"/>
-    <w:lsdException w:name="Colorful Grid Accent 5" w:semiHidden="0" w:uiPriority="73" w:unhideWhenUsed="0"/>
-    <w:lsdException w:name="Light Shading Accent 6" w:semiHidden="0" w:uiPriority="60" w:unhideWhenUsed="0"/>
-    <w:lsdException w:name="Light List Accent 6" w:semiHidden="0" w:uiPriority="61" w:unhideWhenUsed="0"/>
-    <w:lsdException w:name="Light Grid Accent 6" w:semiHidden="0" w:uiPriority="62" w:unhideWhenUsed="0"/>
-    <w:lsdException w:name="Medium Shading 1 Accent 6" w:semiHidden="0" w:uiPriority="63" w:unhideWhenUsed="0"/>
-    <w:lsdException w:name="Medium Shading 2 Accent 6" w:semiHidden="0" w:uiPriority="64" w:unhideWhenUsed="0"/>
-    <w:lsdException w:name="Medium List 1 Accent 6" w:semiHidden="0" w:uiPriority="65" w:unhideWhenUsed="0"/>
-    <w:lsdException w:name="Medium List 2 Accent 6" w:semiHidden="0" w:uiPriority="66" w:unhideWhenUsed="0"/>
-    <w:lsdException w:name="Medium Grid 1 Accent 6" w:semiHidden="0" w:uiPriority="67" w:unhideWhenUsed="0"/>
-    <w:lsdException w:name="Medium Grid 2 Accent 6" w:semiHidden="0" w:uiPriority="68" w:unhideWhenUsed="0"/>
-    <w:lsdException w:name="Medium Grid 3 Accent 6" w:semiHidden="0" w:uiPriority="69" w:unhideWhenUsed="0"/>
-    <w:lsdException w:name="Dark List Accent 6" w:semiHidden="0" w:uiPriority="70" w:unhideWhenUsed="0"/>
-    <w:lsdException w:name="Colorful Shading Accent 6" w:semiHidden="0" w:uiPriority="71" w:unhideWhenUsed="0"/>
-    <w:lsdException w:name="Colorful List Accent 6" w:semiHidden="0" w:uiPriority="72" w:unhideWhenUsed="0"/>
-    <w:lsdException w:name="Colorful Grid Accent 6" w:semiHidden="0" w:uiPriority="73" w:unhideWhenUsed="0"/>
-    <w:lsdException w:name="Subtle Emphasis" w:semiHidden="0" w:uiPriority="19" w:unhideWhenUsed="0" w:qFormat="1"/>
-    <w:lsdException w:name="Intense Emphasis" w:semiHidden="0" w:uiPriority="21" w:unhideWhenUsed="0" w:qFormat="1"/>
-    <w:lsdException w:name="Subtle Reference" w:semiHidden="0" w:uiPriority="31" w:unhideWhenUsed="0" w:qFormat="1"/>
-    <w:lsdException w:name="Intense Reference" w:semiHidden="0" w:uiPriority="32" w:unhideWhenUsed="0" w:qFormat="1"/>
-    <w:lsdException w:name="Book Title" w:semiHidden="0" w:uiPriority="33" w:unhideWhenUsed="0" w:qFormat="1"/>
-    <w:lsdException w:name="Bibliography" w:uiPriority="37"/>
-    <w:lsdException w:name="TOC Heading" w:uiPriority="39" w:qFormat="1"/>
-  </w:latentStyles>
-  <w:style w:type="paragraph" w:default="1" w:styleId="Normal">
-    <w:name w:val="Normal"/>
-    <w:qFormat/>
-    <w:rsid w:val="000772DD"/>
-  </w:style>
-  <w:style w:type="character" w:default="1" w:styleId="DefaultParagraphFont">
-    <w:name w:val="Default Paragraph Font"/>
-    <w:uiPriority w:val="1"/>
-    <w:semiHidden/>
-    <w:unhideWhenUsed/>
-  </w:style>
-  <w:style w:type="table" w:default="1" w:styleId="TableNormal">
-    <w:name w:val="Normal Table"/>
-    <w:uiPriority w:val="99"/>
-    <w:semiHidden/>
-    <w:unhideWhenUsed/>
-    <w:qFormat/>
-    <w:tblPr>
-      <w:tblInd w:w="0" w:type="dxa"/>
-      <w:tblCellMar>
-        <w:top w:w="0" w:type="dxa"/>
-        <w:left w:w="108" w:type="dxa"/>
-        <w:bottom w:w="0" w:type="dxa"/>
-        <w:right w:w="108" w:type="dxa"/>
-      </w:tblCellMar>
-    </w:tblPr>
-  </w:style>
-  <w:style w:type="numbering" w:default="1" w:styleId="NoList">
-    <w:name w:val="No List"/>
-    <w:uiPriority w:val="99"/>
-    <w:semiHidden/>
-    <w:unhideWhenUsed/>
-  </w:style>
-  <w:style w:type="paragraph" w:customStyle="1" w:styleId="25A9D8D33495421CB1E5F01E8FB713E9">
-    <w:name w:val="25A9D8D33495421CB1E5F01E8FB713E9"/>
-    <w:rsid w:val="00C3294D"/>
-  </w:style>
-  <w:style w:type="paragraph" w:customStyle="1" w:styleId="CD80D911A1A14FCD9AE05A8DD5ADF4C0">
-    <w:name w:val="CD80D911A1A14FCD9AE05A8DD5ADF4C0"/>
-    <w:rsid w:val="00C3294D"/>
-  </w:style>
-  <w:style w:type="paragraph" w:customStyle="1" w:styleId="C4D3F2CBDD9944CEB726167287B3082E">
-    <w:name w:val="C4D3F2CBDD9944CEB726167287B3082E"/>
-    <w:rsid w:val="00C3294D"/>
-  </w:style>
-  <w:style w:type="paragraph" w:customStyle="1" w:styleId="240BF6ED92D74AE48F20D27DC224BF3C">
-    <w:name w:val="240BF6ED92D74AE48F20D27DC224BF3C"/>
-    <w:rsid w:val="00C3294D"/>
-  </w:style>
-  <w:style w:type="paragraph" w:customStyle="1" w:styleId="47AD6E6630494253BFC608DDCCCE9547">
-    <w:name w:val="47AD6E6630494253BFC608DDCCCE9547"/>
-    <w:rsid w:val="00C3294D"/>
-  </w:style>
-  <w:style w:type="paragraph" w:customStyle="1" w:styleId="1884352F17EF49AF82B3AE22D719C35F">
-    <w:name w:val="1884352F17EF49AF82B3AE22D719C35F"/>
-    <w:rsid w:val="00C3294D"/>
-  </w:style>
-  <w:style w:type="paragraph" w:customStyle="1" w:styleId="FB427051C3A3476DB6BFE14B9FF0C604">
-    <w:name w:val="FB427051C3A3476DB6BFE14B9FF0C604"/>
-    <w:rsid w:val="00C3294D"/>
-  </w:style>
-</w:styles>
-</file>
-
-<file path=word/glossary/webSettings.xml><?xml version="1.0" encoding="utf-8"?>
-<w:webSettings xmlns:r="http://schemas.openxmlformats.org/officeDocument/2006/relationships" xmlns:w="http://schemas.openxmlformats.org/wordprocessingml/2006/main">
-  <w:optimizeForBrowser/>
-</w:webSettings>
-</file>
-
 <file path=word/theme/theme1.xml><?xml version="1.0" encoding="utf-8"?>
 <a:theme xmlns:a="http://schemas.openxmlformats.org/drawingml/2006/main" name="Office Theme">
   <a:themeElements>
@@ -5947,7 +5644,7 @@
 </file>
 
 <file path=customXml/itemProps2.xml><?xml version="1.0" encoding="utf-8"?>
-<ds:datastoreItem xmlns:ds="http://schemas.openxmlformats.org/officeDocument/2006/customXml" ds:itemID="{1E1504B6-9E02-4549-B8A9-DBE354EEF38D}">
+<ds:datastoreItem xmlns:ds="http://schemas.openxmlformats.org/officeDocument/2006/customXml" ds:itemID="{BE06289D-F31B-40B5-A1BB-3F0FF0B26F8A}">
   <ds:schemaRefs>
     <ds:schemaRef ds:uri="http://schemas.openxmlformats.org/officeDocument/2006/bibliography"/>
   </ds:schemaRefs>

</xml_diff>

<commit_message>
*Updated GDD to Version .5! We're ALMOST THERE! Sorry for no code commit today.
</commit_message>
<xml_diff>
--- a/Senior Project Files/SeniorProjectGDD.docx
+++ b/Senior Project Files/SeniorProjectGDD.docx
@@ -163,7 +163,7 @@
                         <w:sz w:val="44"/>
                         <w:szCs w:val="44"/>
                       </w:rPr>
-                      <w:t>A game where you have fun going through time and messing shit up. *tentative title</w:t>
+                      <w:t>A game where you go through time, mess time up and put it all back together. *tent. title</w:t>
                     </w:r>
                   </w:p>
                 </w:tc>
@@ -345,6 +345,16 @@
             <w:t>V.05 2/28/11</w:t>
           </w:r>
         </w:p>
+        <w:p>
+          <w:pPr>
+            <w:spacing w:line="240" w:lineRule="auto"/>
+            <w:contextualSpacing/>
+            <w:jc w:val="center"/>
+          </w:pPr>
+          <w:r>
+            <w:t>V.50 4/12/11</w:t>
+          </w:r>
+        </w:p>
         <w:tbl>
           <w:tblPr>
             <w:tblpPr w:leftFromText="187" w:rightFromText="187" w:horzAnchor="margin" w:tblpXSpec="center" w:tblpYSpec="bottom"/>
@@ -436,7 +446,7 @@
           <w:r>
             <w:fldChar w:fldCharType="separate"/>
           </w:r>
-          <w:hyperlink w:anchor="_Toc286674973" w:history="1">
+          <w:hyperlink w:anchor="_Toc290406268" w:history="1">
             <w:r>
               <w:rPr>
                 <w:rStyle w:val="Hyperlink"/>
@@ -463,7 +473,7 @@
                 <w:noProof/>
                 <w:webHidden/>
               </w:rPr>
-              <w:instrText xml:space="preserve"> PAGEREF _Toc286674973 \h </w:instrText>
+              <w:instrText xml:space="preserve"> PAGEREF _Toc290406268 \h </w:instrText>
             </w:r>
             <w:r>
               <w:rPr>
@@ -505,7 +515,7 @@
               <w:noProof/>
             </w:rPr>
           </w:pPr>
-          <w:hyperlink w:anchor="_Toc286674974" w:history="1">
+          <w:hyperlink w:anchor="_Toc290406269" w:history="1">
             <w:r>
               <w:rPr>
                 <w:rStyle w:val="Hyperlink"/>
@@ -532,7 +542,7 @@
                 <w:noProof/>
                 <w:webHidden/>
               </w:rPr>
-              <w:instrText xml:space="preserve"> PAGEREF _Toc286674974 \h </w:instrText>
+              <w:instrText xml:space="preserve"> PAGEREF _Toc290406269 \h </w:instrText>
             </w:r>
             <w:r>
               <w:rPr>
@@ -574,7 +584,7 @@
               <w:noProof/>
             </w:rPr>
           </w:pPr>
-          <w:hyperlink w:anchor="_Toc286674975" w:history="1">
+          <w:hyperlink w:anchor="_Toc290406270" w:history="1">
             <w:r>
               <w:rPr>
                 <w:rStyle w:val="Hyperlink"/>
@@ -601,7 +611,7 @@
                 <w:noProof/>
                 <w:webHidden/>
               </w:rPr>
-              <w:instrText xml:space="preserve"> PAGEREF _Toc286674975 \h </w:instrText>
+              <w:instrText xml:space="preserve"> PAGEREF _Toc290406270 \h </w:instrText>
             </w:r>
             <w:r>
               <w:rPr>
@@ -643,7 +653,7 @@
               <w:noProof/>
             </w:rPr>
           </w:pPr>
-          <w:hyperlink w:anchor="_Toc286674976" w:history="1">
+          <w:hyperlink w:anchor="_Toc290406271" w:history="1">
             <w:r>
               <w:rPr>
                 <w:rStyle w:val="Hyperlink"/>
@@ -670,7 +680,7 @@
                 <w:noProof/>
                 <w:webHidden/>
               </w:rPr>
-              <w:instrText xml:space="preserve"> PAGEREF _Toc286674976 \h </w:instrText>
+              <w:instrText xml:space="preserve"> PAGEREF _Toc290406271 \h </w:instrText>
             </w:r>
             <w:r>
               <w:rPr>
@@ -712,7 +722,7 @@
               <w:noProof/>
             </w:rPr>
           </w:pPr>
-          <w:hyperlink w:anchor="_Toc286674977" w:history="1">
+          <w:hyperlink w:anchor="_Toc290406272" w:history="1">
             <w:r>
               <w:rPr>
                 <w:rStyle w:val="Hyperlink"/>
@@ -739,7 +749,7 @@
                 <w:noProof/>
                 <w:webHidden/>
               </w:rPr>
-              <w:instrText xml:space="preserve"> PAGEREF _Toc286674977 \h </w:instrText>
+              <w:instrText xml:space="preserve"> PAGEREF _Toc290406272 \h </w:instrText>
             </w:r>
             <w:r>
               <w:rPr>
@@ -781,7 +791,7 @@
               <w:noProof/>
             </w:rPr>
           </w:pPr>
-          <w:hyperlink w:anchor="_Toc286674978" w:history="1">
+          <w:hyperlink w:anchor="_Toc290406273" w:history="1">
             <w:r>
               <w:rPr>
                 <w:rStyle w:val="Hyperlink"/>
@@ -808,7 +818,7 @@
                 <w:noProof/>
                 <w:webHidden/>
               </w:rPr>
-              <w:instrText xml:space="preserve"> PAGEREF _Toc286674978 \h </w:instrText>
+              <w:instrText xml:space="preserve"> PAGEREF _Toc290406273 \h </w:instrText>
             </w:r>
             <w:r>
               <w:rPr>
@@ -850,7 +860,7 @@
               <w:noProof/>
             </w:rPr>
           </w:pPr>
-          <w:hyperlink w:anchor="_Toc286674979" w:history="1">
+          <w:hyperlink w:anchor="_Toc290406274" w:history="1">
             <w:r>
               <w:rPr>
                 <w:rStyle w:val="Hyperlink"/>
@@ -877,7 +887,7 @@
                 <w:noProof/>
                 <w:webHidden/>
               </w:rPr>
-              <w:instrText xml:space="preserve"> PAGEREF _Toc286674979 \h </w:instrText>
+              <w:instrText xml:space="preserve"> PAGEREF _Toc290406274 \h </w:instrText>
             </w:r>
             <w:r>
               <w:rPr>
@@ -919,7 +929,7 @@
               <w:noProof/>
             </w:rPr>
           </w:pPr>
-          <w:hyperlink w:anchor="_Toc286674980" w:history="1">
+          <w:hyperlink w:anchor="_Toc290406275" w:history="1">
             <w:r>
               <w:rPr>
                 <w:rStyle w:val="Hyperlink"/>
@@ -946,7 +956,7 @@
                 <w:noProof/>
                 <w:webHidden/>
               </w:rPr>
-              <w:instrText xml:space="preserve"> PAGEREF _Toc286674980 \h </w:instrText>
+              <w:instrText xml:space="preserve"> PAGEREF _Toc290406275 \h </w:instrText>
             </w:r>
             <w:r>
               <w:rPr>
@@ -988,7 +998,7 @@
               <w:noProof/>
             </w:rPr>
           </w:pPr>
-          <w:hyperlink w:anchor="_Toc286674981" w:history="1">
+          <w:hyperlink w:anchor="_Toc290406276" w:history="1">
             <w:r>
               <w:rPr>
                 <w:rStyle w:val="Hyperlink"/>
@@ -1015,7 +1025,7 @@
                 <w:noProof/>
                 <w:webHidden/>
               </w:rPr>
-              <w:instrText xml:space="preserve"> PAGEREF _Toc286674981 \h </w:instrText>
+              <w:instrText xml:space="preserve"> PAGEREF _Toc290406276 \h </w:instrText>
             </w:r>
             <w:r>
               <w:rPr>
@@ -1057,7 +1067,7 @@
               <w:noProof/>
             </w:rPr>
           </w:pPr>
-          <w:hyperlink w:anchor="_Toc286674982" w:history="1">
+          <w:hyperlink w:anchor="_Toc290406277" w:history="1">
             <w:r>
               <w:rPr>
                 <w:rStyle w:val="Hyperlink"/>
@@ -1084,7 +1094,7 @@
                 <w:noProof/>
                 <w:webHidden/>
               </w:rPr>
-              <w:instrText xml:space="preserve"> PAGEREF _Toc286674982 \h </w:instrText>
+              <w:instrText xml:space="preserve"> PAGEREF _Toc290406277 \h </w:instrText>
             </w:r>
             <w:r>
               <w:rPr>
@@ -1126,7 +1136,7 @@
               <w:noProof/>
             </w:rPr>
           </w:pPr>
-          <w:hyperlink w:anchor="_Toc286674983" w:history="1">
+          <w:hyperlink w:anchor="_Toc290406278" w:history="1">
             <w:r>
               <w:rPr>
                 <w:rStyle w:val="Hyperlink"/>
@@ -1153,7 +1163,7 @@
                 <w:noProof/>
                 <w:webHidden/>
               </w:rPr>
-              <w:instrText xml:space="preserve"> PAGEREF _Toc286674983 \h </w:instrText>
+              <w:instrText xml:space="preserve"> PAGEREF _Toc290406278 \h </w:instrText>
             </w:r>
             <w:r>
               <w:rPr>
@@ -1195,7 +1205,7 @@
               <w:noProof/>
             </w:rPr>
           </w:pPr>
-          <w:hyperlink w:anchor="_Toc286674984" w:history="1">
+          <w:hyperlink w:anchor="_Toc290406279" w:history="1">
             <w:r>
               <w:rPr>
                 <w:rStyle w:val="Hyperlink"/>
@@ -1222,7 +1232,7 @@
                 <w:noProof/>
                 <w:webHidden/>
               </w:rPr>
-              <w:instrText xml:space="preserve"> PAGEREF _Toc286674984 \h </w:instrText>
+              <w:instrText xml:space="preserve"> PAGEREF _Toc290406279 \h </w:instrText>
             </w:r>
             <w:r>
               <w:rPr>
@@ -1242,7 +1252,7 @@
                 <w:noProof/>
                 <w:webHidden/>
               </w:rPr>
-              <w:t>4</w:t>
+              <w:t>5</w:t>
             </w:r>
             <w:r>
               <w:rPr>
@@ -1264,7 +1274,7 @@
               <w:noProof/>
             </w:rPr>
           </w:pPr>
-          <w:hyperlink w:anchor="_Toc286674985" w:history="1">
+          <w:hyperlink w:anchor="_Toc290406280" w:history="1">
             <w:r>
               <w:rPr>
                 <w:rStyle w:val="Hyperlink"/>
@@ -1291,7 +1301,7 @@
                 <w:noProof/>
                 <w:webHidden/>
               </w:rPr>
-              <w:instrText xml:space="preserve"> PAGEREF _Toc286674985 \h </w:instrText>
+              <w:instrText xml:space="preserve"> PAGEREF _Toc290406280 \h </w:instrText>
             </w:r>
             <w:r>
               <w:rPr>
@@ -1311,7 +1321,7 @@
                 <w:noProof/>
                 <w:webHidden/>
               </w:rPr>
-              <w:t>4</w:t>
+              <w:t>5</w:t>
             </w:r>
             <w:r>
               <w:rPr>
@@ -1333,7 +1343,7 @@
               <w:noProof/>
             </w:rPr>
           </w:pPr>
-          <w:hyperlink w:anchor="_Toc286674986" w:history="1">
+          <w:hyperlink w:anchor="_Toc290406281" w:history="1">
             <w:r>
               <w:rPr>
                 <w:rStyle w:val="Hyperlink"/>
@@ -1360,7 +1370,7 @@
                 <w:noProof/>
                 <w:webHidden/>
               </w:rPr>
-              <w:instrText xml:space="preserve"> PAGEREF _Toc286674986 \h </w:instrText>
+              <w:instrText xml:space="preserve"> PAGEREF _Toc290406281 \h </w:instrText>
             </w:r>
             <w:r>
               <w:rPr>
@@ -1402,7 +1412,7 @@
               <w:noProof/>
             </w:rPr>
           </w:pPr>
-          <w:hyperlink w:anchor="_Toc286674987" w:history="1">
+          <w:hyperlink w:anchor="_Toc290406282" w:history="1">
             <w:r>
               <w:rPr>
                 <w:rStyle w:val="Hyperlink"/>
@@ -1429,7 +1439,7 @@
                 <w:noProof/>
                 <w:webHidden/>
               </w:rPr>
-              <w:instrText xml:space="preserve"> PAGEREF _Toc286674987 \h </w:instrText>
+              <w:instrText xml:space="preserve"> PAGEREF _Toc290406282 \h </w:instrText>
             </w:r>
             <w:r>
               <w:rPr>
@@ -1471,7 +1481,7 @@
               <w:noProof/>
             </w:rPr>
           </w:pPr>
-          <w:hyperlink w:anchor="_Toc286674988" w:history="1">
+          <w:hyperlink w:anchor="_Toc290406283" w:history="1">
             <w:r>
               <w:rPr>
                 <w:rStyle w:val="Hyperlink"/>
@@ -1498,7 +1508,7 @@
                 <w:noProof/>
                 <w:webHidden/>
               </w:rPr>
-              <w:instrText xml:space="preserve"> PAGEREF _Toc286674988 \h </w:instrText>
+              <w:instrText xml:space="preserve"> PAGEREF _Toc290406283 \h </w:instrText>
             </w:r>
             <w:r>
               <w:rPr>
@@ -1540,13 +1550,13 @@
               <w:noProof/>
             </w:rPr>
           </w:pPr>
-          <w:hyperlink w:anchor="_Toc286674989" w:history="1">
+          <w:hyperlink w:anchor="_Toc290406284" w:history="1">
             <w:r>
               <w:rPr>
                 <w:rStyle w:val="Hyperlink"/>
                 <w:noProof/>
               </w:rPr>
-              <w:t>Game Flow</w:t>
+              <w:t>Game Elements</w:t>
             </w:r>
             <w:r>
               <w:rPr>
@@ -1567,7 +1577,7 @@
                 <w:noProof/>
                 <w:webHidden/>
               </w:rPr>
-              <w:instrText xml:space="preserve"> PAGEREF _Toc286674989 \h </w:instrText>
+              <w:instrText xml:space="preserve"> PAGEREF _Toc290406284 \h </w:instrText>
             </w:r>
             <w:r>
               <w:rPr>
@@ -1588,6 +1598,351 @@
                 <w:webHidden/>
               </w:rPr>
               <w:t>5</w:t>
+            </w:r>
+            <w:r>
+              <w:rPr>
+                <w:noProof/>
+                <w:webHidden/>
+              </w:rPr>
+              <w:fldChar w:fldCharType="end"/>
+            </w:r>
+          </w:hyperlink>
+        </w:p>
+        <w:p>
+          <w:pPr>
+            <w:pStyle w:val="TOC3"/>
+            <w:tabs>
+              <w:tab w:val="right" w:leader="dot" w:pos="9350"/>
+            </w:tabs>
+            <w:rPr>
+              <w:rFonts w:eastAsiaTheme="minorEastAsia"/>
+              <w:noProof/>
+            </w:rPr>
+          </w:pPr>
+          <w:hyperlink w:anchor="_Toc290406285" w:history="1">
+            <w:r>
+              <w:rPr>
+                <w:rStyle w:val="Hyperlink"/>
+                <w:noProof/>
+              </w:rPr>
+              <w:t>RPG Elements</w:t>
+            </w:r>
+            <w:r>
+              <w:rPr>
+                <w:noProof/>
+                <w:webHidden/>
+              </w:rPr>
+              <w:tab/>
+            </w:r>
+            <w:r>
+              <w:rPr>
+                <w:noProof/>
+                <w:webHidden/>
+              </w:rPr>
+              <w:fldChar w:fldCharType="begin"/>
+            </w:r>
+            <w:r>
+              <w:rPr>
+                <w:noProof/>
+                <w:webHidden/>
+              </w:rPr>
+              <w:instrText xml:space="preserve"> PAGEREF _Toc290406285 \h </w:instrText>
+            </w:r>
+            <w:r>
+              <w:rPr>
+                <w:noProof/>
+                <w:webHidden/>
+              </w:rPr>
+            </w:r>
+            <w:r>
+              <w:rPr>
+                <w:noProof/>
+                <w:webHidden/>
+              </w:rPr>
+              <w:fldChar w:fldCharType="separate"/>
+            </w:r>
+            <w:r>
+              <w:rPr>
+                <w:noProof/>
+                <w:webHidden/>
+              </w:rPr>
+              <w:t>5</w:t>
+            </w:r>
+            <w:r>
+              <w:rPr>
+                <w:noProof/>
+                <w:webHidden/>
+              </w:rPr>
+              <w:fldChar w:fldCharType="end"/>
+            </w:r>
+          </w:hyperlink>
+        </w:p>
+        <w:p>
+          <w:pPr>
+            <w:pStyle w:val="TOC3"/>
+            <w:tabs>
+              <w:tab w:val="right" w:leader="dot" w:pos="9350"/>
+            </w:tabs>
+            <w:rPr>
+              <w:rFonts w:eastAsiaTheme="minorEastAsia"/>
+              <w:noProof/>
+            </w:rPr>
+          </w:pPr>
+          <w:hyperlink w:anchor="_Toc290406286" w:history="1">
+            <w:r>
+              <w:rPr>
+                <w:rStyle w:val="Hyperlink"/>
+                <w:noProof/>
+              </w:rPr>
+              <w:t>Enemies</w:t>
+            </w:r>
+            <w:r>
+              <w:rPr>
+                <w:noProof/>
+                <w:webHidden/>
+              </w:rPr>
+              <w:tab/>
+            </w:r>
+            <w:r>
+              <w:rPr>
+                <w:noProof/>
+                <w:webHidden/>
+              </w:rPr>
+              <w:fldChar w:fldCharType="begin"/>
+            </w:r>
+            <w:r>
+              <w:rPr>
+                <w:noProof/>
+                <w:webHidden/>
+              </w:rPr>
+              <w:instrText xml:space="preserve"> PAGEREF _Toc290406286 \h </w:instrText>
+            </w:r>
+            <w:r>
+              <w:rPr>
+                <w:noProof/>
+                <w:webHidden/>
+              </w:rPr>
+            </w:r>
+            <w:r>
+              <w:rPr>
+                <w:noProof/>
+                <w:webHidden/>
+              </w:rPr>
+              <w:fldChar w:fldCharType="separate"/>
+            </w:r>
+            <w:r>
+              <w:rPr>
+                <w:noProof/>
+                <w:webHidden/>
+              </w:rPr>
+              <w:t>6</w:t>
+            </w:r>
+            <w:r>
+              <w:rPr>
+                <w:noProof/>
+                <w:webHidden/>
+              </w:rPr>
+              <w:fldChar w:fldCharType="end"/>
+            </w:r>
+          </w:hyperlink>
+        </w:p>
+        <w:p>
+          <w:pPr>
+            <w:pStyle w:val="TOC3"/>
+            <w:tabs>
+              <w:tab w:val="right" w:leader="dot" w:pos="9350"/>
+            </w:tabs>
+            <w:rPr>
+              <w:rFonts w:eastAsiaTheme="minorEastAsia"/>
+              <w:noProof/>
+            </w:rPr>
+          </w:pPr>
+          <w:hyperlink w:anchor="_Toc290406287" w:history="1">
+            <w:r>
+              <w:rPr>
+                <w:rStyle w:val="Hyperlink"/>
+                <w:noProof/>
+              </w:rPr>
+              <w:t>Weapons</w:t>
+            </w:r>
+            <w:r>
+              <w:rPr>
+                <w:noProof/>
+                <w:webHidden/>
+              </w:rPr>
+              <w:tab/>
+            </w:r>
+            <w:r>
+              <w:rPr>
+                <w:noProof/>
+                <w:webHidden/>
+              </w:rPr>
+              <w:fldChar w:fldCharType="begin"/>
+            </w:r>
+            <w:r>
+              <w:rPr>
+                <w:noProof/>
+                <w:webHidden/>
+              </w:rPr>
+              <w:instrText xml:space="preserve"> PAGEREF _Toc290406287 \h </w:instrText>
+            </w:r>
+            <w:r>
+              <w:rPr>
+                <w:noProof/>
+                <w:webHidden/>
+              </w:rPr>
+            </w:r>
+            <w:r>
+              <w:rPr>
+                <w:noProof/>
+                <w:webHidden/>
+              </w:rPr>
+              <w:fldChar w:fldCharType="separate"/>
+            </w:r>
+            <w:r>
+              <w:rPr>
+                <w:noProof/>
+                <w:webHidden/>
+              </w:rPr>
+              <w:t>6</w:t>
+            </w:r>
+            <w:r>
+              <w:rPr>
+                <w:noProof/>
+                <w:webHidden/>
+              </w:rPr>
+              <w:fldChar w:fldCharType="end"/>
+            </w:r>
+          </w:hyperlink>
+        </w:p>
+        <w:p>
+          <w:pPr>
+            <w:pStyle w:val="TOC3"/>
+            <w:tabs>
+              <w:tab w:val="right" w:leader="dot" w:pos="9350"/>
+            </w:tabs>
+            <w:rPr>
+              <w:rFonts w:eastAsiaTheme="minorEastAsia"/>
+              <w:noProof/>
+            </w:rPr>
+          </w:pPr>
+          <w:hyperlink w:anchor="_Toc290406288" w:history="1">
+            <w:r>
+              <w:rPr>
+                <w:rStyle w:val="Hyperlink"/>
+                <w:noProof/>
+              </w:rPr>
+              <w:t>Spells</w:t>
+            </w:r>
+            <w:r>
+              <w:rPr>
+                <w:noProof/>
+                <w:webHidden/>
+              </w:rPr>
+              <w:tab/>
+            </w:r>
+            <w:r>
+              <w:rPr>
+                <w:noProof/>
+                <w:webHidden/>
+              </w:rPr>
+              <w:fldChar w:fldCharType="begin"/>
+            </w:r>
+            <w:r>
+              <w:rPr>
+                <w:noProof/>
+                <w:webHidden/>
+              </w:rPr>
+              <w:instrText xml:space="preserve"> PAGEREF _Toc290406288 \h </w:instrText>
+            </w:r>
+            <w:r>
+              <w:rPr>
+                <w:noProof/>
+                <w:webHidden/>
+              </w:rPr>
+            </w:r>
+            <w:r>
+              <w:rPr>
+                <w:noProof/>
+                <w:webHidden/>
+              </w:rPr>
+              <w:fldChar w:fldCharType="separate"/>
+            </w:r>
+            <w:r>
+              <w:rPr>
+                <w:noProof/>
+                <w:webHidden/>
+              </w:rPr>
+              <w:t>6</w:t>
+            </w:r>
+            <w:r>
+              <w:rPr>
+                <w:noProof/>
+                <w:webHidden/>
+              </w:rPr>
+              <w:fldChar w:fldCharType="end"/>
+            </w:r>
+          </w:hyperlink>
+        </w:p>
+        <w:p>
+          <w:pPr>
+            <w:pStyle w:val="TOC1"/>
+            <w:tabs>
+              <w:tab w:val="right" w:leader="dot" w:pos="9350"/>
+            </w:tabs>
+            <w:rPr>
+              <w:rFonts w:eastAsiaTheme="minorEastAsia"/>
+              <w:noProof/>
+            </w:rPr>
+          </w:pPr>
+          <w:hyperlink w:anchor="_Toc290406289" w:history="1">
+            <w:r>
+              <w:rPr>
+                <w:rStyle w:val="Hyperlink"/>
+                <w:noProof/>
+              </w:rPr>
+              <w:t>Levels</w:t>
+            </w:r>
+            <w:r>
+              <w:rPr>
+                <w:noProof/>
+                <w:webHidden/>
+              </w:rPr>
+              <w:tab/>
+            </w:r>
+            <w:r>
+              <w:rPr>
+                <w:noProof/>
+                <w:webHidden/>
+              </w:rPr>
+              <w:fldChar w:fldCharType="begin"/>
+            </w:r>
+            <w:r>
+              <w:rPr>
+                <w:noProof/>
+                <w:webHidden/>
+              </w:rPr>
+              <w:instrText xml:space="preserve"> PAGEREF _Toc290406289 \h </w:instrText>
+            </w:r>
+            <w:r>
+              <w:rPr>
+                <w:noProof/>
+                <w:webHidden/>
+              </w:rPr>
+            </w:r>
+            <w:r>
+              <w:rPr>
+                <w:noProof/>
+                <w:webHidden/>
+              </w:rPr>
+              <w:fldChar w:fldCharType="separate"/>
+            </w:r>
+            <w:r>
+              <w:rPr>
+                <w:noProof/>
+                <w:webHidden/>
+              </w:rPr>
+              <w:t>6</w:t>
             </w:r>
             <w:r>
               <w:rPr>
@@ -1609,13 +1964,13 @@
               <w:noProof/>
             </w:rPr>
           </w:pPr>
-          <w:hyperlink w:anchor="_Toc286674990" w:history="1">
+          <w:hyperlink w:anchor="_Toc290406290" w:history="1">
             <w:r>
               <w:rPr>
                 <w:rStyle w:val="Hyperlink"/>
                 <w:noProof/>
               </w:rPr>
-              <w:t>Game Elements</w:t>
+              <w:t>Medieval Era</w:t>
             </w:r>
             <w:r>
               <w:rPr>
@@ -1636,7 +1991,7 @@
                 <w:noProof/>
                 <w:webHidden/>
               </w:rPr>
-              <w:instrText xml:space="preserve"> PAGEREF _Toc286674990 \h </w:instrText>
+              <w:instrText xml:space="preserve"> PAGEREF _Toc290406290 \h </w:instrText>
             </w:r>
             <w:r>
               <w:rPr>
@@ -1656,7 +2011,7 @@
                 <w:noProof/>
                 <w:webHidden/>
               </w:rPr>
-              <w:t>5</w:t>
+              <w:t>7</w:t>
             </w:r>
             <w:r>
               <w:rPr>
@@ -1678,13 +2033,13 @@
               <w:noProof/>
             </w:rPr>
           </w:pPr>
-          <w:hyperlink w:anchor="_Toc286674991" w:history="1">
+          <w:hyperlink w:anchor="_Toc290406291" w:history="1">
             <w:r>
               <w:rPr>
                 <w:rStyle w:val="Hyperlink"/>
                 <w:noProof/>
               </w:rPr>
-              <w:t>RPG Elements</w:t>
+              <w:t>Arthurian/European</w:t>
             </w:r>
             <w:r>
               <w:rPr>
@@ -1705,7 +2060,7 @@
                 <w:noProof/>
                 <w:webHidden/>
               </w:rPr>
-              <w:instrText xml:space="preserve"> PAGEREF _Toc286674991 \h </w:instrText>
+              <w:instrText xml:space="preserve"> PAGEREF _Toc290406291 \h </w:instrText>
             </w:r>
             <w:r>
               <w:rPr>
@@ -1725,7 +2080,7 @@
                 <w:noProof/>
                 <w:webHidden/>
               </w:rPr>
-              <w:t>5</w:t>
+              <w:t>7</w:t>
             </w:r>
             <w:r>
               <w:rPr>
@@ -1747,13 +2102,13 @@
               <w:noProof/>
             </w:rPr>
           </w:pPr>
-          <w:hyperlink w:anchor="_Toc286674992" w:history="1">
+          <w:hyperlink w:anchor="_Toc290406292" w:history="1">
             <w:r>
               <w:rPr>
                 <w:rStyle w:val="Hyperlink"/>
                 <w:noProof/>
               </w:rPr>
-              <w:t>Enemies</w:t>
+              <w:t>Pirates</w:t>
             </w:r>
             <w:r>
               <w:rPr>
@@ -1774,7 +2129,7 @@
                 <w:noProof/>
                 <w:webHidden/>
               </w:rPr>
-              <w:instrText xml:space="preserve"> PAGEREF _Toc286674992 \h </w:instrText>
+              <w:instrText xml:space="preserve"> PAGEREF _Toc290406292 \h </w:instrText>
             </w:r>
             <w:r>
               <w:rPr>
@@ -1794,7 +2149,7 @@
                 <w:noProof/>
                 <w:webHidden/>
               </w:rPr>
-              <w:t>6</w:t>
+              <w:t>7</w:t>
             </w:r>
             <w:r>
               <w:rPr>
@@ -1816,13 +2171,13 @@
               <w:noProof/>
             </w:rPr>
           </w:pPr>
-          <w:hyperlink w:anchor="_Toc286674993" w:history="1">
+          <w:hyperlink w:anchor="_Toc290406293" w:history="1">
             <w:r>
               <w:rPr>
                 <w:rStyle w:val="Hyperlink"/>
                 <w:noProof/>
               </w:rPr>
-              <w:t>Weapons</w:t>
+              <w:t>Far East/Asian</w:t>
             </w:r>
             <w:r>
               <w:rPr>
@@ -1843,7 +2198,7 @@
                 <w:noProof/>
                 <w:webHidden/>
               </w:rPr>
-              <w:instrText xml:space="preserve"> PAGEREF _Toc286674993 \h </w:instrText>
+              <w:instrText xml:space="preserve"> PAGEREF _Toc290406293 \h </w:instrText>
             </w:r>
             <w:r>
               <w:rPr>
@@ -1863,7 +2218,76 @@
                 <w:noProof/>
                 <w:webHidden/>
               </w:rPr>
-              <w:t>6</w:t>
+              <w:t>7</w:t>
+            </w:r>
+            <w:r>
+              <w:rPr>
+                <w:noProof/>
+                <w:webHidden/>
+              </w:rPr>
+              <w:fldChar w:fldCharType="end"/>
+            </w:r>
+          </w:hyperlink>
+        </w:p>
+        <w:p>
+          <w:pPr>
+            <w:pStyle w:val="TOC2"/>
+            <w:tabs>
+              <w:tab w:val="right" w:leader="dot" w:pos="9350"/>
+            </w:tabs>
+            <w:rPr>
+              <w:rFonts w:eastAsiaTheme="minorEastAsia"/>
+              <w:noProof/>
+            </w:rPr>
+          </w:pPr>
+          <w:hyperlink w:anchor="_Toc290406294" w:history="1">
+            <w:r>
+              <w:rPr>
+                <w:rStyle w:val="Hyperlink"/>
+                <w:noProof/>
+              </w:rPr>
+              <w:t>Modern Era</w:t>
+            </w:r>
+            <w:r>
+              <w:rPr>
+                <w:noProof/>
+                <w:webHidden/>
+              </w:rPr>
+              <w:tab/>
+            </w:r>
+            <w:r>
+              <w:rPr>
+                <w:noProof/>
+                <w:webHidden/>
+              </w:rPr>
+              <w:fldChar w:fldCharType="begin"/>
+            </w:r>
+            <w:r>
+              <w:rPr>
+                <w:noProof/>
+                <w:webHidden/>
+              </w:rPr>
+              <w:instrText xml:space="preserve"> PAGEREF _Toc290406294 \h </w:instrText>
+            </w:r>
+            <w:r>
+              <w:rPr>
+                <w:noProof/>
+                <w:webHidden/>
+              </w:rPr>
+            </w:r>
+            <w:r>
+              <w:rPr>
+                <w:noProof/>
+                <w:webHidden/>
+              </w:rPr>
+              <w:fldChar w:fldCharType="separate"/>
+            </w:r>
+            <w:r>
+              <w:rPr>
+                <w:noProof/>
+                <w:webHidden/>
+              </w:rPr>
+              <w:t>7</w:t>
             </w:r>
             <w:r>
               <w:rPr>
@@ -1885,13 +2309,13 @@
               <w:noProof/>
             </w:rPr>
           </w:pPr>
-          <w:hyperlink w:anchor="_Toc286674994" w:history="1">
+          <w:hyperlink w:anchor="_Toc290406295" w:history="1">
             <w:r>
               <w:rPr>
                 <w:rStyle w:val="Hyperlink"/>
                 <w:noProof/>
               </w:rPr>
-              <w:t>Spells</w:t>
+              <w:t>Enemies</w:t>
             </w:r>
             <w:r>
               <w:rPr>
@@ -1912,7 +2336,7 @@
                 <w:noProof/>
                 <w:webHidden/>
               </w:rPr>
-              <w:instrText xml:space="preserve"> PAGEREF _Toc286674994 \h </w:instrText>
+              <w:instrText xml:space="preserve"> PAGEREF _Toc290406295 \h </w:instrText>
             </w:r>
             <w:r>
               <w:rPr>
@@ -1932,7 +2356,490 @@
                 <w:noProof/>
                 <w:webHidden/>
               </w:rPr>
-              <w:t>6</w:t>
+              <w:t>8</w:t>
+            </w:r>
+            <w:r>
+              <w:rPr>
+                <w:noProof/>
+                <w:webHidden/>
+              </w:rPr>
+              <w:fldChar w:fldCharType="end"/>
+            </w:r>
+          </w:hyperlink>
+        </w:p>
+        <w:p>
+          <w:pPr>
+            <w:pStyle w:val="TOC3"/>
+            <w:tabs>
+              <w:tab w:val="right" w:leader="dot" w:pos="9350"/>
+            </w:tabs>
+            <w:rPr>
+              <w:rFonts w:eastAsiaTheme="minorEastAsia"/>
+              <w:noProof/>
+            </w:rPr>
+          </w:pPr>
+          <w:hyperlink w:anchor="_Toc290406296" w:history="1">
+            <w:r>
+              <w:rPr>
+                <w:rStyle w:val="Hyperlink"/>
+                <w:noProof/>
+              </w:rPr>
+              <w:t>Distinct Player Characteristics</w:t>
+            </w:r>
+            <w:r>
+              <w:rPr>
+                <w:noProof/>
+                <w:webHidden/>
+              </w:rPr>
+              <w:tab/>
+            </w:r>
+            <w:r>
+              <w:rPr>
+                <w:noProof/>
+                <w:webHidden/>
+              </w:rPr>
+              <w:fldChar w:fldCharType="begin"/>
+            </w:r>
+            <w:r>
+              <w:rPr>
+                <w:noProof/>
+                <w:webHidden/>
+              </w:rPr>
+              <w:instrText xml:space="preserve"> PAGEREF _Toc290406296 \h </w:instrText>
+            </w:r>
+            <w:r>
+              <w:rPr>
+                <w:noProof/>
+                <w:webHidden/>
+              </w:rPr>
+            </w:r>
+            <w:r>
+              <w:rPr>
+                <w:noProof/>
+                <w:webHidden/>
+              </w:rPr>
+              <w:fldChar w:fldCharType="separate"/>
+            </w:r>
+            <w:r>
+              <w:rPr>
+                <w:noProof/>
+                <w:webHidden/>
+              </w:rPr>
+              <w:t>8</w:t>
+            </w:r>
+            <w:r>
+              <w:rPr>
+                <w:noProof/>
+                <w:webHidden/>
+              </w:rPr>
+              <w:fldChar w:fldCharType="end"/>
+            </w:r>
+          </w:hyperlink>
+        </w:p>
+        <w:p>
+          <w:pPr>
+            <w:pStyle w:val="TOC2"/>
+            <w:tabs>
+              <w:tab w:val="right" w:leader="dot" w:pos="9350"/>
+            </w:tabs>
+            <w:rPr>
+              <w:rFonts w:eastAsiaTheme="minorEastAsia"/>
+              <w:noProof/>
+            </w:rPr>
+          </w:pPr>
+          <w:hyperlink w:anchor="_Toc290406297" w:history="1">
+            <w:r>
+              <w:rPr>
+                <w:rStyle w:val="Hyperlink"/>
+                <w:noProof/>
+              </w:rPr>
+              <w:t>Post-Apocalyptic</w:t>
+            </w:r>
+            <w:r>
+              <w:rPr>
+                <w:noProof/>
+                <w:webHidden/>
+              </w:rPr>
+              <w:tab/>
+            </w:r>
+            <w:r>
+              <w:rPr>
+                <w:noProof/>
+                <w:webHidden/>
+              </w:rPr>
+              <w:fldChar w:fldCharType="begin"/>
+            </w:r>
+            <w:r>
+              <w:rPr>
+                <w:noProof/>
+                <w:webHidden/>
+              </w:rPr>
+              <w:instrText xml:space="preserve"> PAGEREF _Toc290406297 \h </w:instrText>
+            </w:r>
+            <w:r>
+              <w:rPr>
+                <w:noProof/>
+                <w:webHidden/>
+              </w:rPr>
+            </w:r>
+            <w:r>
+              <w:rPr>
+                <w:noProof/>
+                <w:webHidden/>
+              </w:rPr>
+              <w:fldChar w:fldCharType="separate"/>
+            </w:r>
+            <w:r>
+              <w:rPr>
+                <w:noProof/>
+                <w:webHidden/>
+              </w:rPr>
+              <w:t>8</w:t>
+            </w:r>
+            <w:r>
+              <w:rPr>
+                <w:noProof/>
+                <w:webHidden/>
+              </w:rPr>
+              <w:fldChar w:fldCharType="end"/>
+            </w:r>
+          </w:hyperlink>
+        </w:p>
+        <w:p>
+          <w:pPr>
+            <w:pStyle w:val="TOC3"/>
+            <w:tabs>
+              <w:tab w:val="right" w:leader="dot" w:pos="9350"/>
+            </w:tabs>
+            <w:rPr>
+              <w:rFonts w:eastAsiaTheme="minorEastAsia"/>
+              <w:noProof/>
+            </w:rPr>
+          </w:pPr>
+          <w:hyperlink w:anchor="_Toc290406298" w:history="1">
+            <w:r>
+              <w:rPr>
+                <w:rStyle w:val="Hyperlink"/>
+                <w:noProof/>
+              </w:rPr>
+              <w:t>Enemies</w:t>
+            </w:r>
+            <w:r>
+              <w:rPr>
+                <w:noProof/>
+                <w:webHidden/>
+              </w:rPr>
+              <w:tab/>
+            </w:r>
+            <w:r>
+              <w:rPr>
+                <w:noProof/>
+                <w:webHidden/>
+              </w:rPr>
+              <w:fldChar w:fldCharType="begin"/>
+            </w:r>
+            <w:r>
+              <w:rPr>
+                <w:noProof/>
+                <w:webHidden/>
+              </w:rPr>
+              <w:instrText xml:space="preserve"> PAGEREF _Toc290406298 \h </w:instrText>
+            </w:r>
+            <w:r>
+              <w:rPr>
+                <w:noProof/>
+                <w:webHidden/>
+              </w:rPr>
+            </w:r>
+            <w:r>
+              <w:rPr>
+                <w:noProof/>
+                <w:webHidden/>
+              </w:rPr>
+              <w:fldChar w:fldCharType="separate"/>
+            </w:r>
+            <w:r>
+              <w:rPr>
+                <w:noProof/>
+                <w:webHidden/>
+              </w:rPr>
+              <w:t>8</w:t>
+            </w:r>
+            <w:r>
+              <w:rPr>
+                <w:noProof/>
+                <w:webHidden/>
+              </w:rPr>
+              <w:fldChar w:fldCharType="end"/>
+            </w:r>
+          </w:hyperlink>
+        </w:p>
+        <w:p>
+          <w:pPr>
+            <w:pStyle w:val="TOC3"/>
+            <w:tabs>
+              <w:tab w:val="right" w:leader="dot" w:pos="9350"/>
+            </w:tabs>
+            <w:rPr>
+              <w:rFonts w:eastAsiaTheme="minorEastAsia"/>
+              <w:noProof/>
+            </w:rPr>
+          </w:pPr>
+          <w:hyperlink w:anchor="_Toc290406299" w:history="1">
+            <w:r>
+              <w:rPr>
+                <w:rStyle w:val="Hyperlink"/>
+                <w:noProof/>
+              </w:rPr>
+              <w:t>Distinct Player Characteristics</w:t>
+            </w:r>
+            <w:r>
+              <w:rPr>
+                <w:noProof/>
+                <w:webHidden/>
+              </w:rPr>
+              <w:tab/>
+            </w:r>
+            <w:r>
+              <w:rPr>
+                <w:noProof/>
+                <w:webHidden/>
+              </w:rPr>
+              <w:fldChar w:fldCharType="begin"/>
+            </w:r>
+            <w:r>
+              <w:rPr>
+                <w:noProof/>
+                <w:webHidden/>
+              </w:rPr>
+              <w:instrText xml:space="preserve"> PAGEREF _Toc290406299 \h </w:instrText>
+            </w:r>
+            <w:r>
+              <w:rPr>
+                <w:noProof/>
+                <w:webHidden/>
+              </w:rPr>
+            </w:r>
+            <w:r>
+              <w:rPr>
+                <w:noProof/>
+                <w:webHidden/>
+              </w:rPr>
+              <w:fldChar w:fldCharType="separate"/>
+            </w:r>
+            <w:r>
+              <w:rPr>
+                <w:noProof/>
+                <w:webHidden/>
+              </w:rPr>
+              <w:t>8</w:t>
+            </w:r>
+            <w:r>
+              <w:rPr>
+                <w:noProof/>
+                <w:webHidden/>
+              </w:rPr>
+              <w:fldChar w:fldCharType="end"/>
+            </w:r>
+          </w:hyperlink>
+        </w:p>
+        <w:p>
+          <w:pPr>
+            <w:pStyle w:val="TOC2"/>
+            <w:tabs>
+              <w:tab w:val="right" w:leader="dot" w:pos="9350"/>
+            </w:tabs>
+            <w:rPr>
+              <w:rFonts w:eastAsiaTheme="minorEastAsia"/>
+              <w:noProof/>
+            </w:rPr>
+          </w:pPr>
+          <w:hyperlink w:anchor="_Toc290406300" w:history="1">
+            <w:r>
+              <w:rPr>
+                <w:rStyle w:val="Hyperlink"/>
+                <w:noProof/>
+              </w:rPr>
+              <w:t>Hub World</w:t>
+            </w:r>
+            <w:r>
+              <w:rPr>
+                <w:noProof/>
+                <w:webHidden/>
+              </w:rPr>
+              <w:tab/>
+            </w:r>
+            <w:r>
+              <w:rPr>
+                <w:noProof/>
+                <w:webHidden/>
+              </w:rPr>
+              <w:fldChar w:fldCharType="begin"/>
+            </w:r>
+            <w:r>
+              <w:rPr>
+                <w:noProof/>
+                <w:webHidden/>
+              </w:rPr>
+              <w:instrText xml:space="preserve"> PAGEREF _Toc290406300 \h </w:instrText>
+            </w:r>
+            <w:r>
+              <w:rPr>
+                <w:noProof/>
+                <w:webHidden/>
+              </w:rPr>
+            </w:r>
+            <w:r>
+              <w:rPr>
+                <w:noProof/>
+                <w:webHidden/>
+              </w:rPr>
+              <w:fldChar w:fldCharType="separate"/>
+            </w:r>
+            <w:r>
+              <w:rPr>
+                <w:noProof/>
+                <w:webHidden/>
+              </w:rPr>
+              <w:t>8</w:t>
+            </w:r>
+            <w:r>
+              <w:rPr>
+                <w:noProof/>
+                <w:webHidden/>
+              </w:rPr>
+              <w:fldChar w:fldCharType="end"/>
+            </w:r>
+          </w:hyperlink>
+        </w:p>
+        <w:p>
+          <w:pPr>
+            <w:pStyle w:val="TOC3"/>
+            <w:tabs>
+              <w:tab w:val="right" w:leader="dot" w:pos="9350"/>
+            </w:tabs>
+            <w:rPr>
+              <w:rFonts w:eastAsiaTheme="minorEastAsia"/>
+              <w:noProof/>
+            </w:rPr>
+          </w:pPr>
+          <w:hyperlink w:anchor="_Toc290406301" w:history="1">
+            <w:r>
+              <w:rPr>
+                <w:rStyle w:val="Hyperlink"/>
+                <w:noProof/>
+              </w:rPr>
+              <w:t>Enemies</w:t>
+            </w:r>
+            <w:r>
+              <w:rPr>
+                <w:noProof/>
+                <w:webHidden/>
+              </w:rPr>
+              <w:tab/>
+            </w:r>
+            <w:r>
+              <w:rPr>
+                <w:noProof/>
+                <w:webHidden/>
+              </w:rPr>
+              <w:fldChar w:fldCharType="begin"/>
+            </w:r>
+            <w:r>
+              <w:rPr>
+                <w:noProof/>
+                <w:webHidden/>
+              </w:rPr>
+              <w:instrText xml:space="preserve"> PAGEREF _Toc290406301 \h </w:instrText>
+            </w:r>
+            <w:r>
+              <w:rPr>
+                <w:noProof/>
+                <w:webHidden/>
+              </w:rPr>
+            </w:r>
+            <w:r>
+              <w:rPr>
+                <w:noProof/>
+                <w:webHidden/>
+              </w:rPr>
+              <w:fldChar w:fldCharType="separate"/>
+            </w:r>
+            <w:r>
+              <w:rPr>
+                <w:noProof/>
+                <w:webHidden/>
+              </w:rPr>
+              <w:t>8</w:t>
+            </w:r>
+            <w:r>
+              <w:rPr>
+                <w:noProof/>
+                <w:webHidden/>
+              </w:rPr>
+              <w:fldChar w:fldCharType="end"/>
+            </w:r>
+          </w:hyperlink>
+        </w:p>
+        <w:p>
+          <w:pPr>
+            <w:pStyle w:val="TOC3"/>
+            <w:tabs>
+              <w:tab w:val="right" w:leader="dot" w:pos="9350"/>
+            </w:tabs>
+            <w:rPr>
+              <w:rFonts w:eastAsiaTheme="minorEastAsia"/>
+              <w:noProof/>
+            </w:rPr>
+          </w:pPr>
+          <w:hyperlink w:anchor="_Toc290406302" w:history="1">
+            <w:r>
+              <w:rPr>
+                <w:rStyle w:val="Hyperlink"/>
+                <w:noProof/>
+              </w:rPr>
+              <w:t>Distinct Player Characteristics</w:t>
+            </w:r>
+            <w:r>
+              <w:rPr>
+                <w:noProof/>
+                <w:webHidden/>
+              </w:rPr>
+              <w:tab/>
+            </w:r>
+            <w:r>
+              <w:rPr>
+                <w:noProof/>
+                <w:webHidden/>
+              </w:rPr>
+              <w:fldChar w:fldCharType="begin"/>
+            </w:r>
+            <w:r>
+              <w:rPr>
+                <w:noProof/>
+                <w:webHidden/>
+              </w:rPr>
+              <w:instrText xml:space="preserve"> PAGEREF _Toc290406302 \h </w:instrText>
+            </w:r>
+            <w:r>
+              <w:rPr>
+                <w:noProof/>
+                <w:webHidden/>
+              </w:rPr>
+            </w:r>
+            <w:r>
+              <w:rPr>
+                <w:noProof/>
+                <w:webHidden/>
+              </w:rPr>
+              <w:fldChar w:fldCharType="separate"/>
+            </w:r>
+            <w:r>
+              <w:rPr>
+                <w:noProof/>
+                <w:webHidden/>
+              </w:rPr>
+              <w:t>8</w:t>
             </w:r>
             <w:r>
               <w:rPr>
@@ -1954,13 +2861,13 @@
               <w:noProof/>
             </w:rPr>
           </w:pPr>
-          <w:hyperlink w:anchor="_Toc286674995" w:history="1">
+          <w:hyperlink w:anchor="_Toc290406303" w:history="1">
             <w:r>
               <w:rPr>
                 <w:rStyle w:val="Hyperlink"/>
                 <w:noProof/>
               </w:rPr>
-              <w:t>Levels</w:t>
+              <w:t>Story</w:t>
             </w:r>
             <w:r>
               <w:rPr>
@@ -1981,7 +2888,7 @@
                 <w:noProof/>
                 <w:webHidden/>
               </w:rPr>
-              <w:instrText xml:space="preserve"> PAGEREF _Toc286674995 \h </w:instrText>
+              <w:instrText xml:space="preserve"> PAGEREF _Toc290406303 \h </w:instrText>
             </w:r>
             <w:r>
               <w:rPr>
@@ -2001,7 +2908,7 @@
                 <w:noProof/>
                 <w:webHidden/>
               </w:rPr>
-              <w:t>6</w:t>
+              <w:t>8</w:t>
             </w:r>
             <w:r>
               <w:rPr>
@@ -2023,13 +2930,13 @@
               <w:noProof/>
             </w:rPr>
           </w:pPr>
-          <w:hyperlink w:anchor="_Toc286674996" w:history="1">
+          <w:hyperlink w:anchor="_Toc290406304" w:history="1">
             <w:r>
               <w:rPr>
                 <w:rStyle w:val="Hyperlink"/>
                 <w:noProof/>
               </w:rPr>
-              <w:t>Medieval Era</w:t>
+              <w:t>Main Story</w:t>
             </w:r>
             <w:r>
               <w:rPr>
@@ -2050,7 +2957,7 @@
                 <w:noProof/>
                 <w:webHidden/>
               </w:rPr>
-              <w:instrText xml:space="preserve"> PAGEREF _Toc286674996 \h </w:instrText>
+              <w:instrText xml:space="preserve"> PAGEREF _Toc290406304 \h </w:instrText>
             </w:r>
             <w:r>
               <w:rPr>
@@ -2070,214 +2977,7 @@
                 <w:noProof/>
                 <w:webHidden/>
               </w:rPr>
-              <w:t>6</w:t>
-            </w:r>
-            <w:r>
-              <w:rPr>
-                <w:noProof/>
-                <w:webHidden/>
-              </w:rPr>
-              <w:fldChar w:fldCharType="end"/>
-            </w:r>
-          </w:hyperlink>
-        </w:p>
-        <w:p>
-          <w:pPr>
-            <w:pStyle w:val="TOC3"/>
-            <w:tabs>
-              <w:tab w:val="right" w:leader="dot" w:pos="9350"/>
-            </w:tabs>
-            <w:rPr>
-              <w:rFonts w:eastAsiaTheme="minorEastAsia"/>
-              <w:noProof/>
-            </w:rPr>
-          </w:pPr>
-          <w:hyperlink w:anchor="_Toc286674997" w:history="1">
-            <w:r>
-              <w:rPr>
-                <w:rStyle w:val="Hyperlink"/>
-                <w:noProof/>
-              </w:rPr>
-              <w:t>Arthurian/European</w:t>
-            </w:r>
-            <w:r>
-              <w:rPr>
-                <w:noProof/>
-                <w:webHidden/>
-              </w:rPr>
-              <w:tab/>
-            </w:r>
-            <w:r>
-              <w:rPr>
-                <w:noProof/>
-                <w:webHidden/>
-              </w:rPr>
-              <w:fldChar w:fldCharType="begin"/>
-            </w:r>
-            <w:r>
-              <w:rPr>
-                <w:noProof/>
-                <w:webHidden/>
-              </w:rPr>
-              <w:instrText xml:space="preserve"> PAGEREF _Toc286674997 \h </w:instrText>
-            </w:r>
-            <w:r>
-              <w:rPr>
-                <w:noProof/>
-                <w:webHidden/>
-              </w:rPr>
-            </w:r>
-            <w:r>
-              <w:rPr>
-                <w:noProof/>
-                <w:webHidden/>
-              </w:rPr>
-              <w:fldChar w:fldCharType="separate"/>
-            </w:r>
-            <w:r>
-              <w:rPr>
-                <w:noProof/>
-                <w:webHidden/>
-              </w:rPr>
-              <w:t>6</w:t>
-            </w:r>
-            <w:r>
-              <w:rPr>
-                <w:noProof/>
-                <w:webHidden/>
-              </w:rPr>
-              <w:fldChar w:fldCharType="end"/>
-            </w:r>
-          </w:hyperlink>
-        </w:p>
-        <w:p>
-          <w:pPr>
-            <w:pStyle w:val="TOC3"/>
-            <w:tabs>
-              <w:tab w:val="right" w:leader="dot" w:pos="9350"/>
-            </w:tabs>
-            <w:rPr>
-              <w:rFonts w:eastAsiaTheme="minorEastAsia"/>
-              <w:noProof/>
-            </w:rPr>
-          </w:pPr>
-          <w:hyperlink w:anchor="_Toc286674998" w:history="1">
-            <w:r>
-              <w:rPr>
-                <w:rStyle w:val="Hyperlink"/>
-                <w:noProof/>
-              </w:rPr>
-              <w:t>Middle East Medieval</w:t>
-            </w:r>
-            <w:r>
-              <w:rPr>
-                <w:noProof/>
-                <w:webHidden/>
-              </w:rPr>
-              <w:tab/>
-            </w:r>
-            <w:r>
-              <w:rPr>
-                <w:noProof/>
-                <w:webHidden/>
-              </w:rPr>
-              <w:fldChar w:fldCharType="begin"/>
-            </w:r>
-            <w:r>
-              <w:rPr>
-                <w:noProof/>
-                <w:webHidden/>
-              </w:rPr>
-              <w:instrText xml:space="preserve"> PAGEREF _Toc286674998 \h </w:instrText>
-            </w:r>
-            <w:r>
-              <w:rPr>
-                <w:noProof/>
-                <w:webHidden/>
-              </w:rPr>
-            </w:r>
-            <w:r>
-              <w:rPr>
-                <w:noProof/>
-                <w:webHidden/>
-              </w:rPr>
-              <w:fldChar w:fldCharType="separate"/>
-            </w:r>
-            <w:r>
-              <w:rPr>
-                <w:noProof/>
-                <w:webHidden/>
-              </w:rPr>
-              <w:t>6</w:t>
-            </w:r>
-            <w:r>
-              <w:rPr>
-                <w:noProof/>
-                <w:webHidden/>
-              </w:rPr>
-              <w:fldChar w:fldCharType="end"/>
-            </w:r>
-          </w:hyperlink>
-        </w:p>
-        <w:p>
-          <w:pPr>
-            <w:pStyle w:val="TOC3"/>
-            <w:tabs>
-              <w:tab w:val="right" w:leader="dot" w:pos="9350"/>
-            </w:tabs>
-            <w:rPr>
-              <w:rFonts w:eastAsiaTheme="minorEastAsia"/>
-              <w:noProof/>
-            </w:rPr>
-          </w:pPr>
-          <w:hyperlink w:anchor="_Toc286674999" w:history="1">
-            <w:r>
-              <w:rPr>
-                <w:rStyle w:val="Hyperlink"/>
-                <w:noProof/>
-              </w:rPr>
-              <w:t>Far East</w:t>
-            </w:r>
-            <w:r>
-              <w:rPr>
-                <w:noProof/>
-                <w:webHidden/>
-              </w:rPr>
-              <w:tab/>
-            </w:r>
-            <w:r>
-              <w:rPr>
-                <w:noProof/>
-                <w:webHidden/>
-              </w:rPr>
-              <w:fldChar w:fldCharType="begin"/>
-            </w:r>
-            <w:r>
-              <w:rPr>
-                <w:noProof/>
-                <w:webHidden/>
-              </w:rPr>
-              <w:instrText xml:space="preserve"> PAGEREF _Toc286674999 \h </w:instrText>
-            </w:r>
-            <w:r>
-              <w:rPr>
-                <w:noProof/>
-                <w:webHidden/>
-              </w:rPr>
-            </w:r>
-            <w:r>
-              <w:rPr>
-                <w:noProof/>
-                <w:webHidden/>
-              </w:rPr>
-              <w:fldChar w:fldCharType="separate"/>
-            </w:r>
-            <w:r>
-              <w:rPr>
-                <w:noProof/>
-                <w:webHidden/>
-              </w:rPr>
-              <w:t>7</w:t>
+              <w:t>8</w:t>
             </w:r>
             <w:r>
               <w:rPr>
@@ -2299,13 +2999,13 @@
               <w:noProof/>
             </w:rPr>
           </w:pPr>
-          <w:hyperlink w:anchor="_Toc286675000" w:history="1">
+          <w:hyperlink w:anchor="_Toc290406305" w:history="1">
             <w:r>
               <w:rPr>
                 <w:rStyle w:val="Hyperlink"/>
                 <w:noProof/>
               </w:rPr>
-              <w:t>Modern Era</w:t>
+              <w:t>Countries</w:t>
             </w:r>
             <w:r>
               <w:rPr>
@@ -2326,7 +3026,7 @@
                 <w:noProof/>
                 <w:webHidden/>
               </w:rPr>
-              <w:instrText xml:space="preserve"> PAGEREF _Toc286675000 \h </w:instrText>
+              <w:instrText xml:space="preserve"> PAGEREF _Toc290406305 \h </w:instrText>
             </w:r>
             <w:r>
               <w:rPr>
@@ -2346,766 +3046,7 @@
                 <w:noProof/>
                 <w:webHidden/>
               </w:rPr>
-              <w:t>7</w:t>
-            </w:r>
-            <w:r>
-              <w:rPr>
-                <w:noProof/>
-                <w:webHidden/>
-              </w:rPr>
-              <w:fldChar w:fldCharType="end"/>
-            </w:r>
-          </w:hyperlink>
-        </w:p>
-        <w:p>
-          <w:pPr>
-            <w:pStyle w:val="TOC3"/>
-            <w:tabs>
-              <w:tab w:val="right" w:leader="dot" w:pos="9350"/>
-            </w:tabs>
-            <w:rPr>
-              <w:rFonts w:eastAsiaTheme="minorEastAsia"/>
-              <w:noProof/>
-            </w:rPr>
-          </w:pPr>
-          <w:hyperlink w:anchor="_Toc286675001" w:history="1">
-            <w:r>
-              <w:rPr>
-                <w:rStyle w:val="Hyperlink"/>
-                <w:noProof/>
-              </w:rPr>
-              <w:t>Enemies</w:t>
-            </w:r>
-            <w:r>
-              <w:rPr>
-                <w:noProof/>
-                <w:webHidden/>
-              </w:rPr>
-              <w:tab/>
-            </w:r>
-            <w:r>
-              <w:rPr>
-                <w:noProof/>
-                <w:webHidden/>
-              </w:rPr>
-              <w:fldChar w:fldCharType="begin"/>
-            </w:r>
-            <w:r>
-              <w:rPr>
-                <w:noProof/>
-                <w:webHidden/>
-              </w:rPr>
-              <w:instrText xml:space="preserve"> PAGEREF _Toc286675001 \h </w:instrText>
-            </w:r>
-            <w:r>
-              <w:rPr>
-                <w:noProof/>
-                <w:webHidden/>
-              </w:rPr>
-            </w:r>
-            <w:r>
-              <w:rPr>
-                <w:noProof/>
-                <w:webHidden/>
-              </w:rPr>
-              <w:fldChar w:fldCharType="separate"/>
-            </w:r>
-            <w:r>
-              <w:rPr>
-                <w:noProof/>
-                <w:webHidden/>
-              </w:rPr>
-              <w:t>7</w:t>
-            </w:r>
-            <w:r>
-              <w:rPr>
-                <w:noProof/>
-                <w:webHidden/>
-              </w:rPr>
-              <w:fldChar w:fldCharType="end"/>
-            </w:r>
-          </w:hyperlink>
-        </w:p>
-        <w:p>
-          <w:pPr>
-            <w:pStyle w:val="TOC3"/>
-            <w:tabs>
-              <w:tab w:val="right" w:leader="dot" w:pos="9350"/>
-            </w:tabs>
-            <w:rPr>
-              <w:rFonts w:eastAsiaTheme="minorEastAsia"/>
-              <w:noProof/>
-            </w:rPr>
-          </w:pPr>
-          <w:hyperlink w:anchor="_Toc286675002" w:history="1">
-            <w:r>
-              <w:rPr>
-                <w:rStyle w:val="Hyperlink"/>
-                <w:noProof/>
-              </w:rPr>
-              <w:t>Distinct Player Characteristics</w:t>
-            </w:r>
-            <w:r>
-              <w:rPr>
-                <w:noProof/>
-                <w:webHidden/>
-              </w:rPr>
-              <w:tab/>
-            </w:r>
-            <w:r>
-              <w:rPr>
-                <w:noProof/>
-                <w:webHidden/>
-              </w:rPr>
-              <w:fldChar w:fldCharType="begin"/>
-            </w:r>
-            <w:r>
-              <w:rPr>
-                <w:noProof/>
-                <w:webHidden/>
-              </w:rPr>
-              <w:instrText xml:space="preserve"> PAGEREF _Toc286675002 \h </w:instrText>
-            </w:r>
-            <w:r>
-              <w:rPr>
-                <w:noProof/>
-                <w:webHidden/>
-              </w:rPr>
-            </w:r>
-            <w:r>
-              <w:rPr>
-                <w:noProof/>
-                <w:webHidden/>
-              </w:rPr>
-              <w:fldChar w:fldCharType="separate"/>
-            </w:r>
-            <w:r>
-              <w:rPr>
-                <w:noProof/>
-                <w:webHidden/>
-              </w:rPr>
-              <w:t>7</w:t>
-            </w:r>
-            <w:r>
-              <w:rPr>
-                <w:noProof/>
-                <w:webHidden/>
-              </w:rPr>
-              <w:fldChar w:fldCharType="end"/>
-            </w:r>
-          </w:hyperlink>
-        </w:p>
-        <w:p>
-          <w:pPr>
-            <w:pStyle w:val="TOC2"/>
-            <w:tabs>
-              <w:tab w:val="right" w:leader="dot" w:pos="9350"/>
-            </w:tabs>
-            <w:rPr>
-              <w:rFonts w:eastAsiaTheme="minorEastAsia"/>
-              <w:noProof/>
-            </w:rPr>
-          </w:pPr>
-          <w:hyperlink w:anchor="_Toc286675003" w:history="1">
-            <w:r>
-              <w:rPr>
-                <w:rStyle w:val="Hyperlink"/>
-                <w:noProof/>
-              </w:rPr>
-              <w:t>Post-Apocalyptic</w:t>
-            </w:r>
-            <w:r>
-              <w:rPr>
-                <w:noProof/>
-                <w:webHidden/>
-              </w:rPr>
-              <w:tab/>
-            </w:r>
-            <w:r>
-              <w:rPr>
-                <w:noProof/>
-                <w:webHidden/>
-              </w:rPr>
-              <w:fldChar w:fldCharType="begin"/>
-            </w:r>
-            <w:r>
-              <w:rPr>
-                <w:noProof/>
-                <w:webHidden/>
-              </w:rPr>
-              <w:instrText xml:space="preserve"> PAGEREF _Toc286675003 \h </w:instrText>
-            </w:r>
-            <w:r>
-              <w:rPr>
-                <w:noProof/>
-                <w:webHidden/>
-              </w:rPr>
-            </w:r>
-            <w:r>
-              <w:rPr>
-                <w:noProof/>
-                <w:webHidden/>
-              </w:rPr>
-              <w:fldChar w:fldCharType="separate"/>
-            </w:r>
-            <w:r>
-              <w:rPr>
-                <w:noProof/>
-                <w:webHidden/>
-              </w:rPr>
-              <w:t>7</w:t>
-            </w:r>
-            <w:r>
-              <w:rPr>
-                <w:noProof/>
-                <w:webHidden/>
-              </w:rPr>
-              <w:fldChar w:fldCharType="end"/>
-            </w:r>
-          </w:hyperlink>
-        </w:p>
-        <w:p>
-          <w:pPr>
-            <w:pStyle w:val="TOC3"/>
-            <w:tabs>
-              <w:tab w:val="right" w:leader="dot" w:pos="9350"/>
-            </w:tabs>
-            <w:rPr>
-              <w:rFonts w:eastAsiaTheme="minorEastAsia"/>
-              <w:noProof/>
-            </w:rPr>
-          </w:pPr>
-          <w:hyperlink w:anchor="_Toc286675004" w:history="1">
-            <w:r>
-              <w:rPr>
-                <w:rStyle w:val="Hyperlink"/>
-                <w:noProof/>
-              </w:rPr>
-              <w:t>Enemies</w:t>
-            </w:r>
-            <w:r>
-              <w:rPr>
-                <w:noProof/>
-                <w:webHidden/>
-              </w:rPr>
-              <w:tab/>
-            </w:r>
-            <w:r>
-              <w:rPr>
-                <w:noProof/>
-                <w:webHidden/>
-              </w:rPr>
-              <w:fldChar w:fldCharType="begin"/>
-            </w:r>
-            <w:r>
-              <w:rPr>
-                <w:noProof/>
-                <w:webHidden/>
-              </w:rPr>
-              <w:instrText xml:space="preserve"> PAGEREF _Toc286675004 \h </w:instrText>
-            </w:r>
-            <w:r>
-              <w:rPr>
-                <w:noProof/>
-                <w:webHidden/>
-              </w:rPr>
-            </w:r>
-            <w:r>
-              <w:rPr>
-                <w:noProof/>
-                <w:webHidden/>
-              </w:rPr>
-              <w:fldChar w:fldCharType="separate"/>
-            </w:r>
-            <w:r>
-              <w:rPr>
-                <w:noProof/>
-                <w:webHidden/>
-              </w:rPr>
-              <w:t>7</w:t>
-            </w:r>
-            <w:r>
-              <w:rPr>
-                <w:noProof/>
-                <w:webHidden/>
-              </w:rPr>
-              <w:fldChar w:fldCharType="end"/>
-            </w:r>
-          </w:hyperlink>
-        </w:p>
-        <w:p>
-          <w:pPr>
-            <w:pStyle w:val="TOC3"/>
-            <w:tabs>
-              <w:tab w:val="right" w:leader="dot" w:pos="9350"/>
-            </w:tabs>
-            <w:rPr>
-              <w:rFonts w:eastAsiaTheme="minorEastAsia"/>
-              <w:noProof/>
-            </w:rPr>
-          </w:pPr>
-          <w:hyperlink w:anchor="_Toc286675005" w:history="1">
-            <w:r>
-              <w:rPr>
-                <w:rStyle w:val="Hyperlink"/>
-                <w:noProof/>
-              </w:rPr>
-              <w:t>Distinct Player Characteristics</w:t>
-            </w:r>
-            <w:r>
-              <w:rPr>
-                <w:noProof/>
-                <w:webHidden/>
-              </w:rPr>
-              <w:tab/>
-            </w:r>
-            <w:r>
-              <w:rPr>
-                <w:noProof/>
-                <w:webHidden/>
-              </w:rPr>
-              <w:fldChar w:fldCharType="begin"/>
-            </w:r>
-            <w:r>
-              <w:rPr>
-                <w:noProof/>
-                <w:webHidden/>
-              </w:rPr>
-              <w:instrText xml:space="preserve"> PAGEREF _Toc286675005 \h </w:instrText>
-            </w:r>
-            <w:r>
-              <w:rPr>
-                <w:noProof/>
-                <w:webHidden/>
-              </w:rPr>
-            </w:r>
-            <w:r>
-              <w:rPr>
-                <w:noProof/>
-                <w:webHidden/>
-              </w:rPr>
-              <w:fldChar w:fldCharType="separate"/>
-            </w:r>
-            <w:r>
-              <w:rPr>
-                <w:noProof/>
-                <w:webHidden/>
-              </w:rPr>
-              <w:t>7</w:t>
-            </w:r>
-            <w:r>
-              <w:rPr>
-                <w:noProof/>
-                <w:webHidden/>
-              </w:rPr>
-              <w:fldChar w:fldCharType="end"/>
-            </w:r>
-          </w:hyperlink>
-        </w:p>
-        <w:p>
-          <w:pPr>
-            <w:pStyle w:val="TOC2"/>
-            <w:tabs>
-              <w:tab w:val="right" w:leader="dot" w:pos="9350"/>
-            </w:tabs>
-            <w:rPr>
-              <w:rFonts w:eastAsiaTheme="minorEastAsia"/>
-              <w:noProof/>
-            </w:rPr>
-          </w:pPr>
-          <w:hyperlink w:anchor="_Toc286675006" w:history="1">
-            <w:r>
-              <w:rPr>
-                <w:rStyle w:val="Hyperlink"/>
-                <w:noProof/>
-              </w:rPr>
-              <w:t>Hub World</w:t>
-            </w:r>
-            <w:r>
-              <w:rPr>
-                <w:noProof/>
-                <w:webHidden/>
-              </w:rPr>
-              <w:tab/>
-            </w:r>
-            <w:r>
-              <w:rPr>
-                <w:noProof/>
-                <w:webHidden/>
-              </w:rPr>
-              <w:fldChar w:fldCharType="begin"/>
-            </w:r>
-            <w:r>
-              <w:rPr>
-                <w:noProof/>
-                <w:webHidden/>
-              </w:rPr>
-              <w:instrText xml:space="preserve"> PAGEREF _Toc286675006 \h </w:instrText>
-            </w:r>
-            <w:r>
-              <w:rPr>
-                <w:noProof/>
-                <w:webHidden/>
-              </w:rPr>
-            </w:r>
-            <w:r>
-              <w:rPr>
-                <w:noProof/>
-                <w:webHidden/>
-              </w:rPr>
-              <w:fldChar w:fldCharType="separate"/>
-            </w:r>
-            <w:r>
-              <w:rPr>
-                <w:noProof/>
-                <w:webHidden/>
-              </w:rPr>
-              <w:t>7</w:t>
-            </w:r>
-            <w:r>
-              <w:rPr>
-                <w:noProof/>
-                <w:webHidden/>
-              </w:rPr>
-              <w:fldChar w:fldCharType="end"/>
-            </w:r>
-          </w:hyperlink>
-        </w:p>
-        <w:p>
-          <w:pPr>
-            <w:pStyle w:val="TOC3"/>
-            <w:tabs>
-              <w:tab w:val="right" w:leader="dot" w:pos="9350"/>
-            </w:tabs>
-            <w:rPr>
-              <w:rFonts w:eastAsiaTheme="minorEastAsia"/>
-              <w:noProof/>
-            </w:rPr>
-          </w:pPr>
-          <w:hyperlink w:anchor="_Toc286675007" w:history="1">
-            <w:r>
-              <w:rPr>
-                <w:rStyle w:val="Hyperlink"/>
-                <w:noProof/>
-              </w:rPr>
-              <w:t>Enemies</w:t>
-            </w:r>
-            <w:r>
-              <w:rPr>
-                <w:noProof/>
-                <w:webHidden/>
-              </w:rPr>
-              <w:tab/>
-            </w:r>
-            <w:r>
-              <w:rPr>
-                <w:noProof/>
-                <w:webHidden/>
-              </w:rPr>
-              <w:fldChar w:fldCharType="begin"/>
-            </w:r>
-            <w:r>
-              <w:rPr>
-                <w:noProof/>
-                <w:webHidden/>
-              </w:rPr>
-              <w:instrText xml:space="preserve"> PAGEREF _Toc286675007 \h </w:instrText>
-            </w:r>
-            <w:r>
-              <w:rPr>
-                <w:noProof/>
-                <w:webHidden/>
-              </w:rPr>
-            </w:r>
-            <w:r>
-              <w:rPr>
-                <w:noProof/>
-                <w:webHidden/>
-              </w:rPr>
-              <w:fldChar w:fldCharType="separate"/>
-            </w:r>
-            <w:r>
-              <w:rPr>
-                <w:noProof/>
-                <w:webHidden/>
-              </w:rPr>
-              <w:t>7</w:t>
-            </w:r>
-            <w:r>
-              <w:rPr>
-                <w:noProof/>
-                <w:webHidden/>
-              </w:rPr>
-              <w:fldChar w:fldCharType="end"/>
-            </w:r>
-          </w:hyperlink>
-        </w:p>
-        <w:p>
-          <w:pPr>
-            <w:pStyle w:val="TOC3"/>
-            <w:tabs>
-              <w:tab w:val="right" w:leader="dot" w:pos="9350"/>
-            </w:tabs>
-            <w:rPr>
-              <w:rFonts w:eastAsiaTheme="minorEastAsia"/>
-              <w:noProof/>
-            </w:rPr>
-          </w:pPr>
-          <w:hyperlink w:anchor="_Toc286675008" w:history="1">
-            <w:r>
-              <w:rPr>
-                <w:rStyle w:val="Hyperlink"/>
-                <w:noProof/>
-              </w:rPr>
-              <w:t>Distinct Player Characteristics</w:t>
-            </w:r>
-            <w:r>
-              <w:rPr>
-                <w:noProof/>
-                <w:webHidden/>
-              </w:rPr>
-              <w:tab/>
-            </w:r>
-            <w:r>
-              <w:rPr>
-                <w:noProof/>
-                <w:webHidden/>
-              </w:rPr>
-              <w:fldChar w:fldCharType="begin"/>
-            </w:r>
-            <w:r>
-              <w:rPr>
-                <w:noProof/>
-                <w:webHidden/>
-              </w:rPr>
-              <w:instrText xml:space="preserve"> PAGEREF _Toc286675008 \h </w:instrText>
-            </w:r>
-            <w:r>
-              <w:rPr>
-                <w:noProof/>
-                <w:webHidden/>
-              </w:rPr>
-            </w:r>
-            <w:r>
-              <w:rPr>
-                <w:noProof/>
-                <w:webHidden/>
-              </w:rPr>
-              <w:fldChar w:fldCharType="separate"/>
-            </w:r>
-            <w:r>
-              <w:rPr>
-                <w:noProof/>
-                <w:webHidden/>
-              </w:rPr>
-              <w:t>7</w:t>
-            </w:r>
-            <w:r>
-              <w:rPr>
-                <w:noProof/>
-                <w:webHidden/>
-              </w:rPr>
-              <w:fldChar w:fldCharType="end"/>
-            </w:r>
-          </w:hyperlink>
-        </w:p>
-        <w:p>
-          <w:pPr>
-            <w:pStyle w:val="TOC1"/>
-            <w:tabs>
-              <w:tab w:val="right" w:leader="dot" w:pos="9350"/>
-            </w:tabs>
-            <w:rPr>
-              <w:rFonts w:eastAsiaTheme="minorEastAsia"/>
-              <w:noProof/>
-            </w:rPr>
-          </w:pPr>
-          <w:hyperlink w:anchor="_Toc286675009" w:history="1">
-            <w:r>
-              <w:rPr>
-                <w:rStyle w:val="Hyperlink"/>
-                <w:noProof/>
-              </w:rPr>
-              <w:t>Story</w:t>
-            </w:r>
-            <w:r>
-              <w:rPr>
-                <w:noProof/>
-                <w:webHidden/>
-              </w:rPr>
-              <w:tab/>
-            </w:r>
-            <w:r>
-              <w:rPr>
-                <w:noProof/>
-                <w:webHidden/>
-              </w:rPr>
-              <w:fldChar w:fldCharType="begin"/>
-            </w:r>
-            <w:r>
-              <w:rPr>
-                <w:noProof/>
-                <w:webHidden/>
-              </w:rPr>
-              <w:instrText xml:space="preserve"> PAGEREF _Toc286675009 \h </w:instrText>
-            </w:r>
-            <w:r>
-              <w:rPr>
-                <w:noProof/>
-                <w:webHidden/>
-              </w:rPr>
-            </w:r>
-            <w:r>
-              <w:rPr>
-                <w:noProof/>
-                <w:webHidden/>
-              </w:rPr>
-              <w:fldChar w:fldCharType="separate"/>
-            </w:r>
-            <w:r>
-              <w:rPr>
-                <w:noProof/>
-                <w:webHidden/>
-              </w:rPr>
-              <w:t>8</w:t>
-            </w:r>
-            <w:r>
-              <w:rPr>
-                <w:noProof/>
-                <w:webHidden/>
-              </w:rPr>
-              <w:fldChar w:fldCharType="end"/>
-            </w:r>
-          </w:hyperlink>
-        </w:p>
-        <w:p>
-          <w:pPr>
-            <w:pStyle w:val="TOC2"/>
-            <w:tabs>
-              <w:tab w:val="right" w:leader="dot" w:pos="9350"/>
-            </w:tabs>
-            <w:rPr>
-              <w:rFonts w:eastAsiaTheme="minorEastAsia"/>
-              <w:noProof/>
-            </w:rPr>
-          </w:pPr>
-          <w:hyperlink w:anchor="_Toc286675010" w:history="1">
-            <w:r>
-              <w:rPr>
-                <w:rStyle w:val="Hyperlink"/>
-                <w:noProof/>
-              </w:rPr>
-              <w:t>Main Story</w:t>
-            </w:r>
-            <w:r>
-              <w:rPr>
-                <w:noProof/>
-                <w:webHidden/>
-              </w:rPr>
-              <w:tab/>
-            </w:r>
-            <w:r>
-              <w:rPr>
-                <w:noProof/>
-                <w:webHidden/>
-              </w:rPr>
-              <w:fldChar w:fldCharType="begin"/>
-            </w:r>
-            <w:r>
-              <w:rPr>
-                <w:noProof/>
-                <w:webHidden/>
-              </w:rPr>
-              <w:instrText xml:space="preserve"> PAGEREF _Toc286675010 \h </w:instrText>
-            </w:r>
-            <w:r>
-              <w:rPr>
-                <w:noProof/>
-                <w:webHidden/>
-              </w:rPr>
-            </w:r>
-            <w:r>
-              <w:rPr>
-                <w:noProof/>
-                <w:webHidden/>
-              </w:rPr>
-              <w:fldChar w:fldCharType="separate"/>
-            </w:r>
-            <w:r>
-              <w:rPr>
-                <w:noProof/>
-                <w:webHidden/>
-              </w:rPr>
-              <w:t>8</w:t>
-            </w:r>
-            <w:r>
-              <w:rPr>
-                <w:noProof/>
-                <w:webHidden/>
-              </w:rPr>
-              <w:fldChar w:fldCharType="end"/>
-            </w:r>
-          </w:hyperlink>
-        </w:p>
-        <w:p>
-          <w:pPr>
-            <w:pStyle w:val="TOC2"/>
-            <w:tabs>
-              <w:tab w:val="right" w:leader="dot" w:pos="9350"/>
-            </w:tabs>
-            <w:rPr>
-              <w:rFonts w:eastAsiaTheme="minorEastAsia"/>
-              <w:noProof/>
-            </w:rPr>
-          </w:pPr>
-          <w:hyperlink w:anchor="_Toc286675011" w:history="1">
-            <w:r>
-              <w:rPr>
-                <w:rStyle w:val="Hyperlink"/>
-                <w:noProof/>
-              </w:rPr>
-              <w:t>Countries</w:t>
-            </w:r>
-            <w:r>
-              <w:rPr>
-                <w:noProof/>
-                <w:webHidden/>
-              </w:rPr>
-              <w:tab/>
-            </w:r>
-            <w:r>
-              <w:rPr>
-                <w:noProof/>
-                <w:webHidden/>
-              </w:rPr>
-              <w:fldChar w:fldCharType="begin"/>
-            </w:r>
-            <w:r>
-              <w:rPr>
-                <w:noProof/>
-                <w:webHidden/>
-              </w:rPr>
-              <w:instrText xml:space="preserve"> PAGEREF _Toc286675011 \h </w:instrText>
-            </w:r>
-            <w:r>
-              <w:rPr>
-                <w:noProof/>
-                <w:webHidden/>
-              </w:rPr>
-            </w:r>
-            <w:r>
-              <w:rPr>
-                <w:noProof/>
-                <w:webHidden/>
-              </w:rPr>
-              <w:fldChar w:fldCharType="separate"/>
-            </w:r>
-            <w:r>
-              <w:rPr>
-                <w:noProof/>
-                <w:webHidden/>
-              </w:rPr>
-              <w:t>8</w:t>
+              <w:t>9</w:t>
             </w:r>
             <w:r>
               <w:rPr>
@@ -3150,7 +3091,7 @@
         <w:pStyle w:val="TOCHeading"/>
         <w:outlineLvl w:val="0"/>
       </w:pPr>
-      <w:bookmarkStart w:id="0" w:name="_Toc286674973"/>
+      <w:bookmarkStart w:id="0" w:name="_Toc290406268"/>
       <w:r>
         <w:lastRenderedPageBreak/>
         <w:t>Overview</w:t>
@@ -3161,7 +3102,7 @@
       <w:pPr>
         <w:pStyle w:val="Heading2"/>
       </w:pPr>
-      <w:bookmarkStart w:id="1" w:name="_Toc286674974"/>
+      <w:bookmarkStart w:id="1" w:name="_Toc290406269"/>
       <w:r>
         <w:t>Premise</w:t>
       </w:r>
@@ -3183,7 +3124,7 @@
       <w:pPr>
         <w:pStyle w:val="Heading2"/>
       </w:pPr>
-      <w:bookmarkStart w:id="2" w:name="_Toc286674975"/>
+      <w:bookmarkStart w:id="2" w:name="_Toc290406270"/>
       <w:r>
         <w:t>Introduction</w:t>
       </w:r>
@@ -3201,7 +3142,7 @@
       <w:pPr>
         <w:pStyle w:val="Heading2"/>
       </w:pPr>
-      <w:bookmarkStart w:id="3" w:name="_Toc286674976"/>
+      <w:bookmarkStart w:id="3" w:name="_Toc290406271"/>
       <w:r>
         <w:t>Genre</w:t>
       </w:r>
@@ -3216,7 +3157,7 @@
       <w:pPr>
         <w:pStyle w:val="Heading2"/>
       </w:pPr>
-      <w:bookmarkStart w:id="4" w:name="_Toc286674977"/>
+      <w:bookmarkStart w:id="4" w:name="_Toc290406272"/>
       <w:r>
         <w:t>Target Demographic</w:t>
       </w:r>
@@ -3231,18 +3172,50 @@
       <w:pPr>
         <w:pStyle w:val="Heading2"/>
       </w:pPr>
-      <w:bookmarkStart w:id="5" w:name="_Toc286674978"/>
+      <w:bookmarkStart w:id="5" w:name="_Toc290406273"/>
       <w:r>
         <w:t>Technical Specifications</w:t>
       </w:r>
       <w:bookmarkEnd w:id="5"/>
     </w:p>
-    <w:p/>
+    <w:p>
+      <w:r>
+        <w:t>Processor: Intel Core 2 Duo 2.2 GHz</w:t>
+      </w:r>
+    </w:p>
+    <w:p>
+      <w:r>
+        <w:t>RAM: 2 GB</w:t>
+      </w:r>
+    </w:p>
+    <w:p>
+      <w:r>
+        <w:t>OS: Windows XP SP 3 or Windows 7</w:t>
+      </w:r>
+    </w:p>
+    <w:p>
+      <w:r>
+        <w:t>Hard Drive: 115 MB</w:t>
+      </w:r>
+    </w:p>
+    <w:p>
+      <w:r>
+        <w:t xml:space="preserve">Video Card: Intel 965 </w:t>
+      </w:r>
+      <w:proofErr w:type="spellStart"/>
+      <w:r>
+        <w:t>Chipset</w:t>
+      </w:r>
+      <w:proofErr w:type="spellEnd"/>
+      <w:r>
+        <w:t xml:space="preserve"> Mobile</w:t>
+      </w:r>
+    </w:p>
     <w:p>
       <w:pPr>
         <w:pStyle w:val="Heading3"/>
       </w:pPr>
-      <w:bookmarkStart w:id="6" w:name="_Toc286674979"/>
+      <w:bookmarkStart w:id="6" w:name="_Toc290406274"/>
       <w:r>
         <w:t>Platforms</w:t>
       </w:r>
@@ -3257,18 +3230,30 @@
       <w:pPr>
         <w:pStyle w:val="Heading3"/>
       </w:pPr>
-      <w:bookmarkStart w:id="7" w:name="_Toc286674980"/>
+      <w:bookmarkStart w:id="7" w:name="_Toc290406275"/>
       <w:r>
         <w:t>File Formats</w:t>
       </w:r>
       <w:bookmarkEnd w:id="7"/>
     </w:p>
-    <w:p/>
+    <w:p>
+      <w:r>
+        <w:t>.txt, .</w:t>
+      </w:r>
+      <w:proofErr w:type="spellStart"/>
+      <w:r>
+        <w:t>tbmp</w:t>
+      </w:r>
+      <w:proofErr w:type="spellEnd"/>
+      <w:r>
+        <w:t>, .bmp</w:t>
+      </w:r>
+    </w:p>
     <w:p>
       <w:pPr>
         <w:pStyle w:val="Heading3"/>
       </w:pPr>
-      <w:bookmarkStart w:id="8" w:name="_Toc286674981"/>
+      <w:bookmarkStart w:id="8" w:name="_Toc290406276"/>
       <w:r>
         <w:t>API’s</w:t>
       </w:r>
@@ -3276,22 +3261,14 @@
     </w:p>
     <w:p>
       <w:r>
-        <w:t xml:space="preserve">OpenGL using the </w:t>
-      </w:r>
-      <w:proofErr w:type="spellStart"/>
-      <w:r>
-        <w:t>Irrlicht</w:t>
-      </w:r>
-      <w:proofErr w:type="spellEnd"/>
-      <w:r>
-        <w:t xml:space="preserve"> Engine</w:t>
+        <w:t>SDL</w:t>
       </w:r>
     </w:p>
     <w:p>
       <w:pPr>
         <w:pStyle w:val="Heading3"/>
       </w:pPr>
-      <w:bookmarkStart w:id="9" w:name="_Toc286674982"/>
+      <w:bookmarkStart w:id="9" w:name="_Toc290406277"/>
       <w:r>
         <w:t>Code Language</w:t>
       </w:r>
@@ -3306,7 +3283,7 @@
       <w:pPr>
         <w:pStyle w:val="Heading1"/>
       </w:pPr>
-      <w:bookmarkStart w:id="10" w:name="_Toc286674983"/>
+      <w:bookmarkStart w:id="10" w:name="_Toc290406278"/>
       <w:r>
         <w:t>Game Mechanics</w:t>
       </w:r>
@@ -3327,8 +3304,9 @@
       <w:pPr>
         <w:pStyle w:val="Heading2"/>
       </w:pPr>
-      <w:bookmarkStart w:id="11" w:name="_Toc286674984"/>
-      <w:r>
+      <w:bookmarkStart w:id="11" w:name="_Toc290406279"/>
+      <w:r>
+        <w:lastRenderedPageBreak/>
         <w:t>Core Functionality</w:t>
       </w:r>
       <w:bookmarkEnd w:id="11"/>
@@ -3338,7 +3316,7 @@
       <w:pPr>
         <w:pStyle w:val="Heading3"/>
       </w:pPr>
-      <w:bookmarkStart w:id="12" w:name="_Toc286674985"/>
+      <w:bookmarkStart w:id="12" w:name="_Toc290406280"/>
       <w:r>
         <w:t>Data Files</w:t>
       </w:r>
@@ -3346,30 +3324,47 @@
     </w:p>
     <w:p>
       <w:r>
-        <w:t>TEMP</w:t>
+        <w:t>All data files are stored in .</w:t>
+      </w:r>
+      <w:proofErr w:type="spellStart"/>
+      <w:proofErr w:type="gramStart"/>
+      <w:r>
+        <w:t>bmp’s</w:t>
+      </w:r>
+      <w:proofErr w:type="spellEnd"/>
+      <w:proofErr w:type="gramEnd"/>
+      <w:r>
+        <w:t>, or .</w:t>
+      </w:r>
+      <w:proofErr w:type="spellStart"/>
+      <w:r>
+        <w:t>txt’s</w:t>
+      </w:r>
+      <w:proofErr w:type="spellEnd"/>
+      <w:r>
+        <w:t>.</w:t>
       </w:r>
     </w:p>
     <w:p>
       <w:pPr>
         <w:pStyle w:val="Heading3"/>
       </w:pPr>
-      <w:bookmarkStart w:id="13" w:name="_Toc286674986"/>
-      <w:r>
-        <w:lastRenderedPageBreak/>
+      <w:bookmarkStart w:id="13" w:name="_Toc290406281"/>
+      <w:r>
         <w:t>Resource Loading and Unloading</w:t>
       </w:r>
       <w:bookmarkEnd w:id="13"/>
     </w:p>
     <w:p>
       <w:r>
-        <w:t>TEMP</w:t>
+        <w:t>Resource Loading and Unloading is done as the game runs, loading from .txt files and .bmp files. Saving to files will require another .txt per client.</w:t>
       </w:r>
     </w:p>
     <w:p>
       <w:pPr>
         <w:pStyle w:val="Heading2"/>
       </w:pPr>
-      <w:bookmarkStart w:id="14" w:name="_Toc286674987"/>
+      <w:bookmarkStart w:id="14" w:name="_Toc290406282"/>
       <w:r>
         <w:t>Game Play</w:t>
       </w:r>
@@ -3668,43 +3663,59 @@
           </w:p>
         </w:tc>
       </w:tr>
+      <w:tr>
+        <w:tc>
+          <w:tcPr>
+            <w:tcW w:w="4788" w:type="dxa"/>
+          </w:tcPr>
+          <w:p>
+            <w:r>
+              <w:t>Space Bar</w:t>
+            </w:r>
+          </w:p>
+        </w:tc>
+        <w:tc>
+          <w:tcPr>
+            <w:tcW w:w="4788" w:type="dxa"/>
+          </w:tcPr>
+          <w:p>
+            <w:r>
+              <w:t>Activating an NPC’s Dialogue</w:t>
+            </w:r>
+          </w:p>
+        </w:tc>
+      </w:tr>
     </w:tbl>
     <w:p/>
     <w:p>
       <w:pPr>
         <w:pStyle w:val="Heading3"/>
       </w:pPr>
-      <w:bookmarkStart w:id="15" w:name="_Toc286674988"/>
+      <w:bookmarkStart w:id="15" w:name="_Toc290406283"/>
       <w:r>
         <w:t>Game Initialization</w:t>
       </w:r>
       <w:bookmarkEnd w:id="15"/>
     </w:p>
-    <w:p/>
+    <w:p>
+      <w:proofErr w:type="gramStart"/>
+      <w:r>
+        <w:t>Initializes with only one player, at which point the Hub world loads.</w:t>
+      </w:r>
+      <w:proofErr w:type="gramEnd"/>
+      <w:r>
+        <w:t xml:space="preserve"> No monsters are present in the Hub World, but monsters are loaded dynamically once the player steps into the Portal.</w:t>
+      </w:r>
+    </w:p>
     <w:p>
       <w:pPr>
         <w:pStyle w:val="Heading2"/>
       </w:pPr>
-      <w:bookmarkStart w:id="16" w:name="_Toc286674989"/>
-      <w:r>
-        <w:t>Game Flow</w:t>
+      <w:bookmarkStart w:id="16" w:name="_Toc290406284"/>
+      <w:r>
+        <w:t>Game Elements</w:t>
       </w:r>
       <w:bookmarkEnd w:id="16"/>
-    </w:p>
-    <w:p>
-      <w:r>
-        <w:t>TEMP</w:t>
-      </w:r>
-    </w:p>
-    <w:p>
-      <w:pPr>
-        <w:pStyle w:val="Heading2"/>
-      </w:pPr>
-      <w:bookmarkStart w:id="17" w:name="_Toc286674990"/>
-      <w:r>
-        <w:t>Game Elements</w:t>
-      </w:r>
-      <w:bookmarkEnd w:id="17"/>
     </w:p>
     <w:p>
       <w:r>
@@ -3781,15 +3792,19 @@
       <w:pPr>
         <w:pStyle w:val="Heading3"/>
       </w:pPr>
-      <w:bookmarkStart w:id="18" w:name="_Toc286674991"/>
+      <w:bookmarkStart w:id="17" w:name="_Toc290406285"/>
       <w:r>
         <w:t>RPG Elements</w:t>
       </w:r>
-      <w:bookmarkEnd w:id="18"/>
-    </w:p>
-    <w:p>
-      <w:r>
-        <w:t>An Inventory system will be implemented that WILL NOT pause the game. Players can switch whatever chips they currently have equipped with another chip whenever they want. However, they can still be attacked, and can still move.</w:t>
+      <w:bookmarkEnd w:id="17"/>
+    </w:p>
+    <w:p>
+      <w:r>
+        <w:t xml:space="preserve">An Inventory system will be implemented that WILL NOT pause the game. Players can switch whatever chips they currently have equipped with another chip whenever they want. However, they can still be </w:t>
+      </w:r>
+      <w:r>
+        <w:lastRenderedPageBreak/>
+        <w:t>attacked, and can still move.</w:t>
       </w:r>
       <w:r>
         <w:t xml:space="preserve"> Each enemy defeated gives a certain amount of character exp, and each use of a chip gives a small amount of Chip exp. Each character level gives one chip level for the player to use as they wish, which helps them specialize in a certain element or weapon type. Extra chips, which can be found after the enemies are killed on the ground, can be sold for a certain amount of chip exp, depending on the chip sold, which can be applied to any chip chosen by the player.</w:t>
@@ -3799,12 +3814,11 @@
       <w:pPr>
         <w:pStyle w:val="Heading3"/>
       </w:pPr>
-      <w:bookmarkStart w:id="19" w:name="_Toc286674992"/>
-      <w:r>
-        <w:lastRenderedPageBreak/>
+      <w:bookmarkStart w:id="18" w:name="_Toc290406286"/>
+      <w:r>
         <w:t>Enemies</w:t>
       </w:r>
-      <w:bookmarkEnd w:id="19"/>
+      <w:bookmarkEnd w:id="18"/>
     </w:p>
     <w:p>
       <w:r>
@@ -3815,26 +3829,307 @@
       <w:pPr>
         <w:pStyle w:val="Heading3"/>
       </w:pPr>
-      <w:bookmarkStart w:id="20" w:name="_Toc286674993"/>
+      <w:bookmarkStart w:id="19" w:name="_Toc290406287"/>
       <w:r>
         <w:t>Weapons</w:t>
       </w:r>
-      <w:bookmarkEnd w:id="20"/>
+      <w:bookmarkEnd w:id="19"/>
     </w:p>
     <w:p>
       <w:r>
         <w:t>There are four main weapon types, Slashing-Piercing-Bludgeoning-Ranged. Each weapon type also has 3 levels to it, getting more destructive as they go. Each weapon changes with the age dependent on what they are. For example a crossbow in the medieval era will change to a gun in the modern era. More information can be found in the Distinctive Player Characteristics section.</w:t>
       </w:r>
     </w:p>
+    <w:tbl>
+      <w:tblPr>
+        <w:tblStyle w:val="LightList1"/>
+        <w:tblW w:w="0" w:type="auto"/>
+        <w:tblLook w:val="04A0"/>
+      </w:tblPr>
+      <w:tblGrid>
+        <w:gridCol w:w="2394"/>
+        <w:gridCol w:w="2394"/>
+        <w:gridCol w:w="2394"/>
+        <w:gridCol w:w="2394"/>
+      </w:tblGrid>
+      <w:tr>
+        <w:trPr>
+          <w:cnfStyle w:val="100000000000"/>
+        </w:trPr>
+        <w:tc>
+          <w:tcPr>
+            <w:cnfStyle w:val="001000000000"/>
+            <w:tcW w:w="2394" w:type="dxa"/>
+          </w:tcPr>
+          <w:p/>
+        </w:tc>
+        <w:tc>
+          <w:tcPr>
+            <w:tcW w:w="2394" w:type="dxa"/>
+          </w:tcPr>
+          <w:p>
+            <w:pPr>
+              <w:cnfStyle w:val="100000000000"/>
+            </w:pPr>
+            <w:r>
+              <w:t>Basic</w:t>
+            </w:r>
+          </w:p>
+        </w:tc>
+        <w:tc>
+          <w:tcPr>
+            <w:tcW w:w="2394" w:type="dxa"/>
+          </w:tcPr>
+          <w:p>
+            <w:pPr>
+              <w:cnfStyle w:val="100000000000"/>
+            </w:pPr>
+            <w:r>
+              <w:t>Advanced</w:t>
+            </w:r>
+          </w:p>
+        </w:tc>
+        <w:tc>
+          <w:tcPr>
+            <w:tcW w:w="2394" w:type="dxa"/>
+          </w:tcPr>
+          <w:p>
+            <w:pPr>
+              <w:cnfStyle w:val="100000000000"/>
+            </w:pPr>
+            <w:r>
+              <w:t>Expert</w:t>
+            </w:r>
+          </w:p>
+        </w:tc>
+      </w:tr>
+      <w:tr>
+        <w:trPr>
+          <w:cnfStyle w:val="000000100000"/>
+        </w:trPr>
+        <w:tc>
+          <w:tcPr>
+            <w:cnfStyle w:val="001000000000"/>
+            <w:tcW w:w="2394" w:type="dxa"/>
+          </w:tcPr>
+          <w:p>
+            <w:r>
+              <w:t>Slashing</w:t>
+            </w:r>
+          </w:p>
+        </w:tc>
+        <w:tc>
+          <w:tcPr>
+            <w:tcW w:w="2394" w:type="dxa"/>
+          </w:tcPr>
+          <w:p>
+            <w:pPr>
+              <w:cnfStyle w:val="000000100000"/>
+            </w:pPr>
+            <w:r>
+              <w:t>Strike</w:t>
+            </w:r>
+          </w:p>
+        </w:tc>
+        <w:tc>
+          <w:tcPr>
+            <w:tcW w:w="2394" w:type="dxa"/>
+          </w:tcPr>
+          <w:p>
+            <w:pPr>
+              <w:cnfStyle w:val="000000100000"/>
+            </w:pPr>
+            <w:r>
+              <w:t>Double Cleave</w:t>
+            </w:r>
+          </w:p>
+        </w:tc>
+        <w:tc>
+          <w:tcPr>
+            <w:tcW w:w="2394" w:type="dxa"/>
+          </w:tcPr>
+          <w:p>
+            <w:pPr>
+              <w:cnfStyle w:val="000000100000"/>
+            </w:pPr>
+            <w:r>
+              <w:t>Hurricane Strike</w:t>
+            </w:r>
+          </w:p>
+        </w:tc>
+      </w:tr>
+      <w:tr>
+        <w:tc>
+          <w:tcPr>
+            <w:cnfStyle w:val="001000000000"/>
+            <w:tcW w:w="2394" w:type="dxa"/>
+          </w:tcPr>
+          <w:p>
+            <w:r>
+              <w:t>Bludgeoning</w:t>
+            </w:r>
+          </w:p>
+        </w:tc>
+        <w:tc>
+          <w:tcPr>
+            <w:tcW w:w="2394" w:type="dxa"/>
+          </w:tcPr>
+          <w:p>
+            <w:pPr>
+              <w:cnfStyle w:val="000000000000"/>
+            </w:pPr>
+            <w:r>
+              <w:t>Bash</w:t>
+            </w:r>
+          </w:p>
+        </w:tc>
+        <w:tc>
+          <w:tcPr>
+            <w:tcW w:w="2394" w:type="dxa"/>
+          </w:tcPr>
+          <w:p>
+            <w:pPr>
+              <w:cnfStyle w:val="000000000000"/>
+            </w:pPr>
+            <w:r>
+              <w:t>Knockback</w:t>
+            </w:r>
+          </w:p>
+        </w:tc>
+        <w:tc>
+          <w:tcPr>
+            <w:tcW w:w="2394" w:type="dxa"/>
+          </w:tcPr>
+          <w:p>
+            <w:pPr>
+              <w:cnfStyle w:val="000000000000"/>
+            </w:pPr>
+            <w:r>
+              <w:t>Ground Slam</w:t>
+            </w:r>
+          </w:p>
+        </w:tc>
+      </w:tr>
+      <w:tr>
+        <w:trPr>
+          <w:cnfStyle w:val="000000100000"/>
+        </w:trPr>
+        <w:tc>
+          <w:tcPr>
+            <w:cnfStyle w:val="001000000000"/>
+            <w:tcW w:w="2394" w:type="dxa"/>
+          </w:tcPr>
+          <w:p>
+            <w:r>
+              <w:t>Piercing</w:t>
+            </w:r>
+          </w:p>
+        </w:tc>
+        <w:tc>
+          <w:tcPr>
+            <w:tcW w:w="2394" w:type="dxa"/>
+          </w:tcPr>
+          <w:p>
+            <w:pPr>
+              <w:cnfStyle w:val="000000100000"/>
+            </w:pPr>
+            <w:r>
+              <w:t>Poke</w:t>
+            </w:r>
+          </w:p>
+        </w:tc>
+        <w:tc>
+          <w:tcPr>
+            <w:tcW w:w="2394" w:type="dxa"/>
+          </w:tcPr>
+          <w:p>
+            <w:pPr>
+              <w:cnfStyle w:val="000000100000"/>
+            </w:pPr>
+            <w:r>
+              <w:t>Charge</w:t>
+            </w:r>
+          </w:p>
+        </w:tc>
+        <w:tc>
+          <w:tcPr>
+            <w:tcW w:w="2394" w:type="dxa"/>
+          </w:tcPr>
+          <w:p>
+            <w:pPr>
+              <w:cnfStyle w:val="000000100000"/>
+            </w:pPr>
+            <w:proofErr w:type="spellStart"/>
+            <w:r>
+              <w:t>Stabby-Stabby</w:t>
+            </w:r>
+            <w:proofErr w:type="spellEnd"/>
+          </w:p>
+        </w:tc>
+      </w:tr>
+      <w:tr>
+        <w:tc>
+          <w:tcPr>
+            <w:cnfStyle w:val="001000000000"/>
+            <w:tcW w:w="2394" w:type="dxa"/>
+          </w:tcPr>
+          <w:p>
+            <w:r>
+              <w:t>Ranged</w:t>
+            </w:r>
+          </w:p>
+        </w:tc>
+        <w:tc>
+          <w:tcPr>
+            <w:tcW w:w="2394" w:type="dxa"/>
+          </w:tcPr>
+          <w:p>
+            <w:pPr>
+              <w:cnfStyle w:val="000000000000"/>
+            </w:pPr>
+            <w:r>
+              <w:t>Shoot</w:t>
+            </w:r>
+          </w:p>
+        </w:tc>
+        <w:tc>
+          <w:tcPr>
+            <w:tcW w:w="2394" w:type="dxa"/>
+          </w:tcPr>
+          <w:p>
+            <w:pPr>
+              <w:cnfStyle w:val="000000000000"/>
+            </w:pPr>
+            <w:r>
+              <w:t>Multi-Shot</w:t>
+            </w:r>
+          </w:p>
+        </w:tc>
+        <w:tc>
+          <w:tcPr>
+            <w:tcW w:w="2394" w:type="dxa"/>
+          </w:tcPr>
+          <w:p>
+            <w:pPr>
+              <w:cnfStyle w:val="000000000000"/>
+            </w:pPr>
+            <w:r>
+              <w:t>Hail of Arrows</w:t>
+            </w:r>
+          </w:p>
+        </w:tc>
+      </w:tr>
+    </w:tbl>
+    <w:p/>
     <w:p>
       <w:pPr>
         <w:pStyle w:val="Heading3"/>
       </w:pPr>
-      <w:bookmarkStart w:id="21" w:name="_Toc286674994"/>
+      <w:bookmarkStart w:id="20" w:name="_Toc290406288"/>
       <w:r>
         <w:t>Spells</w:t>
       </w:r>
-      <w:bookmarkEnd w:id="21"/>
+      <w:bookmarkEnd w:id="20"/>
     </w:p>
     <w:p>
       <w:r>
@@ -4308,35 +4603,85 @@
       <w:pPr>
         <w:pStyle w:val="Heading1"/>
       </w:pPr>
-      <w:bookmarkStart w:id="22" w:name="_Toc286674995"/>
+      <w:bookmarkStart w:id="21" w:name="_Toc290406289"/>
       <w:r>
         <w:t>Levels</w:t>
       </w:r>
-      <w:bookmarkEnd w:id="22"/>
-    </w:p>
-    <w:p/>
+      <w:bookmarkEnd w:id="21"/>
+    </w:p>
+    <w:p>
+      <w:r>
+        <w:t xml:space="preserve">Each “level” is technically either a section or an era. The </w:t>
+      </w:r>
+      <w:proofErr w:type="gramStart"/>
+      <w:r>
+        <w:t>era’s</w:t>
+      </w:r>
+      <w:proofErr w:type="gramEnd"/>
+      <w:r>
+        <w:t xml:space="preserve"> are Medieval, Warring/World War, and Post-Apocalyptic not including Hub World. Each era contains different enemies and different player sprites or characteristics based on what’s common in that time.</w:t>
+      </w:r>
+    </w:p>
     <w:p>
       <w:pPr>
         <w:pStyle w:val="Heading2"/>
       </w:pPr>
-      <w:bookmarkStart w:id="23" w:name="_Toc286674996"/>
-      <w:r>
+      <w:bookmarkStart w:id="22" w:name="_Toc290406290"/>
+      <w:r>
+        <w:lastRenderedPageBreak/>
         <w:t>Medieval Era</w:t>
       </w:r>
-      <w:bookmarkEnd w:id="23"/>
-    </w:p>
-    <w:p/>
+      <w:bookmarkEnd w:id="22"/>
+    </w:p>
+    <w:p>
+      <w:r>
+        <w:t xml:space="preserve">The Medieval Era is separated out into three different sections, each representing a different country. The Arthurian or European model is the Battalion of Magi Protection. The Pirate section is </w:t>
+      </w:r>
+      <w:proofErr w:type="spellStart"/>
+      <w:r>
+        <w:t>Dephry</w:t>
+      </w:r>
+      <w:proofErr w:type="spellEnd"/>
+      <w:r>
+        <w:t xml:space="preserve">. And finally </w:t>
+      </w:r>
+      <w:proofErr w:type="spellStart"/>
+      <w:r>
+        <w:t>Libertica’s</w:t>
+      </w:r>
+      <w:proofErr w:type="spellEnd"/>
+      <w:r>
+        <w:t xml:space="preserve"> section is the final Far East or Asian model. Each of these sections </w:t>
+      </w:r>
+      <w:proofErr w:type="gramStart"/>
+      <w:r>
+        <w:t>use</w:t>
+      </w:r>
+      <w:proofErr w:type="gramEnd"/>
+      <w:r>
+        <w:t xml:space="preserve"> the same enemies and player sprite, but different bosses and dungeons.</w:t>
+      </w:r>
+    </w:p>
     <w:p>
       <w:pPr>
         <w:pStyle w:val="Heading3"/>
       </w:pPr>
-      <w:bookmarkStart w:id="24" w:name="_Toc286674997"/>
+      <w:bookmarkStart w:id="23" w:name="_Toc290406291"/>
       <w:r>
         <w:t>Arthurian/European</w:t>
       </w:r>
-      <w:bookmarkEnd w:id="24"/>
-    </w:p>
-    <w:p/>
+      <w:bookmarkEnd w:id="23"/>
+    </w:p>
+    <w:p>
+      <w:proofErr w:type="gramStart"/>
+      <w:r>
+        <w:t>The Battalion of magi Protection.</w:t>
+      </w:r>
+      <w:proofErr w:type="gramEnd"/>
+      <w:r>
+        <w:t xml:space="preserve"> Mostly grasses with some sand here and there. NPC’s are scattered around, talking to them allows the player into some insight of what the world is all about and some basic history. The enemies in this area should be relatively basic and few. </w:t>
+      </w:r>
+    </w:p>
     <w:p>
       <w:pPr>
         <w:pStyle w:val="Heading4"/>
@@ -4345,7 +4690,11 @@
         <w:t>Enemies</w:t>
       </w:r>
     </w:p>
-    <w:p/>
+    <w:p>
+      <w:r>
+        <w:t>The enemies are slimes, skeletons, and ghosts. The boss of this section is a dragon.</w:t>
+      </w:r>
+    </w:p>
     <w:p>
       <w:pPr>
         <w:pStyle w:val="Heading4"/>
@@ -4354,18 +4703,52 @@
         <w:t>Distinct Player Characteristics</w:t>
       </w:r>
     </w:p>
-    <w:p/>
+    <w:p>
+      <w:r>
+        <w:t>No player characteristics here.</w:t>
+      </w:r>
+    </w:p>
     <w:p>
       <w:pPr>
         <w:pStyle w:val="Heading3"/>
       </w:pPr>
-      <w:bookmarkStart w:id="25" w:name="_Toc286674998"/>
-      <w:r>
-        <w:t>Middle East Medieval</w:t>
-      </w:r>
-      <w:bookmarkEnd w:id="25"/>
-    </w:p>
-    <w:p/>
+      <w:bookmarkStart w:id="24" w:name="_Toc290406292"/>
+      <w:r>
+        <w:t>Pirates</w:t>
+      </w:r>
+      <w:bookmarkEnd w:id="24"/>
+    </w:p>
+    <w:p>
+      <w:proofErr w:type="spellStart"/>
+      <w:proofErr w:type="gramStart"/>
+      <w:r>
+        <w:t>Dephry</w:t>
+      </w:r>
+      <w:proofErr w:type="spellEnd"/>
+      <w:r>
+        <w:t>.</w:t>
+      </w:r>
+      <w:proofErr w:type="gramEnd"/>
+      <w:r>
+        <w:t xml:space="preserve"> </w:t>
+      </w:r>
+      <w:proofErr w:type="gramStart"/>
+      <w:r>
+        <w:t>Mostly sand with some grass.</w:t>
+      </w:r>
+      <w:proofErr w:type="gramEnd"/>
+      <w:r>
+        <w:t xml:space="preserve"> NPC’s are few and far between, talking to them grants the player more insight about what the history of the world is and what </w:t>
+      </w:r>
+      <w:proofErr w:type="spellStart"/>
+      <w:r>
+        <w:t>Dephry’s</w:t>
+      </w:r>
+      <w:proofErr w:type="spellEnd"/>
+      <w:r>
+        <w:t xml:space="preserve"> in particular history is. Enemies should be basic, about the same level as the European, but much more common than in that section.</w:t>
+      </w:r>
+    </w:p>
     <w:p>
       <w:pPr>
         <w:pStyle w:val="Heading4"/>
@@ -4374,28 +4757,78 @@
         <w:t>Enemies</w:t>
       </w:r>
     </w:p>
-    <w:p/>
+    <w:p>
+      <w:r>
+        <w:t>Same as European, slimes, skeletons, and ghosts. Boss is undecided.</w:t>
+      </w:r>
+    </w:p>
     <w:p>
       <w:pPr>
         <w:pStyle w:val="Heading4"/>
       </w:pPr>
       <w:r>
-        <w:lastRenderedPageBreak/>
         <w:t>Distinct Player Characteristics</w:t>
       </w:r>
     </w:p>
-    <w:p/>
+    <w:p>
+      <w:proofErr w:type="gramStart"/>
+      <w:r>
+        <w:t>None.</w:t>
+      </w:r>
+      <w:proofErr w:type="gramEnd"/>
+    </w:p>
     <w:p>
       <w:pPr>
         <w:pStyle w:val="Heading3"/>
       </w:pPr>
-      <w:bookmarkStart w:id="26" w:name="_Toc286674999"/>
+      <w:bookmarkStart w:id="25" w:name="_Toc290406293"/>
       <w:r>
         <w:t>Far East</w:t>
       </w:r>
-      <w:bookmarkEnd w:id="26"/>
-    </w:p>
-    <w:p/>
+      <w:r>
+        <w:t>/Asian</w:t>
+      </w:r>
+      <w:bookmarkEnd w:id="25"/>
+    </w:p>
+    <w:p>
+      <w:proofErr w:type="spellStart"/>
+      <w:proofErr w:type="gramStart"/>
+      <w:r>
+        <w:t>Libertica’s</w:t>
+      </w:r>
+      <w:proofErr w:type="spellEnd"/>
+      <w:r>
+        <w:t>.</w:t>
+      </w:r>
+      <w:proofErr w:type="gramEnd"/>
+      <w:r>
+        <w:t xml:space="preserve"> </w:t>
+      </w:r>
+      <w:proofErr w:type="spellStart"/>
+      <w:r>
+        <w:t>Libertica</w:t>
+      </w:r>
+      <w:proofErr w:type="spellEnd"/>
+      <w:r>
+        <w:t xml:space="preserve"> is about half and half when it comes to both sand and grass. NPC’s are common here, and talking to them gets the player a few quests and more insight into what the world is from </w:t>
+      </w:r>
+      <w:proofErr w:type="spellStart"/>
+      <w:r>
+        <w:t>Libertica’s</w:t>
+      </w:r>
+      <w:proofErr w:type="spellEnd"/>
+      <w:r>
+        <w:t xml:space="preserve"> perspective. Enemies are about the same as the previous two sections, but less common than in </w:t>
+      </w:r>
+      <w:proofErr w:type="spellStart"/>
+      <w:r>
+        <w:t>Dephry’s</w:t>
+      </w:r>
+      <w:proofErr w:type="spellEnd"/>
+      <w:r>
+        <w:t xml:space="preserve"> but more common than in the European section.</w:t>
+      </w:r>
+    </w:p>
     <w:p>
       <w:pPr>
         <w:pStyle w:val="Heading4"/>
@@ -4404,7 +4837,13 @@
         <w:t>Enemies</w:t>
       </w:r>
     </w:p>
-    <w:p/>
+    <w:p>
+      <w:proofErr w:type="gramStart"/>
+      <w:r>
+        <w:t>Slimes, Skeletons, and Ghosts, oh my.</w:t>
+      </w:r>
+      <w:proofErr w:type="gramEnd"/>
+    </w:p>
     <w:p>
       <w:pPr>
         <w:pStyle w:val="Heading4"/>
@@ -4413,82 +4852,134 @@
         <w:t>Distinct Player Characteristics</w:t>
       </w:r>
     </w:p>
-    <w:p/>
+    <w:p>
+      <w:proofErr w:type="gramStart"/>
+      <w:r>
+        <w:t>None.</w:t>
+      </w:r>
+      <w:proofErr w:type="gramEnd"/>
+    </w:p>
     <w:p>
       <w:pPr>
         <w:pStyle w:val="Heading2"/>
       </w:pPr>
-      <w:bookmarkStart w:id="27" w:name="_Toc286675000"/>
+      <w:bookmarkStart w:id="26" w:name="_Toc290406294"/>
       <w:r>
         <w:t>Modern Era</w:t>
       </w:r>
-      <w:bookmarkEnd w:id="27"/>
-    </w:p>
-    <w:p/>
+      <w:bookmarkEnd w:id="26"/>
+    </w:p>
+    <w:p>
+      <w:proofErr w:type="gramStart"/>
+      <w:r>
+        <w:t>The Modern or World War Era.</w:t>
+      </w:r>
+      <w:proofErr w:type="gramEnd"/>
+      <w:r>
+        <w:t xml:space="preserve"> The main scope of this area is that it encompasses a single area in the middle of the continent that contains all 3 major countries that are at war with each other. NPC’s are around,  talking to them gives insight into what the PLAYER did during the Medieval Era (quests completed and such), and hope for a hero now to fix these problems up.</w:t>
+      </w:r>
+    </w:p>
     <w:p>
       <w:pPr>
         <w:pStyle w:val="Heading3"/>
       </w:pPr>
-      <w:bookmarkStart w:id="28" w:name="_Toc286675001"/>
-      <w:r>
+      <w:bookmarkStart w:id="27" w:name="_Toc290406295"/>
+      <w:r>
+        <w:lastRenderedPageBreak/>
         <w:t>Enemies</w:t>
       </w:r>
-      <w:bookmarkEnd w:id="28"/>
-    </w:p>
-    <w:p/>
+      <w:bookmarkEnd w:id="27"/>
+    </w:p>
+    <w:p>
+      <w:r>
+        <w:t>Major enemies here will mostly be soldiers, dead or alive, skeletons, and ghosts. Slimes should not appear. Enemies here will be scaled directly to the player’s level.</w:t>
+      </w:r>
+    </w:p>
     <w:p>
       <w:pPr>
         <w:pStyle w:val="Heading3"/>
       </w:pPr>
-      <w:bookmarkStart w:id="29" w:name="_Toc286675002"/>
+      <w:bookmarkStart w:id="28" w:name="_Toc290406296"/>
       <w:r>
         <w:t>Distinct Player Characteristics</w:t>
       </w:r>
-      <w:bookmarkEnd w:id="29"/>
-    </w:p>
-    <w:p/>
+      <w:bookmarkEnd w:id="28"/>
+    </w:p>
+    <w:p>
+      <w:r>
+        <w:t xml:space="preserve">The player’s costume/sprite is changed to be a more modern </w:t>
+      </w:r>
+      <w:proofErr w:type="gramStart"/>
+      <w:r>
+        <w:t>look,</w:t>
+      </w:r>
+      <w:proofErr w:type="gramEnd"/>
+      <w:r>
+        <w:t xml:space="preserve"> </w:t>
+      </w:r>
+      <w:r>
+        <w:t>and the bow and arrow is changed to a gun instead.</w:t>
+      </w:r>
+    </w:p>
     <w:p>
       <w:pPr>
         <w:pStyle w:val="Heading2"/>
       </w:pPr>
-      <w:bookmarkStart w:id="30" w:name="_Toc286675003"/>
+      <w:bookmarkStart w:id="29" w:name="_Toc290406297"/>
       <w:r>
         <w:t>Post-Apocalyptic</w:t>
       </w:r>
-      <w:bookmarkEnd w:id="30"/>
-    </w:p>
-    <w:p/>
+      <w:bookmarkEnd w:id="29"/>
+    </w:p>
+    <w:p>
+      <w:proofErr w:type="gramStart"/>
+      <w:r>
+        <w:t>The post-Apocalyptic Era.</w:t>
+      </w:r>
+      <w:proofErr w:type="gramEnd"/>
+      <w:r>
+        <w:t xml:space="preserve"> This area takes place is roughly the same area as the Modern Era, except far more broken that it looked before. NPC’s are rare in every area except the Battalion of Magi Protection’s, where the only grass is. When talked to, the NPC’s talk about the need of another Hero to come and help them, and what exactly happened during the Apocalypse.</w:t>
+      </w:r>
+    </w:p>
     <w:p>
       <w:pPr>
         <w:pStyle w:val="Heading3"/>
       </w:pPr>
-      <w:bookmarkStart w:id="31" w:name="_Toc286675004"/>
+      <w:bookmarkStart w:id="30" w:name="_Toc290406298"/>
       <w:r>
         <w:t>Enemies</w:t>
       </w:r>
-      <w:bookmarkEnd w:id="31"/>
-    </w:p>
-    <w:p/>
+      <w:bookmarkEnd w:id="30"/>
+    </w:p>
+    <w:p>
+      <w:r>
+        <w:t>Skeletons will return, as will slimes, zombies, and demons will also appear.</w:t>
+      </w:r>
+    </w:p>
     <w:p>
       <w:pPr>
         <w:pStyle w:val="Heading3"/>
       </w:pPr>
-      <w:bookmarkStart w:id="32" w:name="_Toc286675005"/>
+      <w:bookmarkStart w:id="31" w:name="_Toc290406299"/>
       <w:r>
         <w:t>Distinct Player Characteristics</w:t>
       </w:r>
-      <w:bookmarkEnd w:id="32"/>
-    </w:p>
-    <w:p/>
+      <w:bookmarkEnd w:id="31"/>
+    </w:p>
+    <w:p>
+      <w:r>
+        <w:t>The player’s sprite/costume is changed to directly reflect the broken state of the land. All weapons are reverted back to their original forms.</w:t>
+      </w:r>
+    </w:p>
     <w:p>
       <w:pPr>
         <w:pStyle w:val="Heading2"/>
       </w:pPr>
-      <w:bookmarkStart w:id="33" w:name="_Toc286675006"/>
+      <w:bookmarkStart w:id="32" w:name="_Toc290406300"/>
       <w:r>
         <w:t>Hub World</w:t>
       </w:r>
-      <w:bookmarkEnd w:id="33"/>
+      <w:bookmarkEnd w:id="32"/>
     </w:p>
     <w:p>
       <w:r>
@@ -4507,11 +4998,11 @@
       <w:pPr>
         <w:pStyle w:val="Heading3"/>
       </w:pPr>
-      <w:bookmarkStart w:id="34" w:name="_Toc286675007"/>
+      <w:bookmarkStart w:id="33" w:name="_Toc290406301"/>
       <w:r>
         <w:t>Enemies</w:t>
       </w:r>
-      <w:bookmarkEnd w:id="34"/>
+      <w:bookmarkEnd w:id="33"/>
     </w:p>
     <w:p>
       <w:r>
@@ -4522,11 +5013,11 @@
       <w:pPr>
         <w:pStyle w:val="Heading3"/>
       </w:pPr>
-      <w:bookmarkStart w:id="35" w:name="_Toc286675008"/>
+      <w:bookmarkStart w:id="34" w:name="_Toc290406302"/>
       <w:r>
         <w:t>Distinct Player Characteristics</w:t>
       </w:r>
-      <w:bookmarkEnd w:id="35"/>
+      <w:bookmarkEnd w:id="34"/>
     </w:p>
     <w:p>
       <w:r>
@@ -4537,34 +5028,43 @@
       <w:pPr>
         <w:pStyle w:val="Heading1"/>
       </w:pPr>
-      <w:bookmarkStart w:id="36" w:name="_Toc286675009"/>
-      <w:r>
-        <w:lastRenderedPageBreak/>
+      <w:bookmarkStart w:id="35" w:name="_Toc290406303"/>
+      <w:r>
         <w:t>Story</w:t>
       </w:r>
-      <w:bookmarkEnd w:id="36"/>
+      <w:bookmarkEnd w:id="35"/>
     </w:p>
     <w:p>
       <w:pPr>
         <w:pStyle w:val="Heading2"/>
       </w:pPr>
-      <w:bookmarkStart w:id="37" w:name="_Toc286675010"/>
+      <w:bookmarkStart w:id="36" w:name="_Toc290406304"/>
       <w:r>
         <w:t>Main Story</w:t>
       </w:r>
-      <w:bookmarkEnd w:id="37"/>
-    </w:p>
-    <w:p>
-      <w:r>
-        <w:t xml:space="preserve">You are a prisoner in the far future. In order to earn your freedom, you must go through the Coliseum of Time. At the beginning, the Warden appears to be helping you, as he gives you the gauntlet and tells you what it’s capable of. He is a descendent of the first king of the country (Country </w:t>
+      <w:bookmarkEnd w:id="36"/>
+    </w:p>
+    <w:p>
+      <w:r>
+        <w:t>You are a prisoner in the far future. In order to earn your freedom, you must go through the Coliseum of Time. At the beginning, the Warden appears to be helping you, as he gives you the gauntlet and tells you what it’s capable of. He is a desce</w:t>
+      </w:r>
+      <w:r>
+        <w:t>ndent of the first king of the Battalion of Magi Protection</w:t>
+      </w:r>
+      <w:r>
+        <w:t xml:space="preserve">, that you meet in the </w:t>
       </w:r>
       <w:proofErr w:type="gramStart"/>
       <w:r>
-        <w:t>To</w:t>
+        <w:t>Medieval</w:t>
       </w:r>
       <w:proofErr w:type="gramEnd"/>
       <w:r>
-        <w:t xml:space="preserve"> Be Determined), that you meet in the Medieval area, and the descendent to the majority of other high political figures in the other ages.  Once the player is at the end they proceed to the exit of the hub world, where they fight the Warden one on one, and if they win they get thrown back to do the entire game over again. If they lose they ALSO get thrown back to go through the entire game again. </w:t>
+        <w:t xml:space="preserve"> area, and the descendent to the majority of other high political figures in the other ages.  Once the player is at the end they proceed to the exit of the hub world, where they fight the </w:t>
+      </w:r>
+      <w:r>
+        <w:lastRenderedPageBreak/>
+        <w:t xml:space="preserve">Warden one on one, and if they win they get thrown back to do the entire game over again. If they lose they ALSO get thrown back to go through the entire game again. </w:t>
       </w:r>
       <w:proofErr w:type="gramStart"/>
       <w:r>
@@ -4576,11 +5076,11 @@
       <w:pPr>
         <w:pStyle w:val="Heading2"/>
       </w:pPr>
-      <w:bookmarkStart w:id="38" w:name="_Toc286675011"/>
+      <w:bookmarkStart w:id="37" w:name="_Toc290406305"/>
       <w:r>
         <w:t>Countries</w:t>
       </w:r>
-      <w:bookmarkEnd w:id="38"/>
+      <w:bookmarkEnd w:id="37"/>
     </w:p>
     <w:p>
       <w:r>
@@ -4624,7 +5124,13 @@
     </w:p>
     <w:p>
       <w:r>
-        <w:t>The rest of the World history can be seen in the file “TemporaryHistorySeniorProject”</w:t>
+        <w:t>The rest of the World history can be seen in the file “TemporaryHistorySeniorProject</w:t>
+      </w:r>
+      <w:r>
+        <w:t>.txt</w:t>
+      </w:r>
+      <w:r>
+        <w:t>”</w:t>
       </w:r>
     </w:p>
     <w:p/>
@@ -5644,7 +6150,7 @@
 </file>
 
 <file path=customXml/itemProps2.xml><?xml version="1.0" encoding="utf-8"?>
-<ds:datastoreItem xmlns:ds="http://schemas.openxmlformats.org/officeDocument/2006/customXml" ds:itemID="{BE06289D-F31B-40B5-A1BB-3F0FF0B26F8A}">
+<ds:datastoreItem xmlns:ds="http://schemas.openxmlformats.org/officeDocument/2006/customXml" ds:itemID="{0DE6861B-2ABE-4E44-8BA5-51373952761D}">
   <ds:schemaRefs>
     <ds:schemaRef ds:uri="http://schemas.openxmlformats.org/officeDocument/2006/bibliography"/>
   </ds:schemaRefs>

</xml_diff>

<commit_message>
* updated several docs
</commit_message>
<xml_diff>
--- a/Senior Project Files/SeniorProjectGDD.docx
+++ b/Senior Project Files/SeniorProjectGDD.docx
@@ -3297,7 +3297,19 @@
         <w:t xml:space="preserve"> The gauntlet has memory storage, which acts as the inventory system, which allows the player to switch their mag</w:t>
       </w:r>
       <w:r>
-        <w:t>ic, weapon, and gear on the fly, using chips that contain the data.</w:t>
+        <w:t>ic, weapon</w:t>
+      </w:r>
+      <w:r>
+        <w:t>s</w:t>
+      </w:r>
+      <w:r>
+        <w:t xml:space="preserve">, and </w:t>
+      </w:r>
+      <w:r>
+        <w:t>armor</w:t>
+      </w:r>
+      <w:r>
+        <w:t xml:space="preserve"> on the fly, using chips that contain the data.</w:t>
       </w:r>
     </w:p>
     <w:p>
@@ -3650,6 +3662,9 @@
             <w:r>
               <w:t>1,2,3,4,5</w:t>
             </w:r>
+            <w:r>
+              <w:t>,6,7,8</w:t>
+            </w:r>
           </w:p>
         </w:tc>
         <w:tc>
@@ -3687,12 +3702,333 @@
       </w:tr>
     </w:tbl>
     <w:p/>
+    <w:p>
+      <w:r>
+        <w:t>HUD design:</w:t>
+      </w:r>
+    </w:p>
+    <w:p>
+      <w:r>
+        <w:lastRenderedPageBreak/>
+        <w:drawing>
+          <wp:inline distT="0" distB="0" distL="0" distR="0">
+            <wp:extent cx="5657850" cy="4604838"/>
+            <wp:effectExtent l="19050" t="0" r="0" b="0"/>
+            <wp:docPr id="1" name="Picture 1"/>
+            <wp:cNvGraphicFramePr>
+              <a:graphicFrameLocks xmlns:a="http://schemas.openxmlformats.org/drawingml/2006/main" noChangeAspect="1"/>
+            </wp:cNvGraphicFramePr>
+            <a:graphic xmlns:a="http://schemas.openxmlformats.org/drawingml/2006/main">
+              <a:graphicData uri="http://schemas.openxmlformats.org/drawingml/2006/picture">
+                <pic:pic xmlns:pic="http://schemas.openxmlformats.org/drawingml/2006/picture">
+                  <pic:nvPicPr>
+                    <pic:cNvPr id="0" name="Picture 1"/>
+                    <pic:cNvPicPr>
+                      <a:picLocks noChangeAspect="1" noChangeArrowheads="1"/>
+                    </pic:cNvPicPr>
+                  </pic:nvPicPr>
+                  <pic:blipFill>
+                    <a:blip r:embed="rId9" cstate="print"/>
+                    <a:srcRect/>
+                    <a:stretch>
+                      <a:fillRect/>
+                    </a:stretch>
+                  </pic:blipFill>
+                  <pic:spPr bwMode="auto">
+                    <a:xfrm>
+                      <a:off x="0" y="0"/>
+                      <a:ext cx="5665663" cy="4611197"/>
+                    </a:xfrm>
+                    <a:prstGeom prst="rect">
+                      <a:avLst/>
+                    </a:prstGeom>
+                    <a:noFill/>
+                    <a:ln w="9525">
+                      <a:noFill/>
+                      <a:miter lim="800000"/>
+                      <a:headEnd/>
+                      <a:tailEnd/>
+                    </a:ln>
+                  </pic:spPr>
+                </pic:pic>
+              </a:graphicData>
+            </a:graphic>
+          </wp:inline>
+        </w:drawing>
+      </w:r>
+    </w:p>
+    <w:p>
+      <w:pPr>
+        <w:pStyle w:val="ListParagraph"/>
+        <w:numPr>
+          <w:ilvl w:val="0"/>
+          <w:numId w:val="1"/>
+        </w:numPr>
+      </w:pPr>
+      <w:r>
+        <w:t>Health, energy, and experience bars in lower-left corner</w:t>
+      </w:r>
+    </w:p>
+    <w:p>
+      <w:pPr>
+        <w:pStyle w:val="ListParagraph"/>
+        <w:numPr>
+          <w:ilvl w:val="0"/>
+          <w:numId w:val="1"/>
+        </w:numPr>
+      </w:pPr>
+      <w:r>
+        <w:t>Stat button, in lower-right corner, opens a menu to show player’s stats when clicked</w:t>
+      </w:r>
+    </w:p>
+    <w:p>
+      <w:pPr>
+        <w:pStyle w:val="ListParagraph"/>
+        <w:numPr>
+          <w:ilvl w:val="0"/>
+          <w:numId w:val="1"/>
+        </w:numPr>
+      </w:pPr>
+      <w:r>
+        <w:t>Icons for attacks set as ATK1 and ATK2 in lower-right corner, near stat button</w:t>
+      </w:r>
+    </w:p>
+    <w:p>
+      <w:r>
+        <w:t>Experience System:</w:t>
+      </w:r>
+    </w:p>
+    <w:p>
+      <w:pPr>
+        <w:ind w:left="360"/>
+      </w:pPr>
+      <w:r>
+        <w:t>The player’s experience requirement for each level is calculated as:</w:t>
+      </w:r>
+    </w:p>
+    <w:p>
+      <w:pPr>
+        <w:ind w:left="360"/>
+      </w:pPr>
+      <w:r>
+        <w:t>Experience requirement = “current level” + “experience requirement from previous level”</w:t>
+      </w:r>
+    </w:p>
+    <w:tbl>
+      <w:tblPr>
+        <w:tblStyle w:val="LightList1"/>
+        <w:tblW w:w="0" w:type="auto"/>
+        <w:tblLook w:val="04A0"/>
+      </w:tblPr>
+      <w:tblGrid>
+        <w:gridCol w:w="1638"/>
+        <w:gridCol w:w="1440"/>
+      </w:tblGrid>
+      <w:tr>
+        <w:trPr>
+          <w:cnfStyle w:val="100000000000"/>
+        </w:trPr>
+        <w:tc>
+          <w:tcPr>
+            <w:cnfStyle w:val="001000000000"/>
+            <w:tcW w:w="1638" w:type="dxa"/>
+          </w:tcPr>
+          <w:p>
+            <w:pPr>
+              <w:jc w:val="center"/>
+            </w:pPr>
+            <w:r>
+              <w:t>Level</w:t>
+            </w:r>
+          </w:p>
+        </w:tc>
+        <w:tc>
+          <w:tcPr>
+            <w:tcW w:w="1440" w:type="dxa"/>
+          </w:tcPr>
+          <w:p>
+            <w:pPr>
+              <w:jc w:val="center"/>
+              <w:cnfStyle w:val="100000000000"/>
+            </w:pPr>
+            <w:r>
+              <w:t>XP Needed</w:t>
+            </w:r>
+          </w:p>
+        </w:tc>
+      </w:tr>
+      <w:tr>
+        <w:trPr>
+          <w:cnfStyle w:val="000000100000"/>
+        </w:trPr>
+        <w:tc>
+          <w:tcPr>
+            <w:cnfStyle w:val="001000000000"/>
+            <w:tcW w:w="1638" w:type="dxa"/>
+          </w:tcPr>
+          <w:p>
+            <w:pPr>
+              <w:jc w:val="center"/>
+            </w:pPr>
+            <w:r>
+              <w:t>1</w:t>
+            </w:r>
+          </w:p>
+        </w:tc>
+        <w:tc>
+          <w:tcPr>
+            <w:tcW w:w="1440" w:type="dxa"/>
+          </w:tcPr>
+          <w:p>
+            <w:pPr>
+              <w:jc w:val="center"/>
+              <w:cnfStyle w:val="000000100000"/>
+            </w:pPr>
+            <w:r>
+              <w:t>1</w:t>
+            </w:r>
+          </w:p>
+        </w:tc>
+      </w:tr>
+      <w:tr>
+        <w:tc>
+          <w:tcPr>
+            <w:cnfStyle w:val="001000000000"/>
+            <w:tcW w:w="1638" w:type="dxa"/>
+          </w:tcPr>
+          <w:p>
+            <w:pPr>
+              <w:jc w:val="center"/>
+            </w:pPr>
+            <w:r>
+              <w:t>2</w:t>
+            </w:r>
+          </w:p>
+        </w:tc>
+        <w:tc>
+          <w:tcPr>
+            <w:tcW w:w="1440" w:type="dxa"/>
+          </w:tcPr>
+          <w:p>
+            <w:pPr>
+              <w:jc w:val="center"/>
+              <w:cnfStyle w:val="000000000000"/>
+            </w:pPr>
+            <w:r>
+              <w:t>3</w:t>
+            </w:r>
+          </w:p>
+        </w:tc>
+      </w:tr>
+      <w:tr>
+        <w:trPr>
+          <w:cnfStyle w:val="000000100000"/>
+        </w:trPr>
+        <w:tc>
+          <w:tcPr>
+            <w:cnfStyle w:val="001000000000"/>
+            <w:tcW w:w="1638" w:type="dxa"/>
+          </w:tcPr>
+          <w:p>
+            <w:pPr>
+              <w:jc w:val="center"/>
+            </w:pPr>
+            <w:r>
+              <w:t>3</w:t>
+            </w:r>
+          </w:p>
+        </w:tc>
+        <w:tc>
+          <w:tcPr>
+            <w:tcW w:w="1440" w:type="dxa"/>
+          </w:tcPr>
+          <w:p>
+            <w:pPr>
+              <w:jc w:val="center"/>
+              <w:cnfStyle w:val="000000100000"/>
+            </w:pPr>
+            <w:r>
+              <w:t>6</w:t>
+            </w:r>
+          </w:p>
+        </w:tc>
+      </w:tr>
+      <w:tr>
+        <w:tc>
+          <w:tcPr>
+            <w:cnfStyle w:val="001000000000"/>
+            <w:tcW w:w="1638" w:type="dxa"/>
+          </w:tcPr>
+          <w:p>
+            <w:pPr>
+              <w:jc w:val="center"/>
+            </w:pPr>
+            <w:r>
+              <w:t>4</w:t>
+            </w:r>
+          </w:p>
+        </w:tc>
+        <w:tc>
+          <w:tcPr>
+            <w:tcW w:w="1440" w:type="dxa"/>
+          </w:tcPr>
+          <w:p>
+            <w:pPr>
+              <w:jc w:val="center"/>
+              <w:cnfStyle w:val="000000000000"/>
+            </w:pPr>
+            <w:r>
+              <w:t>10</w:t>
+            </w:r>
+          </w:p>
+        </w:tc>
+      </w:tr>
+      <w:tr>
+        <w:trPr>
+          <w:cnfStyle w:val="000000100000"/>
+        </w:trPr>
+        <w:tc>
+          <w:tcPr>
+            <w:cnfStyle w:val="001000000000"/>
+            <w:tcW w:w="1638" w:type="dxa"/>
+          </w:tcPr>
+          <w:p>
+            <w:pPr>
+              <w:jc w:val="center"/>
+            </w:pPr>
+            <w:r>
+              <w:t>5</w:t>
+            </w:r>
+          </w:p>
+        </w:tc>
+        <w:tc>
+          <w:tcPr>
+            <w:tcW w:w="1440" w:type="dxa"/>
+          </w:tcPr>
+          <w:p>
+            <w:pPr>
+              <w:jc w:val="center"/>
+              <w:cnfStyle w:val="000000100000"/>
+            </w:pPr>
+            <w:r>
+              <w:t>15</w:t>
+            </w:r>
+          </w:p>
+        </w:tc>
+      </w:tr>
+    </w:tbl>
+    <w:p>
+      <w:pPr>
+        <w:ind w:left="360"/>
+      </w:pPr>
+    </w:p>
     <w:p>
       <w:pPr>
         <w:pStyle w:val="Heading3"/>
       </w:pPr>
       <w:bookmarkStart w:id="15" w:name="_Toc290406283"/>
       <w:r>
+        <w:lastRenderedPageBreak/>
         <w:t>Game Initialization</w:t>
       </w:r>
       <w:bookmarkEnd w:id="15"/>
@@ -3800,11 +4136,7 @@
     </w:p>
     <w:p>
       <w:r>
-        <w:t xml:space="preserve">An Inventory system will be implemented that WILL NOT pause the game. Players can switch whatever chips they currently have equipped with another chip whenever they want. However, they can still be </w:t>
-      </w:r>
-      <w:r>
-        <w:lastRenderedPageBreak/>
-        <w:t>attacked, and can still move.</w:t>
+        <w:t>An Inventory system will be implemented that WILL NOT pause the game. Players can switch whatever chips they currently have equipped with another chip whenever they want. However, they can still be attacked, and can still move.</w:t>
       </w:r>
       <w:r>
         <w:t xml:space="preserve"> Each enemy defeated gives a certain amount of character exp, and each use of a chip gives a small amount of Chip exp. Each character level gives one chip level for the player to use as they wish, which helps them specialize in a certain element or weapon type. Extra chips, which can be found after the enemies are killed on the ground, can be sold for a certain amount of chip exp, depending on the chip sold, which can be applied to any chip chosen by the player.</w:t>
@@ -3822,6 +4154,31 @@
     </w:p>
     <w:p>
       <w:r>
+        <w:t>Each enemy gives the player a certain amount of experience, based on their relative levels:</w:t>
+      </w:r>
+    </w:p>
+    <w:p>
+      <w:r>
+        <w:t>Total experienced earned = “enemy level”</w:t>
+      </w:r>
+      <w:r>
+        <w:t xml:space="preserve"> * (</w:t>
+      </w:r>
+      <w:r>
+        <w:t>“enemy level”</w:t>
+      </w:r>
+      <w:r>
+        <w:t xml:space="preserve"> / </w:t>
+      </w:r>
+      <w:r>
+        <w:t>“player level”</w:t>
+      </w:r>
+      <w:r>
+        <w:t>)</w:t>
+      </w:r>
+    </w:p>
+    <w:p>
+      <w:r>
         <w:t>More information can be found in each Level’s section titled Enemies.</w:t>
       </w:r>
     </w:p>
@@ -3837,7 +4194,247 @@
     </w:p>
     <w:p>
       <w:r>
-        <w:t>There are four main weapon types, Slashing-Piercing-Bludgeoning-Ranged. Each weapon type also has 3 levels to it, getting more destructive as they go. Each weapon changes with the age dependent on what they are. For example a crossbow in the medieval era will change to a gun in the modern era. More information can be found in the Distinctive Player Characteristics section.</w:t>
+        <w:t>There are four main weapon types, Slash-Pierc</w:t>
+      </w:r>
+      <w:r>
+        <w:t>e</w:t>
+      </w:r>
+      <w:r>
+        <w:t>-Blu</w:t>
+      </w:r>
+      <w:r>
+        <w:t>nt</w:t>
+      </w:r>
+      <w:r>
+        <w:t>-Range. Each weapon type also has 3 levels to it, getting more destructive as they go. Each weapon changes with the age dependent on what they are. For example a crossbow in the medieval era will change to a gun in the modern era. More information can be found in the Distinctive Player Characteristics section.</w:t>
+      </w:r>
+      <w:r>
+        <w:t xml:space="preserve"> </w:t>
+      </w:r>
+    </w:p>
+    <w:p>
+      <w:r>
+        <w:t>Total damage done with weapons is related to the player’s strength, increasing the weapon’s base damage by a certain percentage:</w:t>
+      </w:r>
+    </w:p>
+    <w:p>
+      <w:r>
+        <w:t>Total weapon damage = “base damage”</w:t>
+      </w:r>
+      <w:r>
+        <w:t xml:space="preserve"> * (</w:t>
+      </w:r>
+      <w:r>
+        <w:t>(“base damage”</w:t>
+      </w:r>
+      <w:r>
+        <w:t xml:space="preserve"> + </w:t>
+      </w:r>
+      <w:r>
+        <w:t>strength</w:t>
+      </w:r>
+      <w:r>
+        <w:t xml:space="preserve">) / </w:t>
+      </w:r>
+      <w:r>
+        <w:t>“base damage”)</w:t>
+      </w:r>
+    </w:p>
+    <w:p>
+      <w:r>
+        <w:t>When hit by weapons, total damage taken is decreased by a certain percentage using the defense stat:</w:t>
+      </w:r>
+    </w:p>
+    <w:p>
+      <w:r>
+        <w:t xml:space="preserve">Total damage taken = “total weapon </w:t>
+      </w:r>
+      <w:proofErr w:type="spellStart"/>
+      <w:r>
+        <w:t>dmg</w:t>
+      </w:r>
+      <w:proofErr w:type="spellEnd"/>
+      <w:r>
+        <w:t>”</w:t>
+      </w:r>
+      <w:r>
+        <w:t xml:space="preserve"> * </w:t>
+      </w:r>
+      <w:r>
+        <w:t xml:space="preserve">(“total weapon </w:t>
+      </w:r>
+      <w:proofErr w:type="spellStart"/>
+      <w:r>
+        <w:t>dmg</w:t>
+      </w:r>
+      <w:proofErr w:type="spellEnd"/>
+      <w:r>
+        <w:t xml:space="preserve">”/ (“total weapon </w:t>
+      </w:r>
+      <w:proofErr w:type="spellStart"/>
+      <w:r>
+        <w:t>dmg</w:t>
+      </w:r>
+      <w:proofErr w:type="spellEnd"/>
+      <w:r>
+        <w:t>” + defense))</w:t>
+      </w:r>
+    </w:p>
+    <w:p>
+      <w:r>
+        <w:t>Each weapon type has a distinctive use or effect:</w:t>
+      </w:r>
+    </w:p>
+    <w:tbl>
+      <w:tblPr>
+        <w:tblStyle w:val="LightList1"/>
+        <w:tblW w:w="0" w:type="auto"/>
+        <w:tblLook w:val="04A0"/>
+      </w:tblPr>
+      <w:tblGrid>
+        <w:gridCol w:w="1915"/>
+        <w:gridCol w:w="1915"/>
+        <w:gridCol w:w="1915"/>
+        <w:gridCol w:w="1915"/>
+        <w:gridCol w:w="1916"/>
+      </w:tblGrid>
+      <w:tr>
+        <w:trPr>
+          <w:cnfStyle w:val="100000000000"/>
+        </w:trPr>
+        <w:tc>
+          <w:tcPr>
+            <w:cnfStyle w:val="001000000000"/>
+            <w:tcW w:w="1915" w:type="dxa"/>
+          </w:tcPr>
+          <w:p/>
+        </w:tc>
+        <w:tc>
+          <w:tcPr>
+            <w:tcW w:w="1915" w:type="dxa"/>
+          </w:tcPr>
+          <w:p>
+            <w:pPr>
+              <w:cnfStyle w:val="100000000000"/>
+            </w:pPr>
+            <w:r>
+              <w:t>Slash</w:t>
+            </w:r>
+          </w:p>
+        </w:tc>
+        <w:tc>
+          <w:tcPr>
+            <w:tcW w:w="1915" w:type="dxa"/>
+          </w:tcPr>
+          <w:p>
+            <w:pPr>
+              <w:cnfStyle w:val="100000000000"/>
+            </w:pPr>
+            <w:r>
+              <w:t>Pierce</w:t>
+            </w:r>
+          </w:p>
+        </w:tc>
+        <w:tc>
+          <w:tcPr>
+            <w:tcW w:w="1915" w:type="dxa"/>
+          </w:tcPr>
+          <w:p>
+            <w:pPr>
+              <w:cnfStyle w:val="100000000000"/>
+            </w:pPr>
+            <w:r>
+              <w:t>Blunt</w:t>
+            </w:r>
+          </w:p>
+        </w:tc>
+        <w:tc>
+          <w:tcPr>
+            <w:tcW w:w="1916" w:type="dxa"/>
+          </w:tcPr>
+          <w:p>
+            <w:pPr>
+              <w:cnfStyle w:val="100000000000"/>
+            </w:pPr>
+            <w:r>
+              <w:t>Range</w:t>
+            </w:r>
+          </w:p>
+        </w:tc>
+      </w:tr>
+      <w:tr>
+        <w:trPr>
+          <w:cnfStyle w:val="000000100000"/>
+        </w:trPr>
+        <w:tc>
+          <w:tcPr>
+            <w:cnfStyle w:val="001000000000"/>
+            <w:tcW w:w="1915" w:type="dxa"/>
+          </w:tcPr>
+          <w:p>
+            <w:r>
+              <w:t>Effect</w:t>
+            </w:r>
+          </w:p>
+        </w:tc>
+        <w:tc>
+          <w:tcPr>
+            <w:tcW w:w="1915" w:type="dxa"/>
+          </w:tcPr>
+          <w:p>
+            <w:pPr>
+              <w:cnfStyle w:val="000000100000"/>
+            </w:pPr>
+            <w:r>
+              <w:t>High damage</w:t>
+            </w:r>
+          </w:p>
+        </w:tc>
+        <w:tc>
+          <w:tcPr>
+            <w:tcW w:w="1915" w:type="dxa"/>
+          </w:tcPr>
+          <w:p>
+            <w:pPr>
+              <w:cnfStyle w:val="000000100000"/>
+            </w:pPr>
+            <w:r>
+              <w:t>Chance to inflict extra damage</w:t>
+            </w:r>
+          </w:p>
+        </w:tc>
+        <w:tc>
+          <w:tcPr>
+            <w:tcW w:w="1915" w:type="dxa"/>
+          </w:tcPr>
+          <w:p>
+            <w:pPr>
+              <w:cnfStyle w:val="000000100000"/>
+            </w:pPr>
+            <w:r>
+              <w:t>Knockback related to level &amp; time since last hit</w:t>
+            </w:r>
+          </w:p>
+        </w:tc>
+        <w:tc>
+          <w:tcPr>
+            <w:tcW w:w="1916" w:type="dxa"/>
+          </w:tcPr>
+          <w:p>
+            <w:pPr>
+              <w:cnfStyle w:val="000000100000"/>
+            </w:pPr>
+            <w:r>
+              <w:t>Non-melee</w:t>
+            </w:r>
+          </w:p>
+        </w:tc>
+      </w:tr>
+    </w:tbl>
+    <w:p>
+      <w:r>
+        <w:lastRenderedPageBreak/>
+        <w:t>Each element follows the pattern described above.</w:t>
       </w:r>
     </w:p>
     <w:tbl>
@@ -3914,7 +4511,7 @@
           </w:tcPr>
           <w:p>
             <w:r>
-              <w:t>Slashing</w:t>
+              <w:t>Slash</w:t>
             </w:r>
           </w:p>
         </w:tc>
@@ -3940,7 +4537,10 @@
               <w:cnfStyle w:val="000000100000"/>
             </w:pPr>
             <w:r>
-              <w:t>Double Cleave</w:t>
+              <w:t xml:space="preserve">Double </w:t>
+            </w:r>
+            <w:r>
+              <w:t>Strike</w:t>
             </w:r>
           </w:p>
         </w:tc>
@@ -3966,7 +4566,10 @@
           </w:tcPr>
           <w:p>
             <w:r>
-              <w:t>Bludgeoning</w:t>
+              <w:t>Blu</w:t>
+            </w:r>
+            <w:r>
+              <w:t>nt</w:t>
             </w:r>
           </w:p>
         </w:tc>
@@ -3992,7 +4595,7 @@
               <w:cnfStyle w:val="000000000000"/>
             </w:pPr>
             <w:r>
-              <w:t>Knockback</w:t>
+              <w:t>Double Bash</w:t>
             </w:r>
           </w:p>
         </w:tc>
@@ -4021,7 +4624,10 @@
           </w:tcPr>
           <w:p>
             <w:r>
-              <w:t>Piercing</w:t>
+              <w:t>Pierc</w:t>
+            </w:r>
+            <w:r>
+              <w:t>e</w:t>
             </w:r>
           </w:p>
         </w:tc>
@@ -4075,7 +4681,7 @@
           </w:tcPr>
           <w:p>
             <w:r>
-              <w:t>Ranged</w:t>
+              <w:t>Range</w:t>
             </w:r>
           </w:p>
         </w:tc>
@@ -4131,9 +4737,95 @@
       </w:r>
       <w:bookmarkEnd w:id="20"/>
     </w:p>
-    <w:p>
-      <w:r>
-        <w:t>Each level of spell acts differently in terms of how many targets it can hit.</w:t>
+    <w:p/>
+    <w:p>
+      <w:r>
+        <w:t>Like weapons, total damage dealt with magic is related to one of the player’s stats. The player’s intellect is used to increase base magic damage by a certain percentage:</w:t>
+      </w:r>
+    </w:p>
+    <w:p>
+      <w:r>
+        <w:t>Total magic damage = “base damage”</w:t>
+      </w:r>
+      <w:r>
+        <w:t xml:space="preserve"> * (</w:t>
+      </w:r>
+      <w:r>
+        <w:t>(“base damage”</w:t>
+      </w:r>
+      <w:r>
+        <w:t xml:space="preserve"> + </w:t>
+      </w:r>
+      <w:r>
+        <w:t>intellect</w:t>
+      </w:r>
+      <w:r>
+        <w:t xml:space="preserve">) / </w:t>
+      </w:r>
+      <w:r>
+        <w:t>“base damage”)</w:t>
+      </w:r>
+    </w:p>
+    <w:p>
+      <w:r>
+        <w:t xml:space="preserve">When hit by magic, total damage taken is decreased by a certain percentage using the appropriate resistance, which accounts for fire, ice, or lightning damage (0 </w:t>
+      </w:r>
+      <w:proofErr w:type="gramStart"/>
+      <w:r>
+        <w:t>resistance</w:t>
+      </w:r>
+      <w:proofErr w:type="gramEnd"/>
+      <w:r>
+        <w:t xml:space="preserve"> for divine </w:t>
+      </w:r>
+      <w:r>
+        <w:t>damage</w:t>
+      </w:r>
+      <w:r>
+        <w:t>):</w:t>
+      </w:r>
+    </w:p>
+    <w:p>
+      <w:r>
+        <w:t xml:space="preserve">Total damage taken = “total magic </w:t>
+      </w:r>
+      <w:proofErr w:type="spellStart"/>
+      <w:r>
+        <w:t>dmg</w:t>
+      </w:r>
+      <w:proofErr w:type="spellEnd"/>
+      <w:r>
+        <w:t>”</w:t>
+      </w:r>
+      <w:r>
+        <w:t xml:space="preserve"> * </w:t>
+      </w:r>
+      <w:r>
+        <w:t xml:space="preserve">(“total magic </w:t>
+      </w:r>
+      <w:proofErr w:type="spellStart"/>
+      <w:r>
+        <w:t>dmg</w:t>
+      </w:r>
+      <w:proofErr w:type="spellEnd"/>
+      <w:r>
+        <w:t xml:space="preserve">”/ (“total magic </w:t>
+      </w:r>
+      <w:proofErr w:type="spellStart"/>
+      <w:r>
+        <w:t>dmg</w:t>
+      </w:r>
+      <w:proofErr w:type="spellEnd"/>
+      <w:r>
+        <w:t>” + resistance))</w:t>
+      </w:r>
+    </w:p>
+    <w:p>
+      <w:r>
+        <w:t>Each level of spell acts differently in terms</w:t>
+      </w:r>
+      <w:r>
+        <w:t xml:space="preserve"> of how many targets it can hit:</w:t>
       </w:r>
     </w:p>
     <w:tbl>
@@ -4255,10 +4947,160 @@
         </w:tc>
       </w:tr>
     </w:tbl>
-    <w:p>
-      <w:pPr>
-        <w:spacing w:before="240"/>
-      </w:pPr>
+    <w:p/>
+    <w:p>
+      <w:r>
+        <w:t>Each magic type has a distinctive use or effect:</w:t>
+      </w:r>
+    </w:p>
+    <w:tbl>
+      <w:tblPr>
+        <w:tblStyle w:val="LightList1"/>
+        <w:tblW w:w="0" w:type="auto"/>
+        <w:tblLook w:val="04A0"/>
+      </w:tblPr>
+      <w:tblGrid>
+        <w:gridCol w:w="1916"/>
+        <w:gridCol w:w="1915"/>
+        <w:gridCol w:w="1915"/>
+        <w:gridCol w:w="1915"/>
+        <w:gridCol w:w="1915"/>
+      </w:tblGrid>
+      <w:tr>
+        <w:trPr>
+          <w:cnfStyle w:val="100000000000"/>
+        </w:trPr>
+        <w:tc>
+          <w:tcPr>
+            <w:cnfStyle w:val="001000000000"/>
+            <w:tcW w:w="1916" w:type="dxa"/>
+          </w:tcPr>
+          <w:p/>
+        </w:tc>
+        <w:tc>
+          <w:tcPr>
+            <w:tcW w:w="1915" w:type="dxa"/>
+          </w:tcPr>
+          <w:p>
+            <w:pPr>
+              <w:cnfStyle w:val="100000000000"/>
+            </w:pPr>
+            <w:r>
+              <w:t>Divine</w:t>
+            </w:r>
+          </w:p>
+        </w:tc>
+        <w:tc>
+          <w:tcPr>
+            <w:tcW w:w="1915" w:type="dxa"/>
+          </w:tcPr>
+          <w:p>
+            <w:pPr>
+              <w:cnfStyle w:val="100000000000"/>
+            </w:pPr>
+            <w:r>
+              <w:t>Fire</w:t>
+            </w:r>
+          </w:p>
+        </w:tc>
+        <w:tc>
+          <w:tcPr>
+            <w:tcW w:w="1915" w:type="dxa"/>
+          </w:tcPr>
+          <w:p>
+            <w:pPr>
+              <w:cnfStyle w:val="100000000000"/>
+            </w:pPr>
+            <w:r>
+              <w:t>Ice</w:t>
+            </w:r>
+          </w:p>
+        </w:tc>
+        <w:tc>
+          <w:tcPr>
+            <w:tcW w:w="1915" w:type="dxa"/>
+          </w:tcPr>
+          <w:p>
+            <w:pPr>
+              <w:cnfStyle w:val="100000000000"/>
+            </w:pPr>
+            <w:r>
+              <w:t>Lightning</w:t>
+            </w:r>
+          </w:p>
+        </w:tc>
+      </w:tr>
+      <w:tr>
+        <w:trPr>
+          <w:cnfStyle w:val="000000100000"/>
+        </w:trPr>
+        <w:tc>
+          <w:tcPr>
+            <w:cnfStyle w:val="001000000000"/>
+            <w:tcW w:w="1916" w:type="dxa"/>
+          </w:tcPr>
+          <w:p>
+            <w:r>
+              <w:t>Effect</w:t>
+            </w:r>
+          </w:p>
+        </w:tc>
+        <w:tc>
+          <w:tcPr>
+            <w:tcW w:w="1915" w:type="dxa"/>
+          </w:tcPr>
+          <w:p>
+            <w:pPr>
+              <w:cnfStyle w:val="000000100000"/>
+            </w:pPr>
+            <w:r>
+              <w:t>Heals allies</w:t>
+            </w:r>
+          </w:p>
+        </w:tc>
+        <w:tc>
+          <w:tcPr>
+            <w:tcW w:w="1915" w:type="dxa"/>
+          </w:tcPr>
+          <w:p>
+            <w:pPr>
+              <w:cnfStyle w:val="000000100000"/>
+            </w:pPr>
+            <w:r>
+              <w:t>High damage</w:t>
+            </w:r>
+          </w:p>
+        </w:tc>
+        <w:tc>
+          <w:tcPr>
+            <w:tcW w:w="1915" w:type="dxa"/>
+          </w:tcPr>
+          <w:p>
+            <w:pPr>
+              <w:cnfStyle w:val="000000100000"/>
+            </w:pPr>
+            <w:r>
+              <w:t>Chance to slow or freeze</w:t>
+            </w:r>
+          </w:p>
+        </w:tc>
+        <w:tc>
+          <w:tcPr>
+            <w:tcW w:w="1915" w:type="dxa"/>
+          </w:tcPr>
+          <w:p>
+            <w:pPr>
+              <w:cnfStyle w:val="000000100000"/>
+            </w:pPr>
+            <w:r>
+              <w:t>Chance to stun</w:t>
+            </w:r>
+          </w:p>
+        </w:tc>
+      </w:tr>
+    </w:tbl>
+    <w:p/>
+    <w:p>
       <w:r>
         <w:t>Each element follows the pattern described above.</w:t>
       </w:r>
@@ -4605,21 +5447,25 @@
       </w:pPr>
       <w:bookmarkStart w:id="21" w:name="_Toc290406289"/>
       <w:r>
+        <w:lastRenderedPageBreak/>
         <w:t>Levels</w:t>
       </w:r>
       <w:bookmarkEnd w:id="21"/>
     </w:p>
     <w:p>
       <w:r>
-        <w:t xml:space="preserve">Each “level” is technically either a section or an era. The </w:t>
+        <w:t>Each “level” is technically either a section or an era. The eras are Medieval, Warring/World War, and Post-Apocalyptic not including Hub World. Each era contains different enemies and different player sprites or characteristics based on what’s common in that time.</w:t>
+      </w:r>
+      <w:r>
+        <w:t xml:space="preserve"> The time-travel aspect of the game makes it more reasonable to encounter medieval knights in one level and futuristic killer </w:t>
       </w:r>
       <w:proofErr w:type="gramStart"/>
       <w:r>
-        <w:t>era’s</w:t>
+        <w:t>robots</w:t>
       </w:r>
       <w:proofErr w:type="gramEnd"/>
       <w:r>
-        <w:t xml:space="preserve"> are Medieval, Warring/World War, and Post-Apocalyptic not including Hub World. Each era contains different enemies and different player sprites or characteristics based on what’s common in that time.</w:t>
+        <w:t xml:space="preserve"> in another. Not only does this add variety, but it also explores the history of the world.</w:t>
       </w:r>
     </w:p>
     <w:p>
@@ -4628,7 +5474,6 @@
       </w:pPr>
       <w:bookmarkStart w:id="22" w:name="_Toc290406290"/>
       <w:r>
-        <w:lastRenderedPageBreak/>
         <w:t>Medieval Era</w:t>
       </w:r>
       <w:bookmarkEnd w:id="22"/>
@@ -4849,6 +5694,7 @@
         <w:pStyle w:val="Heading4"/>
       </w:pPr>
       <w:r>
+        <w:lastRenderedPageBreak/>
         <w:t>Distinct Player Characteristics</w:t>
       </w:r>
     </w:p>
@@ -4885,7 +5731,6 @@
       </w:pPr>
       <w:bookmarkStart w:id="27" w:name="_Toc290406295"/>
       <w:r>
-        <w:lastRenderedPageBreak/>
         <w:t>Enemies</w:t>
       </w:r>
       <w:bookmarkEnd w:id="27"/>
@@ -5030,6 +5875,7 @@
       </w:pPr>
       <w:bookmarkStart w:id="35" w:name="_Toc290406303"/>
       <w:r>
+        <w:lastRenderedPageBreak/>
         <w:t>Story</w:t>
       </w:r>
       <w:bookmarkEnd w:id="35"/>
@@ -5060,11 +5906,7 @@
       </w:r>
       <w:proofErr w:type="gramEnd"/>
       <w:r>
-        <w:t xml:space="preserve"> area, and the descendent to the majority of other high political figures in the other ages.  Once the player is at the end they proceed to the exit of the hub world, where they fight the </w:t>
-      </w:r>
-      <w:r>
-        <w:lastRenderedPageBreak/>
-        <w:t xml:space="preserve">Warden one on one, and if they win they get thrown back to do the entire game over again. If they lose they ALSO get thrown back to go through the entire game again. </w:t>
+        <w:t xml:space="preserve"> area, and the descendent to the majority of other high political figures in the other ages.  Once the player is at the end they proceed to the exit of the hub world, where they fight the Warden one on one, and if they win they get thrown back to do the entire game over again. If they lose they ALSO get thrown back to go through the entire game again. </w:t>
       </w:r>
       <w:proofErr w:type="gramStart"/>
       <w:r>
@@ -5135,7 +5977,7 @@
     </w:p>
     <w:p/>
     <w:sectPr>
-      <w:footerReference w:type="default" r:id="rId8"/>
+      <w:footerReference w:type="default" r:id="rId10"/>
       <w:pgSz w:w="12240" w:h="15840"/>
       <w:pgMar w:top="1440" w:right="1440" w:bottom="1440" w:left="1440" w:header="720" w:footer="720" w:gutter="0"/>
       <w:cols w:space="720"/>
@@ -5220,6 +6062,126 @@
     </w:p>
   </w:footnote>
 </w:footnotes>
+</file>
+
+<file path=word/numbering.xml><?xml version="1.0" encoding="utf-8"?>
+<w:numbering xmlns:ve="http://schemas.openxmlformats.org/markup-compatibility/2006" xmlns:o="urn:schemas-microsoft-com:office:office" xmlns:r="http://schemas.openxmlformats.org/officeDocument/2006/relationships" xmlns:m="http://schemas.openxmlformats.org/officeDocument/2006/math" xmlns:v="urn:schemas-microsoft-com:vml" xmlns:wp="http://schemas.openxmlformats.org/drawingml/2006/wordprocessingDrawing" xmlns:w10="urn:schemas-microsoft-com:office:word" xmlns:w="http://schemas.openxmlformats.org/wordprocessingml/2006/main" xmlns:wne="http://schemas.microsoft.com/office/word/2006/wordml">
+  <w:abstractNum w:abstractNumId="0">
+    <w:nsid w:val="73DE5E70"/>
+    <w:multiLevelType w:val="hybridMultilevel"/>
+    <w:tmpl w:val="84124494"/>
+    <w:lvl w:ilvl="0" w:tplc="1128A7B0">
+      <w:numFmt w:val="bullet"/>
+      <w:lvlText w:val=""/>
+      <w:lvlJc w:val="left"/>
+      <w:pPr>
+        <w:ind w:left="720" w:hanging="360"/>
+      </w:pPr>
+      <w:rPr>
+        <w:rFonts w:ascii="Symbol" w:eastAsiaTheme="minorHAnsi" w:hAnsi="Symbol" w:cstheme="minorBidi" w:hint="default"/>
+      </w:rPr>
+    </w:lvl>
+    <w:lvl w:ilvl="1" w:tplc="04090003" w:tentative="1">
+      <w:start w:val="1"/>
+      <w:numFmt w:val="bullet"/>
+      <w:lvlText w:val="o"/>
+      <w:lvlJc w:val="left"/>
+      <w:pPr>
+        <w:ind w:left="1440" w:hanging="360"/>
+      </w:pPr>
+      <w:rPr>
+        <w:rFonts w:ascii="Courier New" w:hAnsi="Courier New" w:cs="Courier New" w:hint="default"/>
+      </w:rPr>
+    </w:lvl>
+    <w:lvl w:ilvl="2" w:tplc="04090005" w:tentative="1">
+      <w:start w:val="1"/>
+      <w:numFmt w:val="bullet"/>
+      <w:lvlText w:val=""/>
+      <w:lvlJc w:val="left"/>
+      <w:pPr>
+        <w:ind w:left="2160" w:hanging="360"/>
+      </w:pPr>
+      <w:rPr>
+        <w:rFonts w:ascii="Wingdings" w:hAnsi="Wingdings" w:hint="default"/>
+      </w:rPr>
+    </w:lvl>
+    <w:lvl w:ilvl="3" w:tplc="04090001" w:tentative="1">
+      <w:start w:val="1"/>
+      <w:numFmt w:val="bullet"/>
+      <w:lvlText w:val=""/>
+      <w:lvlJc w:val="left"/>
+      <w:pPr>
+        <w:ind w:left="2880" w:hanging="360"/>
+      </w:pPr>
+      <w:rPr>
+        <w:rFonts w:ascii="Symbol" w:hAnsi="Symbol" w:hint="default"/>
+      </w:rPr>
+    </w:lvl>
+    <w:lvl w:ilvl="4" w:tplc="04090003" w:tentative="1">
+      <w:start w:val="1"/>
+      <w:numFmt w:val="bullet"/>
+      <w:lvlText w:val="o"/>
+      <w:lvlJc w:val="left"/>
+      <w:pPr>
+        <w:ind w:left="3600" w:hanging="360"/>
+      </w:pPr>
+      <w:rPr>
+        <w:rFonts w:ascii="Courier New" w:hAnsi="Courier New" w:cs="Courier New" w:hint="default"/>
+      </w:rPr>
+    </w:lvl>
+    <w:lvl w:ilvl="5" w:tplc="04090005" w:tentative="1">
+      <w:start w:val="1"/>
+      <w:numFmt w:val="bullet"/>
+      <w:lvlText w:val=""/>
+      <w:lvlJc w:val="left"/>
+      <w:pPr>
+        <w:ind w:left="4320" w:hanging="360"/>
+      </w:pPr>
+      <w:rPr>
+        <w:rFonts w:ascii="Wingdings" w:hAnsi="Wingdings" w:hint="default"/>
+      </w:rPr>
+    </w:lvl>
+    <w:lvl w:ilvl="6" w:tplc="04090001" w:tentative="1">
+      <w:start w:val="1"/>
+      <w:numFmt w:val="bullet"/>
+      <w:lvlText w:val=""/>
+      <w:lvlJc w:val="left"/>
+      <w:pPr>
+        <w:ind w:left="5040" w:hanging="360"/>
+      </w:pPr>
+      <w:rPr>
+        <w:rFonts w:ascii="Symbol" w:hAnsi="Symbol" w:hint="default"/>
+      </w:rPr>
+    </w:lvl>
+    <w:lvl w:ilvl="7" w:tplc="04090003" w:tentative="1">
+      <w:start w:val="1"/>
+      <w:numFmt w:val="bullet"/>
+      <w:lvlText w:val="o"/>
+      <w:lvlJc w:val="left"/>
+      <w:pPr>
+        <w:ind w:left="5760" w:hanging="360"/>
+      </w:pPr>
+      <w:rPr>
+        <w:rFonts w:ascii="Courier New" w:hAnsi="Courier New" w:cs="Courier New" w:hint="default"/>
+      </w:rPr>
+    </w:lvl>
+    <w:lvl w:ilvl="8" w:tplc="04090005" w:tentative="1">
+      <w:start w:val="1"/>
+      <w:numFmt w:val="bullet"/>
+      <w:lvlText w:val=""/>
+      <w:lvlJc w:val="left"/>
+      <w:pPr>
+        <w:ind w:left="6480" w:hanging="360"/>
+      </w:pPr>
+      <w:rPr>
+        <w:rFonts w:ascii="Wingdings" w:hAnsi="Wingdings" w:hint="default"/>
+      </w:rPr>
+    </w:lvl>
+  </w:abstractNum>
+  <w:num w:numId="1">
+    <w:abstractNumId w:val="0"/>
+  </w:num>
+</w:numbering>
 </file>
 
 <file path=word/styles.xml><?xml version="1.0" encoding="utf-8"?>
@@ -5840,6 +6802,17 @@
       </w:tcPr>
     </w:tblStylePr>
   </w:style>
+  <w:style w:type="paragraph" w:styleId="ListParagraph">
+    <w:name w:val="List Paragraph"/>
+    <w:basedOn w:val="Normal"/>
+    <w:uiPriority w:val="34"/>
+    <w:qFormat/>
+    <w:rsid w:val="00114943"/>
+    <w:pPr>
+      <w:ind w:left="720"/>
+      <w:contextualSpacing/>
+    </w:pPr>
+  </w:style>
 </w:styles>
 </file>
 
@@ -6150,7 +7123,7 @@
 </file>
 
 <file path=customXml/itemProps2.xml><?xml version="1.0" encoding="utf-8"?>
-<ds:datastoreItem xmlns:ds="http://schemas.openxmlformats.org/officeDocument/2006/customXml" ds:itemID="{0DE6861B-2ABE-4E44-8BA5-51373952761D}">
+<ds:datastoreItem xmlns:ds="http://schemas.openxmlformats.org/officeDocument/2006/customXml" ds:itemID="{9A5ACF7A-2830-4AB2-8359-4E3A090FF67B}">
   <ds:schemaRefs>
     <ds:schemaRef ds:uri="http://schemas.openxmlformats.org/officeDocument/2006/bibliography"/>
   </ds:schemaRefs>

</xml_diff>

<commit_message>
* added more tables to GDD * changed a few attack names
</commit_message>
<xml_diff>
--- a/Senior Project Files/SeniorProjectGDD.docx
+++ b/Senior Project Files/SeniorProjectGDD.docx
@@ -114,7 +114,7 @@
                         <w:sz w:val="80"/>
                         <w:szCs w:val="80"/>
                       </w:rPr>
-                      <w:t>Time Warrior*</w:t>
+                      <w:t>Time Warrior</w:t>
                     </w:r>
                   </w:p>
                 </w:tc>
@@ -446,7 +446,7 @@
           <w:r>
             <w:fldChar w:fldCharType="separate"/>
           </w:r>
-          <w:hyperlink w:anchor="_Toc290406268" w:history="1">
+          <w:hyperlink w:anchor="_Toc295400802" w:history="1">
             <w:r>
               <w:rPr>
                 <w:rStyle w:val="Hyperlink"/>
@@ -473,7 +473,7 @@
                 <w:noProof/>
                 <w:webHidden/>
               </w:rPr>
-              <w:instrText xml:space="preserve"> PAGEREF _Toc290406268 \h </w:instrText>
+              <w:instrText xml:space="preserve"> PAGEREF _Toc295400802 \h </w:instrText>
             </w:r>
             <w:r>
               <w:rPr>
@@ -515,7 +515,7 @@
               <w:noProof/>
             </w:rPr>
           </w:pPr>
-          <w:hyperlink w:anchor="_Toc290406269" w:history="1">
+          <w:hyperlink w:anchor="_Toc295400803" w:history="1">
             <w:r>
               <w:rPr>
                 <w:rStyle w:val="Hyperlink"/>
@@ -542,7 +542,7 @@
                 <w:noProof/>
                 <w:webHidden/>
               </w:rPr>
-              <w:instrText xml:space="preserve"> PAGEREF _Toc290406269 \h </w:instrText>
+              <w:instrText xml:space="preserve"> PAGEREF _Toc295400803 \h </w:instrText>
             </w:r>
             <w:r>
               <w:rPr>
@@ -584,7 +584,7 @@
               <w:noProof/>
             </w:rPr>
           </w:pPr>
-          <w:hyperlink w:anchor="_Toc290406270" w:history="1">
+          <w:hyperlink w:anchor="_Toc295400804" w:history="1">
             <w:r>
               <w:rPr>
                 <w:rStyle w:val="Hyperlink"/>
@@ -611,7 +611,7 @@
                 <w:noProof/>
                 <w:webHidden/>
               </w:rPr>
-              <w:instrText xml:space="preserve"> PAGEREF _Toc290406270 \h </w:instrText>
+              <w:instrText xml:space="preserve"> PAGEREF _Toc295400804 \h </w:instrText>
             </w:r>
             <w:r>
               <w:rPr>
@@ -653,7 +653,7 @@
               <w:noProof/>
             </w:rPr>
           </w:pPr>
-          <w:hyperlink w:anchor="_Toc290406271" w:history="1">
+          <w:hyperlink w:anchor="_Toc295400805" w:history="1">
             <w:r>
               <w:rPr>
                 <w:rStyle w:val="Hyperlink"/>
@@ -680,7 +680,7 @@
                 <w:noProof/>
                 <w:webHidden/>
               </w:rPr>
-              <w:instrText xml:space="preserve"> PAGEREF _Toc290406271 \h </w:instrText>
+              <w:instrText xml:space="preserve"> PAGEREF _Toc295400805 \h </w:instrText>
             </w:r>
             <w:r>
               <w:rPr>
@@ -722,7 +722,7 @@
               <w:noProof/>
             </w:rPr>
           </w:pPr>
-          <w:hyperlink w:anchor="_Toc290406272" w:history="1">
+          <w:hyperlink w:anchor="_Toc295400806" w:history="1">
             <w:r>
               <w:rPr>
                 <w:rStyle w:val="Hyperlink"/>
@@ -749,7 +749,7 @@
                 <w:noProof/>
                 <w:webHidden/>
               </w:rPr>
-              <w:instrText xml:space="preserve"> PAGEREF _Toc290406272 \h </w:instrText>
+              <w:instrText xml:space="preserve"> PAGEREF _Toc295400806 \h </w:instrText>
             </w:r>
             <w:r>
               <w:rPr>
@@ -791,7 +791,7 @@
               <w:noProof/>
             </w:rPr>
           </w:pPr>
-          <w:hyperlink w:anchor="_Toc290406273" w:history="1">
+          <w:hyperlink w:anchor="_Toc295400807" w:history="1">
             <w:r>
               <w:rPr>
                 <w:rStyle w:val="Hyperlink"/>
@@ -818,7 +818,7 @@
                 <w:noProof/>
                 <w:webHidden/>
               </w:rPr>
-              <w:instrText xml:space="preserve"> PAGEREF _Toc290406273 \h </w:instrText>
+              <w:instrText xml:space="preserve"> PAGEREF _Toc295400807 \h </w:instrText>
             </w:r>
             <w:r>
               <w:rPr>
@@ -860,7 +860,7 @@
               <w:noProof/>
             </w:rPr>
           </w:pPr>
-          <w:hyperlink w:anchor="_Toc290406274" w:history="1">
+          <w:hyperlink w:anchor="_Toc295400808" w:history="1">
             <w:r>
               <w:rPr>
                 <w:rStyle w:val="Hyperlink"/>
@@ -887,7 +887,7 @@
                 <w:noProof/>
                 <w:webHidden/>
               </w:rPr>
-              <w:instrText xml:space="preserve"> PAGEREF _Toc290406274 \h </w:instrText>
+              <w:instrText xml:space="preserve"> PAGEREF _Toc295400808 \h </w:instrText>
             </w:r>
             <w:r>
               <w:rPr>
@@ -929,7 +929,7 @@
               <w:noProof/>
             </w:rPr>
           </w:pPr>
-          <w:hyperlink w:anchor="_Toc290406275" w:history="1">
+          <w:hyperlink w:anchor="_Toc295400809" w:history="1">
             <w:r>
               <w:rPr>
                 <w:rStyle w:val="Hyperlink"/>
@@ -956,7 +956,7 @@
                 <w:noProof/>
                 <w:webHidden/>
               </w:rPr>
-              <w:instrText xml:space="preserve"> PAGEREF _Toc290406275 \h </w:instrText>
+              <w:instrText xml:space="preserve"> PAGEREF _Toc295400809 \h </w:instrText>
             </w:r>
             <w:r>
               <w:rPr>
@@ -998,7 +998,7 @@
               <w:noProof/>
             </w:rPr>
           </w:pPr>
-          <w:hyperlink w:anchor="_Toc290406276" w:history="1">
+          <w:hyperlink w:anchor="_Toc295400810" w:history="1">
             <w:r>
               <w:rPr>
                 <w:rStyle w:val="Hyperlink"/>
@@ -1025,7 +1025,7 @@
                 <w:noProof/>
                 <w:webHidden/>
               </w:rPr>
-              <w:instrText xml:space="preserve"> PAGEREF _Toc290406276 \h </w:instrText>
+              <w:instrText xml:space="preserve"> PAGEREF _Toc295400810 \h </w:instrText>
             </w:r>
             <w:r>
               <w:rPr>
@@ -1067,7 +1067,7 @@
               <w:noProof/>
             </w:rPr>
           </w:pPr>
-          <w:hyperlink w:anchor="_Toc290406277" w:history="1">
+          <w:hyperlink w:anchor="_Toc295400811" w:history="1">
             <w:r>
               <w:rPr>
                 <w:rStyle w:val="Hyperlink"/>
@@ -1094,7 +1094,7 @@
                 <w:noProof/>
                 <w:webHidden/>
               </w:rPr>
-              <w:instrText xml:space="preserve"> PAGEREF _Toc290406277 \h </w:instrText>
+              <w:instrText xml:space="preserve"> PAGEREF _Toc295400811 \h </w:instrText>
             </w:r>
             <w:r>
               <w:rPr>
@@ -1136,7 +1136,7 @@
               <w:noProof/>
             </w:rPr>
           </w:pPr>
-          <w:hyperlink w:anchor="_Toc290406278" w:history="1">
+          <w:hyperlink w:anchor="_Toc295400812" w:history="1">
             <w:r>
               <w:rPr>
                 <w:rStyle w:val="Hyperlink"/>
@@ -1163,7 +1163,7 @@
                 <w:noProof/>
                 <w:webHidden/>
               </w:rPr>
-              <w:instrText xml:space="preserve"> PAGEREF _Toc290406278 \h </w:instrText>
+              <w:instrText xml:space="preserve"> PAGEREF _Toc295400812 \h </w:instrText>
             </w:r>
             <w:r>
               <w:rPr>
@@ -1205,7 +1205,7 @@
               <w:noProof/>
             </w:rPr>
           </w:pPr>
-          <w:hyperlink w:anchor="_Toc290406279" w:history="1">
+          <w:hyperlink w:anchor="_Toc295400813" w:history="1">
             <w:r>
               <w:rPr>
                 <w:rStyle w:val="Hyperlink"/>
@@ -1232,7 +1232,7 @@
                 <w:noProof/>
                 <w:webHidden/>
               </w:rPr>
-              <w:instrText xml:space="preserve"> PAGEREF _Toc290406279 \h </w:instrText>
+              <w:instrText xml:space="preserve"> PAGEREF _Toc295400813 \h </w:instrText>
             </w:r>
             <w:r>
               <w:rPr>
@@ -1274,7 +1274,7 @@
               <w:noProof/>
             </w:rPr>
           </w:pPr>
-          <w:hyperlink w:anchor="_Toc290406280" w:history="1">
+          <w:hyperlink w:anchor="_Toc295400814" w:history="1">
             <w:r>
               <w:rPr>
                 <w:rStyle w:val="Hyperlink"/>
@@ -1301,7 +1301,7 @@
                 <w:noProof/>
                 <w:webHidden/>
               </w:rPr>
-              <w:instrText xml:space="preserve"> PAGEREF _Toc290406280 \h </w:instrText>
+              <w:instrText xml:space="preserve"> PAGEREF _Toc295400814 \h </w:instrText>
             </w:r>
             <w:r>
               <w:rPr>
@@ -1343,7 +1343,7 @@
               <w:noProof/>
             </w:rPr>
           </w:pPr>
-          <w:hyperlink w:anchor="_Toc290406281" w:history="1">
+          <w:hyperlink w:anchor="_Toc295400815" w:history="1">
             <w:r>
               <w:rPr>
                 <w:rStyle w:val="Hyperlink"/>
@@ -1370,7 +1370,7 @@
                 <w:noProof/>
                 <w:webHidden/>
               </w:rPr>
-              <w:instrText xml:space="preserve"> PAGEREF _Toc290406281 \h </w:instrText>
+              <w:instrText xml:space="preserve"> PAGEREF _Toc295400815 \h </w:instrText>
             </w:r>
             <w:r>
               <w:rPr>
@@ -1412,7 +1412,7 @@
               <w:noProof/>
             </w:rPr>
           </w:pPr>
-          <w:hyperlink w:anchor="_Toc290406282" w:history="1">
+          <w:hyperlink w:anchor="_Toc295400816" w:history="1">
             <w:r>
               <w:rPr>
                 <w:rStyle w:val="Hyperlink"/>
@@ -1439,7 +1439,7 @@
                 <w:noProof/>
                 <w:webHidden/>
               </w:rPr>
-              <w:instrText xml:space="preserve"> PAGEREF _Toc290406282 \h </w:instrText>
+              <w:instrText xml:space="preserve"> PAGEREF _Toc295400816 \h </w:instrText>
             </w:r>
             <w:r>
               <w:rPr>
@@ -1481,7 +1481,7 @@
               <w:noProof/>
             </w:rPr>
           </w:pPr>
-          <w:hyperlink w:anchor="_Toc290406283" w:history="1">
+          <w:hyperlink w:anchor="_Toc295400817" w:history="1">
             <w:r>
               <w:rPr>
                 <w:rStyle w:val="Hyperlink"/>
@@ -1508,7 +1508,7 @@
                 <w:noProof/>
                 <w:webHidden/>
               </w:rPr>
-              <w:instrText xml:space="preserve"> PAGEREF _Toc290406283 \h </w:instrText>
+              <w:instrText xml:space="preserve"> PAGEREF _Toc295400817 \h </w:instrText>
             </w:r>
             <w:r>
               <w:rPr>
@@ -1528,7 +1528,7 @@
                 <w:noProof/>
                 <w:webHidden/>
               </w:rPr>
-              <w:t>5</w:t>
+              <w:t>7</w:t>
             </w:r>
             <w:r>
               <w:rPr>
@@ -1550,7 +1550,7 @@
               <w:noProof/>
             </w:rPr>
           </w:pPr>
-          <w:hyperlink w:anchor="_Toc290406284" w:history="1">
+          <w:hyperlink w:anchor="_Toc295400818" w:history="1">
             <w:r>
               <w:rPr>
                 <w:rStyle w:val="Hyperlink"/>
@@ -1577,7 +1577,7 @@
                 <w:noProof/>
                 <w:webHidden/>
               </w:rPr>
-              <w:instrText xml:space="preserve"> PAGEREF _Toc290406284 \h </w:instrText>
+              <w:instrText xml:space="preserve"> PAGEREF _Toc295400818 \h </w:instrText>
             </w:r>
             <w:r>
               <w:rPr>
@@ -1597,7 +1597,7 @@
                 <w:noProof/>
                 <w:webHidden/>
               </w:rPr>
-              <w:t>5</w:t>
+              <w:t>7</w:t>
             </w:r>
             <w:r>
               <w:rPr>
@@ -1619,7 +1619,7 @@
               <w:noProof/>
             </w:rPr>
           </w:pPr>
-          <w:hyperlink w:anchor="_Toc290406285" w:history="1">
+          <w:hyperlink w:anchor="_Toc295400819" w:history="1">
             <w:r>
               <w:rPr>
                 <w:rStyle w:val="Hyperlink"/>
@@ -1646,7 +1646,7 @@
                 <w:noProof/>
                 <w:webHidden/>
               </w:rPr>
-              <w:instrText xml:space="preserve"> PAGEREF _Toc290406285 \h </w:instrText>
+              <w:instrText xml:space="preserve"> PAGEREF _Toc295400819 \h </w:instrText>
             </w:r>
             <w:r>
               <w:rPr>
@@ -1666,7 +1666,7 @@
                 <w:noProof/>
                 <w:webHidden/>
               </w:rPr>
-              <w:t>5</w:t>
+              <w:t>7</w:t>
             </w:r>
             <w:r>
               <w:rPr>
@@ -1688,7 +1688,7 @@
               <w:noProof/>
             </w:rPr>
           </w:pPr>
-          <w:hyperlink w:anchor="_Toc290406286" w:history="1">
+          <w:hyperlink w:anchor="_Toc295400820" w:history="1">
             <w:r>
               <w:rPr>
                 <w:rStyle w:val="Hyperlink"/>
@@ -1715,7 +1715,7 @@
                 <w:noProof/>
                 <w:webHidden/>
               </w:rPr>
-              <w:instrText xml:space="preserve"> PAGEREF _Toc290406286 \h </w:instrText>
+              <w:instrText xml:space="preserve"> PAGEREF _Toc295400820 \h </w:instrText>
             </w:r>
             <w:r>
               <w:rPr>
@@ -1735,7 +1735,7 @@
                 <w:noProof/>
                 <w:webHidden/>
               </w:rPr>
-              <w:t>6</w:t>
+              <w:t>7</w:t>
             </w:r>
             <w:r>
               <w:rPr>
@@ -1757,7 +1757,7 @@
               <w:noProof/>
             </w:rPr>
           </w:pPr>
-          <w:hyperlink w:anchor="_Toc290406287" w:history="1">
+          <w:hyperlink w:anchor="_Toc295400821" w:history="1">
             <w:r>
               <w:rPr>
                 <w:rStyle w:val="Hyperlink"/>
@@ -1784,7 +1784,7 @@
                 <w:noProof/>
                 <w:webHidden/>
               </w:rPr>
-              <w:instrText xml:space="preserve"> PAGEREF _Toc290406287 \h </w:instrText>
+              <w:instrText xml:space="preserve"> PAGEREF _Toc295400821 \h </w:instrText>
             </w:r>
             <w:r>
               <w:rPr>
@@ -1804,7 +1804,7 @@
                 <w:noProof/>
                 <w:webHidden/>
               </w:rPr>
-              <w:t>6</w:t>
+              <w:t>8</w:t>
             </w:r>
             <w:r>
               <w:rPr>
@@ -1826,13 +1826,13 @@
               <w:noProof/>
             </w:rPr>
           </w:pPr>
-          <w:hyperlink w:anchor="_Toc290406288" w:history="1">
+          <w:hyperlink w:anchor="_Toc295400822" w:history="1">
             <w:r>
               <w:rPr>
                 <w:rStyle w:val="Hyperlink"/>
                 <w:noProof/>
               </w:rPr>
-              <w:t>Spells</w:t>
+              <w:t>Magic</w:t>
             </w:r>
             <w:r>
               <w:rPr>
@@ -1853,7 +1853,7 @@
                 <w:noProof/>
                 <w:webHidden/>
               </w:rPr>
-              <w:instrText xml:space="preserve"> PAGEREF _Toc290406288 \h </w:instrText>
+              <w:instrText xml:space="preserve"> PAGEREF _Toc295400822 \h </w:instrText>
             </w:r>
             <w:r>
               <w:rPr>
@@ -1873,7 +1873,7 @@
                 <w:noProof/>
                 <w:webHidden/>
               </w:rPr>
-              <w:t>6</w:t>
+              <w:t>8</w:t>
             </w:r>
             <w:r>
               <w:rPr>
@@ -1895,7 +1895,7 @@
               <w:noProof/>
             </w:rPr>
           </w:pPr>
-          <w:hyperlink w:anchor="_Toc290406289" w:history="1">
+          <w:hyperlink w:anchor="_Toc295400823" w:history="1">
             <w:r>
               <w:rPr>
                 <w:rStyle w:val="Hyperlink"/>
@@ -1922,7 +1922,7 @@
                 <w:noProof/>
                 <w:webHidden/>
               </w:rPr>
-              <w:instrText xml:space="preserve"> PAGEREF _Toc290406289 \h </w:instrText>
+              <w:instrText xml:space="preserve"> PAGEREF _Toc295400823 \h </w:instrText>
             </w:r>
             <w:r>
               <w:rPr>
@@ -1942,7 +1942,7 @@
                 <w:noProof/>
                 <w:webHidden/>
               </w:rPr>
-              <w:t>6</w:t>
+              <w:t>9</w:t>
             </w:r>
             <w:r>
               <w:rPr>
@@ -1964,7 +1964,7 @@
               <w:noProof/>
             </w:rPr>
           </w:pPr>
-          <w:hyperlink w:anchor="_Toc290406290" w:history="1">
+          <w:hyperlink w:anchor="_Toc295400824" w:history="1">
             <w:r>
               <w:rPr>
                 <w:rStyle w:val="Hyperlink"/>
@@ -1991,7 +1991,7 @@
                 <w:noProof/>
                 <w:webHidden/>
               </w:rPr>
-              <w:instrText xml:space="preserve"> PAGEREF _Toc290406290 \h </w:instrText>
+              <w:instrText xml:space="preserve"> PAGEREF _Toc295400824 \h </w:instrText>
             </w:r>
             <w:r>
               <w:rPr>
@@ -2011,7 +2011,7 @@
                 <w:noProof/>
                 <w:webHidden/>
               </w:rPr>
-              <w:t>7</w:t>
+              <w:t>9</w:t>
             </w:r>
             <w:r>
               <w:rPr>
@@ -2033,7 +2033,7 @@
               <w:noProof/>
             </w:rPr>
           </w:pPr>
-          <w:hyperlink w:anchor="_Toc290406291" w:history="1">
+          <w:hyperlink w:anchor="_Toc295400825" w:history="1">
             <w:r>
               <w:rPr>
                 <w:rStyle w:val="Hyperlink"/>
@@ -2060,7 +2060,7 @@
                 <w:noProof/>
                 <w:webHidden/>
               </w:rPr>
-              <w:instrText xml:space="preserve"> PAGEREF _Toc290406291 \h </w:instrText>
+              <w:instrText xml:space="preserve"> PAGEREF _Toc295400825 \h </w:instrText>
             </w:r>
             <w:r>
               <w:rPr>
@@ -2080,7 +2080,7 @@
                 <w:noProof/>
                 <w:webHidden/>
               </w:rPr>
-              <w:t>7</w:t>
+              <w:t>10</w:t>
             </w:r>
             <w:r>
               <w:rPr>
@@ -2102,7 +2102,7 @@
               <w:noProof/>
             </w:rPr>
           </w:pPr>
-          <w:hyperlink w:anchor="_Toc290406292" w:history="1">
+          <w:hyperlink w:anchor="_Toc295400826" w:history="1">
             <w:r>
               <w:rPr>
                 <w:rStyle w:val="Hyperlink"/>
@@ -2129,7 +2129,7 @@
                 <w:noProof/>
                 <w:webHidden/>
               </w:rPr>
-              <w:instrText xml:space="preserve"> PAGEREF _Toc290406292 \h </w:instrText>
+              <w:instrText xml:space="preserve"> PAGEREF _Toc295400826 \h </w:instrText>
             </w:r>
             <w:r>
               <w:rPr>
@@ -2149,7 +2149,7 @@
                 <w:noProof/>
                 <w:webHidden/>
               </w:rPr>
-              <w:t>7</w:t>
+              <w:t>10</w:t>
             </w:r>
             <w:r>
               <w:rPr>
@@ -2171,7 +2171,7 @@
               <w:noProof/>
             </w:rPr>
           </w:pPr>
-          <w:hyperlink w:anchor="_Toc290406293" w:history="1">
+          <w:hyperlink w:anchor="_Toc295400827" w:history="1">
             <w:r>
               <w:rPr>
                 <w:rStyle w:val="Hyperlink"/>
@@ -2198,7 +2198,7 @@
                 <w:noProof/>
                 <w:webHidden/>
               </w:rPr>
-              <w:instrText xml:space="preserve"> PAGEREF _Toc290406293 \h </w:instrText>
+              <w:instrText xml:space="preserve"> PAGEREF _Toc295400827 \h </w:instrText>
             </w:r>
             <w:r>
               <w:rPr>
@@ -2218,7 +2218,7 @@
                 <w:noProof/>
                 <w:webHidden/>
               </w:rPr>
-              <w:t>7</w:t>
+              <w:t>10</w:t>
             </w:r>
             <w:r>
               <w:rPr>
@@ -2240,7 +2240,7 @@
               <w:noProof/>
             </w:rPr>
           </w:pPr>
-          <w:hyperlink w:anchor="_Toc290406294" w:history="1">
+          <w:hyperlink w:anchor="_Toc295400828" w:history="1">
             <w:r>
               <w:rPr>
                 <w:rStyle w:val="Hyperlink"/>
@@ -2267,7 +2267,7 @@
                 <w:noProof/>
                 <w:webHidden/>
               </w:rPr>
-              <w:instrText xml:space="preserve"> PAGEREF _Toc290406294 \h </w:instrText>
+              <w:instrText xml:space="preserve"> PAGEREF _Toc295400828 \h </w:instrText>
             </w:r>
             <w:r>
               <w:rPr>
@@ -2287,7 +2287,7 @@
                 <w:noProof/>
                 <w:webHidden/>
               </w:rPr>
-              <w:t>7</w:t>
+              <w:t>10</w:t>
             </w:r>
             <w:r>
               <w:rPr>
@@ -2309,7 +2309,7 @@
               <w:noProof/>
             </w:rPr>
           </w:pPr>
-          <w:hyperlink w:anchor="_Toc290406295" w:history="1">
+          <w:hyperlink w:anchor="_Toc295400829" w:history="1">
             <w:r>
               <w:rPr>
                 <w:rStyle w:val="Hyperlink"/>
@@ -2336,7 +2336,7 @@
                 <w:noProof/>
                 <w:webHidden/>
               </w:rPr>
-              <w:instrText xml:space="preserve"> PAGEREF _Toc290406295 \h </w:instrText>
+              <w:instrText xml:space="preserve"> PAGEREF _Toc295400829 \h </w:instrText>
             </w:r>
             <w:r>
               <w:rPr>
@@ -2356,7 +2356,7 @@
                 <w:noProof/>
                 <w:webHidden/>
               </w:rPr>
-              <w:t>8</w:t>
+              <w:t>10</w:t>
             </w:r>
             <w:r>
               <w:rPr>
@@ -2378,7 +2378,7 @@
               <w:noProof/>
             </w:rPr>
           </w:pPr>
-          <w:hyperlink w:anchor="_Toc290406296" w:history="1">
+          <w:hyperlink w:anchor="_Toc295400830" w:history="1">
             <w:r>
               <w:rPr>
                 <w:rStyle w:val="Hyperlink"/>
@@ -2405,7 +2405,7 @@
                 <w:noProof/>
                 <w:webHidden/>
               </w:rPr>
-              <w:instrText xml:space="preserve"> PAGEREF _Toc290406296 \h </w:instrText>
+              <w:instrText xml:space="preserve"> PAGEREF _Toc295400830 \h </w:instrText>
             </w:r>
             <w:r>
               <w:rPr>
@@ -2425,7 +2425,7 @@
                 <w:noProof/>
                 <w:webHidden/>
               </w:rPr>
-              <w:t>8</w:t>
+              <w:t>11</w:t>
             </w:r>
             <w:r>
               <w:rPr>
@@ -2447,7 +2447,7 @@
               <w:noProof/>
             </w:rPr>
           </w:pPr>
-          <w:hyperlink w:anchor="_Toc290406297" w:history="1">
+          <w:hyperlink w:anchor="_Toc295400831" w:history="1">
             <w:r>
               <w:rPr>
                 <w:rStyle w:val="Hyperlink"/>
@@ -2474,7 +2474,7 @@
                 <w:noProof/>
                 <w:webHidden/>
               </w:rPr>
-              <w:instrText xml:space="preserve"> PAGEREF _Toc290406297 \h </w:instrText>
+              <w:instrText xml:space="preserve"> PAGEREF _Toc295400831 \h </w:instrText>
             </w:r>
             <w:r>
               <w:rPr>
@@ -2494,7 +2494,7 @@
                 <w:noProof/>
                 <w:webHidden/>
               </w:rPr>
-              <w:t>8</w:t>
+              <w:t>11</w:t>
             </w:r>
             <w:r>
               <w:rPr>
@@ -2516,7 +2516,7 @@
               <w:noProof/>
             </w:rPr>
           </w:pPr>
-          <w:hyperlink w:anchor="_Toc290406298" w:history="1">
+          <w:hyperlink w:anchor="_Toc295400832" w:history="1">
             <w:r>
               <w:rPr>
                 <w:rStyle w:val="Hyperlink"/>
@@ -2543,7 +2543,7 @@
                 <w:noProof/>
                 <w:webHidden/>
               </w:rPr>
-              <w:instrText xml:space="preserve"> PAGEREF _Toc290406298 \h </w:instrText>
+              <w:instrText xml:space="preserve"> PAGEREF _Toc295400832 \h </w:instrText>
             </w:r>
             <w:r>
               <w:rPr>
@@ -2563,7 +2563,7 @@
                 <w:noProof/>
                 <w:webHidden/>
               </w:rPr>
-              <w:t>8</w:t>
+              <w:t>11</w:t>
             </w:r>
             <w:r>
               <w:rPr>
@@ -2585,7 +2585,7 @@
               <w:noProof/>
             </w:rPr>
           </w:pPr>
-          <w:hyperlink w:anchor="_Toc290406299" w:history="1">
+          <w:hyperlink w:anchor="_Toc295400833" w:history="1">
             <w:r>
               <w:rPr>
                 <w:rStyle w:val="Hyperlink"/>
@@ -2612,7 +2612,7 @@
                 <w:noProof/>
                 <w:webHidden/>
               </w:rPr>
-              <w:instrText xml:space="preserve"> PAGEREF _Toc290406299 \h </w:instrText>
+              <w:instrText xml:space="preserve"> PAGEREF _Toc295400833 \h </w:instrText>
             </w:r>
             <w:r>
               <w:rPr>
@@ -2632,7 +2632,7 @@
                 <w:noProof/>
                 <w:webHidden/>
               </w:rPr>
-              <w:t>8</w:t>
+              <w:t>11</w:t>
             </w:r>
             <w:r>
               <w:rPr>
@@ -2654,7 +2654,7 @@
               <w:noProof/>
             </w:rPr>
           </w:pPr>
-          <w:hyperlink w:anchor="_Toc290406300" w:history="1">
+          <w:hyperlink w:anchor="_Toc295400834" w:history="1">
             <w:r>
               <w:rPr>
                 <w:rStyle w:val="Hyperlink"/>
@@ -2681,7 +2681,7 @@
                 <w:noProof/>
                 <w:webHidden/>
               </w:rPr>
-              <w:instrText xml:space="preserve"> PAGEREF _Toc290406300 \h </w:instrText>
+              <w:instrText xml:space="preserve"> PAGEREF _Toc295400834 \h </w:instrText>
             </w:r>
             <w:r>
               <w:rPr>
@@ -2701,7 +2701,7 @@
                 <w:noProof/>
                 <w:webHidden/>
               </w:rPr>
-              <w:t>8</w:t>
+              <w:t>11</w:t>
             </w:r>
             <w:r>
               <w:rPr>
@@ -2723,7 +2723,7 @@
               <w:noProof/>
             </w:rPr>
           </w:pPr>
-          <w:hyperlink w:anchor="_Toc290406301" w:history="1">
+          <w:hyperlink w:anchor="_Toc295400835" w:history="1">
             <w:r>
               <w:rPr>
                 <w:rStyle w:val="Hyperlink"/>
@@ -2750,7 +2750,7 @@
                 <w:noProof/>
                 <w:webHidden/>
               </w:rPr>
-              <w:instrText xml:space="preserve"> PAGEREF _Toc290406301 \h </w:instrText>
+              <w:instrText xml:space="preserve"> PAGEREF _Toc295400835 \h </w:instrText>
             </w:r>
             <w:r>
               <w:rPr>
@@ -2770,7 +2770,7 @@
                 <w:noProof/>
                 <w:webHidden/>
               </w:rPr>
-              <w:t>8</w:t>
+              <w:t>11</w:t>
             </w:r>
             <w:r>
               <w:rPr>
@@ -2792,7 +2792,7 @@
               <w:noProof/>
             </w:rPr>
           </w:pPr>
-          <w:hyperlink w:anchor="_Toc290406302" w:history="1">
+          <w:hyperlink w:anchor="_Toc295400836" w:history="1">
             <w:r>
               <w:rPr>
                 <w:rStyle w:val="Hyperlink"/>
@@ -2819,7 +2819,7 @@
                 <w:noProof/>
                 <w:webHidden/>
               </w:rPr>
-              <w:instrText xml:space="preserve"> PAGEREF _Toc290406302 \h </w:instrText>
+              <w:instrText xml:space="preserve"> PAGEREF _Toc295400836 \h </w:instrText>
             </w:r>
             <w:r>
               <w:rPr>
@@ -2839,7 +2839,7 @@
                 <w:noProof/>
                 <w:webHidden/>
               </w:rPr>
-              <w:t>8</w:t>
+              <w:t>11</w:t>
             </w:r>
             <w:r>
               <w:rPr>
@@ -2861,7 +2861,7 @@
               <w:noProof/>
             </w:rPr>
           </w:pPr>
-          <w:hyperlink w:anchor="_Toc290406303" w:history="1">
+          <w:hyperlink w:anchor="_Toc295400837" w:history="1">
             <w:r>
               <w:rPr>
                 <w:rStyle w:val="Hyperlink"/>
@@ -2888,7 +2888,7 @@
                 <w:noProof/>
                 <w:webHidden/>
               </w:rPr>
-              <w:instrText xml:space="preserve"> PAGEREF _Toc290406303 \h </w:instrText>
+              <w:instrText xml:space="preserve"> PAGEREF _Toc295400837 \h </w:instrText>
             </w:r>
             <w:r>
               <w:rPr>
@@ -2908,7 +2908,7 @@
                 <w:noProof/>
                 <w:webHidden/>
               </w:rPr>
-              <w:t>8</w:t>
+              <w:t>11</w:t>
             </w:r>
             <w:r>
               <w:rPr>
@@ -2930,7 +2930,7 @@
               <w:noProof/>
             </w:rPr>
           </w:pPr>
-          <w:hyperlink w:anchor="_Toc290406304" w:history="1">
+          <w:hyperlink w:anchor="_Toc295400838" w:history="1">
             <w:r>
               <w:rPr>
                 <w:rStyle w:val="Hyperlink"/>
@@ -2957,7 +2957,7 @@
                 <w:noProof/>
                 <w:webHidden/>
               </w:rPr>
-              <w:instrText xml:space="preserve"> PAGEREF _Toc290406304 \h </w:instrText>
+              <w:instrText xml:space="preserve"> PAGEREF _Toc295400838 \h </w:instrText>
             </w:r>
             <w:r>
               <w:rPr>
@@ -2977,7 +2977,7 @@
                 <w:noProof/>
                 <w:webHidden/>
               </w:rPr>
-              <w:t>8</w:t>
+              <w:t>11</w:t>
             </w:r>
             <w:r>
               <w:rPr>
@@ -2999,7 +2999,7 @@
               <w:noProof/>
             </w:rPr>
           </w:pPr>
-          <w:hyperlink w:anchor="_Toc290406305" w:history="1">
+          <w:hyperlink w:anchor="_Toc295400839" w:history="1">
             <w:r>
               <w:rPr>
                 <w:rStyle w:val="Hyperlink"/>
@@ -3026,7 +3026,7 @@
                 <w:noProof/>
                 <w:webHidden/>
               </w:rPr>
-              <w:instrText xml:space="preserve"> PAGEREF _Toc290406305 \h </w:instrText>
+              <w:instrText xml:space="preserve"> PAGEREF _Toc295400839 \h </w:instrText>
             </w:r>
             <w:r>
               <w:rPr>
@@ -3046,7 +3046,7 @@
                 <w:noProof/>
                 <w:webHidden/>
               </w:rPr>
-              <w:t>9</w:t>
+              <w:t>12</w:t>
             </w:r>
             <w:r>
               <w:rPr>
@@ -3091,7 +3091,7 @@
         <w:pStyle w:val="TOCHeading"/>
         <w:outlineLvl w:val="0"/>
       </w:pPr>
-      <w:bookmarkStart w:id="0" w:name="_Toc290406268"/>
+      <w:bookmarkStart w:id="0" w:name="_Toc295400802"/>
       <w:r>
         <w:lastRenderedPageBreak/>
         <w:t>Overview</w:t>
@@ -3102,7 +3102,7 @@
       <w:pPr>
         <w:pStyle w:val="Heading2"/>
       </w:pPr>
-      <w:bookmarkStart w:id="1" w:name="_Toc290406269"/>
+      <w:bookmarkStart w:id="1" w:name="_Toc295400803"/>
       <w:r>
         <w:t>Premise</w:t>
       </w:r>
@@ -3124,7 +3124,7 @@
       <w:pPr>
         <w:pStyle w:val="Heading2"/>
       </w:pPr>
-      <w:bookmarkStart w:id="2" w:name="_Toc290406270"/>
+      <w:bookmarkStart w:id="2" w:name="_Toc295400804"/>
       <w:r>
         <w:t>Introduction</w:t>
       </w:r>
@@ -3142,7 +3142,7 @@
       <w:pPr>
         <w:pStyle w:val="Heading2"/>
       </w:pPr>
-      <w:bookmarkStart w:id="3" w:name="_Toc290406271"/>
+      <w:bookmarkStart w:id="3" w:name="_Toc295400805"/>
       <w:r>
         <w:t>Genre</w:t>
       </w:r>
@@ -3157,7 +3157,7 @@
       <w:pPr>
         <w:pStyle w:val="Heading2"/>
       </w:pPr>
-      <w:bookmarkStart w:id="4" w:name="_Toc290406272"/>
+      <w:bookmarkStart w:id="4" w:name="_Toc295400806"/>
       <w:r>
         <w:t>Target Demographic</w:t>
       </w:r>
@@ -3172,7 +3172,7 @@
       <w:pPr>
         <w:pStyle w:val="Heading2"/>
       </w:pPr>
-      <w:bookmarkStart w:id="5" w:name="_Toc290406273"/>
+      <w:bookmarkStart w:id="5" w:name="_Toc295400807"/>
       <w:r>
         <w:t>Technical Specifications</w:t>
       </w:r>
@@ -3215,7 +3215,7 @@
       <w:pPr>
         <w:pStyle w:val="Heading3"/>
       </w:pPr>
-      <w:bookmarkStart w:id="6" w:name="_Toc290406274"/>
+      <w:bookmarkStart w:id="6" w:name="_Toc295400808"/>
       <w:r>
         <w:t>Platforms</w:t>
       </w:r>
@@ -3230,7 +3230,7 @@
       <w:pPr>
         <w:pStyle w:val="Heading3"/>
       </w:pPr>
-      <w:bookmarkStart w:id="7" w:name="_Toc290406275"/>
+      <w:bookmarkStart w:id="7" w:name="_Toc295400809"/>
       <w:r>
         <w:t>File Formats</w:t>
       </w:r>
@@ -3253,7 +3253,7 @@
       <w:pPr>
         <w:pStyle w:val="Heading3"/>
       </w:pPr>
-      <w:bookmarkStart w:id="8" w:name="_Toc290406276"/>
+      <w:bookmarkStart w:id="8" w:name="_Toc295400810"/>
       <w:r>
         <w:t>API’s</w:t>
       </w:r>
@@ -3268,7 +3268,7 @@
       <w:pPr>
         <w:pStyle w:val="Heading3"/>
       </w:pPr>
-      <w:bookmarkStart w:id="9" w:name="_Toc290406277"/>
+      <w:bookmarkStart w:id="9" w:name="_Toc295400811"/>
       <w:r>
         <w:t>Code Language</w:t>
       </w:r>
@@ -3283,7 +3283,7 @@
       <w:pPr>
         <w:pStyle w:val="Heading1"/>
       </w:pPr>
-      <w:bookmarkStart w:id="10" w:name="_Toc290406278"/>
+      <w:bookmarkStart w:id="10" w:name="_Toc295400812"/>
       <w:r>
         <w:t>Game Mechanics</w:t>
       </w:r>
@@ -3316,7 +3316,7 @@
       <w:pPr>
         <w:pStyle w:val="Heading2"/>
       </w:pPr>
-      <w:bookmarkStart w:id="11" w:name="_Toc290406279"/>
+      <w:bookmarkStart w:id="11" w:name="_Toc295400813"/>
       <w:r>
         <w:lastRenderedPageBreak/>
         <w:t>Core Functionality</w:t>
@@ -3328,7 +3328,7 @@
       <w:pPr>
         <w:pStyle w:val="Heading3"/>
       </w:pPr>
-      <w:bookmarkStart w:id="12" w:name="_Toc290406280"/>
+      <w:bookmarkStart w:id="12" w:name="_Toc295400814"/>
       <w:r>
         <w:t>Data Files</w:t>
       </w:r>
@@ -3361,7 +3361,7 @@
       <w:pPr>
         <w:pStyle w:val="Heading3"/>
       </w:pPr>
-      <w:bookmarkStart w:id="13" w:name="_Toc290406281"/>
+      <w:bookmarkStart w:id="13" w:name="_Toc295400815"/>
       <w:r>
         <w:t>Resource Loading and Unloading</w:t>
       </w:r>
@@ -3376,7 +3376,7 @@
       <w:pPr>
         <w:pStyle w:val="Heading2"/>
       </w:pPr>
-      <w:bookmarkStart w:id="14" w:name="_Toc290406282"/>
+      <w:bookmarkStart w:id="14" w:name="_Toc295400816"/>
       <w:r>
         <w:t>Game Play</w:t>
       </w:r>
@@ -3403,7 +3403,7 @@
     </w:p>
     <w:tbl>
       <w:tblPr>
-        <w:tblStyle w:val="TableGrid"/>
+        <w:tblStyle w:val="LightList1"/>
         <w:tblW w:w="0" w:type="auto"/>
         <w:tblLook w:val="04A0"/>
       </w:tblPr>
@@ -3412,8 +3412,12 @@
         <w:gridCol w:w="4788"/>
       </w:tblGrid>
       <w:tr>
-        <w:tc>
-          <w:tcPr>
+        <w:trPr>
+          <w:cnfStyle w:val="100000000000"/>
+        </w:trPr>
+        <w:tc>
+          <w:tcPr>
+            <w:cnfStyle w:val="001000000000"/>
             <w:tcW w:w="4788" w:type="dxa"/>
           </w:tcPr>
           <w:p>
@@ -3427,6 +3431,9 @@
             <w:tcW w:w="4788" w:type="dxa"/>
           </w:tcPr>
           <w:p>
+            <w:pPr>
+              <w:cnfStyle w:val="100000000000"/>
+            </w:pPr>
             <w:r>
               <w:t>What it would be used for:</w:t>
             </w:r>
@@ -3434,8 +3441,12 @@
         </w:tc>
       </w:tr>
       <w:tr>
-        <w:tc>
-          <w:tcPr>
+        <w:trPr>
+          <w:cnfStyle w:val="000000100000"/>
+        </w:trPr>
+        <w:tc>
+          <w:tcPr>
+            <w:cnfStyle w:val="001000000000"/>
             <w:tcW w:w="4788" w:type="dxa"/>
           </w:tcPr>
           <w:p>
@@ -3449,6 +3460,9 @@
             <w:tcW w:w="4788" w:type="dxa"/>
           </w:tcPr>
           <w:p>
+            <w:pPr>
+              <w:cnfStyle w:val="000000100000"/>
+            </w:pPr>
             <w:r>
               <w:t>Move up</w:t>
             </w:r>
@@ -3458,6 +3472,7 @@
       <w:tr>
         <w:tc>
           <w:tcPr>
+            <w:cnfStyle w:val="001000000000"/>
             <w:tcW w:w="4788" w:type="dxa"/>
           </w:tcPr>
           <w:p>
@@ -3471,6 +3486,9 @@
             <w:tcW w:w="4788" w:type="dxa"/>
           </w:tcPr>
           <w:p>
+            <w:pPr>
+              <w:cnfStyle w:val="000000000000"/>
+            </w:pPr>
             <w:r>
               <w:t>Move left</w:t>
             </w:r>
@@ -3478,8 +3496,12 @@
         </w:tc>
       </w:tr>
       <w:tr>
-        <w:tc>
-          <w:tcPr>
+        <w:trPr>
+          <w:cnfStyle w:val="000000100000"/>
+        </w:trPr>
+        <w:tc>
+          <w:tcPr>
+            <w:cnfStyle w:val="001000000000"/>
             <w:tcW w:w="4788" w:type="dxa"/>
           </w:tcPr>
           <w:p>
@@ -3493,6 +3515,9 @@
             <w:tcW w:w="4788" w:type="dxa"/>
           </w:tcPr>
           <w:p>
+            <w:pPr>
+              <w:cnfStyle w:val="000000100000"/>
+            </w:pPr>
             <w:r>
               <w:t>Move down</w:t>
             </w:r>
@@ -3502,6 +3527,7 @@
       <w:tr>
         <w:tc>
           <w:tcPr>
+            <w:cnfStyle w:val="001000000000"/>
             <w:tcW w:w="4788" w:type="dxa"/>
           </w:tcPr>
           <w:p>
@@ -3515,6 +3541,9 @@
             <w:tcW w:w="4788" w:type="dxa"/>
           </w:tcPr>
           <w:p>
+            <w:pPr>
+              <w:cnfStyle w:val="000000000000"/>
+            </w:pPr>
             <w:r>
               <w:t>Move right</w:t>
             </w:r>
@@ -3522,8 +3551,12 @@
         </w:tc>
       </w:tr>
       <w:tr>
-        <w:tc>
-          <w:tcPr>
+        <w:trPr>
+          <w:cnfStyle w:val="000000100000"/>
+        </w:trPr>
+        <w:tc>
+          <w:tcPr>
+            <w:cnfStyle w:val="001000000000"/>
             <w:tcW w:w="4788" w:type="dxa"/>
           </w:tcPr>
           <w:p>
@@ -3537,8 +3570,20 @@
             <w:tcW w:w="4788" w:type="dxa"/>
           </w:tcPr>
           <w:p>
-            <w:r>
-              <w:t>Use whatever ability or skill is currently on the left click.</w:t>
+            <w:pPr>
+              <w:cnfStyle w:val="000000100000"/>
+            </w:pPr>
+            <w:r>
+              <w:t>Activate whatever attack (magic or weapon) is configured as 1</w:t>
+            </w:r>
+            <w:r>
+              <w:rPr>
+                <w:vertAlign w:val="superscript"/>
+              </w:rPr>
+              <w:t>st</w:t>
+            </w:r>
+            <w:r>
+              <w:t xml:space="preserve"> attack</w:t>
             </w:r>
           </w:p>
         </w:tc>
@@ -3546,6 +3591,7 @@
       <w:tr>
         <w:tc>
           <w:tcPr>
+            <w:cnfStyle w:val="001000000000"/>
             <w:tcW w:w="4788" w:type="dxa"/>
           </w:tcPr>
           <w:p>
@@ -3559,15 +3605,31 @@
             <w:tcW w:w="4788" w:type="dxa"/>
           </w:tcPr>
           <w:p>
-            <w:r>
-              <w:t>Use whatever ability or skill is currently on the right click.</w:t>
+            <w:pPr>
+              <w:cnfStyle w:val="000000000000"/>
+            </w:pPr>
+            <w:r>
+              <w:t>Activate whatever attack (magic or weapon) is configured as 2</w:t>
+            </w:r>
+            <w:r>
+              <w:rPr>
+                <w:vertAlign w:val="superscript"/>
+              </w:rPr>
+              <w:t>nd</w:t>
+            </w:r>
+            <w:r>
+              <w:t xml:space="preserve"> attack</w:t>
             </w:r>
           </w:p>
         </w:tc>
       </w:tr>
       <w:tr>
-        <w:tc>
-          <w:tcPr>
+        <w:trPr>
+          <w:cnfStyle w:val="000000100000"/>
+        </w:trPr>
+        <w:tc>
+          <w:tcPr>
+            <w:cnfStyle w:val="001000000000"/>
             <w:tcW w:w="4788" w:type="dxa"/>
           </w:tcPr>
           <w:p>
@@ -3581,6 +3643,9 @@
             <w:tcW w:w="4788" w:type="dxa"/>
           </w:tcPr>
           <w:p>
+            <w:pPr>
+              <w:cnfStyle w:val="000000100000"/>
+            </w:pPr>
             <w:r>
               <w:t>Open up the Inventory</w:t>
             </w:r>
@@ -3590,11 +3655,12 @@
       <w:tr>
         <w:tc>
           <w:tcPr>
+            <w:cnfStyle w:val="001000000000"/>
             <w:tcW w:w="4788" w:type="dxa"/>
           </w:tcPr>
           <w:p>
             <w:r>
-              <w:t>M</w:t>
+              <w:t>H</w:t>
             </w:r>
           </w:p>
         </w:tc>
@@ -3603,20 +3669,27 @@
             <w:tcW w:w="4788" w:type="dxa"/>
           </w:tcPr>
           <w:p>
-            <w:r>
-              <w:t>Opens up the map of the current area.</w:t>
+            <w:pPr>
+              <w:cnfStyle w:val="000000000000"/>
+            </w:pPr>
+            <w:r>
+              <w:t>Use Health Potion</w:t>
             </w:r>
           </w:p>
         </w:tc>
       </w:tr>
       <w:tr>
-        <w:tc>
-          <w:tcPr>
+        <w:trPr>
+          <w:cnfStyle w:val="000000100000"/>
+        </w:trPr>
+        <w:tc>
+          <w:tcPr>
+            <w:cnfStyle w:val="001000000000"/>
             <w:tcW w:w="4788" w:type="dxa"/>
           </w:tcPr>
           <w:p>
             <w:r>
-              <w:t>Q</w:t>
+              <w:t>E</w:t>
             </w:r>
           </w:p>
         </w:tc>
@@ -3625,8 +3698,11 @@
             <w:tcW w:w="4788" w:type="dxa"/>
           </w:tcPr>
           <w:p>
-            <w:r>
-              <w:t>Use Health Potions</w:t>
+            <w:pPr>
+              <w:cnfStyle w:val="000000100000"/>
+            </w:pPr>
+            <w:r>
+              <w:t>Use Energy potion</w:t>
             </w:r>
           </w:p>
         </w:tc>
@@ -3634,11 +3710,30 @@
       <w:tr>
         <w:tc>
           <w:tcPr>
+            <w:cnfStyle w:val="001000000000"/>
             <w:tcW w:w="4788" w:type="dxa"/>
           </w:tcPr>
           <w:p>
             <w:r>
-              <w:t>E</w:t>
+              <w:t>1</w:t>
+            </w:r>
+            <w:r>
+              <w:t>-3</w:t>
+            </w:r>
+            <w:r>
+              <w:t>,</w:t>
+            </w:r>
+            <w:r>
+              <w:t xml:space="preserve"> </w:t>
+            </w:r>
+            <w:r>
+              <w:t>5</w:t>
+            </w:r>
+            <w:r>
+              <w:t>-</w:t>
+            </w:r>
+            <w:r>
+              <w:t>7</w:t>
             </w:r>
           </w:p>
         </w:tc>
@@ -3647,23 +3742,27 @@
             <w:tcW w:w="4788" w:type="dxa"/>
           </w:tcPr>
           <w:p>
-            <w:r>
-              <w:t>Use Energy potions</w:t>
+            <w:pPr>
+              <w:cnfStyle w:val="000000000000"/>
+            </w:pPr>
+            <w:r>
+              <w:t>Quickly change left-click attack (1-3) or right-click attack (5-7) to another attack of the same type (i.e. change Basic Fire to Advanced or Expert Fire).</w:t>
             </w:r>
           </w:p>
         </w:tc>
       </w:tr>
       <w:tr>
-        <w:tc>
-          <w:tcPr>
+        <w:trPr>
+          <w:cnfStyle w:val="000000100000"/>
+        </w:trPr>
+        <w:tc>
+          <w:tcPr>
+            <w:cnfStyle w:val="001000000000"/>
             <w:tcW w:w="4788" w:type="dxa"/>
           </w:tcPr>
           <w:p>
             <w:r>
-              <w:t>1,2,3,4,5</w:t>
-            </w:r>
-            <w:r>
-              <w:t>,6,7,8</w:t>
+              <w:t>Space Bar</w:t>
             </w:r>
           </w:p>
         </w:tc>
@@ -3672,30 +3771,20 @@
             <w:tcW w:w="4788" w:type="dxa"/>
           </w:tcPr>
           <w:p>
-            <w:r>
-              <w:t>Swap whatever ability or skill with the left click or right click slots.</w:t>
-            </w:r>
-          </w:p>
-        </w:tc>
-      </w:tr>
-      <w:tr>
-        <w:tc>
-          <w:tcPr>
-            <w:tcW w:w="4788" w:type="dxa"/>
-          </w:tcPr>
-          <w:p>
-            <w:r>
-              <w:t>Space Bar</w:t>
-            </w:r>
-          </w:p>
-        </w:tc>
-        <w:tc>
-          <w:tcPr>
-            <w:tcW w:w="4788" w:type="dxa"/>
-          </w:tcPr>
-          <w:p>
-            <w:r>
-              <w:t>Activating an NPC’s Dialogue</w:t>
+            <w:pPr>
+              <w:cnfStyle w:val="000000100000"/>
+            </w:pPr>
+            <w:r>
+              <w:t>Activat</w:t>
+            </w:r>
+            <w:r>
+              <w:t>e</w:t>
+            </w:r>
+            <w:r>
+              <w:t xml:space="preserve"> an NPC’s Dialogue</w:t>
+            </w:r>
+            <w:r>
+              <w:t xml:space="preserve"> when in range</w:t>
             </w:r>
           </w:p>
         </w:tc>
@@ -3709,6 +3798,9 @@
     </w:p>
     <w:p>
       <w:r>
+        <w:rPr>
+          <w:noProof/>
+        </w:rPr>
         <w:lastRenderedPageBreak/>
         <w:drawing>
           <wp:inline distT="0" distB="0" distL="0" distR="0">
@@ -3885,7 +3977,7 @@
               <w:cnfStyle w:val="000000100000"/>
             </w:pPr>
             <w:r>
-              <w:t>1</w:t>
+              <w:t>2</w:t>
             </w:r>
           </w:p>
         </w:tc>
@@ -3915,7 +4007,7 @@
               <w:cnfStyle w:val="000000000000"/>
             </w:pPr>
             <w:r>
-              <w:t>3</w:t>
+              <w:t>4</w:t>
             </w:r>
           </w:p>
         </w:tc>
@@ -3948,7 +4040,7 @@
               <w:cnfStyle w:val="000000100000"/>
             </w:pPr>
             <w:r>
-              <w:t>6</w:t>
+              <w:t>7</w:t>
             </w:r>
           </w:p>
         </w:tc>
@@ -3978,7 +4070,10 @@
               <w:cnfStyle w:val="000000000000"/>
             </w:pPr>
             <w:r>
-              <w:t>10</w:t>
+              <w:t>1</w:t>
+            </w:r>
+            <w:r>
+              <w:t>1</w:t>
             </w:r>
           </w:p>
         </w:tc>
@@ -4011,7 +4106,10 @@
               <w:cnfStyle w:val="000000100000"/>
             </w:pPr>
             <w:r>
-              <w:t>15</w:t>
+              <w:t>1</w:t>
+            </w:r>
+            <w:r>
+              <w:t>6</w:t>
             </w:r>
           </w:p>
         </w:tc>
@@ -4024,11 +4122,398 @@
     </w:p>
     <w:p>
       <w:pPr>
+        <w:ind w:left="360"/>
+      </w:pPr>
+      <w:r>
+        <w:lastRenderedPageBreak/>
+        <w:t>Upon leveling up, the player can choose to boost either their Strength or Intellect, which affects their other stats:</w:t>
+      </w:r>
+    </w:p>
+    <w:tbl>
+      <w:tblPr>
+        <w:tblStyle w:val="LightList1"/>
+        <w:tblW w:w="0" w:type="auto"/>
+        <w:tblLook w:val="04A0"/>
+      </w:tblPr>
+      <w:tblGrid>
+        <w:gridCol w:w="2358"/>
+        <w:gridCol w:w="4026"/>
+        <w:gridCol w:w="3192"/>
+      </w:tblGrid>
+      <w:tr>
+        <w:trPr>
+          <w:cnfStyle w:val="100000000000"/>
+        </w:trPr>
+        <w:tc>
+          <w:tcPr>
+            <w:cnfStyle w:val="001000000000"/>
+            <w:tcW w:w="2358" w:type="dxa"/>
+          </w:tcPr>
+          <w:p>
+            <w:r>
+              <w:t>Stat</w:t>
+            </w:r>
+          </w:p>
+        </w:tc>
+        <w:tc>
+          <w:tcPr>
+            <w:tcW w:w="4026" w:type="dxa"/>
+          </w:tcPr>
+          <w:p>
+            <w:pPr>
+              <w:cnfStyle w:val="100000000000"/>
+            </w:pPr>
+            <w:r>
+              <w:t>Description</w:t>
+            </w:r>
+          </w:p>
+        </w:tc>
+        <w:tc>
+          <w:tcPr>
+            <w:tcW w:w="3192" w:type="dxa"/>
+          </w:tcPr>
+          <w:p>
+            <w:pPr>
+              <w:cnfStyle w:val="100000000000"/>
+            </w:pPr>
+            <w:r>
+              <w:t>Relation to Other Stats</w:t>
+            </w:r>
+          </w:p>
+        </w:tc>
+      </w:tr>
+      <w:tr>
+        <w:trPr>
+          <w:cnfStyle w:val="000000100000"/>
+        </w:trPr>
+        <w:tc>
+          <w:tcPr>
+            <w:cnfStyle w:val="001000000000"/>
+            <w:tcW w:w="2358" w:type="dxa"/>
+          </w:tcPr>
+          <w:p>
+            <w:r>
+              <w:t>Health</w:t>
+            </w:r>
+          </w:p>
+        </w:tc>
+        <w:tc>
+          <w:tcPr>
+            <w:tcW w:w="4026" w:type="dxa"/>
+          </w:tcPr>
+          <w:p>
+            <w:pPr>
+              <w:cnfStyle w:val="000000100000"/>
+            </w:pPr>
+            <w:r>
+              <w:t>Life points</w:t>
+            </w:r>
+          </w:p>
+        </w:tc>
+        <w:tc>
+          <w:tcPr>
+            <w:tcW w:w="3192" w:type="dxa"/>
+          </w:tcPr>
+          <w:p>
+            <w:pPr>
+              <w:cnfStyle w:val="000000100000"/>
+            </w:pPr>
+            <w:r>
+              <w:t>Increases with Strength</w:t>
+            </w:r>
+          </w:p>
+        </w:tc>
+      </w:tr>
+      <w:tr>
+        <w:tc>
+          <w:tcPr>
+            <w:cnfStyle w:val="001000000000"/>
+            <w:tcW w:w="2358" w:type="dxa"/>
+          </w:tcPr>
+          <w:p>
+            <w:r>
+              <w:t>Energy</w:t>
+            </w:r>
+          </w:p>
+        </w:tc>
+        <w:tc>
+          <w:tcPr>
+            <w:tcW w:w="4026" w:type="dxa"/>
+          </w:tcPr>
+          <w:p>
+            <w:pPr>
+              <w:cnfStyle w:val="000000000000"/>
+            </w:pPr>
+            <w:r>
+              <w:t>Used to handle cost of attacking</w:t>
+            </w:r>
+          </w:p>
+        </w:tc>
+        <w:tc>
+          <w:tcPr>
+            <w:tcW w:w="3192" w:type="dxa"/>
+          </w:tcPr>
+          <w:p>
+            <w:pPr>
+              <w:cnfStyle w:val="000000000000"/>
+            </w:pPr>
+            <w:r>
+              <w:t>Increases with Intellect</w:t>
+            </w:r>
+          </w:p>
+        </w:tc>
+      </w:tr>
+      <w:tr>
+        <w:trPr>
+          <w:cnfStyle w:val="000000100000"/>
+        </w:trPr>
+        <w:tc>
+          <w:tcPr>
+            <w:cnfStyle w:val="001000000000"/>
+            <w:tcW w:w="2358" w:type="dxa"/>
+          </w:tcPr>
+          <w:p>
+            <w:r>
+              <w:t>Strength</w:t>
+            </w:r>
+          </w:p>
+        </w:tc>
+        <w:tc>
+          <w:tcPr>
+            <w:tcW w:w="4026" w:type="dxa"/>
+          </w:tcPr>
+          <w:p>
+            <w:pPr>
+              <w:cnfStyle w:val="000000100000"/>
+            </w:pPr>
+            <w:r>
+              <w:t>Increases damage with Weapons</w:t>
+            </w:r>
+          </w:p>
+        </w:tc>
+        <w:tc>
+          <w:tcPr>
+            <w:tcW w:w="3192" w:type="dxa"/>
+          </w:tcPr>
+          <w:p>
+            <w:pPr>
+              <w:cnfStyle w:val="000000100000"/>
+            </w:pPr>
+            <w:r>
+              <w:t>Increases Health and Defense</w:t>
+            </w:r>
+          </w:p>
+        </w:tc>
+      </w:tr>
+      <w:tr>
+        <w:tc>
+          <w:tcPr>
+            <w:cnfStyle w:val="001000000000"/>
+            <w:tcW w:w="2358" w:type="dxa"/>
+          </w:tcPr>
+          <w:p>
+            <w:r>
+              <w:t>Intellect</w:t>
+            </w:r>
+          </w:p>
+        </w:tc>
+        <w:tc>
+          <w:tcPr>
+            <w:tcW w:w="4026" w:type="dxa"/>
+          </w:tcPr>
+          <w:p>
+            <w:pPr>
+              <w:cnfStyle w:val="000000000000"/>
+            </w:pPr>
+            <w:r>
+              <w:t>Increases damage with Magic</w:t>
+            </w:r>
+          </w:p>
+        </w:tc>
+        <w:tc>
+          <w:tcPr>
+            <w:tcW w:w="3192" w:type="dxa"/>
+          </w:tcPr>
+          <w:p>
+            <w:pPr>
+              <w:cnfStyle w:val="000000000000"/>
+            </w:pPr>
+            <w:r>
+              <w:t>Increases Energy and Resistances</w:t>
+            </w:r>
+          </w:p>
+        </w:tc>
+      </w:tr>
+      <w:tr>
+        <w:trPr>
+          <w:cnfStyle w:val="000000100000"/>
+        </w:trPr>
+        <w:tc>
+          <w:tcPr>
+            <w:cnfStyle w:val="001000000000"/>
+            <w:tcW w:w="2358" w:type="dxa"/>
+          </w:tcPr>
+          <w:p>
+            <w:r>
+              <w:t>Defense</w:t>
+            </w:r>
+          </w:p>
+        </w:tc>
+        <w:tc>
+          <w:tcPr>
+            <w:tcW w:w="4026" w:type="dxa"/>
+          </w:tcPr>
+          <w:p>
+            <w:pPr>
+              <w:cnfStyle w:val="000000100000"/>
+            </w:pPr>
+            <w:r>
+              <w:t>Used in combat with Weapons</w:t>
+            </w:r>
+          </w:p>
+        </w:tc>
+        <w:tc>
+          <w:tcPr>
+            <w:tcW w:w="3192" w:type="dxa"/>
+          </w:tcPr>
+          <w:p>
+            <w:pPr>
+              <w:cnfStyle w:val="000000100000"/>
+            </w:pPr>
+            <w:r>
+              <w:t>Increases with Strength</w:t>
+            </w:r>
+          </w:p>
+        </w:tc>
+      </w:tr>
+      <w:tr>
+        <w:tc>
+          <w:tcPr>
+            <w:cnfStyle w:val="001000000000"/>
+            <w:tcW w:w="2358" w:type="dxa"/>
+          </w:tcPr>
+          <w:p>
+            <w:r>
+              <w:t>Fire Resistance</w:t>
+            </w:r>
+          </w:p>
+        </w:tc>
+        <w:tc>
+          <w:tcPr>
+            <w:tcW w:w="4026" w:type="dxa"/>
+          </w:tcPr>
+          <w:p>
+            <w:pPr>
+              <w:cnfStyle w:val="000000000000"/>
+            </w:pPr>
+            <w:r>
+              <w:t>Used in combat with Fire Magic</w:t>
+            </w:r>
+          </w:p>
+        </w:tc>
+        <w:tc>
+          <w:tcPr>
+            <w:tcW w:w="3192" w:type="dxa"/>
+          </w:tcPr>
+          <w:p>
+            <w:pPr>
+              <w:cnfStyle w:val="000000000000"/>
+            </w:pPr>
+            <w:r>
+              <w:t>Increases with Intellect</w:t>
+            </w:r>
+          </w:p>
+        </w:tc>
+      </w:tr>
+      <w:tr>
+        <w:trPr>
+          <w:cnfStyle w:val="000000100000"/>
+        </w:trPr>
+        <w:tc>
+          <w:tcPr>
+            <w:cnfStyle w:val="001000000000"/>
+            <w:tcW w:w="2358" w:type="dxa"/>
+          </w:tcPr>
+          <w:p>
+            <w:r>
+              <w:t>Ice Resistance</w:t>
+            </w:r>
+          </w:p>
+        </w:tc>
+        <w:tc>
+          <w:tcPr>
+            <w:tcW w:w="4026" w:type="dxa"/>
+          </w:tcPr>
+          <w:p>
+            <w:pPr>
+              <w:cnfStyle w:val="000000100000"/>
+            </w:pPr>
+            <w:r>
+              <w:t>Used in combat with Ice Magic</w:t>
+            </w:r>
+          </w:p>
+        </w:tc>
+        <w:tc>
+          <w:tcPr>
+            <w:tcW w:w="3192" w:type="dxa"/>
+          </w:tcPr>
+          <w:p>
+            <w:pPr>
+              <w:cnfStyle w:val="000000100000"/>
+            </w:pPr>
+            <w:r>
+              <w:t>Increases with Intellect</w:t>
+            </w:r>
+          </w:p>
+        </w:tc>
+      </w:tr>
+      <w:tr>
+        <w:tc>
+          <w:tcPr>
+            <w:cnfStyle w:val="001000000000"/>
+            <w:tcW w:w="2358" w:type="dxa"/>
+          </w:tcPr>
+          <w:p>
+            <w:r>
+              <w:t>Lightning Resistance</w:t>
+            </w:r>
+          </w:p>
+        </w:tc>
+        <w:tc>
+          <w:tcPr>
+            <w:tcW w:w="4026" w:type="dxa"/>
+          </w:tcPr>
+          <w:p>
+            <w:pPr>
+              <w:cnfStyle w:val="000000000000"/>
+            </w:pPr>
+            <w:r>
+              <w:t>Used in combat with Lightning Magic</w:t>
+            </w:r>
+          </w:p>
+        </w:tc>
+        <w:tc>
+          <w:tcPr>
+            <w:tcW w:w="3192" w:type="dxa"/>
+          </w:tcPr>
+          <w:p>
+            <w:pPr>
+              <w:cnfStyle w:val="000000000000"/>
+            </w:pPr>
+            <w:r>
+              <w:t>Increases with Intellect</w:t>
+            </w:r>
+          </w:p>
+        </w:tc>
+      </w:tr>
+    </w:tbl>
+    <w:p/>
+    <w:p>
+      <w:pPr>
         <w:pStyle w:val="Heading3"/>
       </w:pPr>
-      <w:bookmarkStart w:id="15" w:name="_Toc290406283"/>
-      <w:r>
-        <w:lastRenderedPageBreak/>
+      <w:bookmarkStart w:id="15" w:name="_Toc295400817"/>
+      <w:r>
         <w:t>Game Initialization</w:t>
       </w:r>
       <w:bookmarkEnd w:id="15"/>
@@ -4047,7 +4532,7 @@
       <w:pPr>
         <w:pStyle w:val="Heading2"/>
       </w:pPr>
-      <w:bookmarkStart w:id="16" w:name="_Toc290406284"/>
+      <w:bookmarkStart w:id="16" w:name="_Toc295400818"/>
       <w:r>
         <w:t>Game Elements</w:t>
       </w:r>
@@ -4128,7 +4613,7 @@
       <w:pPr>
         <w:pStyle w:val="Heading3"/>
       </w:pPr>
-      <w:bookmarkStart w:id="17" w:name="_Toc290406285"/>
+      <w:bookmarkStart w:id="17" w:name="_Toc295400819"/>
       <w:r>
         <w:t>RPG Elements</w:t>
       </w:r>
@@ -4146,7 +4631,7 @@
       <w:pPr>
         <w:pStyle w:val="Heading3"/>
       </w:pPr>
-      <w:bookmarkStart w:id="18" w:name="_Toc290406286"/>
+      <w:bookmarkStart w:id="18" w:name="_Toc295400820"/>
       <w:r>
         <w:t>Enemies</w:t>
       </w:r>
@@ -4177,6 +4662,635 @@
         <w:t>)</w:t>
       </w:r>
     </w:p>
+    <w:p>
+      <w:r>
+        <w:t>All enemies are strong and weak against a certain type of magic, depending on what they are categorized as (made of, covered in, or attributed as such):</w:t>
+      </w:r>
+    </w:p>
+    <w:tbl>
+      <w:tblPr>
+        <w:tblStyle w:val="LightList1"/>
+        <w:tblW w:w="0" w:type="auto"/>
+        <w:tblLook w:val="04A0"/>
+      </w:tblPr>
+      <w:tblGrid>
+        <w:gridCol w:w="1638"/>
+        <w:gridCol w:w="3600"/>
+        <w:gridCol w:w="2160"/>
+        <w:gridCol w:w="2178"/>
+      </w:tblGrid>
+      <w:tr>
+        <w:trPr>
+          <w:cnfStyle w:val="100000000000"/>
+        </w:trPr>
+        <w:tc>
+          <w:tcPr>
+            <w:cnfStyle w:val="001000000000"/>
+            <w:tcW w:w="1638" w:type="dxa"/>
+          </w:tcPr>
+          <w:p>
+            <w:r>
+              <w:t>Material</w:t>
+            </w:r>
+          </w:p>
+        </w:tc>
+        <w:tc>
+          <w:tcPr>
+            <w:tcW w:w="3600" w:type="dxa"/>
+          </w:tcPr>
+          <w:p>
+            <w:pPr>
+              <w:cnfStyle w:val="100000000000"/>
+            </w:pPr>
+            <w:r>
+              <w:t>Examples</w:t>
+            </w:r>
+          </w:p>
+        </w:tc>
+        <w:tc>
+          <w:tcPr>
+            <w:tcW w:w="2160" w:type="dxa"/>
+          </w:tcPr>
+          <w:p>
+            <w:pPr>
+              <w:cnfStyle w:val="100000000000"/>
+            </w:pPr>
+            <w:r>
+              <w:t>Strong Against</w:t>
+            </w:r>
+          </w:p>
+        </w:tc>
+        <w:tc>
+          <w:tcPr>
+            <w:tcW w:w="2178" w:type="dxa"/>
+          </w:tcPr>
+          <w:p>
+            <w:pPr>
+              <w:cnfStyle w:val="100000000000"/>
+            </w:pPr>
+            <w:r>
+              <w:t>Weak Against</w:t>
+            </w:r>
+          </w:p>
+        </w:tc>
+      </w:tr>
+      <w:tr>
+        <w:trPr>
+          <w:cnfStyle w:val="000000100000"/>
+        </w:trPr>
+        <w:tc>
+          <w:tcPr>
+            <w:cnfStyle w:val="001000000000"/>
+            <w:tcW w:w="1638" w:type="dxa"/>
+          </w:tcPr>
+          <w:p>
+            <w:r>
+              <w:t>Wood</w:t>
+            </w:r>
+          </w:p>
+        </w:tc>
+        <w:tc>
+          <w:tcPr>
+            <w:tcW w:w="3600" w:type="dxa"/>
+          </w:tcPr>
+          <w:p>
+            <w:pPr>
+              <w:cnfStyle w:val="000000100000"/>
+            </w:pPr>
+            <w:r>
+              <w:rPr>
+                <w:rFonts w:cs="Courier New"/>
+                <w:noProof/>
+              </w:rPr>
+              <w:t>flora, plants, vegetation</w:t>
+            </w:r>
+          </w:p>
+        </w:tc>
+        <w:tc>
+          <w:tcPr>
+            <w:tcW w:w="2160" w:type="dxa"/>
+          </w:tcPr>
+          <w:p>
+            <w:pPr>
+              <w:cnfStyle w:val="000000100000"/>
+            </w:pPr>
+            <w:r>
+              <w:t>Ice</w:t>
+            </w:r>
+          </w:p>
+        </w:tc>
+        <w:tc>
+          <w:tcPr>
+            <w:tcW w:w="2178" w:type="dxa"/>
+          </w:tcPr>
+          <w:p>
+            <w:pPr>
+              <w:cnfStyle w:val="000000100000"/>
+            </w:pPr>
+            <w:r>
+              <w:t>Fire</w:t>
+            </w:r>
+          </w:p>
+        </w:tc>
+      </w:tr>
+      <w:tr>
+        <w:tc>
+          <w:tcPr>
+            <w:cnfStyle w:val="001000000000"/>
+            <w:tcW w:w="1638" w:type="dxa"/>
+          </w:tcPr>
+          <w:p>
+            <w:r>
+              <w:t>Fire</w:t>
+            </w:r>
+          </w:p>
+        </w:tc>
+        <w:tc>
+          <w:tcPr>
+            <w:tcW w:w="3600" w:type="dxa"/>
+          </w:tcPr>
+          <w:p>
+            <w:pPr>
+              <w:cnfStyle w:val="000000000000"/>
+            </w:pPr>
+            <w:r>
+              <w:rPr>
+                <w:rFonts w:cs="Courier New"/>
+                <w:noProof/>
+              </w:rPr>
+              <w:t>fire, magma, lava</w:t>
+            </w:r>
+          </w:p>
+        </w:tc>
+        <w:tc>
+          <w:tcPr>
+            <w:tcW w:w="2160" w:type="dxa"/>
+          </w:tcPr>
+          <w:p>
+            <w:pPr>
+              <w:cnfStyle w:val="000000000000"/>
+            </w:pPr>
+            <w:r>
+              <w:t>Lightning</w:t>
+            </w:r>
+          </w:p>
+        </w:tc>
+        <w:tc>
+          <w:tcPr>
+            <w:tcW w:w="2178" w:type="dxa"/>
+          </w:tcPr>
+          <w:p>
+            <w:pPr>
+              <w:cnfStyle w:val="000000000000"/>
+            </w:pPr>
+            <w:r>
+              <w:t>Ice</w:t>
+            </w:r>
+          </w:p>
+        </w:tc>
+      </w:tr>
+      <w:tr>
+        <w:trPr>
+          <w:cnfStyle w:val="000000100000"/>
+        </w:trPr>
+        <w:tc>
+          <w:tcPr>
+            <w:cnfStyle w:val="001000000000"/>
+            <w:tcW w:w="1638" w:type="dxa"/>
+          </w:tcPr>
+          <w:p>
+            <w:r>
+              <w:t>Earth</w:t>
+            </w:r>
+          </w:p>
+        </w:tc>
+        <w:tc>
+          <w:tcPr>
+            <w:tcW w:w="3600" w:type="dxa"/>
+          </w:tcPr>
+          <w:p>
+            <w:pPr>
+              <w:cnfStyle w:val="000000100000"/>
+            </w:pPr>
+            <w:r>
+              <w:rPr>
+                <w:rFonts w:cs="Courier New"/>
+                <w:noProof/>
+              </w:rPr>
+              <w:t>Ground, dirt, mud, sand, rock</w:t>
+            </w:r>
+          </w:p>
+        </w:tc>
+        <w:tc>
+          <w:tcPr>
+            <w:tcW w:w="2160" w:type="dxa"/>
+          </w:tcPr>
+          <w:p>
+            <w:pPr>
+              <w:cnfStyle w:val="000000100000"/>
+            </w:pPr>
+            <w:r>
+              <w:t>Lightning</w:t>
+            </w:r>
+          </w:p>
+        </w:tc>
+        <w:tc>
+          <w:tcPr>
+            <w:tcW w:w="2178" w:type="dxa"/>
+          </w:tcPr>
+          <w:p>
+            <w:pPr>
+              <w:cnfStyle w:val="000000100000"/>
+            </w:pPr>
+            <w:r>
+              <w:t>Fire</w:t>
+            </w:r>
+          </w:p>
+        </w:tc>
+      </w:tr>
+      <w:tr>
+        <w:tc>
+          <w:tcPr>
+            <w:cnfStyle w:val="001000000000"/>
+            <w:tcW w:w="1638" w:type="dxa"/>
+          </w:tcPr>
+          <w:p>
+            <w:r>
+              <w:t>Metal</w:t>
+            </w:r>
+          </w:p>
+        </w:tc>
+        <w:tc>
+          <w:tcPr>
+            <w:tcW w:w="3600" w:type="dxa"/>
+          </w:tcPr>
+          <w:p>
+            <w:pPr>
+              <w:cnfStyle w:val="000000000000"/>
+            </w:pPr>
+            <w:r>
+              <w:rPr>
+                <w:rFonts w:cs="Courier New"/>
+                <w:noProof/>
+              </w:rPr>
+              <w:t>metal, gold, silver</w:t>
+            </w:r>
+          </w:p>
+        </w:tc>
+        <w:tc>
+          <w:tcPr>
+            <w:tcW w:w="2160" w:type="dxa"/>
+          </w:tcPr>
+          <w:p>
+            <w:pPr>
+              <w:cnfStyle w:val="000000000000"/>
+            </w:pPr>
+            <w:r>
+              <w:t>Ice</w:t>
+            </w:r>
+          </w:p>
+        </w:tc>
+        <w:tc>
+          <w:tcPr>
+            <w:tcW w:w="2178" w:type="dxa"/>
+          </w:tcPr>
+          <w:p>
+            <w:pPr>
+              <w:cnfStyle w:val="000000000000"/>
+            </w:pPr>
+            <w:r>
+              <w:t>Lightning</w:t>
+            </w:r>
+          </w:p>
+        </w:tc>
+      </w:tr>
+      <w:tr>
+        <w:trPr>
+          <w:cnfStyle w:val="000000100000"/>
+        </w:trPr>
+        <w:tc>
+          <w:tcPr>
+            <w:cnfStyle w:val="001000000000"/>
+            <w:tcW w:w="1638" w:type="dxa"/>
+          </w:tcPr>
+          <w:p>
+            <w:r>
+              <w:lastRenderedPageBreak/>
+              <w:t>Water</w:t>
+            </w:r>
+          </w:p>
+        </w:tc>
+        <w:tc>
+          <w:tcPr>
+            <w:tcW w:w="3600" w:type="dxa"/>
+          </w:tcPr>
+          <w:p>
+            <w:pPr>
+              <w:cnfStyle w:val="000000100000"/>
+            </w:pPr>
+            <w:r>
+              <w:rPr>
+                <w:rFonts w:cs="Courier New"/>
+                <w:noProof/>
+              </w:rPr>
+              <w:t>W</w:t>
+            </w:r>
+            <w:r>
+              <w:rPr>
+                <w:rFonts w:cs="Courier New"/>
+                <w:noProof/>
+              </w:rPr>
+              <w:t>ater, ice, water-vapor, steam</w:t>
+            </w:r>
+          </w:p>
+        </w:tc>
+        <w:tc>
+          <w:tcPr>
+            <w:tcW w:w="2160" w:type="dxa"/>
+          </w:tcPr>
+          <w:p>
+            <w:pPr>
+              <w:cnfStyle w:val="000000100000"/>
+            </w:pPr>
+            <w:r>
+              <w:t>Fire</w:t>
+            </w:r>
+          </w:p>
+        </w:tc>
+        <w:tc>
+          <w:tcPr>
+            <w:tcW w:w="2178" w:type="dxa"/>
+          </w:tcPr>
+          <w:p>
+            <w:pPr>
+              <w:cnfStyle w:val="000000100000"/>
+            </w:pPr>
+            <w:r>
+              <w:t>Lightning</w:t>
+            </w:r>
+          </w:p>
+        </w:tc>
+      </w:tr>
+      <w:tr>
+        <w:tc>
+          <w:tcPr>
+            <w:cnfStyle w:val="001000000000"/>
+            <w:tcW w:w="1638" w:type="dxa"/>
+          </w:tcPr>
+          <w:p>
+            <w:r>
+              <w:t>Air</w:t>
+            </w:r>
+          </w:p>
+        </w:tc>
+        <w:tc>
+          <w:tcPr>
+            <w:tcW w:w="3600" w:type="dxa"/>
+          </w:tcPr>
+          <w:p>
+            <w:pPr>
+              <w:cnfStyle w:val="000000000000"/>
+            </w:pPr>
+            <w:r>
+              <w:rPr>
+                <w:rFonts w:cs="Courier New"/>
+                <w:noProof/>
+              </w:rPr>
+              <w:t>G</w:t>
+            </w:r>
+            <w:r>
+              <w:rPr>
+                <w:rFonts w:cs="Courier New"/>
+                <w:noProof/>
+              </w:rPr>
+              <w:t>ases, wind, lightning</w:t>
+            </w:r>
+          </w:p>
+        </w:tc>
+        <w:tc>
+          <w:tcPr>
+            <w:tcW w:w="2160" w:type="dxa"/>
+          </w:tcPr>
+          <w:p>
+            <w:pPr>
+              <w:cnfStyle w:val="000000000000"/>
+            </w:pPr>
+            <w:r>
+              <w:t>Ice</w:t>
+            </w:r>
+          </w:p>
+        </w:tc>
+        <w:tc>
+          <w:tcPr>
+            <w:tcW w:w="2178" w:type="dxa"/>
+          </w:tcPr>
+          <w:p>
+            <w:pPr>
+              <w:cnfStyle w:val="000000000000"/>
+            </w:pPr>
+            <w:r>
+              <w:t>Fire</w:t>
+            </w:r>
+          </w:p>
+        </w:tc>
+      </w:tr>
+      <w:tr>
+        <w:trPr>
+          <w:cnfStyle w:val="000000100000"/>
+        </w:trPr>
+        <w:tc>
+          <w:tcPr>
+            <w:cnfStyle w:val="001000000000"/>
+            <w:tcW w:w="1638" w:type="dxa"/>
+          </w:tcPr>
+          <w:p>
+            <w:r>
+              <w:t>Rubber</w:t>
+            </w:r>
+          </w:p>
+        </w:tc>
+        <w:tc>
+          <w:tcPr>
+            <w:tcW w:w="3600" w:type="dxa"/>
+          </w:tcPr>
+          <w:p>
+            <w:pPr>
+              <w:cnfStyle w:val="000000100000"/>
+            </w:pPr>
+            <w:r>
+              <w:rPr>
+                <w:rFonts w:cs="Courier New"/>
+                <w:noProof/>
+              </w:rPr>
+              <w:t>R</w:t>
+            </w:r>
+            <w:r>
+              <w:rPr>
+                <w:rFonts w:cs="Courier New"/>
+                <w:noProof/>
+              </w:rPr>
+              <w:t>ubber, elastic</w:t>
+            </w:r>
+          </w:p>
+        </w:tc>
+        <w:tc>
+          <w:tcPr>
+            <w:tcW w:w="2160" w:type="dxa"/>
+          </w:tcPr>
+          <w:p>
+            <w:pPr>
+              <w:cnfStyle w:val="000000100000"/>
+            </w:pPr>
+            <w:r>
+              <w:t>Lightning</w:t>
+            </w:r>
+          </w:p>
+        </w:tc>
+        <w:tc>
+          <w:tcPr>
+            <w:tcW w:w="2178" w:type="dxa"/>
+          </w:tcPr>
+          <w:p>
+            <w:pPr>
+              <w:cnfStyle w:val="000000100000"/>
+            </w:pPr>
+            <w:r>
+              <w:t>Ice</w:t>
+            </w:r>
+          </w:p>
+        </w:tc>
+      </w:tr>
+      <w:tr>
+        <w:tc>
+          <w:tcPr>
+            <w:cnfStyle w:val="001000000000"/>
+            <w:tcW w:w="1638" w:type="dxa"/>
+          </w:tcPr>
+          <w:p>
+            <w:r>
+              <w:t>Light</w:t>
+            </w:r>
+          </w:p>
+        </w:tc>
+        <w:tc>
+          <w:tcPr>
+            <w:tcW w:w="3600" w:type="dxa"/>
+          </w:tcPr>
+          <w:p>
+            <w:pPr>
+              <w:cnfStyle w:val="000000000000"/>
+            </w:pPr>
+            <w:r>
+              <w:rPr>
+                <w:rFonts w:cs="Courier New"/>
+                <w:noProof/>
+              </w:rPr>
+              <w:t>L</w:t>
+            </w:r>
+            <w:r>
+              <w:rPr>
+                <w:rFonts w:cs="Courier New"/>
+                <w:noProof/>
+              </w:rPr>
+              <w:t>ight, heavenly, angelic, divine</w:t>
+            </w:r>
+          </w:p>
+        </w:tc>
+        <w:tc>
+          <w:tcPr>
+            <w:tcW w:w="2160" w:type="dxa"/>
+          </w:tcPr>
+          <w:p>
+            <w:pPr>
+              <w:cnfStyle w:val="000000000000"/>
+            </w:pPr>
+            <w:r>
+              <w:t>Fire, Divine</w:t>
+            </w:r>
+          </w:p>
+        </w:tc>
+        <w:tc>
+          <w:tcPr>
+            <w:tcW w:w="2178" w:type="dxa"/>
+          </w:tcPr>
+          <w:p>
+            <w:pPr>
+              <w:cnfStyle w:val="000000000000"/>
+            </w:pPr>
+            <w:r>
+              <w:t>Ice</w:t>
+            </w:r>
+          </w:p>
+        </w:tc>
+      </w:tr>
+      <w:tr>
+        <w:trPr>
+          <w:cnfStyle w:val="000000100000"/>
+        </w:trPr>
+        <w:tc>
+          <w:tcPr>
+            <w:cnfStyle w:val="001000000000"/>
+            <w:tcW w:w="1638" w:type="dxa"/>
+          </w:tcPr>
+          <w:p>
+            <w:r>
+              <w:t>Dark</w:t>
+            </w:r>
+          </w:p>
+        </w:tc>
+        <w:tc>
+          <w:tcPr>
+            <w:tcW w:w="3600" w:type="dxa"/>
+          </w:tcPr>
+          <w:p>
+            <w:pPr>
+              <w:cnfStyle w:val="000000100000"/>
+            </w:pPr>
+            <w:r>
+              <w:rPr>
+                <w:rFonts w:cs="Courier New"/>
+                <w:noProof/>
+              </w:rPr>
+              <w:t>D</w:t>
+            </w:r>
+            <w:r>
+              <w:rPr>
+                <w:rFonts w:cs="Courier New"/>
+                <w:noProof/>
+              </w:rPr>
+              <w:t>ark, undead, shadows</w:t>
+            </w:r>
+          </w:p>
+        </w:tc>
+        <w:tc>
+          <w:tcPr>
+            <w:tcW w:w="2160" w:type="dxa"/>
+          </w:tcPr>
+          <w:p>
+            <w:pPr>
+              <w:cnfStyle w:val="000000100000"/>
+            </w:pPr>
+            <w:r>
+              <w:t>Ice</w:t>
+            </w:r>
+          </w:p>
+        </w:tc>
+        <w:tc>
+          <w:tcPr>
+            <w:tcW w:w="2178" w:type="dxa"/>
+          </w:tcPr>
+          <w:p>
+            <w:pPr>
+              <w:cnfStyle w:val="000000100000"/>
+            </w:pPr>
+            <w:r>
+              <w:t>Fire, Divine</w:t>
+            </w:r>
+          </w:p>
+        </w:tc>
+      </w:tr>
+    </w:tbl>
+    <w:p/>
     <w:p>
       <w:r>
         <w:t>More information can be found in each Level’s section titled Enemies.</w:t>
@@ -4186,7 +5300,7 @@
       <w:pPr>
         <w:pStyle w:val="Heading3"/>
       </w:pPr>
-      <w:bookmarkStart w:id="19" w:name="_Toc290406287"/>
+      <w:bookmarkStart w:id="19" w:name="_Toc295400821"/>
       <w:r>
         <w:t>Weapons</w:t>
       </w:r>
@@ -4318,13 +5432,39 @@
               <w:cnfStyle w:val="100000000000"/>
             </w:pPr>
             <w:r>
+              <w:t>Blunt</w:t>
+            </w:r>
+          </w:p>
+        </w:tc>
+        <w:tc>
+          <w:tcPr>
+            <w:tcW w:w="1915" w:type="dxa"/>
+          </w:tcPr>
+          <w:p>
+            <w:pPr>
+              <w:cnfStyle w:val="100000000000"/>
+            </w:pPr>
+            <w:r>
+              <w:t>Range</w:t>
+            </w:r>
+          </w:p>
+        </w:tc>
+        <w:tc>
+          <w:tcPr>
+            <w:tcW w:w="1915" w:type="dxa"/>
+          </w:tcPr>
+          <w:p>
+            <w:pPr>
+              <w:cnfStyle w:val="100000000000"/>
+            </w:pPr>
+            <w:r>
               <w:t>Slash</w:t>
             </w:r>
           </w:p>
         </w:tc>
         <w:tc>
           <w:tcPr>
-            <w:tcW w:w="1915" w:type="dxa"/>
+            <w:tcW w:w="1916" w:type="dxa"/>
           </w:tcPr>
           <w:p>
             <w:pPr>
@@ -4332,32 +5472,6 @@
             </w:pPr>
             <w:r>
               <w:t>Pierce</w:t>
-            </w:r>
-          </w:p>
-        </w:tc>
-        <w:tc>
-          <w:tcPr>
-            <w:tcW w:w="1915" w:type="dxa"/>
-          </w:tcPr>
-          <w:p>
-            <w:pPr>
-              <w:cnfStyle w:val="100000000000"/>
-            </w:pPr>
-            <w:r>
-              <w:t>Blunt</w:t>
-            </w:r>
-          </w:p>
-        </w:tc>
-        <w:tc>
-          <w:tcPr>
-            <w:tcW w:w="1916" w:type="dxa"/>
-          </w:tcPr>
-          <w:p>
-            <w:pPr>
-              <w:cnfStyle w:val="100000000000"/>
-            </w:pPr>
-            <w:r>
-              <w:t>Range</w:t>
             </w:r>
           </w:p>
         </w:tc>
@@ -4386,13 +5500,39 @@
               <w:cnfStyle w:val="000000100000"/>
             </w:pPr>
             <w:r>
+              <w:t>Knockback</w:t>
+            </w:r>
+          </w:p>
+        </w:tc>
+        <w:tc>
+          <w:tcPr>
+            <w:tcW w:w="1915" w:type="dxa"/>
+          </w:tcPr>
+          <w:p>
+            <w:pPr>
+              <w:cnfStyle w:val="000000100000"/>
+            </w:pPr>
+            <w:r>
+              <w:t>Projectile</w:t>
+            </w:r>
+          </w:p>
+        </w:tc>
+        <w:tc>
+          <w:tcPr>
+            <w:tcW w:w="1915" w:type="dxa"/>
+          </w:tcPr>
+          <w:p>
+            <w:pPr>
+              <w:cnfStyle w:val="000000100000"/>
+            </w:pPr>
+            <w:r>
               <w:t>High damage</w:t>
             </w:r>
           </w:p>
         </w:tc>
         <w:tc>
           <w:tcPr>
-            <w:tcW w:w="1915" w:type="dxa"/>
+            <w:tcW w:w="1916" w:type="dxa"/>
           </w:tcPr>
           <w:p>
             <w:pPr>
@@ -4400,32 +5540,6 @@
             </w:pPr>
             <w:r>
               <w:t>Chance to inflict extra damage</w:t>
-            </w:r>
-          </w:p>
-        </w:tc>
-        <w:tc>
-          <w:tcPr>
-            <w:tcW w:w="1915" w:type="dxa"/>
-          </w:tcPr>
-          <w:p>
-            <w:pPr>
-              <w:cnfStyle w:val="000000100000"/>
-            </w:pPr>
-            <w:r>
-              <w:t>Knockback related to level &amp; time since last hit</w:t>
-            </w:r>
-          </w:p>
-        </w:tc>
-        <w:tc>
-          <w:tcPr>
-            <w:tcW w:w="1916" w:type="dxa"/>
-          </w:tcPr>
-          <w:p>
-            <w:pPr>
-              <w:cnfStyle w:val="000000100000"/>
-            </w:pPr>
-            <w:r>
-              <w:t>Non-melee</w:t>
             </w:r>
           </w:p>
         </w:tc>
@@ -4433,8 +5547,13 @@
     </w:tbl>
     <w:p>
       <w:r>
-        <w:lastRenderedPageBreak/>
-        <w:t>Each element follows the pattern described above.</w:t>
+        <w:t xml:space="preserve">Each </w:t>
+      </w:r>
+      <w:r>
+        <w:t>category</w:t>
+      </w:r>
+      <w:r>
+        <w:t xml:space="preserve"> follows the pattern described above.</w:t>
       </w:r>
     </w:p>
     <w:tbl>
@@ -4458,7 +5577,14 @@
             <w:cnfStyle w:val="001000000000"/>
             <w:tcW w:w="2394" w:type="dxa"/>
           </w:tcPr>
-          <w:p/>
+          <w:p>
+            <w:pPr>
+              <w:jc w:val="center"/>
+            </w:pPr>
+            <w:r>
+              <w:t>Category</w:t>
+            </w:r>
+          </w:p>
         </w:tc>
         <w:tc>
           <w:tcPr>
@@ -4466,6 +5592,7 @@
           </w:tcPr>
           <w:p>
             <w:pPr>
+              <w:jc w:val="center"/>
               <w:cnfStyle w:val="100000000000"/>
             </w:pPr>
             <w:r>
@@ -4479,6 +5606,7 @@
           </w:tcPr>
           <w:p>
             <w:pPr>
+              <w:jc w:val="center"/>
               <w:cnfStyle w:val="100000000000"/>
             </w:pPr>
             <w:r>
@@ -4492,6 +5620,7 @@
           </w:tcPr>
           <w:p>
             <w:pPr>
+              <w:jc w:val="center"/>
               <w:cnfStyle w:val="100000000000"/>
             </w:pPr>
             <w:r>
@@ -4510,8 +5639,11 @@
             <w:tcW w:w="2394" w:type="dxa"/>
           </w:tcPr>
           <w:p>
-            <w:r>
-              <w:t>Slash</w:t>
+            <w:pPr>
+              <w:jc w:val="center"/>
+            </w:pPr>
+            <w:r>
+              <w:t>Blunt</w:t>
             </w:r>
           </w:p>
         </w:tc>
@@ -4521,10 +5653,14 @@
           </w:tcPr>
           <w:p>
             <w:pPr>
+              <w:jc w:val="center"/>
               <w:cnfStyle w:val="000000100000"/>
             </w:pPr>
             <w:r>
-              <w:t>Strike</w:t>
+              <w:t xml:space="preserve">Blunt </w:t>
+            </w:r>
+            <w:r>
+              <w:t>Bash</w:t>
             </w:r>
           </w:p>
         </w:tc>
@@ -4534,13 +5670,14 @@
           </w:tcPr>
           <w:p>
             <w:pPr>
+              <w:jc w:val="center"/>
               <w:cnfStyle w:val="000000100000"/>
             </w:pPr>
             <w:r>
-              <w:t xml:space="preserve">Double </w:t>
-            </w:r>
-            <w:r>
-              <w:t>Strike</w:t>
+              <w:t>X-</w:t>
+            </w:r>
+            <w:r>
+              <w:t>Bash</w:t>
             </w:r>
           </w:p>
         </w:tc>
@@ -4550,10 +5687,17 @@
           </w:tcPr>
           <w:p>
             <w:pPr>
+              <w:jc w:val="center"/>
               <w:cnfStyle w:val="000000100000"/>
             </w:pPr>
             <w:r>
-              <w:t>Hurricane Strike</w:t>
+              <w:t>Hurricane</w:t>
+            </w:r>
+            <w:r>
+              <w:t xml:space="preserve"> </w:t>
+            </w:r>
+            <w:r>
+              <w:t>Bash</w:t>
             </w:r>
           </w:p>
         </w:tc>
@@ -4565,11 +5709,11 @@
             <w:tcW w:w="2394" w:type="dxa"/>
           </w:tcPr>
           <w:p>
-            <w:r>
-              <w:t>Blu</w:t>
-            </w:r>
-            <w:r>
-              <w:t>nt</w:t>
+            <w:pPr>
+              <w:jc w:val="center"/>
+            </w:pPr>
+            <w:r>
+              <w:t>Range</w:t>
             </w:r>
           </w:p>
         </w:tc>
@@ -4579,10 +5723,11 @@
           </w:tcPr>
           <w:p>
             <w:pPr>
+              <w:jc w:val="center"/>
               <w:cnfStyle w:val="000000000000"/>
             </w:pPr>
             <w:r>
-              <w:t>Bash</w:t>
+              <w:t>Ranged Shot</w:t>
             </w:r>
           </w:p>
         </w:tc>
@@ -4592,10 +5737,14 @@
           </w:tcPr>
           <w:p>
             <w:pPr>
+              <w:jc w:val="center"/>
               <w:cnfStyle w:val="000000000000"/>
             </w:pPr>
             <w:r>
-              <w:t>Double Bash</w:t>
+              <w:t xml:space="preserve">Double </w:t>
+            </w:r>
+            <w:r>
+              <w:t>Shot</w:t>
             </w:r>
           </w:p>
         </w:tc>
@@ -4605,10 +5754,11 @@
           </w:tcPr>
           <w:p>
             <w:pPr>
+              <w:jc w:val="center"/>
               <w:cnfStyle w:val="000000000000"/>
             </w:pPr>
             <w:r>
-              <w:t>Ground Slam</w:t>
+              <w:t>Tri-Shot</w:t>
             </w:r>
           </w:p>
         </w:tc>
@@ -4623,11 +5773,11 @@
             <w:tcW w:w="2394" w:type="dxa"/>
           </w:tcPr>
           <w:p>
-            <w:r>
-              <w:t>Pierc</w:t>
-            </w:r>
-            <w:r>
-              <w:t>e</w:t>
+            <w:pPr>
+              <w:jc w:val="center"/>
+            </w:pPr>
+            <w:r>
+              <w:t>Slash</w:t>
             </w:r>
           </w:p>
         </w:tc>
@@ -4637,10 +5787,14 @@
           </w:tcPr>
           <w:p>
             <w:pPr>
+              <w:jc w:val="center"/>
               <w:cnfStyle w:val="000000100000"/>
             </w:pPr>
             <w:r>
-              <w:t>Poke</w:t>
+              <w:t xml:space="preserve">Slash </w:t>
+            </w:r>
+            <w:r>
+              <w:t>Strike</w:t>
             </w:r>
           </w:p>
         </w:tc>
@@ -4650,10 +5804,14 @@
           </w:tcPr>
           <w:p>
             <w:pPr>
+              <w:jc w:val="center"/>
               <w:cnfStyle w:val="000000100000"/>
             </w:pPr>
             <w:r>
-              <w:t>Charge</w:t>
+              <w:t>X-</w:t>
+            </w:r>
+            <w:r>
+              <w:t xml:space="preserve"> Strike</w:t>
             </w:r>
           </w:p>
         </w:tc>
@@ -4663,13 +5821,12 @@
           </w:tcPr>
           <w:p>
             <w:pPr>
+              <w:jc w:val="center"/>
               <w:cnfStyle w:val="000000100000"/>
             </w:pPr>
-            <w:proofErr w:type="spellStart"/>
-            <w:r>
-              <w:t>Stabby-Stabby</w:t>
-            </w:r>
-            <w:proofErr w:type="spellEnd"/>
+            <w:r>
+              <w:t>Hurricane Strike</w:t>
+            </w:r>
           </w:p>
         </w:tc>
       </w:tr>
@@ -4680,8 +5837,11 @@
             <w:tcW w:w="2394" w:type="dxa"/>
           </w:tcPr>
           <w:p>
-            <w:r>
-              <w:t>Range</w:t>
+            <w:pPr>
+              <w:jc w:val="center"/>
+            </w:pPr>
+            <w:r>
+              <w:t>Pierce</w:t>
             </w:r>
           </w:p>
         </w:tc>
@@ -4691,10 +5851,11 @@
           </w:tcPr>
           <w:p>
             <w:pPr>
+              <w:jc w:val="center"/>
               <w:cnfStyle w:val="000000000000"/>
             </w:pPr>
             <w:r>
-              <w:t>Shoot</w:t>
+              <w:t>Pierce Stab</w:t>
             </w:r>
           </w:p>
         </w:tc>
@@ -4704,10 +5865,11 @@
           </w:tcPr>
           <w:p>
             <w:pPr>
+              <w:jc w:val="center"/>
               <w:cnfStyle w:val="000000000000"/>
             </w:pPr>
             <w:r>
-              <w:t>Multi-Shot</w:t>
+              <w:t>Running Stab</w:t>
             </w:r>
           </w:p>
         </w:tc>
@@ -4717,11 +5879,14 @@
           </w:tcPr>
           <w:p>
             <w:pPr>
+              <w:jc w:val="center"/>
               <w:cnfStyle w:val="000000000000"/>
             </w:pPr>
-            <w:r>
-              <w:t>Hail of Arrows</w:t>
-            </w:r>
+            <w:proofErr w:type="spellStart"/>
+            <w:r>
+              <w:t>Stabby-Stabby</w:t>
+            </w:r>
+            <w:proofErr w:type="spellEnd"/>
           </w:p>
         </w:tc>
       </w:tr>
@@ -4731,9 +5896,9 @@
       <w:pPr>
         <w:pStyle w:val="Heading3"/>
       </w:pPr>
-      <w:bookmarkStart w:id="20" w:name="_Toc290406288"/>
-      <w:r>
-        <w:t>Spells</w:t>
+      <w:bookmarkStart w:id="20" w:name="_Toc295400822"/>
+      <w:r>
+        <w:t>Magic</w:t>
       </w:r>
       <w:bookmarkEnd w:id="20"/>
     </w:p>
@@ -4768,21 +5933,8 @@
     </w:p>
     <w:p>
       <w:r>
-        <w:t xml:space="preserve">When hit by magic, total damage taken is decreased by a certain percentage using the appropriate resistance, which accounts for fire, ice, or lightning damage (0 </w:t>
-      </w:r>
-      <w:proofErr w:type="gramStart"/>
-      <w:r>
-        <w:t>resistance</w:t>
-      </w:r>
-      <w:proofErr w:type="gramEnd"/>
-      <w:r>
-        <w:t xml:space="preserve"> for divine </w:t>
-      </w:r>
-      <w:r>
-        <w:t>damage</w:t>
-      </w:r>
-      <w:r>
-        <w:t>):</w:t>
+        <w:lastRenderedPageBreak/>
+        <w:t>When hit by magic, total damage taken is decreased by a certain percentage using the appropriate resistance, which accounts for fire, ice, or lightning damage:</w:t>
       </w:r>
     </w:p>
     <w:p>
@@ -4822,10 +5974,160 @@
     </w:p>
     <w:p>
       <w:r>
+        <w:t>Using the above formula, divine damage is calculated by assigning a certain value to “resistance” based on the attributed material:</w:t>
+      </w:r>
+    </w:p>
+    <w:tbl>
+      <w:tblPr>
+        <w:tblStyle w:val="LightList1"/>
+        <w:tblW w:w="0" w:type="auto"/>
+        <w:tblLook w:val="04A0"/>
+      </w:tblPr>
+      <w:tblGrid>
+        <w:gridCol w:w="2394"/>
+        <w:gridCol w:w="2394"/>
+        <w:gridCol w:w="2394"/>
+        <w:gridCol w:w="2394"/>
+      </w:tblGrid>
+      <w:tr>
+        <w:trPr>
+          <w:cnfStyle w:val="100000000000"/>
+        </w:trPr>
+        <w:tc>
+          <w:tcPr>
+            <w:cnfStyle w:val="001000000000"/>
+            <w:tcW w:w="2394" w:type="dxa"/>
+          </w:tcPr>
+          <w:p/>
+        </w:tc>
+        <w:tc>
+          <w:tcPr>
+            <w:tcW w:w="2394" w:type="dxa"/>
+          </w:tcPr>
+          <w:p>
+            <w:pPr>
+              <w:cnfStyle w:val="100000000000"/>
+            </w:pPr>
+            <w:r>
+              <w:t>Light</w:t>
+            </w:r>
+          </w:p>
+        </w:tc>
+        <w:tc>
+          <w:tcPr>
+            <w:tcW w:w="2394" w:type="dxa"/>
+          </w:tcPr>
+          <w:p>
+            <w:pPr>
+              <w:cnfStyle w:val="100000000000"/>
+            </w:pPr>
+            <w:r>
+              <w:t>Dark</w:t>
+            </w:r>
+          </w:p>
+        </w:tc>
+        <w:tc>
+          <w:tcPr>
+            <w:tcW w:w="2394" w:type="dxa"/>
+          </w:tcPr>
+          <w:p>
+            <w:pPr>
+              <w:cnfStyle w:val="100000000000"/>
+            </w:pPr>
+            <w:r>
+              <w:t>Everything Else</w:t>
+            </w:r>
+          </w:p>
+        </w:tc>
+      </w:tr>
+      <w:tr>
+        <w:trPr>
+          <w:cnfStyle w:val="000000100000"/>
+        </w:trPr>
+        <w:tc>
+          <w:tcPr>
+            <w:cnfStyle w:val="001000000000"/>
+            <w:tcW w:w="2394" w:type="dxa"/>
+          </w:tcPr>
+          <w:p>
+            <w:r>
+              <w:t xml:space="preserve">Divine </w:t>
+            </w:r>
+            <w:r>
+              <w:t>Resistance</w:t>
+            </w:r>
+          </w:p>
+        </w:tc>
+        <w:tc>
+          <w:tcPr>
+            <w:tcW w:w="2394" w:type="dxa"/>
+          </w:tcPr>
+          <w:p>
+            <w:pPr>
+              <w:cnfStyle w:val="000000100000"/>
+            </w:pPr>
+            <w:r>
+              <w:t xml:space="preserve">1/2 “total magic </w:t>
+            </w:r>
+            <w:proofErr w:type="spellStart"/>
+            <w:r>
+              <w:t>dmg</w:t>
+            </w:r>
+            <w:proofErr w:type="spellEnd"/>
+            <w:r>
+              <w:t>”</w:t>
+            </w:r>
+          </w:p>
+        </w:tc>
+        <w:tc>
+          <w:tcPr>
+            <w:tcW w:w="2394" w:type="dxa"/>
+          </w:tcPr>
+          <w:p>
+            <w:pPr>
+              <w:cnfStyle w:val="000000100000"/>
+            </w:pPr>
+            <w:r>
+              <w:t>0</w:t>
+            </w:r>
+          </w:p>
+        </w:tc>
+        <w:tc>
+          <w:tcPr>
+            <w:tcW w:w="2394" w:type="dxa"/>
+          </w:tcPr>
+          <w:p>
+            <w:pPr>
+              <w:cnfStyle w:val="000000100000"/>
+            </w:pPr>
+            <w:r>
+              <w:t xml:space="preserve">“total magic </w:t>
+            </w:r>
+            <w:proofErr w:type="spellStart"/>
+            <w:r>
+              <w:t>dmg</w:t>
+            </w:r>
+            <w:proofErr w:type="spellEnd"/>
+            <w:r>
+              <w:t>”</w:t>
+            </w:r>
+          </w:p>
+        </w:tc>
+      </w:tr>
+    </w:tbl>
+    <w:p/>
+    <w:p>
+      <w:r>
         <w:t>Each level of spell acts differently in terms</w:t>
       </w:r>
       <w:r>
-        <w:t xml:space="preserve"> of how many targets it can hit:</w:t>
+        <w:t xml:space="preserve"> of how </w:t>
+      </w:r>
+      <w:r>
+        <w:t>it operates</w:t>
+      </w:r>
+      <w:r>
+        <w:t>:</w:t>
       </w:r>
     </w:p>
     <w:tbl>
@@ -4915,7 +6217,7 @@
               <w:cnfStyle w:val="000000100000"/>
             </w:pPr>
             <w:r>
-              <w:t>Single</w:t>
+              <w:t>Projectile</w:t>
             </w:r>
           </w:p>
         </w:tc>
@@ -4928,7 +6230,7 @@
               <w:cnfStyle w:val="000000100000"/>
             </w:pPr>
             <w:r>
-              <w:t>Multiple targets via mini-radius or chaining</w:t>
+              <w:t>Self-centered area-of-effect</w:t>
             </w:r>
           </w:p>
         </w:tc>
@@ -4941,7 +6243,7 @@
               <w:cnfStyle w:val="000000100000"/>
             </w:pPr>
             <w:r>
-              <w:t>Multiple targets with a greater radius than Advanced</w:t>
+              <w:t>Click-centered area-of-effect</w:t>
             </w:r>
           </w:p>
         </w:tc>
@@ -4999,6 +6301,19 @@
               <w:cnfStyle w:val="100000000000"/>
             </w:pPr>
             <w:r>
+              <w:t>Lightning</w:t>
+            </w:r>
+          </w:p>
+        </w:tc>
+        <w:tc>
+          <w:tcPr>
+            <w:tcW w:w="1915" w:type="dxa"/>
+          </w:tcPr>
+          <w:p>
+            <w:pPr>
+              <w:cnfStyle w:val="100000000000"/>
+            </w:pPr>
+            <w:r>
               <w:t>Fire</w:t>
             </w:r>
           </w:p>
@@ -5013,19 +6328,6 @@
             </w:pPr>
             <w:r>
               <w:t>Ice</w:t>
-            </w:r>
-          </w:p>
-        </w:tc>
-        <w:tc>
-          <w:tcPr>
-            <w:tcW w:w="1915" w:type="dxa"/>
-          </w:tcPr>
-          <w:p>
-            <w:pPr>
-              <w:cnfStyle w:val="100000000000"/>
-            </w:pPr>
-            <w:r>
-              <w:t>Lightning</w:t>
             </w:r>
           </w:p>
         </w:tc>
@@ -5067,6 +6369,19 @@
               <w:cnfStyle w:val="000000100000"/>
             </w:pPr>
             <w:r>
+              <w:t>Chance to inflict extra damage</w:t>
+            </w:r>
+          </w:p>
+        </w:tc>
+        <w:tc>
+          <w:tcPr>
+            <w:tcW w:w="1915" w:type="dxa"/>
+          </w:tcPr>
+          <w:p>
+            <w:pPr>
+              <w:cnfStyle w:val="000000100000"/>
+            </w:pPr>
+            <w:r>
               <w:t>High damage</w:t>
             </w:r>
           </w:p>
@@ -5080,20 +6395,7 @@
               <w:cnfStyle w:val="000000100000"/>
             </w:pPr>
             <w:r>
-              <w:t>Chance to slow or freeze</w:t>
-            </w:r>
-          </w:p>
-        </w:tc>
-        <w:tc>
-          <w:tcPr>
-            <w:tcW w:w="1915" w:type="dxa"/>
-          </w:tcPr>
-          <w:p>
-            <w:pPr>
-              <w:cnfStyle w:val="000000100000"/>
-            </w:pPr>
-            <w:r>
-              <w:t>Chance to stun</w:t>
+              <w:t>Damage over time</w:t>
             </w:r>
           </w:p>
         </w:tc>
@@ -5230,7 +6532,10 @@
               <w:cnfStyle w:val="000000100000"/>
             </w:pPr>
             <w:r>
-              <w:t>Divine Heal</w:t>
+              <w:t xml:space="preserve">Divine </w:t>
+            </w:r>
+            <w:r>
+              <w:t>Light</w:t>
             </w:r>
           </w:p>
         </w:tc>
@@ -5274,7 +6579,7 @@
               <w:jc w:val="center"/>
             </w:pPr>
             <w:r>
-              <w:t>Fire</w:t>
+              <w:t>Lightning</w:t>
             </w:r>
           </w:p>
         </w:tc>
@@ -5288,7 +6593,7 @@
               <w:cnfStyle w:val="000000000000"/>
             </w:pPr>
             <w:r>
-              <w:t>Fireball</w:t>
+              <w:t>Lightning Bolt</w:t>
             </w:r>
           </w:p>
         </w:tc>
@@ -5302,7 +6607,7 @@
               <w:cnfStyle w:val="000000000000"/>
             </w:pPr>
             <w:r>
-              <w:t>Fire Blast</w:t>
+              <w:t>Chain Lightning</w:t>
             </w:r>
           </w:p>
         </w:tc>
@@ -5316,7 +6621,7 @@
               <w:cnfStyle w:val="000000000000"/>
             </w:pPr>
             <w:r>
-              <w:t>Armageddon</w:t>
+              <w:t>Thunderstorm</w:t>
             </w:r>
           </w:p>
         </w:tc>
@@ -5335,7 +6640,7 @@
               <w:jc w:val="center"/>
             </w:pPr>
             <w:r>
-              <w:t>Ice</w:t>
+              <w:t>Fire</w:t>
             </w:r>
           </w:p>
         </w:tc>
@@ -5349,7 +6654,7 @@
               <w:cnfStyle w:val="000000100000"/>
             </w:pPr>
             <w:r>
-              <w:t>Ice Shard</w:t>
+              <w:t>Fireball</w:t>
             </w:r>
           </w:p>
         </w:tc>
@@ -5363,7 +6668,7 @@
               <w:cnfStyle w:val="000000100000"/>
             </w:pPr>
             <w:r>
-              <w:t>Ice Frost</w:t>
+              <w:t>Fire Blast</w:t>
             </w:r>
           </w:p>
         </w:tc>
@@ -5377,7 +6682,7 @@
               <w:cnfStyle w:val="000000100000"/>
             </w:pPr>
             <w:r>
-              <w:t>Blizzard</w:t>
+              <w:t>Armageddon</w:t>
             </w:r>
           </w:p>
         </w:tc>
@@ -5393,7 +6698,7 @@
               <w:jc w:val="center"/>
             </w:pPr>
             <w:r>
-              <w:t>Lightning</w:t>
+              <w:t>Ice</w:t>
             </w:r>
           </w:p>
         </w:tc>
@@ -5407,7 +6712,7 @@
               <w:cnfStyle w:val="000000000000"/>
             </w:pPr>
             <w:r>
-              <w:t>Lightning Bolt</w:t>
+              <w:t>Ice Shard</w:t>
             </w:r>
           </w:p>
         </w:tc>
@@ -5421,7 +6726,7 @@
               <w:cnfStyle w:val="000000000000"/>
             </w:pPr>
             <w:r>
-              <w:t>Chain Lightning</w:t>
+              <w:t>Ice Frost</w:t>
             </w:r>
           </w:p>
         </w:tc>
@@ -5435,7 +6740,7 @@
               <w:cnfStyle w:val="000000000000"/>
             </w:pPr>
             <w:r>
-              <w:t>Thunderstorm</w:t>
+              <w:t>Blizzard</w:t>
             </w:r>
           </w:p>
         </w:tc>
@@ -5445,9 +6750,8 @@
       <w:pPr>
         <w:pStyle w:val="Heading1"/>
       </w:pPr>
-      <w:bookmarkStart w:id="21" w:name="_Toc290406289"/>
-      <w:r>
-        <w:lastRenderedPageBreak/>
+      <w:bookmarkStart w:id="21" w:name="_Toc295400823"/>
+      <w:r>
         <w:t>Levels</w:t>
       </w:r>
       <w:bookmarkEnd w:id="21"/>
@@ -5472,7 +6776,7 @@
       <w:pPr>
         <w:pStyle w:val="Heading2"/>
       </w:pPr>
-      <w:bookmarkStart w:id="22" w:name="_Toc290406290"/>
+      <w:bookmarkStart w:id="22" w:name="_Toc295400824"/>
       <w:r>
         <w:t>Medieval Era</w:t>
       </w:r>
@@ -5511,8 +6815,9 @@
       <w:pPr>
         <w:pStyle w:val="Heading3"/>
       </w:pPr>
-      <w:bookmarkStart w:id="23" w:name="_Toc290406291"/>
-      <w:r>
+      <w:bookmarkStart w:id="23" w:name="_Toc295400825"/>
+      <w:r>
+        <w:lastRenderedPageBreak/>
         <w:t>Arthurian/European</w:t>
       </w:r>
       <w:bookmarkEnd w:id="23"/>
@@ -5557,7 +6862,7 @@
       <w:pPr>
         <w:pStyle w:val="Heading3"/>
       </w:pPr>
-      <w:bookmarkStart w:id="24" w:name="_Toc290406292"/>
+      <w:bookmarkStart w:id="24" w:name="_Toc295400826"/>
       <w:r>
         <w:t>Pirates</w:t>
       </w:r>
@@ -5626,7 +6931,7 @@
       <w:pPr>
         <w:pStyle w:val="Heading3"/>
       </w:pPr>
-      <w:bookmarkStart w:id="25" w:name="_Toc290406293"/>
+      <w:bookmarkStart w:id="25" w:name="_Toc295400827"/>
       <w:r>
         <w:t>Far East</w:t>
       </w:r>
@@ -5694,7 +6999,6 @@
         <w:pStyle w:val="Heading4"/>
       </w:pPr>
       <w:r>
-        <w:lastRenderedPageBreak/>
         <w:t>Distinct Player Characteristics</w:t>
       </w:r>
     </w:p>
@@ -5709,7 +7013,7 @@
       <w:pPr>
         <w:pStyle w:val="Heading2"/>
       </w:pPr>
-      <w:bookmarkStart w:id="26" w:name="_Toc290406294"/>
+      <w:bookmarkStart w:id="26" w:name="_Toc295400828"/>
       <w:r>
         <w:t>Modern Era</w:t>
       </w:r>
@@ -5729,7 +7033,7 @@
       <w:pPr>
         <w:pStyle w:val="Heading3"/>
       </w:pPr>
-      <w:bookmarkStart w:id="27" w:name="_Toc290406295"/>
+      <w:bookmarkStart w:id="27" w:name="_Toc295400829"/>
       <w:r>
         <w:t>Enemies</w:t>
       </w:r>
@@ -5744,8 +7048,9 @@
       <w:pPr>
         <w:pStyle w:val="Heading3"/>
       </w:pPr>
-      <w:bookmarkStart w:id="28" w:name="_Toc290406296"/>
-      <w:r>
+      <w:bookmarkStart w:id="28" w:name="_Toc295400830"/>
+      <w:r>
+        <w:lastRenderedPageBreak/>
         <w:t>Distinct Player Characteristics</w:t>
       </w:r>
       <w:bookmarkEnd w:id="28"/>
@@ -5770,7 +7075,7 @@
       <w:pPr>
         <w:pStyle w:val="Heading2"/>
       </w:pPr>
-      <w:bookmarkStart w:id="29" w:name="_Toc290406297"/>
+      <w:bookmarkStart w:id="29" w:name="_Toc295400831"/>
       <w:r>
         <w:t>Post-Apocalyptic</w:t>
       </w:r>
@@ -5790,7 +7095,7 @@
       <w:pPr>
         <w:pStyle w:val="Heading3"/>
       </w:pPr>
-      <w:bookmarkStart w:id="30" w:name="_Toc290406298"/>
+      <w:bookmarkStart w:id="30" w:name="_Toc295400832"/>
       <w:r>
         <w:t>Enemies</w:t>
       </w:r>
@@ -5805,7 +7110,7 @@
       <w:pPr>
         <w:pStyle w:val="Heading3"/>
       </w:pPr>
-      <w:bookmarkStart w:id="31" w:name="_Toc290406299"/>
+      <w:bookmarkStart w:id="31" w:name="_Toc295400833"/>
       <w:r>
         <w:t>Distinct Player Characteristics</w:t>
       </w:r>
@@ -5820,7 +7125,7 @@
       <w:pPr>
         <w:pStyle w:val="Heading2"/>
       </w:pPr>
-      <w:bookmarkStart w:id="32" w:name="_Toc290406300"/>
+      <w:bookmarkStart w:id="32" w:name="_Toc295400834"/>
       <w:r>
         <w:t>Hub World</w:t>
       </w:r>
@@ -5843,7 +7148,7 @@
       <w:pPr>
         <w:pStyle w:val="Heading3"/>
       </w:pPr>
-      <w:bookmarkStart w:id="33" w:name="_Toc290406301"/>
+      <w:bookmarkStart w:id="33" w:name="_Toc295400835"/>
       <w:r>
         <w:t>Enemies</w:t>
       </w:r>
@@ -5858,7 +7163,7 @@
       <w:pPr>
         <w:pStyle w:val="Heading3"/>
       </w:pPr>
-      <w:bookmarkStart w:id="34" w:name="_Toc290406302"/>
+      <w:bookmarkStart w:id="34" w:name="_Toc295400836"/>
       <w:r>
         <w:t>Distinct Player Characteristics</w:t>
       </w:r>
@@ -5873,9 +7178,8 @@
       <w:pPr>
         <w:pStyle w:val="Heading1"/>
       </w:pPr>
-      <w:bookmarkStart w:id="35" w:name="_Toc290406303"/>
-      <w:r>
-        <w:lastRenderedPageBreak/>
+      <w:bookmarkStart w:id="35" w:name="_Toc295400837"/>
+      <w:r>
         <w:t>Story</w:t>
       </w:r>
       <w:bookmarkEnd w:id="35"/>
@@ -5884,7 +7188,7 @@
       <w:pPr>
         <w:pStyle w:val="Heading2"/>
       </w:pPr>
-      <w:bookmarkStart w:id="36" w:name="_Toc290406304"/>
+      <w:bookmarkStart w:id="36" w:name="_Toc295400838"/>
       <w:r>
         <w:t>Main Story</w:t>
       </w:r>
@@ -5918,8 +7222,9 @@
       <w:pPr>
         <w:pStyle w:val="Heading2"/>
       </w:pPr>
-      <w:bookmarkStart w:id="37" w:name="_Toc290406305"/>
-      <w:r>
+      <w:bookmarkStart w:id="37" w:name="_Toc295400839"/>
+      <w:r>
+        <w:lastRenderedPageBreak/>
         <w:t>Countries</w:t>
       </w:r>
       <w:bookmarkEnd w:id="37"/>
@@ -7123,7 +8428,7 @@
 </file>
 
 <file path=customXml/itemProps2.xml><?xml version="1.0" encoding="utf-8"?>
-<ds:datastoreItem xmlns:ds="http://schemas.openxmlformats.org/officeDocument/2006/customXml" ds:itemID="{9A5ACF7A-2830-4AB2-8359-4E3A090FF67B}">
+<ds:datastoreItem xmlns:ds="http://schemas.openxmlformats.org/officeDocument/2006/customXml" ds:itemID="{8C0607DD-3178-4B20-BAC9-EF534F14BF5B}">
   <ds:schemaRefs>
     <ds:schemaRef ds:uri="http://schemas.openxmlformats.org/officeDocument/2006/bibliography"/>
   </ds:schemaRefs>

</xml_diff>